<commit_message>
Sublimation and evaporation edits.
</commit_message>
<xml_diff>
--- a/deploy/docs/LANDIS-II PnET-Succession vX.Y User Guide.docx
+++ b/deploy/docs/LANDIS-II PnET-Succession vX.Y User Guide.docx
@@ -18198,7 +18198,13 @@
         <w:t>SnowSublimFrac</w:t>
       </w:r>
       <w:r>
-        <w:t xml:space="preserve"> (default is 0.15).</w:t>
+        <w:t xml:space="preserve"> (default is 0.15</w:t>
+      </w:r>
+      <w:r>
+        <w:t xml:space="preserve"> [Hood et al. 1999]</w:t>
+      </w:r>
+      <w:r>
+        <w:t>).</w:t>
       </w:r>
       <w:r>
         <w:t xml:space="preserve">  At above-freezing temperatures, snow melts at a rate of 0.15 mm/°C/day. Snow melt is not subject to interception by foliage.</w:t>
@@ -18523,8 +18529,6 @@
       <w:r>
         <w:t>.0.  Also, surface radiation is automatically 0 when snow cover is present, which results in no evaporation under snow pack.</w:t>
       </w:r>
-      <w:bookmarkStart w:id="26" w:name="_GoBack"/>
-      <w:bookmarkEnd w:id="26"/>
     </w:p>
     <w:p>
       <w:pPr>
@@ -18624,11 +18628,11 @@
         <w:pStyle w:val="Heading4"/>
         <w:ind w:left="864" w:hanging="864"/>
       </w:pPr>
-      <w:bookmarkStart w:id="27" w:name="_Ref426377972"/>
+      <w:bookmarkStart w:id="26" w:name="_Ref426377972"/>
       <w:r>
         <w:t>Water Stress</w:t>
       </w:r>
-      <w:bookmarkEnd w:id="27"/>
+      <w:bookmarkEnd w:id="26"/>
     </w:p>
     <w:p>
       <w:pPr>
@@ -18768,12 +18772,12 @@
         <w:pStyle w:val="Heading3"/>
         <w:ind w:left="864" w:hanging="864"/>
       </w:pPr>
-      <w:bookmarkStart w:id="28" w:name="_Toc464646805"/>
-      <w:bookmarkStart w:id="29" w:name="_Toc393188773"/>
+      <w:bookmarkStart w:id="27" w:name="_Toc464646805"/>
+      <w:bookmarkStart w:id="28" w:name="_Toc393188773"/>
       <w:r>
         <w:t>Other factors</w:t>
       </w:r>
-      <w:bookmarkEnd w:id="28"/>
+      <w:bookmarkEnd w:id="27"/>
       <w:r>
         <w:t xml:space="preserve"> </w:t>
       </w:r>
@@ -18847,12 +18851,12 @@
         </w:tabs>
         <w:ind w:left="648" w:hanging="648"/>
       </w:pPr>
-      <w:bookmarkStart w:id="30" w:name="_Toc464646806"/>
+      <w:bookmarkStart w:id="29" w:name="_Toc464646806"/>
       <w:r>
         <w:t>Cohort Growth and Ageing</w:t>
       </w:r>
+      <w:bookmarkEnd w:id="28"/>
       <w:bookmarkEnd w:id="29"/>
-      <w:bookmarkEnd w:id="30"/>
     </w:p>
     <w:p>
       <w:pPr>
@@ -18910,13 +18914,13 @@
         </w:tabs>
         <w:ind w:left="648" w:hanging="648"/>
       </w:pPr>
-      <w:bookmarkStart w:id="31" w:name="_Toc393188774"/>
-      <w:bookmarkStart w:id="32" w:name="_Toc464646807"/>
+      <w:bookmarkStart w:id="30" w:name="_Toc393188774"/>
+      <w:bookmarkStart w:id="31" w:name="_Toc464646807"/>
       <w:r>
         <w:t>Cohort Senescence and Mortality</w:t>
       </w:r>
+      <w:bookmarkEnd w:id="30"/>
       <w:bookmarkEnd w:id="31"/>
-      <w:bookmarkEnd w:id="32"/>
     </w:p>
     <w:p>
       <w:pPr>
@@ -19010,13 +19014,13 @@
         </w:tabs>
         <w:ind w:left="648" w:hanging="648"/>
       </w:pPr>
-      <w:bookmarkStart w:id="33" w:name="_Toc393188775"/>
-      <w:bookmarkStart w:id="34" w:name="_Toc464646808"/>
+      <w:bookmarkStart w:id="32" w:name="_Toc393188775"/>
+      <w:bookmarkStart w:id="33" w:name="_Toc464646808"/>
       <w:r>
         <w:t>Dead Biomass Decay</w:t>
       </w:r>
+      <w:bookmarkEnd w:id="32"/>
       <w:bookmarkEnd w:id="33"/>
-      <w:bookmarkEnd w:id="34"/>
     </w:p>
     <w:p>
       <w:pPr>
@@ -19173,12 +19177,12 @@
         </w:tabs>
         <w:ind w:left="648" w:hanging="648"/>
       </w:pPr>
-      <w:bookmarkStart w:id="35" w:name="_Toc464646809"/>
-      <w:bookmarkStart w:id="36" w:name="_Toc393188777"/>
+      <w:bookmarkStart w:id="34" w:name="_Toc464646809"/>
+      <w:bookmarkStart w:id="35" w:name="_Toc393188777"/>
       <w:r>
         <w:t>References</w:t>
       </w:r>
-      <w:bookmarkEnd w:id="35"/>
+      <w:bookmarkEnd w:id="34"/>
       <w:r>
         <w:t xml:space="preserve"> </w:t>
       </w:r>
@@ -19452,7 +19456,7 @@
       <w:pPr>
         <w:pStyle w:val="Heading1"/>
       </w:pPr>
-      <w:bookmarkStart w:id="37" w:name="_Toc464646810"/>
+      <w:bookmarkStart w:id="36" w:name="_Toc464646810"/>
       <w:r>
         <w:lastRenderedPageBreak/>
         <w:t xml:space="preserve">Input File - </w:t>
@@ -19460,11 +19464,11 @@
       <w:r>
         <w:t>PnET-Succession</w:t>
       </w:r>
-      <w:bookmarkEnd w:id="37"/>
+      <w:bookmarkEnd w:id="36"/>
       <w:r>
         <w:t xml:space="preserve"> </w:t>
       </w:r>
-      <w:bookmarkEnd w:id="36"/>
+      <w:bookmarkEnd w:id="35"/>
     </w:p>
     <w:p>
       <w:pPr>
@@ -19595,21 +19599,21 @@
         </w:tabs>
         <w:ind w:left="648" w:hanging="648"/>
       </w:pPr>
-      <w:bookmarkStart w:id="38" w:name="_Toc112490864"/>
-      <w:bookmarkStart w:id="39" w:name="_Toc393188778"/>
-      <w:bookmarkStart w:id="40" w:name="_Toc464646811"/>
+      <w:bookmarkStart w:id="37" w:name="_Toc112490864"/>
+      <w:bookmarkStart w:id="38" w:name="_Toc393188778"/>
+      <w:bookmarkStart w:id="39" w:name="_Toc464646811"/>
       <w:r>
         <w:t xml:space="preserve">Example </w:t>
       </w:r>
+      <w:bookmarkEnd w:id="37"/>
+      <w:r>
+        <w:t>PnET-Succession</w:t>
+      </w:r>
+      <w:r>
+        <w:t xml:space="preserve"> input file</w:t>
+      </w:r>
       <w:bookmarkEnd w:id="38"/>
-      <w:r>
-        <w:t>PnET-Succession</w:t>
-      </w:r>
-      <w:r>
-        <w:t xml:space="preserve"> input file</w:t>
-      </w:r>
       <w:bookmarkEnd w:id="39"/>
-      <w:bookmarkEnd w:id="40"/>
     </w:p>
     <w:p>
       <w:pPr>
@@ -19850,15 +19854,15 @@
         </w:tabs>
         <w:ind w:left="648" w:hanging="648"/>
       </w:pPr>
-      <w:bookmarkStart w:id="41" w:name="_Toc112490865"/>
-      <w:bookmarkStart w:id="42" w:name="_Toc393188779"/>
-      <w:bookmarkStart w:id="43" w:name="_Toc464646812"/>
+      <w:bookmarkStart w:id="40" w:name="_Toc112490865"/>
+      <w:bookmarkStart w:id="41" w:name="_Toc393188779"/>
+      <w:bookmarkStart w:id="42" w:name="_Toc464646812"/>
       <w:r>
         <w:t>LandisData</w:t>
       </w:r>
+      <w:bookmarkEnd w:id="40"/>
       <w:bookmarkEnd w:id="41"/>
       <w:bookmarkEnd w:id="42"/>
-      <w:bookmarkEnd w:id="43"/>
     </w:p>
     <w:p>
       <w:pPr>
@@ -19892,15 +19896,15 @@
         </w:tabs>
         <w:ind w:left="648" w:hanging="648"/>
       </w:pPr>
-      <w:bookmarkStart w:id="44" w:name="_Toc112490866"/>
-      <w:bookmarkStart w:id="45" w:name="_Toc393188780"/>
-      <w:bookmarkStart w:id="46" w:name="_Toc464646813"/>
+      <w:bookmarkStart w:id="43" w:name="_Toc112490866"/>
+      <w:bookmarkStart w:id="44" w:name="_Toc393188780"/>
+      <w:bookmarkStart w:id="45" w:name="_Toc464646813"/>
       <w:r>
         <w:t>Timestep</w:t>
       </w:r>
+      <w:bookmarkEnd w:id="43"/>
       <w:bookmarkEnd w:id="44"/>
       <w:bookmarkEnd w:id="45"/>
-      <w:bookmarkEnd w:id="46"/>
     </w:p>
     <w:p>
       <w:pPr>
@@ -19973,16 +19977,16 @@
         </w:tabs>
         <w:ind w:left="648" w:hanging="648"/>
       </w:pPr>
-      <w:bookmarkStart w:id="47" w:name="_Toc393188781"/>
-      <w:bookmarkStart w:id="48" w:name="_Toc464646814"/>
-      <w:bookmarkStart w:id="49" w:name="_Toc107735767"/>
-      <w:bookmarkStart w:id="50" w:name="_Toc112490867"/>
+      <w:bookmarkStart w:id="46" w:name="_Toc393188781"/>
+      <w:bookmarkStart w:id="47" w:name="_Toc464646814"/>
+      <w:bookmarkStart w:id="48" w:name="_Toc107735767"/>
+      <w:bookmarkStart w:id="49" w:name="_Toc112490867"/>
       <w:r>
         <w:lastRenderedPageBreak/>
         <w:t>StartYear</w:t>
       </w:r>
+      <w:bookmarkEnd w:id="46"/>
       <w:bookmarkEnd w:id="47"/>
-      <w:bookmarkEnd w:id="48"/>
     </w:p>
     <w:p>
       <w:pPr>
@@ -20034,15 +20038,15 @@
         </w:tabs>
         <w:ind w:left="648" w:hanging="648"/>
       </w:pPr>
-      <w:bookmarkStart w:id="51" w:name="_Toc393188782"/>
-      <w:bookmarkStart w:id="52" w:name="_Toc464646815"/>
+      <w:bookmarkStart w:id="50" w:name="_Toc393188782"/>
+      <w:bookmarkStart w:id="51" w:name="_Toc464646815"/>
       <w:r>
         <w:t>SeedingAlgorithm</w:t>
       </w:r>
+      <w:bookmarkEnd w:id="48"/>
       <w:bookmarkEnd w:id="49"/>
       <w:bookmarkEnd w:id="50"/>
       <w:bookmarkEnd w:id="51"/>
-      <w:bookmarkEnd w:id="52"/>
     </w:p>
     <w:p>
       <w:pPr>
@@ -20131,23 +20135,23 @@
         </w:tabs>
         <w:ind w:left="648" w:hanging="648"/>
       </w:pPr>
-      <w:bookmarkStart w:id="53" w:name="_Toc382310145"/>
-      <w:bookmarkStart w:id="54" w:name="_Toc382310146"/>
-      <w:bookmarkStart w:id="55" w:name="_Toc393188785"/>
-      <w:bookmarkStart w:id="56" w:name="_Toc464646816"/>
-      <w:bookmarkStart w:id="57" w:name="_Toc112490878"/>
-      <w:bookmarkStart w:id="58" w:name="_Toc107735770"/>
+      <w:bookmarkStart w:id="52" w:name="_Toc382310145"/>
+      <w:bookmarkStart w:id="53" w:name="_Toc382310146"/>
+      <w:bookmarkStart w:id="54" w:name="_Toc393188785"/>
+      <w:bookmarkStart w:id="55" w:name="_Toc464646816"/>
+      <w:bookmarkStart w:id="56" w:name="_Toc112490878"/>
+      <w:bookmarkStart w:id="57" w:name="_Toc107735770"/>
+      <w:bookmarkEnd w:id="52"/>
       <w:bookmarkEnd w:id="53"/>
+      <w:r>
+        <w:t>Latitude</w:t>
+      </w:r>
       <w:bookmarkEnd w:id="54"/>
-      <w:r>
-        <w:t>Latitude</w:t>
-      </w:r>
       <w:bookmarkEnd w:id="55"/>
+      <w:r>
+        <w:t xml:space="preserve"> </w:t>
+      </w:r>
       <w:bookmarkEnd w:id="56"/>
-      <w:r>
-        <w:t xml:space="preserve"> </w:t>
-      </w:r>
-      <w:bookmarkEnd w:id="57"/>
     </w:p>
     <w:p>
       <w:pPr>
@@ -20181,7 +20185,7 @@
         </w:tabs>
         <w:ind w:left="648" w:hanging="648"/>
       </w:pPr>
-      <w:bookmarkStart w:id="59" w:name="_Toc464646817"/>
+      <w:bookmarkStart w:id="58" w:name="_Toc464646817"/>
       <w:r>
         <w:t>MaxDev</w:t>
       </w:r>
@@ -20194,7 +20198,7 @@
       <w:r>
         <w:t>Av</w:t>
       </w:r>
-      <w:bookmarkEnd w:id="59"/>
+      <w:bookmarkEnd w:id="58"/>
       <w:r>
         <w:t xml:space="preserve"> </w:t>
       </w:r>
@@ -20246,13 +20250,13 @@
         </w:tabs>
         <w:ind w:left="648" w:hanging="648"/>
       </w:pPr>
-      <w:bookmarkStart w:id="60" w:name="_Toc393188787"/>
-      <w:bookmarkStart w:id="61" w:name="_Toc464646818"/>
+      <w:bookmarkStart w:id="59" w:name="_Toc393188787"/>
+      <w:bookmarkStart w:id="60" w:name="_Toc464646818"/>
       <w:r>
         <w:t>PNEToutputsites</w:t>
       </w:r>
+      <w:bookmarkEnd w:id="59"/>
       <w:bookmarkEnd w:id="60"/>
-      <w:bookmarkEnd w:id="61"/>
       <w:r>
         <w:t xml:space="preserve"> </w:t>
       </w:r>
@@ -20307,13 +20311,13 @@
         </w:tabs>
         <w:ind w:left="648" w:hanging="648"/>
       </w:pPr>
-      <w:bookmarkStart w:id="62" w:name="_Toc393188783"/>
-      <w:bookmarkStart w:id="63" w:name="_Toc464646819"/>
+      <w:bookmarkStart w:id="61" w:name="_Toc393188783"/>
+      <w:bookmarkStart w:id="62" w:name="_Toc464646819"/>
       <w:r>
         <w:t>InitialCommunities</w:t>
       </w:r>
+      <w:bookmarkEnd w:id="61"/>
       <w:bookmarkEnd w:id="62"/>
-      <w:bookmarkEnd w:id="63"/>
     </w:p>
     <w:p>
       <w:pPr>
@@ -20363,14 +20367,14 @@
         </w:tabs>
         <w:ind w:left="648" w:hanging="648"/>
       </w:pPr>
-      <w:bookmarkStart w:id="64" w:name="_Toc393188784"/>
-      <w:bookmarkStart w:id="65" w:name="_Toc464646820"/>
-      <w:bookmarkStart w:id="66" w:name="_Toc112490874"/>
+      <w:bookmarkStart w:id="63" w:name="_Toc393188784"/>
+      <w:bookmarkStart w:id="64" w:name="_Toc464646820"/>
+      <w:bookmarkStart w:id="65" w:name="_Toc112490874"/>
       <w:r>
         <w:t>InitialCommunitiesMap</w:t>
       </w:r>
+      <w:bookmarkEnd w:id="63"/>
       <w:bookmarkEnd w:id="64"/>
-      <w:bookmarkEnd w:id="65"/>
     </w:p>
     <w:p>
       <w:pPr>
@@ -20445,13 +20449,13 @@
         </w:tabs>
         <w:ind w:left="648" w:hanging="648"/>
       </w:pPr>
-      <w:bookmarkStart w:id="67" w:name="_Toc382310155"/>
-      <w:bookmarkStart w:id="68" w:name="_Toc393188788"/>
-      <w:bookmarkStart w:id="69" w:name="_Toc464646821"/>
-      <w:bookmarkStart w:id="70" w:name="_Ref140061162"/>
-      <w:bookmarkEnd w:id="58"/>
+      <w:bookmarkStart w:id="66" w:name="_Toc382310155"/>
+      <w:bookmarkStart w:id="67" w:name="_Toc393188788"/>
+      <w:bookmarkStart w:id="68" w:name="_Toc464646821"/>
+      <w:bookmarkStart w:id="69" w:name="_Ref140061162"/>
+      <w:bookmarkEnd w:id="57"/>
+      <w:bookmarkEnd w:id="65"/>
       <w:bookmarkEnd w:id="66"/>
-      <w:bookmarkEnd w:id="67"/>
       <w:r>
         <w:lastRenderedPageBreak/>
         <w:t>PnET</w:t>
@@ -20465,12 +20469,12 @@
       <w:r>
         <w:t>s</w:t>
       </w:r>
+      <w:bookmarkEnd w:id="67"/>
       <w:bookmarkEnd w:id="68"/>
+      <w:r>
+        <w:t xml:space="preserve"> </w:t>
+      </w:r>
       <w:bookmarkEnd w:id="69"/>
-      <w:r>
-        <w:t xml:space="preserve"> </w:t>
-      </w:r>
-      <w:bookmarkEnd w:id="70"/>
     </w:p>
     <w:p>
       <w:pPr>
@@ -20591,11 +20595,11 @@
         </w:tabs>
         <w:ind w:left="648" w:hanging="648"/>
       </w:pPr>
-      <w:bookmarkStart w:id="71" w:name="_Toc464646822"/>
+      <w:bookmarkStart w:id="70" w:name="_Toc464646822"/>
       <w:r>
         <w:t>PnETSpeciesParameters</w:t>
       </w:r>
-      <w:bookmarkEnd w:id="71"/>
+      <w:bookmarkEnd w:id="70"/>
       <w:r>
         <w:t xml:space="preserve"> </w:t>
       </w:r>
@@ -20635,14 +20639,14 @@
         </w:tabs>
         <w:ind w:left="648" w:hanging="648"/>
       </w:pPr>
-      <w:bookmarkStart w:id="72" w:name="_Toc393188789"/>
-      <w:bookmarkStart w:id="73" w:name="_Toc464646823"/>
-      <w:bookmarkStart w:id="74" w:name="_Ref140059391"/>
+      <w:bookmarkStart w:id="71" w:name="_Toc393188789"/>
+      <w:bookmarkStart w:id="72" w:name="_Toc464646823"/>
+      <w:bookmarkStart w:id="73" w:name="_Ref140059391"/>
       <w:r>
         <w:t>EcoregionParameters</w:t>
       </w:r>
+      <w:bookmarkEnd w:id="71"/>
       <w:bookmarkEnd w:id="72"/>
-      <w:bookmarkEnd w:id="73"/>
       <w:r>
         <w:t xml:space="preserve"> </w:t>
       </w:r>
@@ -20680,8 +20684,8 @@
       <w:pPr>
         <w:pStyle w:val="Heading1"/>
       </w:pPr>
-      <w:bookmarkStart w:id="75" w:name="_Toc393188797"/>
-      <w:bookmarkStart w:id="76" w:name="_Toc464646824"/>
+      <w:bookmarkStart w:id="74" w:name="_Toc393188797"/>
+      <w:bookmarkStart w:id="75" w:name="_Toc464646824"/>
       <w:r>
         <w:lastRenderedPageBreak/>
         <w:t xml:space="preserve">Input File – </w:t>
@@ -20692,11 +20696,11 @@
       <w:r>
         <w:t xml:space="preserve">community </w:t>
       </w:r>
+      <w:bookmarkEnd w:id="74"/>
+      <w:r>
+        <w:t>classes</w:t>
+      </w:r>
       <w:bookmarkEnd w:id="75"/>
-      <w:r>
-        <w:t>classes</w:t>
-      </w:r>
-      <w:bookmarkEnd w:id="76"/>
     </w:p>
     <w:p>
       <w:pPr>
@@ -20723,13 +20727,13 @@
         </w:tabs>
         <w:ind w:left="648" w:hanging="648"/>
       </w:pPr>
-      <w:bookmarkStart w:id="77" w:name="_Toc393188798"/>
-      <w:bookmarkStart w:id="78" w:name="_Toc464646825"/>
+      <w:bookmarkStart w:id="76" w:name="_Toc393188798"/>
+      <w:bookmarkStart w:id="77" w:name="_Toc464646825"/>
       <w:r>
         <w:t>Example File</w:t>
       </w:r>
+      <w:bookmarkEnd w:id="76"/>
       <w:bookmarkEnd w:id="77"/>
-      <w:bookmarkEnd w:id="78"/>
       <w:r>
         <w:t xml:space="preserve">  </w:t>
       </w:r>
@@ -21060,14 +21064,14 @@
         </w:tabs>
         <w:ind w:left="648" w:hanging="648"/>
       </w:pPr>
-      <w:bookmarkStart w:id="79" w:name="_Toc393188799"/>
-      <w:bookmarkStart w:id="80" w:name="_Toc464646826"/>
+      <w:bookmarkStart w:id="78" w:name="_Toc393188799"/>
+      <w:bookmarkStart w:id="79" w:name="_Toc464646826"/>
       <w:r>
         <w:lastRenderedPageBreak/>
         <w:t>LandisData</w:t>
       </w:r>
+      <w:bookmarkEnd w:id="78"/>
       <w:bookmarkEnd w:id="79"/>
-      <w:bookmarkEnd w:id="80"/>
       <w:r>
         <w:t xml:space="preserve"> </w:t>
       </w:r>
@@ -21111,13 +21115,13 @@
         </w:tabs>
         <w:ind w:left="648" w:hanging="648"/>
       </w:pPr>
-      <w:bookmarkStart w:id="81" w:name="_Toc393188800"/>
-      <w:bookmarkStart w:id="82" w:name="_Toc464646827"/>
+      <w:bookmarkStart w:id="80" w:name="_Toc393188800"/>
+      <w:bookmarkStart w:id="81" w:name="_Toc464646827"/>
       <w:r>
         <w:t>Initial Community Class Definitions</w:t>
       </w:r>
+      <w:bookmarkEnd w:id="80"/>
       <w:bookmarkEnd w:id="81"/>
-      <w:bookmarkEnd w:id="82"/>
       <w:r>
         <w:t xml:space="preserve"> </w:t>
       </w:r>
@@ -21140,13 +21144,13 @@
         <w:pStyle w:val="Heading3"/>
         <w:ind w:left="864" w:hanging="864"/>
       </w:pPr>
-      <w:bookmarkStart w:id="83" w:name="_Toc393188801"/>
-      <w:bookmarkStart w:id="84" w:name="_Toc464646828"/>
+      <w:bookmarkStart w:id="82" w:name="_Toc393188801"/>
+      <w:bookmarkStart w:id="83" w:name="_Toc464646828"/>
       <w:r>
         <w:t>MapCode</w:t>
       </w:r>
+      <w:bookmarkEnd w:id="82"/>
       <w:bookmarkEnd w:id="83"/>
-      <w:bookmarkEnd w:id="84"/>
       <w:r>
         <w:t xml:space="preserve"> </w:t>
       </w:r>
@@ -21267,13 +21271,13 @@
         <w:pStyle w:val="Heading3"/>
         <w:ind w:left="864" w:hanging="864"/>
       </w:pPr>
-      <w:bookmarkStart w:id="85" w:name="_Toc393188802"/>
-      <w:bookmarkStart w:id="86" w:name="_Toc464646829"/>
+      <w:bookmarkStart w:id="84" w:name="_Toc393188802"/>
+      <w:bookmarkStart w:id="85" w:name="_Toc464646829"/>
       <w:r>
         <w:t>Species Present</w:t>
       </w:r>
+      <w:bookmarkEnd w:id="84"/>
       <w:bookmarkEnd w:id="85"/>
-      <w:bookmarkEnd w:id="86"/>
       <w:r>
         <w:t xml:space="preserve"> </w:t>
       </w:r>
@@ -21479,13 +21483,13 @@
         <w:pStyle w:val="Heading3"/>
         <w:ind w:left="864" w:hanging="864"/>
       </w:pPr>
-      <w:bookmarkStart w:id="87" w:name="_Toc393188803"/>
-      <w:bookmarkStart w:id="88" w:name="_Toc464646830"/>
+      <w:bookmarkStart w:id="86" w:name="_Toc393188803"/>
+      <w:bookmarkStart w:id="87" w:name="_Toc464646830"/>
       <w:r>
         <w:t>Grouping Species Ages into Cohorts</w:t>
       </w:r>
+      <w:bookmarkEnd w:id="86"/>
       <w:bookmarkEnd w:id="87"/>
-      <w:bookmarkEnd w:id="88"/>
       <w:r>
         <w:t xml:space="preserve"> </w:t>
       </w:r>
@@ -21633,8 +21637,8 @@
       <w:pPr>
         <w:pStyle w:val="Heading1"/>
       </w:pPr>
-      <w:bookmarkStart w:id="89" w:name="_Toc393188804"/>
-      <w:bookmarkStart w:id="90" w:name="_Toc464646831"/>
+      <w:bookmarkStart w:id="88" w:name="_Toc393188804"/>
+      <w:bookmarkStart w:id="89" w:name="_Toc464646831"/>
       <w:r>
         <w:lastRenderedPageBreak/>
         <w:t xml:space="preserve">Input File – </w:t>
@@ -21648,8 +21652,8 @@
       <w:r>
         <w:t>map</w:t>
       </w:r>
+      <w:bookmarkEnd w:id="88"/>
       <w:bookmarkEnd w:id="89"/>
-      <w:bookmarkEnd w:id="90"/>
     </w:p>
     <w:p>
       <w:pPr>
@@ -21729,17 +21733,17 @@
         <w:pStyle w:val="Heading1"/>
         <w:pageBreakBefore w:val="0"/>
       </w:pPr>
-      <w:bookmarkStart w:id="91" w:name="_Toc393188805"/>
-      <w:bookmarkStart w:id="92" w:name="_Toc464646832"/>
+      <w:bookmarkStart w:id="90" w:name="_Toc393188805"/>
+      <w:bookmarkStart w:id="91" w:name="_Toc464646832"/>
       <w:r>
         <w:t xml:space="preserve">Input File – </w:t>
       </w:r>
-      <w:bookmarkEnd w:id="74"/>
+      <w:bookmarkEnd w:id="73"/>
       <w:r>
         <w:t>Climate</w:t>
       </w:r>
+      <w:bookmarkEnd w:id="90"/>
       <w:bookmarkEnd w:id="91"/>
-      <w:bookmarkEnd w:id="92"/>
     </w:p>
     <w:p>
       <w:pPr>
@@ -21764,16 +21768,16 @@
         <w:pStyle w:val="Heading3"/>
         <w:ind w:left="864" w:hanging="864"/>
       </w:pPr>
-      <w:bookmarkStart w:id="93" w:name="_Toc393188806"/>
-      <w:bookmarkStart w:id="94" w:name="_Toc464646833"/>
+      <w:bookmarkStart w:id="92" w:name="_Toc393188806"/>
+      <w:bookmarkStart w:id="93" w:name="_Toc464646833"/>
       <w:r>
         <w:t>Example File</w:t>
       </w:r>
       <w:r>
         <w:t xml:space="preserve"> #1</w:t>
       </w:r>
+      <w:bookmarkEnd w:id="92"/>
       <w:bookmarkEnd w:id="93"/>
-      <w:bookmarkEnd w:id="94"/>
     </w:p>
     <w:p>
       <w:pPr>
@@ -23805,8 +23809,8 @@
         <w:pStyle w:val="Heading3"/>
         <w:ind w:left="864" w:hanging="864"/>
       </w:pPr>
-      <w:bookmarkStart w:id="95" w:name="_Toc393188807"/>
-      <w:bookmarkStart w:id="96" w:name="_Toc464646834"/>
+      <w:bookmarkStart w:id="94" w:name="_Toc393188807"/>
+      <w:bookmarkStart w:id="95" w:name="_Toc464646834"/>
       <w:r>
         <w:lastRenderedPageBreak/>
         <w:t>Example File</w:t>
@@ -23814,8 +23818,8 @@
       <w:r>
         <w:t xml:space="preserve"> #2</w:t>
       </w:r>
+      <w:bookmarkEnd w:id="94"/>
       <w:bookmarkEnd w:id="95"/>
-      <w:bookmarkEnd w:id="96"/>
     </w:p>
     <w:p>
       <w:pPr>
@@ -25882,13 +25886,13 @@
         </w:tabs>
         <w:ind w:left="648" w:hanging="648"/>
       </w:pPr>
-      <w:bookmarkStart w:id="97" w:name="_Toc393188808"/>
-      <w:bookmarkStart w:id="98" w:name="_Toc464646835"/>
+      <w:bookmarkStart w:id="96" w:name="_Toc393188808"/>
+      <w:bookmarkStart w:id="97" w:name="_Toc464646835"/>
       <w:r>
         <w:t>Header Information</w:t>
       </w:r>
+      <w:bookmarkEnd w:id="96"/>
       <w:bookmarkEnd w:id="97"/>
-      <w:bookmarkEnd w:id="98"/>
       <w:r>
         <w:t xml:space="preserve"> </w:t>
       </w:r>
@@ -26009,13 +26013,13 @@
         </w:tabs>
         <w:ind w:left="648" w:hanging="648"/>
       </w:pPr>
-      <w:bookmarkStart w:id="99" w:name="_Toc393188809"/>
-      <w:bookmarkStart w:id="100" w:name="_Toc464646836"/>
+      <w:bookmarkStart w:id="98" w:name="_Toc393188809"/>
+      <w:bookmarkStart w:id="99" w:name="_Toc464646836"/>
       <w:r>
         <w:t>Observations</w:t>
       </w:r>
+      <w:bookmarkEnd w:id="98"/>
       <w:bookmarkEnd w:id="99"/>
-      <w:bookmarkEnd w:id="100"/>
       <w:r>
         <w:t xml:space="preserve"> </w:t>
       </w:r>
@@ -26073,14 +26077,14 @@
         <w:pStyle w:val="Heading3"/>
         <w:ind w:left="864" w:hanging="864"/>
       </w:pPr>
-      <w:bookmarkStart w:id="101" w:name="_Toc393188810"/>
-      <w:bookmarkStart w:id="102" w:name="_Toc464646837"/>
+      <w:bookmarkStart w:id="100" w:name="_Toc393188810"/>
+      <w:bookmarkStart w:id="101" w:name="_Toc464646837"/>
       <w:r>
         <w:lastRenderedPageBreak/>
         <w:t>Year</w:t>
       </w:r>
+      <w:bookmarkEnd w:id="100"/>
       <w:bookmarkEnd w:id="101"/>
-      <w:bookmarkEnd w:id="102"/>
       <w:r>
         <w:t xml:space="preserve"> </w:t>
       </w:r>
@@ -26108,13 +26112,13 @@
         <w:pStyle w:val="Heading3"/>
         <w:ind w:left="864" w:hanging="864"/>
       </w:pPr>
-      <w:bookmarkStart w:id="103" w:name="_Toc393188811"/>
-      <w:bookmarkStart w:id="104" w:name="_Toc464646838"/>
+      <w:bookmarkStart w:id="102" w:name="_Toc393188811"/>
+      <w:bookmarkStart w:id="103" w:name="_Toc464646838"/>
       <w:r>
         <w:t>Month</w:t>
       </w:r>
+      <w:bookmarkEnd w:id="102"/>
       <w:bookmarkEnd w:id="103"/>
-      <w:bookmarkEnd w:id="104"/>
       <w:r>
         <w:t xml:space="preserve"> </w:t>
       </w:r>
@@ -26157,13 +26161,13 @@
         <w:pStyle w:val="Heading3"/>
         <w:ind w:left="864" w:hanging="864"/>
       </w:pPr>
-      <w:bookmarkStart w:id="105" w:name="_Toc393188812"/>
-      <w:bookmarkStart w:id="106" w:name="_Toc464646839"/>
+      <w:bookmarkStart w:id="104" w:name="_Toc393188812"/>
+      <w:bookmarkStart w:id="105" w:name="_Toc464646839"/>
       <w:r>
         <w:t>TMax</w:t>
       </w:r>
+      <w:bookmarkEnd w:id="104"/>
       <w:bookmarkEnd w:id="105"/>
-      <w:bookmarkEnd w:id="106"/>
       <w:r>
         <w:t xml:space="preserve"> </w:t>
       </w:r>
@@ -26188,13 +26192,13 @@
         <w:pStyle w:val="Heading3"/>
         <w:ind w:left="864" w:hanging="864"/>
       </w:pPr>
-      <w:bookmarkStart w:id="107" w:name="_Toc393188813"/>
-      <w:bookmarkStart w:id="108" w:name="_Toc464646840"/>
+      <w:bookmarkStart w:id="106" w:name="_Toc393188813"/>
+      <w:bookmarkStart w:id="107" w:name="_Toc464646840"/>
       <w:r>
         <w:t>TMin</w:t>
       </w:r>
+      <w:bookmarkEnd w:id="106"/>
       <w:bookmarkEnd w:id="107"/>
-      <w:bookmarkEnd w:id="108"/>
       <w:r>
         <w:t xml:space="preserve"> </w:t>
       </w:r>
@@ -26219,13 +26223,13 @@
         <w:pStyle w:val="Heading3"/>
         <w:ind w:left="864" w:hanging="864"/>
       </w:pPr>
-      <w:bookmarkStart w:id="109" w:name="_Toc393188814"/>
-      <w:bookmarkStart w:id="110" w:name="_Toc464646841"/>
+      <w:bookmarkStart w:id="108" w:name="_Toc393188814"/>
+      <w:bookmarkStart w:id="109" w:name="_Toc464646841"/>
       <w:r>
         <w:t>PAR</w:t>
       </w:r>
+      <w:bookmarkEnd w:id="108"/>
       <w:bookmarkEnd w:id="109"/>
-      <w:bookmarkEnd w:id="110"/>
       <w:r>
         <w:t xml:space="preserve"> </w:t>
       </w:r>
@@ -26307,13 +26311,13 @@
         <w:pStyle w:val="Heading3"/>
         <w:ind w:left="864" w:hanging="864"/>
       </w:pPr>
-      <w:bookmarkStart w:id="111" w:name="_Toc393188815"/>
-      <w:bookmarkStart w:id="112" w:name="_Toc464646842"/>
+      <w:bookmarkStart w:id="110" w:name="_Toc393188815"/>
+      <w:bookmarkStart w:id="111" w:name="_Toc464646842"/>
       <w:r>
         <w:t>Prec</w:t>
       </w:r>
+      <w:bookmarkEnd w:id="110"/>
       <w:bookmarkEnd w:id="111"/>
-      <w:bookmarkEnd w:id="112"/>
       <w:r>
         <w:t xml:space="preserve"> </w:t>
       </w:r>
@@ -26362,13 +26366,13 @@
         <w:pStyle w:val="Heading3"/>
         <w:ind w:left="864" w:hanging="864"/>
       </w:pPr>
-      <w:bookmarkStart w:id="113" w:name="_Toc393188816"/>
-      <w:bookmarkStart w:id="114" w:name="_Toc464646843"/>
+      <w:bookmarkStart w:id="112" w:name="_Toc393188816"/>
+      <w:bookmarkStart w:id="113" w:name="_Toc464646843"/>
       <w:r>
         <w:t>CO2</w:t>
       </w:r>
+      <w:bookmarkEnd w:id="112"/>
       <w:bookmarkEnd w:id="113"/>
-      <w:bookmarkEnd w:id="114"/>
       <w:r>
         <w:t xml:space="preserve"> </w:t>
       </w:r>
@@ -26413,8 +26417,8 @@
       <w:pPr>
         <w:pStyle w:val="Heading1"/>
       </w:pPr>
-      <w:bookmarkStart w:id="115" w:name="_Toc393188817"/>
-      <w:bookmarkStart w:id="116" w:name="_Toc464646844"/>
+      <w:bookmarkStart w:id="114" w:name="_Toc393188817"/>
+      <w:bookmarkStart w:id="115" w:name="_Toc464646844"/>
       <w:r>
         <w:lastRenderedPageBreak/>
         <w:t xml:space="preserve">Input File – </w:t>
@@ -26422,17 +26426,17 @@
       <w:r>
         <w:t xml:space="preserve">Generic </w:t>
       </w:r>
+      <w:bookmarkEnd w:id="114"/>
+      <w:r>
+        <w:t>PnET</w:t>
+      </w:r>
+      <w:r>
+        <w:t xml:space="preserve"> Species </w:t>
+      </w:r>
+      <w:r>
+        <w:t>Parameters</w:t>
+      </w:r>
       <w:bookmarkEnd w:id="115"/>
-      <w:r>
-        <w:t>PnET</w:t>
-      </w:r>
-      <w:r>
-        <w:t xml:space="preserve"> Species </w:t>
-      </w:r>
-      <w:r>
-        <w:t>Parameters</w:t>
-      </w:r>
-      <w:bookmarkEnd w:id="116"/>
     </w:p>
     <w:p>
       <w:pPr>
@@ -26486,11 +26490,11 @@
         </w:tabs>
         <w:ind w:left="648" w:hanging="648"/>
       </w:pPr>
-      <w:bookmarkStart w:id="117" w:name="_Toc464646845"/>
+      <w:bookmarkStart w:id="116" w:name="_Toc464646845"/>
       <w:r>
         <w:t>Example file:</w:t>
       </w:r>
-      <w:bookmarkEnd w:id="117"/>
+      <w:bookmarkEnd w:id="116"/>
     </w:p>
     <w:p>
       <w:pPr>
@@ -27218,11 +27222,11 @@
         </w:tabs>
         <w:ind w:left="648" w:hanging="648"/>
       </w:pPr>
-      <w:bookmarkStart w:id="118" w:name="_Toc464646846"/>
+      <w:bookmarkStart w:id="117" w:name="_Toc464646846"/>
       <w:r>
         <w:t>LandisData</w:t>
       </w:r>
-      <w:bookmarkEnd w:id="118"/>
+      <w:bookmarkEnd w:id="117"/>
     </w:p>
     <w:p>
       <w:pPr>
@@ -27289,11 +27293,11 @@
         </w:tabs>
         <w:ind w:left="648" w:hanging="648"/>
       </w:pPr>
-      <w:bookmarkStart w:id="119" w:name="_Toc464646847"/>
+      <w:bookmarkStart w:id="118" w:name="_Toc464646847"/>
       <w:r>
         <w:t>PnETGenericParameters</w:t>
       </w:r>
-      <w:bookmarkEnd w:id="119"/>
+      <w:bookmarkEnd w:id="118"/>
     </w:p>
     <w:p>
       <w:pPr>
@@ -27358,11 +27362,11 @@
         </w:tabs>
         <w:ind w:left="648" w:hanging="648"/>
       </w:pPr>
-      <w:bookmarkStart w:id="120" w:name="_Toc464646848"/>
+      <w:bookmarkStart w:id="119" w:name="_Toc464646848"/>
       <w:r>
         <w:t>MaxCanopyLayers</w:t>
       </w:r>
-      <w:bookmarkEnd w:id="120"/>
+      <w:bookmarkEnd w:id="119"/>
     </w:p>
     <w:p>
       <w:pPr>
@@ -27403,11 +27407,11 @@
         </w:tabs>
         <w:ind w:left="648" w:hanging="648"/>
       </w:pPr>
-      <w:bookmarkStart w:id="121" w:name="_Toc464646849"/>
+      <w:bookmarkStart w:id="120" w:name="_Toc464646849"/>
       <w:r>
         <w:t>IMAX</w:t>
       </w:r>
-      <w:bookmarkEnd w:id="121"/>
+      <w:bookmarkEnd w:id="120"/>
     </w:p>
     <w:p>
       <w:pPr>
@@ -27461,11 +27465,11 @@
         </w:tabs>
         <w:ind w:left="648" w:hanging="648"/>
       </w:pPr>
-      <w:bookmarkStart w:id="122" w:name="_Toc464646850"/>
+      <w:bookmarkStart w:id="121" w:name="_Toc464646850"/>
       <w:r>
         <w:t>DVPD1, DVPD2</w:t>
       </w:r>
-      <w:bookmarkEnd w:id="122"/>
+      <w:bookmarkEnd w:id="121"/>
     </w:p>
     <w:p>
       <w:pPr>
@@ -27486,11 +27490,11 @@
         </w:tabs>
         <w:ind w:left="648" w:hanging="648"/>
       </w:pPr>
-      <w:bookmarkStart w:id="123" w:name="_Toc464646851"/>
+      <w:bookmarkStart w:id="122" w:name="_Toc464646851"/>
       <w:r>
         <w:t>BFolResp</w:t>
       </w:r>
-      <w:bookmarkEnd w:id="123"/>
+      <w:bookmarkEnd w:id="122"/>
     </w:p>
     <w:p>
       <w:pPr>
@@ -27530,11 +27534,11 @@
         </w:tabs>
         <w:ind w:left="648" w:hanging="648"/>
       </w:pPr>
-      <w:bookmarkStart w:id="124" w:name="_Toc464646852"/>
+      <w:bookmarkStart w:id="123" w:name="_Toc464646852"/>
       <w:r>
         <w:t>TORoot/TOWood</w:t>
       </w:r>
-      <w:bookmarkEnd w:id="124"/>
+      <w:bookmarkEnd w:id="123"/>
     </w:p>
     <w:p>
       <w:pPr>
@@ -27579,11 +27583,11 @@
         </w:tabs>
         <w:ind w:left="648" w:hanging="648"/>
       </w:pPr>
-      <w:bookmarkStart w:id="125" w:name="_Toc464646853"/>
+      <w:bookmarkStart w:id="124" w:name="_Toc464646853"/>
       <w:r>
         <w:t>Q10</w:t>
       </w:r>
-      <w:bookmarkEnd w:id="125"/>
+      <w:bookmarkEnd w:id="124"/>
       <w:r>
         <w:t xml:space="preserve"> </w:t>
       </w:r>
@@ -27649,11 +27653,11 @@
         </w:tabs>
         <w:ind w:left="648" w:hanging="648"/>
       </w:pPr>
-      <w:bookmarkStart w:id="126" w:name="_Toc464646854"/>
+      <w:bookmarkStart w:id="125" w:name="_Toc464646854"/>
       <w:r>
         <w:t>FolLignin</w:t>
       </w:r>
-      <w:bookmarkEnd w:id="126"/>
+      <w:bookmarkEnd w:id="125"/>
     </w:p>
     <w:p>
       <w:pPr>
@@ -27716,11 +27720,11 @@
         </w:tabs>
         <w:ind w:left="648" w:hanging="648"/>
       </w:pPr>
-      <w:bookmarkStart w:id="127" w:name="_Toc464646855"/>
+      <w:bookmarkStart w:id="126" w:name="_Toc464646855"/>
       <w:r>
         <w:t>KWdLit</w:t>
       </w:r>
-      <w:bookmarkEnd w:id="127"/>
+      <w:bookmarkEnd w:id="126"/>
     </w:p>
     <w:p>
       <w:pPr>
@@ -27795,12 +27799,12 @@
         </w:tabs>
         <w:ind w:left="648" w:hanging="648"/>
       </w:pPr>
-      <w:bookmarkStart w:id="128" w:name="_Toc464646856"/>
+      <w:bookmarkStart w:id="127" w:name="_Toc464646856"/>
       <w:r>
         <w:lastRenderedPageBreak/>
         <w:t>InitialNSC</w:t>
       </w:r>
-      <w:bookmarkEnd w:id="128"/>
+      <w:bookmarkEnd w:id="127"/>
     </w:p>
     <w:p>
       <w:pPr>
@@ -27839,11 +27843,11 @@
         </w:tabs>
         <w:ind w:left="648" w:hanging="648"/>
       </w:pPr>
-      <w:bookmarkStart w:id="129" w:name="_Toc464646857"/>
+      <w:bookmarkStart w:id="128" w:name="_Toc464646857"/>
       <w:r>
         <w:t>CFracBiomass</w:t>
       </w:r>
-      <w:bookmarkEnd w:id="129"/>
+      <w:bookmarkEnd w:id="128"/>
     </w:p>
     <w:p>
       <w:pPr>
@@ -27906,13 +27910,13 @@
         </w:tabs>
         <w:ind w:left="648" w:hanging="648"/>
       </w:pPr>
-      <w:bookmarkStart w:id="130" w:name="_Toc451248939"/>
-      <w:bookmarkStart w:id="131" w:name="_Toc464646858"/>
+      <w:bookmarkStart w:id="129" w:name="_Toc451248939"/>
+      <w:bookmarkStart w:id="130" w:name="_Toc464646858"/>
       <w:r>
         <w:t>PrecipEvents</w:t>
       </w:r>
+      <w:bookmarkEnd w:id="129"/>
       <w:bookmarkEnd w:id="130"/>
-      <w:bookmarkEnd w:id="131"/>
     </w:p>
     <w:p>
       <w:pPr>
@@ -27969,14 +27973,14 @@
         </w:tabs>
         <w:ind w:left="648" w:hanging="648"/>
       </w:pPr>
-      <w:bookmarkStart w:id="132" w:name="_Toc464646859"/>
+      <w:bookmarkStart w:id="131" w:name="_Toc464646859"/>
       <w:r>
         <w:t>P</w:t>
       </w:r>
       <w:r>
         <w:t>reventEstablishment</w:t>
       </w:r>
-      <w:bookmarkEnd w:id="132"/>
+      <w:bookmarkEnd w:id="131"/>
     </w:p>
     <w:p>
       <w:pPr>
@@ -28017,13 +28021,13 @@
         </w:tabs>
         <w:ind w:left="648" w:hanging="648"/>
       </w:pPr>
-      <w:bookmarkStart w:id="133" w:name="_Toc451248941"/>
-      <w:bookmarkStart w:id="134" w:name="_Toc464646860"/>
+      <w:bookmarkStart w:id="132" w:name="_Toc451248941"/>
+      <w:bookmarkStart w:id="133" w:name="_Toc464646860"/>
       <w:r>
         <w:t>Wythers</w:t>
       </w:r>
+      <w:bookmarkEnd w:id="132"/>
       <w:bookmarkEnd w:id="133"/>
-      <w:bookmarkEnd w:id="134"/>
     </w:p>
     <w:p>
       <w:pPr>
@@ -28064,13 +28068,13 @@
         </w:tabs>
         <w:ind w:left="648" w:hanging="648"/>
       </w:pPr>
-      <w:bookmarkStart w:id="135" w:name="_Toc451248942"/>
-      <w:bookmarkStart w:id="136" w:name="_Toc464646861"/>
+      <w:bookmarkStart w:id="134" w:name="_Toc451248942"/>
+      <w:bookmarkStart w:id="135" w:name="_Toc464646861"/>
       <w:r>
         <w:t>DTEMP</w:t>
       </w:r>
+      <w:bookmarkEnd w:id="134"/>
       <w:bookmarkEnd w:id="135"/>
-      <w:bookmarkEnd w:id="136"/>
     </w:p>
     <w:p>
       <w:pPr>
@@ -28177,7 +28181,7 @@
       <w:pPr>
         <w:pStyle w:val="Heading1"/>
       </w:pPr>
-      <w:bookmarkStart w:id="137" w:name="_Toc464646862"/>
+      <w:bookmarkStart w:id="136" w:name="_Toc464646862"/>
       <w:r>
         <w:lastRenderedPageBreak/>
         <w:t>Input File – PnET</w:t>
@@ -28194,7 +28198,7 @@
       <w:r>
         <w:t>Parameters</w:t>
       </w:r>
-      <w:bookmarkEnd w:id="137"/>
+      <w:bookmarkEnd w:id="136"/>
     </w:p>
     <w:p>
       <w:pPr>
@@ -28231,11 +28235,11 @@
         </w:tabs>
         <w:ind w:left="648" w:hanging="648"/>
       </w:pPr>
-      <w:bookmarkStart w:id="138" w:name="_Toc464646863"/>
+      <w:bookmarkStart w:id="137" w:name="_Toc464646863"/>
       <w:r>
         <w:t>Example file:</w:t>
       </w:r>
-      <w:bookmarkEnd w:id="138"/>
+      <w:bookmarkEnd w:id="137"/>
     </w:p>
     <w:p>
       <w:pPr>
@@ -29110,13 +29114,13 @@
         </w:tabs>
         <w:ind w:left="648" w:hanging="648"/>
       </w:pPr>
-      <w:bookmarkStart w:id="139" w:name="_Toc393188821"/>
-      <w:bookmarkStart w:id="140" w:name="_Toc464646864"/>
+      <w:bookmarkStart w:id="138" w:name="_Toc393188821"/>
+      <w:bookmarkStart w:id="139" w:name="_Toc464646864"/>
       <w:r>
         <w:t>SpeciesName</w:t>
       </w:r>
+      <w:bookmarkEnd w:id="138"/>
       <w:bookmarkEnd w:id="139"/>
-      <w:bookmarkEnd w:id="140"/>
     </w:p>
     <w:p>
       <w:pPr>
@@ -29162,11 +29166,11 @@
         </w:tabs>
         <w:ind w:left="648" w:hanging="648"/>
       </w:pPr>
-      <w:bookmarkStart w:id="141" w:name="_Toc464646865"/>
+      <w:bookmarkStart w:id="140" w:name="_Toc464646865"/>
       <w:r>
         <w:t>FolN</w:t>
       </w:r>
-      <w:bookmarkEnd w:id="141"/>
+      <w:bookmarkEnd w:id="140"/>
     </w:p>
     <w:p>
       <w:pPr>
@@ -29196,11 +29200,11 @@
         </w:tabs>
         <w:ind w:left="648" w:hanging="648"/>
       </w:pPr>
-      <w:bookmarkStart w:id="142" w:name="_Toc464646866"/>
+      <w:bookmarkStart w:id="141" w:name="_Toc464646866"/>
       <w:r>
         <w:t>SLWmax</w:t>
       </w:r>
-      <w:bookmarkEnd w:id="142"/>
+      <w:bookmarkEnd w:id="141"/>
       <w:r>
         <w:t xml:space="preserve"> </w:t>
       </w:r>
@@ -29248,11 +29252,11 @@
         </w:tabs>
         <w:ind w:left="648" w:hanging="648"/>
       </w:pPr>
-      <w:bookmarkStart w:id="143" w:name="_Toc464646867"/>
+      <w:bookmarkStart w:id="142" w:name="_Toc464646867"/>
       <w:r>
         <w:t>SLWDel</w:t>
       </w:r>
-      <w:bookmarkEnd w:id="143"/>
+      <w:bookmarkEnd w:id="142"/>
       <w:r>
         <w:t xml:space="preserve"> </w:t>
       </w:r>
@@ -29334,12 +29338,12 @@
         </w:tabs>
         <w:ind w:left="648" w:hanging="648"/>
       </w:pPr>
-      <w:bookmarkStart w:id="144" w:name="_Toc464646868"/>
+      <w:bookmarkStart w:id="143" w:name="_Toc464646868"/>
       <w:r>
         <w:lastRenderedPageBreak/>
         <w:t>Tofol</w:t>
       </w:r>
-      <w:bookmarkEnd w:id="144"/>
+      <w:bookmarkEnd w:id="143"/>
     </w:p>
     <w:p>
       <w:pPr>
@@ -29402,13 +29406,13 @@
         </w:tabs>
         <w:ind w:left="648" w:hanging="648"/>
       </w:pPr>
-      <w:bookmarkStart w:id="145" w:name="_Toc393188830"/>
-      <w:bookmarkStart w:id="146" w:name="_Toc464646869"/>
+      <w:bookmarkStart w:id="144" w:name="_Toc393188830"/>
+      <w:bookmarkStart w:id="145" w:name="_Toc464646869"/>
       <w:r>
         <w:t>AmaxA</w:t>
       </w:r>
+      <w:bookmarkEnd w:id="144"/>
       <w:bookmarkEnd w:id="145"/>
-      <w:bookmarkEnd w:id="146"/>
       <w:r>
         <w:t xml:space="preserve"> </w:t>
       </w:r>
@@ -29486,13 +29490,13 @@
         </w:tabs>
         <w:ind w:left="648" w:hanging="648"/>
       </w:pPr>
-      <w:bookmarkStart w:id="147" w:name="_Toc393188831"/>
-      <w:bookmarkStart w:id="148" w:name="_Toc464646870"/>
+      <w:bookmarkStart w:id="146" w:name="_Toc393188831"/>
+      <w:bookmarkStart w:id="147" w:name="_Toc464646870"/>
       <w:r>
         <w:t>AmaxB</w:t>
       </w:r>
+      <w:bookmarkEnd w:id="146"/>
       <w:bookmarkEnd w:id="147"/>
-      <w:bookmarkEnd w:id="148"/>
     </w:p>
     <w:p>
       <w:pPr>
@@ -29624,15 +29628,15 @@
         </w:tabs>
         <w:ind w:left="648" w:hanging="648"/>
       </w:pPr>
-      <w:bookmarkStart w:id="149" w:name="_Toc382310200"/>
-      <w:bookmarkStart w:id="150" w:name="_Toc393188832"/>
-      <w:bookmarkStart w:id="151" w:name="_Toc464646871"/>
+      <w:bookmarkStart w:id="148" w:name="_Toc382310200"/>
+      <w:bookmarkStart w:id="149" w:name="_Toc393188832"/>
+      <w:bookmarkStart w:id="150" w:name="_Toc464646871"/>
+      <w:bookmarkEnd w:id="148"/>
+      <w:r>
+        <w:t>HalfSat</w:t>
+      </w:r>
       <w:bookmarkEnd w:id="149"/>
-      <w:r>
-        <w:t>HalfSat</w:t>
-      </w:r>
       <w:bookmarkEnd w:id="150"/>
-      <w:bookmarkEnd w:id="151"/>
       <w:r>
         <w:t xml:space="preserve"> </w:t>
       </w:r>
@@ -29735,12 +29739,12 @@
         </w:tabs>
         <w:ind w:left="648" w:hanging="648"/>
       </w:pPr>
-      <w:bookmarkStart w:id="152" w:name="_Toc464646872"/>
-      <w:bookmarkStart w:id="153" w:name="_Toc393188833"/>
+      <w:bookmarkStart w:id="151" w:name="_Toc464646872"/>
+      <w:bookmarkStart w:id="152" w:name="_Toc393188833"/>
       <w:r>
         <w:t>H2, H3, H4</w:t>
       </w:r>
-      <w:bookmarkEnd w:id="152"/>
+      <w:bookmarkEnd w:id="151"/>
     </w:p>
     <w:p>
       <w:pPr>
@@ -29776,14 +29780,14 @@
         </w:tabs>
         <w:ind w:left="648" w:hanging="648"/>
       </w:pPr>
-      <w:bookmarkStart w:id="154" w:name="_Toc393188835"/>
-      <w:bookmarkStart w:id="155" w:name="_Toc464646873"/>
+      <w:bookmarkStart w:id="153" w:name="_Toc393188835"/>
+      <w:bookmarkStart w:id="154" w:name="_Toc464646873"/>
+      <w:bookmarkEnd w:id="152"/>
+      <w:r>
+        <w:t>PsnAgeRed</w:t>
+      </w:r>
       <w:bookmarkEnd w:id="153"/>
-      <w:r>
-        <w:t>PsnAgeRed</w:t>
-      </w:r>
       <w:bookmarkEnd w:id="154"/>
-      <w:bookmarkEnd w:id="155"/>
     </w:p>
     <w:p>
       <w:pPr>
@@ -29915,14 +29919,14 @@
         </w:tabs>
         <w:ind w:left="648" w:hanging="648"/>
       </w:pPr>
-      <w:bookmarkStart w:id="156" w:name="_Toc393188837"/>
-      <w:bookmarkStart w:id="157" w:name="_Toc464646874"/>
+      <w:bookmarkStart w:id="155" w:name="_Toc393188837"/>
+      <w:bookmarkStart w:id="156" w:name="_Toc464646874"/>
       <w:r>
         <w:lastRenderedPageBreak/>
         <w:t>PsnTMin</w:t>
       </w:r>
+      <w:bookmarkEnd w:id="155"/>
       <w:bookmarkEnd w:id="156"/>
-      <w:bookmarkEnd w:id="157"/>
       <w:r>
         <w:t xml:space="preserve"> </w:t>
       </w:r>
@@ -29973,13 +29977,13 @@
         </w:tabs>
         <w:ind w:left="648" w:hanging="648"/>
       </w:pPr>
-      <w:bookmarkStart w:id="158" w:name="_Toc393188838"/>
-      <w:bookmarkStart w:id="159" w:name="_Toc464646875"/>
+      <w:bookmarkStart w:id="157" w:name="_Toc393188838"/>
+      <w:bookmarkStart w:id="158" w:name="_Toc464646875"/>
       <w:r>
         <w:t>PsnTOpt</w:t>
       </w:r>
+      <w:bookmarkEnd w:id="157"/>
       <w:bookmarkEnd w:id="158"/>
-      <w:bookmarkEnd w:id="159"/>
       <w:r>
         <w:t xml:space="preserve"> </w:t>
       </w:r>
@@ -30033,13 +30037,13 @@
         </w:tabs>
         <w:ind w:left="648" w:hanging="648"/>
       </w:pPr>
-      <w:bookmarkStart w:id="160" w:name="_Toc393188841"/>
-      <w:bookmarkStart w:id="161" w:name="_Toc464646876"/>
+      <w:bookmarkStart w:id="159" w:name="_Toc393188841"/>
+      <w:bookmarkStart w:id="160" w:name="_Toc464646876"/>
       <w:r>
         <w:t>k</w:t>
       </w:r>
+      <w:bookmarkEnd w:id="159"/>
       <w:bookmarkEnd w:id="160"/>
-      <w:bookmarkEnd w:id="161"/>
       <w:r>
         <w:t xml:space="preserve"> </w:t>
       </w:r>
@@ -30087,8 +30091,8 @@
         </w:tabs>
         <w:ind w:left="648" w:hanging="648"/>
       </w:pPr>
-      <w:bookmarkStart w:id="162" w:name="_Toc393188843"/>
-      <w:bookmarkStart w:id="163" w:name="_Toc464646877"/>
+      <w:bookmarkStart w:id="161" w:name="_Toc393188843"/>
+      <w:bookmarkStart w:id="162" w:name="_Toc464646877"/>
       <w:r>
         <w:t>WU</w:t>
       </w:r>
@@ -30098,8 +30102,8 @@
       <w:r>
         <w:t>Cnst</w:t>
       </w:r>
+      <w:bookmarkEnd w:id="161"/>
       <w:bookmarkEnd w:id="162"/>
-      <w:bookmarkEnd w:id="163"/>
     </w:p>
     <w:p>
       <w:pPr>
@@ -30126,13 +30130,13 @@
         </w:tabs>
         <w:ind w:left="648" w:hanging="648"/>
       </w:pPr>
-      <w:bookmarkStart w:id="164" w:name="_Toc393188844"/>
-      <w:bookmarkStart w:id="165" w:name="_Toc464646878"/>
+      <w:bookmarkStart w:id="163" w:name="_Toc393188844"/>
+      <w:bookmarkStart w:id="164" w:name="_Toc464646878"/>
       <w:r>
         <w:t>MaintResp</w:t>
       </w:r>
+      <w:bookmarkEnd w:id="163"/>
       <w:bookmarkEnd w:id="164"/>
-      <w:bookmarkEnd w:id="165"/>
     </w:p>
     <w:p>
       <w:pPr>
@@ -30192,13 +30196,13 @@
         </w:tabs>
         <w:ind w:left="648" w:hanging="648"/>
       </w:pPr>
-      <w:bookmarkStart w:id="166" w:name="_Toc393188845"/>
-      <w:bookmarkStart w:id="167" w:name="_Toc464646879"/>
+      <w:bookmarkStart w:id="165" w:name="_Toc393188845"/>
+      <w:bookmarkStart w:id="166" w:name="_Toc464646879"/>
       <w:r>
         <w:t>DNSC</w:t>
       </w:r>
+      <w:bookmarkEnd w:id="165"/>
       <w:bookmarkEnd w:id="166"/>
-      <w:bookmarkEnd w:id="167"/>
     </w:p>
     <w:p>
       <w:pPr>
@@ -30270,11 +30274,11 @@
         </w:tabs>
         <w:ind w:left="648" w:hanging="648"/>
       </w:pPr>
-      <w:bookmarkStart w:id="168" w:name="_Toc464646880"/>
+      <w:bookmarkStart w:id="167" w:name="_Toc464646880"/>
       <w:r>
         <w:t>FracBelowG</w:t>
       </w:r>
-      <w:bookmarkEnd w:id="168"/>
+      <w:bookmarkEnd w:id="167"/>
     </w:p>
     <w:p>
       <w:pPr>
@@ -30349,13 +30353,13 @@
         </w:tabs>
         <w:ind w:left="648" w:hanging="648"/>
       </w:pPr>
-      <w:bookmarkStart w:id="169" w:name="_Toc393188847"/>
-      <w:bookmarkStart w:id="170" w:name="_Toc464646881"/>
+      <w:bookmarkStart w:id="168" w:name="_Toc393188847"/>
+      <w:bookmarkStart w:id="169" w:name="_Toc464646881"/>
       <w:r>
         <w:t>EstMoist</w:t>
       </w:r>
+      <w:bookmarkEnd w:id="168"/>
       <w:bookmarkEnd w:id="169"/>
-      <w:bookmarkEnd w:id="170"/>
     </w:p>
     <w:p>
       <w:pPr>
@@ -30403,14 +30407,14 @@
         </w:tabs>
         <w:ind w:left="648" w:hanging="648"/>
       </w:pPr>
-      <w:bookmarkStart w:id="171" w:name="_Toc393188848"/>
-      <w:bookmarkStart w:id="172" w:name="_Toc464646882"/>
+      <w:bookmarkStart w:id="170" w:name="_Toc393188848"/>
+      <w:bookmarkStart w:id="171" w:name="_Toc464646882"/>
       <w:r>
         <w:lastRenderedPageBreak/>
         <w:t>EstRad</w:t>
       </w:r>
+      <w:bookmarkEnd w:id="170"/>
       <w:bookmarkEnd w:id="171"/>
-      <w:bookmarkEnd w:id="172"/>
     </w:p>
     <w:p>
       <w:pPr>
@@ -30503,11 +30507,11 @@
         </w:tabs>
         <w:ind w:left="648" w:hanging="648"/>
       </w:pPr>
-      <w:bookmarkStart w:id="173" w:name="_Toc464646883"/>
+      <w:bookmarkStart w:id="172" w:name="_Toc464646883"/>
       <w:r>
         <w:t>FracFol</w:t>
       </w:r>
-      <w:bookmarkEnd w:id="173"/>
+      <w:bookmarkEnd w:id="172"/>
     </w:p>
     <w:p>
       <w:pPr>
@@ -30570,11 +30574,11 @@
         </w:tabs>
         <w:ind w:left="648" w:hanging="648"/>
       </w:pPr>
-      <w:bookmarkStart w:id="174" w:name="_Toc464646884"/>
+      <w:bookmarkStart w:id="173" w:name="_Toc464646884"/>
       <w:r>
         <w:t>FracActWd</w:t>
       </w:r>
-      <w:bookmarkEnd w:id="174"/>
+      <w:bookmarkEnd w:id="173"/>
     </w:p>
     <w:p>
       <w:pPr>
@@ -30640,7 +30644,7 @@
       <w:pPr>
         <w:pStyle w:val="Heading1"/>
       </w:pPr>
-      <w:bookmarkStart w:id="175" w:name="_Toc464646885"/>
+      <w:bookmarkStart w:id="174" w:name="_Toc464646885"/>
       <w:r>
         <w:lastRenderedPageBreak/>
         <w:t xml:space="preserve">Input file - </w:t>
@@ -30651,7 +30655,7 @@
       <w:r>
         <w:t>s</w:t>
       </w:r>
-      <w:bookmarkEnd w:id="175"/>
+      <w:bookmarkEnd w:id="174"/>
       <w:r>
         <w:t xml:space="preserve"> </w:t>
       </w:r>
@@ -30666,18 +30670,18 @@
         </w:tabs>
         <w:ind w:left="648" w:hanging="648"/>
       </w:pPr>
-      <w:bookmarkStart w:id="176" w:name="_Toc393188790"/>
-      <w:bookmarkStart w:id="177" w:name="_Toc464646886"/>
-      <w:bookmarkStart w:id="178" w:name="_Toc170289886"/>
+      <w:bookmarkStart w:id="175" w:name="_Toc393188790"/>
+      <w:bookmarkStart w:id="176" w:name="_Toc464646886"/>
+      <w:bookmarkStart w:id="177" w:name="_Toc170289886"/>
       <w:r>
         <w:t>Ecoregion</w:t>
       </w:r>
+      <w:bookmarkEnd w:id="175"/>
       <w:bookmarkEnd w:id="176"/>
+      <w:r>
+        <w:t xml:space="preserve"> </w:t>
+      </w:r>
       <w:bookmarkEnd w:id="177"/>
-      <w:r>
-        <w:t xml:space="preserve"> </w:t>
-      </w:r>
-      <w:bookmarkEnd w:id="178"/>
     </w:p>
     <w:p>
       <w:pPr>
@@ -30716,11 +30720,11 @@
         </w:tabs>
         <w:ind w:left="648" w:hanging="648"/>
       </w:pPr>
-      <w:bookmarkStart w:id="179" w:name="_Toc464646887"/>
+      <w:bookmarkStart w:id="178" w:name="_Toc464646887"/>
       <w:r>
         <w:t>SoilType</w:t>
       </w:r>
-      <w:bookmarkEnd w:id="179"/>
+      <w:bookmarkEnd w:id="178"/>
     </w:p>
     <w:p>
       <w:pPr>
@@ -30792,24 +30796,24 @@
         </w:tabs>
         <w:ind w:left="648" w:hanging="648"/>
       </w:pPr>
-      <w:bookmarkStart w:id="180" w:name="_Toc403034283"/>
-      <w:bookmarkStart w:id="181" w:name="_Toc403034536"/>
-      <w:bookmarkStart w:id="182" w:name="_Toc403034898"/>
-      <w:bookmarkStart w:id="183" w:name="_Toc403035076"/>
-      <w:bookmarkStart w:id="184" w:name="_Toc403116275"/>
-      <w:bookmarkStart w:id="185" w:name="_Toc403117610"/>
-      <w:bookmarkStart w:id="186" w:name="_Toc464646888"/>
-      <w:bookmarkStart w:id="187" w:name="_Toc393188794"/>
+      <w:bookmarkStart w:id="179" w:name="_Toc403034283"/>
+      <w:bookmarkStart w:id="180" w:name="_Toc403034536"/>
+      <w:bookmarkStart w:id="181" w:name="_Toc403034898"/>
+      <w:bookmarkStart w:id="182" w:name="_Toc403035076"/>
+      <w:bookmarkStart w:id="183" w:name="_Toc403116275"/>
+      <w:bookmarkStart w:id="184" w:name="_Toc403117610"/>
+      <w:bookmarkStart w:id="185" w:name="_Toc464646888"/>
+      <w:bookmarkStart w:id="186" w:name="_Toc393188794"/>
+      <w:bookmarkEnd w:id="179"/>
       <w:bookmarkEnd w:id="180"/>
       <w:bookmarkEnd w:id="181"/>
       <w:bookmarkEnd w:id="182"/>
       <w:bookmarkEnd w:id="183"/>
       <w:bookmarkEnd w:id="184"/>
+      <w:r>
+        <w:t>RootingDepth</w:t>
+      </w:r>
       <w:bookmarkEnd w:id="185"/>
-      <w:r>
-        <w:t>RootingDepth</w:t>
-      </w:r>
-      <w:bookmarkEnd w:id="186"/>
     </w:p>
     <w:p>
       <w:pPr>
@@ -30848,15 +30852,15 @@
         </w:tabs>
         <w:ind w:left="648" w:hanging="648"/>
       </w:pPr>
-      <w:bookmarkStart w:id="188" w:name="_Toc464646889"/>
+      <w:bookmarkStart w:id="187" w:name="_Toc464646889"/>
       <w:r>
         <w:t>PrecLoss</w:t>
       </w:r>
       <w:r>
         <w:t>Frac</w:t>
       </w:r>
+      <w:bookmarkEnd w:id="186"/>
       <w:bookmarkEnd w:id="187"/>
-      <w:bookmarkEnd w:id="188"/>
       <w:r>
         <w:t xml:space="preserve"> </w:t>
       </w:r>
@@ -30907,11 +30911,11 @@
         </w:tabs>
         <w:ind w:left="648" w:hanging="648"/>
       </w:pPr>
-      <w:bookmarkStart w:id="189" w:name="_Toc464646890"/>
+      <w:bookmarkStart w:id="188" w:name="_Toc464646890"/>
       <w:r>
         <w:t>LeakageFrac</w:t>
       </w:r>
-      <w:bookmarkEnd w:id="189"/>
+      <w:bookmarkEnd w:id="188"/>
     </w:p>
     <w:p>
       <w:pPr>
@@ -30959,13 +30963,13 @@
         </w:tabs>
         <w:ind w:left="648" w:hanging="648"/>
       </w:pPr>
-      <w:bookmarkStart w:id="190" w:name="_Toc464646891"/>
-      <w:bookmarkStart w:id="191" w:name="_Toc393188796"/>
+      <w:bookmarkStart w:id="189" w:name="_Toc464646891"/>
+      <w:bookmarkStart w:id="190" w:name="_Toc393188796"/>
       <w:r>
         <w:lastRenderedPageBreak/>
         <w:t>PrecIntConst</w:t>
       </w:r>
-      <w:bookmarkEnd w:id="190"/>
+      <w:bookmarkEnd w:id="189"/>
     </w:p>
     <w:p>
       <w:pPr>
@@ -31022,11 +31026,13 @@
         </w:tabs>
         <w:ind w:left="648" w:hanging="648"/>
       </w:pPr>
-      <w:bookmarkStart w:id="192" w:name="_Toc464646892"/>
+      <w:bookmarkStart w:id="191" w:name="_Toc464646892"/>
+      <w:bookmarkStart w:id="192" w:name="_GoBack"/>
+      <w:bookmarkEnd w:id="192"/>
       <w:r>
         <w:t>SnowSublimFrac</w:t>
       </w:r>
-      <w:bookmarkEnd w:id="192"/>
+      <w:bookmarkEnd w:id="191"/>
     </w:p>
     <w:p>
       <w:pPr>
@@ -31137,7 +31143,7 @@
       <w:r>
         <w:t>ClimateFileName</w:t>
       </w:r>
-      <w:bookmarkEnd w:id="191"/>
+      <w:bookmarkEnd w:id="190"/>
       <w:bookmarkEnd w:id="193"/>
     </w:p>
     <w:p>
@@ -36891,7 +36897,7 @@
         <w:rFonts w:ascii="Arial" w:hAnsi="Arial" w:cs="Arial"/>
         <w:noProof/>
       </w:rPr>
-      <w:t>17</w:t>
+      <w:t>36</w:t>
     </w:r>
     <w:r>
       <w:rPr>
@@ -36966,11 +36972,21 @@
     <w:r>
       <w:t>PnET-</w:t>
     </w:r>
-    <w:fldSimple w:instr=" DOCPROPERTY  &quot;Extension Name&quot;  \* MERGEFORMAT ">
-      <w:r>
-        <w:t>Biomass Succession</w:t>
-      </w:r>
-    </w:fldSimple>
+    <w:r>
+      <w:fldChar w:fldCharType="begin"/>
+    </w:r>
+    <w:r>
+      <w:instrText xml:space="preserve"> DOCPROPERTY  "Extension Name"  \* MERGEFORMAT </w:instrText>
+    </w:r>
+    <w:r>
+      <w:fldChar w:fldCharType="separate"/>
+    </w:r>
+    <w:r>
+      <w:t>Biomass Succession</w:t>
+    </w:r>
+    <w:r>
+      <w:fldChar w:fldCharType="end"/>
+    </w:r>
     <w:r>
       <w:t xml:space="preserve"> v2.0 – User Guide</w:t>
     </w:r>
@@ -39990,7 +40006,7 @@
 </file>
 
 <file path=customXml/itemProps1.xml><?xml version="1.0" encoding="utf-8"?>
-<ds:datastoreItem xmlns:ds="http://schemas.openxmlformats.org/officeDocument/2006/customXml" ds:itemID="{BC4ADA14-2649-4924-B082-0F08C3E42A28}">
+<ds:datastoreItem xmlns:ds="http://schemas.openxmlformats.org/officeDocument/2006/customXml" ds:itemID="{F9445434-9D8F-465E-B932-102E5A29ACAF}">
   <ds:schemaRefs>
     <ds:schemaRef ds:uri="http://schemas.openxmlformats.org/officeDocument/2006/bibliography"/>
   </ds:schemaRefs>
@@ -39998,7 +40014,7 @@
 </file>
 
 <file path=customXml/itemProps2.xml><?xml version="1.0" encoding="utf-8"?>
-<ds:datastoreItem xmlns:ds="http://schemas.openxmlformats.org/officeDocument/2006/customXml" ds:itemID="{6536A55C-3CE5-476B-A500-4FF201745E31}">
+<ds:datastoreItem xmlns:ds="http://schemas.openxmlformats.org/officeDocument/2006/customXml" ds:itemID="{44F8DE39-176B-489A-8BF9-E741EC549C9B}">
   <ds:schemaRefs>
     <ds:schemaRef ds:uri="http://schemas.openxmlformats.org/officeDocument/2006/bibliography"/>
   </ds:schemaRefs>

</xml_diff>

<commit_message>
Modify evaporation to restrict rate below 75% field capacity and stop evaporation below wilting point. Add lib folder to contain associated libraries.
</commit_message>
<xml_diff>
--- a/deploy/docs/LANDIS-II PnET-Succession vX.Y User Guide.docx
+++ b/deploy/docs/LANDIS-II PnET-Succession vX.Y User Guide.docx
@@ -181,7 +181,7 @@
         <w:rPr>
           <w:noProof/>
         </w:rPr>
-        <w:t>October 24, 2016</w:t>
+        <w:t>October 27, 2016</w:t>
       </w:r>
       <w:r>
         <w:fldChar w:fldCharType="end"/>
@@ -18244,16 +18244,8 @@
       <w:r>
         <w:t>2.74</w:t>
       </w:r>
-      <w:commentRangeStart w:id="27"/>
       <w:r>
         <w:t xml:space="preserve"> mm/°C/day</w:t>
-      </w:r>
-      <w:commentRangeEnd w:id="27"/>
-      <w:r>
-        <w:rPr>
-          <w:rStyle w:val="CommentReference"/>
-        </w:rPr>
-        <w:commentReference w:id="27"/>
       </w:r>
       <w:r>
         <w:t xml:space="preserve"> (</w:t>
@@ -18528,7 +18520,13 @@
         <w:t>c</w:t>
       </w:r>
       <w:r>
-        <w:t xml:space="preserve"> is a proportion that decreases linearly from 1.0 when pressurehead is 0.0 m, to </w:t>
+        <w:t xml:space="preserve"> is a proportion that decreases linearly from 1.0 when </w:t>
+      </w:r>
+      <w:r>
+        <w:t>water content is 75% of field capacity</w:t>
+      </w:r>
+      <w:r>
+        <w:t xml:space="preserve">, to </w:t>
       </w:r>
       <w:r>
         <w:rPr>
@@ -18540,41 +18538,33 @@
         <w:t xml:space="preserve"> = 0 when pressure head is 153 m (i.e., the </w:t>
       </w:r>
       <w:r>
-        <w:t xml:space="preserve">physical wilting </w:t>
-      </w:r>
-      <w:commentRangeStart w:id="28"/>
-      <w:r>
-        <w:t>point</w:t>
-      </w:r>
-      <w:commentRangeEnd w:id="28"/>
-      <w:r>
-        <w:rPr>
-          <w:rStyle w:val="CommentReference"/>
-        </w:rPr>
-        <w:commentReference w:id="28"/>
-      </w:r>
+        <w:t>physical wilting point</w:t>
+      </w:r>
+      <w:bookmarkStart w:id="27" w:name="_GoBack"/>
+      <w:bookmarkEnd w:id="27"/>
       <w:r>
         <w:t xml:space="preserve"> (Fig 3)</w:t>
       </w:r>
       <w:r>
+        <w:t xml:space="preserve"> (Robock et al. 1995)</w:t>
+      </w:r>
+      <w:r>
         <w:t>)</w:t>
       </w:r>
       <w:r>
         <w:t>.</w:t>
       </w:r>
       <w:r>
+        <w:t xml:space="preserve">  AET is limited to the water above the wilting point, so that evaporation ceases when the soil water falls to the wilting point.</w:t>
+      </w:r>
+      <w:r>
         <w:t xml:space="preserve"> </w:t>
       </w:r>
       <w:r>
         <w:t xml:space="preserve"> </w:t>
       </w:r>
       <w:r>
-        <w:t>Transpiration is subtracted from evaporation to reflect d</w:t>
-      </w:r>
-      <w:bookmarkStart w:id="29" w:name="_GoBack"/>
-      <w:bookmarkEnd w:id="29"/>
-      <w:r>
-        <w:t xml:space="preserve">ecreasing evaporation when the vegetation increases. </w:t>
+        <w:t xml:space="preserve">Transpiration is subtracted from evaporation to reflect decreasing evaporation when the vegetation increases. </w:t>
       </w:r>
       <w:r>
         <w:t xml:space="preserve"> </w:t>
@@ -18648,7 +18638,7 @@
                     </pic:cNvPicPr>
                   </pic:nvPicPr>
                   <pic:blipFill>
-                    <a:blip r:embed="rId13">
+                    <a:blip r:embed="rId11">
                       <a:extLst>
                         <a:ext uri="{28A0092B-C50C-407E-A947-70E740481C1C}">
                           <a14:useLocalDpi xmlns:a14="http://schemas.microsoft.com/office/drawing/2010/main" val="0"/>
@@ -18705,11 +18695,11 @@
         <w:pStyle w:val="Heading4"/>
         <w:ind w:left="864" w:hanging="864"/>
       </w:pPr>
-      <w:bookmarkStart w:id="30" w:name="_Ref426377972"/>
+      <w:bookmarkStart w:id="28" w:name="_Ref426377972"/>
       <w:r>
         <w:t>Water Stress</w:t>
       </w:r>
-      <w:bookmarkEnd w:id="30"/>
+      <w:bookmarkEnd w:id="28"/>
     </w:p>
     <w:p>
       <w:pPr>
@@ -18781,7 +18771,7 @@
                     <pic:cNvPicPr/>
                   </pic:nvPicPr>
                   <pic:blipFill>
-                    <a:blip r:embed="rId14">
+                    <a:blip r:embed="rId12">
                       <a:extLst>
                         <a:ext uri="{28A0092B-C50C-407E-A947-70E740481C1C}">
                           <a14:useLocalDpi xmlns:a14="http://schemas.microsoft.com/office/drawing/2010/main" val="0"/>
@@ -18849,12 +18839,12 @@
         <w:pStyle w:val="Heading3"/>
         <w:ind w:left="864" w:hanging="864"/>
       </w:pPr>
-      <w:bookmarkStart w:id="31" w:name="_Toc464646805"/>
-      <w:bookmarkStart w:id="32" w:name="_Toc393188773"/>
+      <w:bookmarkStart w:id="29" w:name="_Toc464646805"/>
+      <w:bookmarkStart w:id="30" w:name="_Toc393188773"/>
       <w:r>
         <w:t>Other factors</w:t>
       </w:r>
-      <w:bookmarkEnd w:id="31"/>
+      <w:bookmarkEnd w:id="29"/>
       <w:r>
         <w:t xml:space="preserve"> </w:t>
       </w:r>
@@ -18928,12 +18918,12 @@
         </w:tabs>
         <w:ind w:left="648" w:hanging="648"/>
       </w:pPr>
-      <w:bookmarkStart w:id="33" w:name="_Toc464646806"/>
+      <w:bookmarkStart w:id="31" w:name="_Toc464646806"/>
       <w:r>
         <w:t>Cohort Growth and Ageing</w:t>
       </w:r>
-      <w:bookmarkEnd w:id="32"/>
-      <w:bookmarkEnd w:id="33"/>
+      <w:bookmarkEnd w:id="30"/>
+      <w:bookmarkEnd w:id="31"/>
     </w:p>
     <w:p>
       <w:pPr>
@@ -18991,13 +18981,13 @@
         </w:tabs>
         <w:ind w:left="648" w:hanging="648"/>
       </w:pPr>
-      <w:bookmarkStart w:id="34" w:name="_Toc393188774"/>
-      <w:bookmarkStart w:id="35" w:name="_Toc464646807"/>
+      <w:bookmarkStart w:id="32" w:name="_Toc393188774"/>
+      <w:bookmarkStart w:id="33" w:name="_Toc464646807"/>
       <w:r>
         <w:t>Cohort Senescence and Mortality</w:t>
       </w:r>
-      <w:bookmarkEnd w:id="34"/>
-      <w:bookmarkEnd w:id="35"/>
+      <w:bookmarkEnd w:id="32"/>
+      <w:bookmarkEnd w:id="33"/>
     </w:p>
     <w:p>
       <w:pPr>
@@ -19091,13 +19081,13 @@
         </w:tabs>
         <w:ind w:left="648" w:hanging="648"/>
       </w:pPr>
-      <w:bookmarkStart w:id="36" w:name="_Toc393188775"/>
-      <w:bookmarkStart w:id="37" w:name="_Toc464646808"/>
+      <w:bookmarkStart w:id="34" w:name="_Toc393188775"/>
+      <w:bookmarkStart w:id="35" w:name="_Toc464646808"/>
       <w:r>
         <w:t>Dead Biomass Decay</w:t>
       </w:r>
-      <w:bookmarkEnd w:id="36"/>
-      <w:bookmarkEnd w:id="37"/>
+      <w:bookmarkEnd w:id="34"/>
+      <w:bookmarkEnd w:id="35"/>
     </w:p>
     <w:p>
       <w:pPr>
@@ -19254,12 +19244,12 @@
         </w:tabs>
         <w:ind w:left="648" w:hanging="648"/>
       </w:pPr>
-      <w:bookmarkStart w:id="38" w:name="_Toc464646809"/>
-      <w:bookmarkStart w:id="39" w:name="_Toc393188777"/>
+      <w:bookmarkStart w:id="36" w:name="_Toc464646809"/>
+      <w:bookmarkStart w:id="37" w:name="_Toc393188777"/>
       <w:r>
         <w:t>References</w:t>
       </w:r>
-      <w:bookmarkEnd w:id="38"/>
+      <w:bookmarkEnd w:id="36"/>
       <w:r>
         <w:t xml:space="preserve"> </w:t>
       </w:r>
@@ -19399,23 +19389,23 @@
         <w:pStyle w:val="textbody"/>
         <w:ind w:left="900" w:hanging="450"/>
       </w:pPr>
+      <w:hyperlink r:id="rId13" w:history="1">
+        <w:r>
+          <w:t>Lazzarotto</w:t>
+        </w:r>
+      </w:hyperlink>
+      <w:r>
+        <w:t xml:space="preserve">, P., </w:t>
+      </w:r>
+      <w:hyperlink r:id="rId14" w:history="1">
+        <w:r>
+          <w:t>P. Calanca</w:t>
+        </w:r>
+      </w:hyperlink>
+      <w:r>
+        <w:t xml:space="preserve">, </w:t>
+      </w:r>
       <w:hyperlink r:id="rId15" w:history="1">
-        <w:r>
-          <w:t>Lazzarotto</w:t>
-        </w:r>
-      </w:hyperlink>
-      <w:r>
-        <w:t xml:space="preserve">, P.,  </w:t>
-      </w:r>
-      <w:hyperlink r:id="rId16" w:history="1">
-        <w:r>
-          <w:t>P. Calanca</w:t>
-        </w:r>
-      </w:hyperlink>
-      <w:r>
-        <w:t xml:space="preserve">, </w:t>
-      </w:r>
-      <w:hyperlink r:id="rId17" w:history="1">
         <w:r>
           <w:t>J. Fuhrer</w:t>
         </w:r>
@@ -19445,6 +19435,9 @@
         <w:t>C.H.B.</w:t>
       </w:r>
       <w:r>
+        <w:t xml:space="preserve"> </w:t>
+      </w:r>
+      <w:r>
         <w:t xml:space="preserve">and </w:t>
       </w:r>
       <w:r>
@@ -19454,7 +19447,10 @@
         <w:t>1972</w:t>
       </w:r>
       <w:r>
-        <w:t>.  On the assessment of surface heat flux and evaporation using large-scale parameters.  Monthly Weather Review 100(2):81-92</w:t>
+        <w:t xml:space="preserve">.  On the assessment of surface heat flux and evaporation using large-scale parameters.  Monthly Weather </w:t>
+      </w:r>
+      <w:r>
+        <w:t>Review 100(2):81-92</w:t>
       </w:r>
     </w:p>
     <w:p>
@@ -19463,7 +19459,10 @@
         <w:ind w:left="900" w:hanging="450"/>
       </w:pPr>
       <w:r>
-        <w:t>Saxton, K. E. and W. J. Rawls.  2004.  Soil water characteristic equations.xls. Online database (http://hrsl.arsusda.gov/SPAW/SPAWDownload.html)</w:t>
+        <w:rPr>
+          <w:highlight w:val="white"/>
+        </w:rPr>
+        <w:t>Robock, A., Vinnikov, K. Y., Schlosser, C. A., Speranskaya, N. A., &amp; Xue, Y. (1995). Use of midlatitude soil moisture and meteorological observations to validate soil moisture simulations with biosphere and bucket models. Journal of Climate, 8(1), 15-35.</w:t>
       </w:r>
     </w:p>
     <w:p>
@@ -19472,49 +19471,7 @@
         <w:ind w:left="900" w:hanging="450"/>
       </w:pPr>
       <w:r>
-        <w:t xml:space="preserve">Saxton, K. E., W. J </w:t>
-      </w:r>
-      <w:r>
-        <w:t>Rawls,</w:t>
-      </w:r>
-      <w:r>
-        <w:t xml:space="preserve"> J. S.</w:t>
-      </w:r>
-      <w:r>
-        <w:t xml:space="preserve"> Romberger</w:t>
-      </w:r>
-      <w:r>
-        <w:t xml:space="preserve"> and</w:t>
-      </w:r>
-      <w:r>
-        <w:t xml:space="preserve"> </w:t>
-      </w:r>
-      <w:r>
-        <w:t>R. I.</w:t>
-      </w:r>
-      <w:r>
-        <w:t xml:space="preserve"> Papendick.</w:t>
-      </w:r>
-      <w:r>
-        <w:t xml:space="preserve"> </w:t>
-      </w:r>
-      <w:r>
-        <w:t xml:space="preserve"> </w:t>
-      </w:r>
-      <w:r>
-        <w:t>1986</w:t>
-      </w:r>
-      <w:r>
-        <w:t xml:space="preserve">.  </w:t>
-      </w:r>
-      <w:r>
-        <w:t>Estimating generalized soil water characteristics from texture.</w:t>
-      </w:r>
-      <w:r>
-        <w:t xml:space="preserve"> </w:t>
-      </w:r>
-      <w:r>
-        <w:t xml:space="preserve"> Soil Sci. Soc. Amer. J. 50(4):1031-1036.</w:t>
+        <w:t>Saxton, K. E. and W. J. Rawls.  2004.  Soil water characteristic equations.xls. Online database (http://hrsl.arsusda.gov/SPAW/SPAWDownload.html)</w:t>
       </w:r>
     </w:p>
     <w:p>
@@ -19523,22 +19480,67 @@
         <w:ind w:left="900" w:hanging="450"/>
       </w:pPr>
       <w:r>
-        <w:t xml:space="preserve">USDA Natural Resources Conseration Service (NRCS).  2004.  National Engineering Handbook Part 630 (Hydrology), Chapter 11 (Snowmelt).  Accessed online at: </w:t>
-      </w:r>
-      <w:hyperlink r:id="rId18" w:history="1">
-        <w:r>
-          <w:rPr>
-            <w:rStyle w:val="Hyperlink"/>
-          </w:rPr>
-          <w:t>http://www.wcc.nrcs.usda.gov/ftpref/wntsc/H&amp;H/NEHhydrology/ch11.pdf</w:t>
-        </w:r>
-      </w:hyperlink>
+        <w:t xml:space="preserve">Saxton, K. E., W. J </w:t>
+      </w:r>
+      <w:r>
+        <w:t>Rawls,</w:t>
+      </w:r>
+      <w:r>
+        <w:t xml:space="preserve"> J. S.</w:t>
+      </w:r>
+      <w:r>
+        <w:t xml:space="preserve"> Romberger</w:t>
+      </w:r>
+      <w:r>
+        <w:t xml:space="preserve"> and</w:t>
+      </w:r>
+      <w:r>
+        <w:t xml:space="preserve"> </w:t>
+      </w:r>
+      <w:r>
+        <w:t>R. I.</w:t>
+      </w:r>
+      <w:r>
+        <w:t xml:space="preserve"> Papendick.</w:t>
+      </w:r>
+      <w:r>
+        <w:t xml:space="preserve"> </w:t>
+      </w:r>
+      <w:r>
+        <w:t xml:space="preserve"> </w:t>
+      </w:r>
+      <w:r>
+        <w:t>1986</w:t>
+      </w:r>
+      <w:r>
+        <w:t xml:space="preserve">.  </w:t>
+      </w:r>
+      <w:r>
+        <w:t>Estimating generalized soil water characteristics from texture.</w:t>
+      </w:r>
+      <w:r>
+        <w:t xml:space="preserve"> </w:t>
+      </w:r>
+      <w:r>
+        <w:t xml:space="preserve"> Soil Sci. Soc. Amer. J. 50(4):1031-1036.</w:t>
+      </w:r>
     </w:p>
     <w:p>
       <w:pPr>
         <w:pStyle w:val="textbody"/>
         <w:ind w:left="900" w:hanging="450"/>
       </w:pPr>
+      <w:r>
+        <w:t xml:space="preserve">USDA Natural Resources Conseration Service (NRCS).  2004.  National Engineering Handbook Part 630 (Hydrology), Chapter 11 (Snowmelt).  Accessed online at: </w:t>
+      </w:r>
+      <w:hyperlink r:id="rId16" w:history="1">
+        <w:r>
+          <w:rPr>
+            <w:rStyle w:val="Hyperlink"/>
+          </w:rPr>
+          <w:t>http://www.wcc.nrcs.usda.gov/ftpref/wntsc/H&amp;H/NEHhydrology/ch11.pdf</w:t>
+        </w:r>
+      </w:hyperlink>
     </w:p>
     <w:p>
       <w:pPr>
@@ -19556,7 +19558,7 @@
       <w:pPr>
         <w:pStyle w:val="Heading1"/>
       </w:pPr>
-      <w:bookmarkStart w:id="40" w:name="_Toc464646810"/>
+      <w:bookmarkStart w:id="38" w:name="_Toc464646810"/>
       <w:r>
         <w:lastRenderedPageBreak/>
         <w:t xml:space="preserve">Input File - </w:t>
@@ -19564,11 +19566,11 @@
       <w:r>
         <w:t>PnET-Succession</w:t>
       </w:r>
-      <w:bookmarkEnd w:id="40"/>
+      <w:bookmarkEnd w:id="38"/>
       <w:r>
         <w:t xml:space="preserve"> </w:t>
       </w:r>
-      <w:bookmarkEnd w:id="39"/>
+      <w:bookmarkEnd w:id="37"/>
     </w:p>
     <w:p>
       <w:pPr>
@@ -19699,21 +19701,21 @@
         </w:tabs>
         <w:ind w:left="648" w:hanging="648"/>
       </w:pPr>
-      <w:bookmarkStart w:id="41" w:name="_Toc112490864"/>
-      <w:bookmarkStart w:id="42" w:name="_Toc393188778"/>
-      <w:bookmarkStart w:id="43" w:name="_Toc464646811"/>
+      <w:bookmarkStart w:id="39" w:name="_Toc112490864"/>
+      <w:bookmarkStart w:id="40" w:name="_Toc393188778"/>
+      <w:bookmarkStart w:id="41" w:name="_Toc464646811"/>
       <w:r>
         <w:t xml:space="preserve">Example </w:t>
       </w:r>
+      <w:bookmarkEnd w:id="39"/>
+      <w:r>
+        <w:t>PnET-Succession</w:t>
+      </w:r>
+      <w:r>
+        <w:t xml:space="preserve"> input file</w:t>
+      </w:r>
+      <w:bookmarkEnd w:id="40"/>
       <w:bookmarkEnd w:id="41"/>
-      <w:r>
-        <w:t>PnET-Succession</w:t>
-      </w:r>
-      <w:r>
-        <w:t xml:space="preserve"> input file</w:t>
-      </w:r>
-      <w:bookmarkEnd w:id="42"/>
-      <w:bookmarkEnd w:id="43"/>
     </w:p>
     <w:p>
       <w:pPr>
@@ -19954,15 +19956,15 @@
         </w:tabs>
         <w:ind w:left="648" w:hanging="648"/>
       </w:pPr>
-      <w:bookmarkStart w:id="44" w:name="_Toc112490865"/>
-      <w:bookmarkStart w:id="45" w:name="_Toc393188779"/>
-      <w:bookmarkStart w:id="46" w:name="_Toc464646812"/>
+      <w:bookmarkStart w:id="42" w:name="_Toc112490865"/>
+      <w:bookmarkStart w:id="43" w:name="_Toc393188779"/>
+      <w:bookmarkStart w:id="44" w:name="_Toc464646812"/>
       <w:r>
         <w:t>LandisData</w:t>
       </w:r>
+      <w:bookmarkEnd w:id="42"/>
+      <w:bookmarkEnd w:id="43"/>
       <w:bookmarkEnd w:id="44"/>
-      <w:bookmarkEnd w:id="45"/>
-      <w:bookmarkEnd w:id="46"/>
     </w:p>
     <w:p>
       <w:pPr>
@@ -19996,15 +19998,15 @@
         </w:tabs>
         <w:ind w:left="648" w:hanging="648"/>
       </w:pPr>
-      <w:bookmarkStart w:id="47" w:name="_Toc112490866"/>
-      <w:bookmarkStart w:id="48" w:name="_Toc393188780"/>
-      <w:bookmarkStart w:id="49" w:name="_Toc464646813"/>
+      <w:bookmarkStart w:id="45" w:name="_Toc112490866"/>
+      <w:bookmarkStart w:id="46" w:name="_Toc393188780"/>
+      <w:bookmarkStart w:id="47" w:name="_Toc464646813"/>
       <w:r>
         <w:t>Timestep</w:t>
       </w:r>
+      <w:bookmarkEnd w:id="45"/>
+      <w:bookmarkEnd w:id="46"/>
       <w:bookmarkEnd w:id="47"/>
-      <w:bookmarkEnd w:id="48"/>
-      <w:bookmarkEnd w:id="49"/>
     </w:p>
     <w:p>
       <w:pPr>
@@ -20077,16 +20079,16 @@
         </w:tabs>
         <w:ind w:left="648" w:hanging="648"/>
       </w:pPr>
-      <w:bookmarkStart w:id="50" w:name="_Toc393188781"/>
-      <w:bookmarkStart w:id="51" w:name="_Toc464646814"/>
-      <w:bookmarkStart w:id="52" w:name="_Toc107735767"/>
-      <w:bookmarkStart w:id="53" w:name="_Toc112490867"/>
+      <w:bookmarkStart w:id="48" w:name="_Toc393188781"/>
+      <w:bookmarkStart w:id="49" w:name="_Toc464646814"/>
+      <w:bookmarkStart w:id="50" w:name="_Toc107735767"/>
+      <w:bookmarkStart w:id="51" w:name="_Toc112490867"/>
       <w:r>
         <w:lastRenderedPageBreak/>
         <w:t>StartYear</w:t>
       </w:r>
-      <w:bookmarkEnd w:id="50"/>
-      <w:bookmarkEnd w:id="51"/>
+      <w:bookmarkEnd w:id="48"/>
+      <w:bookmarkEnd w:id="49"/>
     </w:p>
     <w:p>
       <w:pPr>
@@ -20138,15 +20140,15 @@
         </w:tabs>
         <w:ind w:left="648" w:hanging="648"/>
       </w:pPr>
-      <w:bookmarkStart w:id="54" w:name="_Toc393188782"/>
-      <w:bookmarkStart w:id="55" w:name="_Toc464646815"/>
+      <w:bookmarkStart w:id="52" w:name="_Toc393188782"/>
+      <w:bookmarkStart w:id="53" w:name="_Toc464646815"/>
       <w:r>
         <w:t>SeedingAlgorithm</w:t>
       </w:r>
+      <w:bookmarkEnd w:id="50"/>
+      <w:bookmarkEnd w:id="51"/>
       <w:bookmarkEnd w:id="52"/>
       <w:bookmarkEnd w:id="53"/>
-      <w:bookmarkEnd w:id="54"/>
-      <w:bookmarkEnd w:id="55"/>
     </w:p>
     <w:p>
       <w:pPr>
@@ -20235,23 +20237,23 @@
         </w:tabs>
         <w:ind w:left="648" w:hanging="648"/>
       </w:pPr>
-      <w:bookmarkStart w:id="56" w:name="_Toc382310145"/>
-      <w:bookmarkStart w:id="57" w:name="_Toc382310146"/>
-      <w:bookmarkStart w:id="58" w:name="_Toc393188785"/>
-      <w:bookmarkStart w:id="59" w:name="_Toc464646816"/>
-      <w:bookmarkStart w:id="60" w:name="_Toc112490878"/>
-      <w:bookmarkStart w:id="61" w:name="_Toc107735770"/>
+      <w:bookmarkStart w:id="54" w:name="_Toc382310145"/>
+      <w:bookmarkStart w:id="55" w:name="_Toc382310146"/>
+      <w:bookmarkStart w:id="56" w:name="_Toc393188785"/>
+      <w:bookmarkStart w:id="57" w:name="_Toc464646816"/>
+      <w:bookmarkStart w:id="58" w:name="_Toc112490878"/>
+      <w:bookmarkStart w:id="59" w:name="_Toc107735770"/>
+      <w:bookmarkEnd w:id="54"/>
+      <w:bookmarkEnd w:id="55"/>
+      <w:r>
+        <w:t>Latitude</w:t>
+      </w:r>
       <w:bookmarkEnd w:id="56"/>
       <w:bookmarkEnd w:id="57"/>
       <w:r>
-        <w:t>Latitude</w:t>
+        <w:t xml:space="preserve"> </w:t>
       </w:r>
       <w:bookmarkEnd w:id="58"/>
-      <w:bookmarkEnd w:id="59"/>
-      <w:r>
-        <w:t xml:space="preserve"> </w:t>
-      </w:r>
-      <w:bookmarkEnd w:id="60"/>
     </w:p>
     <w:p>
       <w:pPr>
@@ -20285,7 +20287,7 @@
         </w:tabs>
         <w:ind w:left="648" w:hanging="648"/>
       </w:pPr>
-      <w:bookmarkStart w:id="62" w:name="_Toc464646817"/>
+      <w:bookmarkStart w:id="60" w:name="_Toc464646817"/>
       <w:r>
         <w:t>MaxDev</w:t>
       </w:r>
@@ -20298,7 +20300,7 @@
       <w:r>
         <w:t>Av</w:t>
       </w:r>
-      <w:bookmarkEnd w:id="62"/>
+      <w:bookmarkEnd w:id="60"/>
       <w:r>
         <w:t xml:space="preserve"> </w:t>
       </w:r>
@@ -20350,13 +20352,13 @@
         </w:tabs>
         <w:ind w:left="648" w:hanging="648"/>
       </w:pPr>
-      <w:bookmarkStart w:id="63" w:name="_Toc393188787"/>
-      <w:bookmarkStart w:id="64" w:name="_Toc464646818"/>
+      <w:bookmarkStart w:id="61" w:name="_Toc393188787"/>
+      <w:bookmarkStart w:id="62" w:name="_Toc464646818"/>
       <w:r>
         <w:t>PNEToutputsites</w:t>
       </w:r>
-      <w:bookmarkEnd w:id="63"/>
-      <w:bookmarkEnd w:id="64"/>
+      <w:bookmarkEnd w:id="61"/>
+      <w:bookmarkEnd w:id="62"/>
       <w:r>
         <w:t xml:space="preserve"> </w:t>
       </w:r>
@@ -20411,13 +20413,13 @@
         </w:tabs>
         <w:ind w:left="648" w:hanging="648"/>
       </w:pPr>
-      <w:bookmarkStart w:id="65" w:name="_Toc393188783"/>
-      <w:bookmarkStart w:id="66" w:name="_Toc464646819"/>
+      <w:bookmarkStart w:id="63" w:name="_Toc393188783"/>
+      <w:bookmarkStart w:id="64" w:name="_Toc464646819"/>
       <w:r>
         <w:t>InitialCommunities</w:t>
       </w:r>
-      <w:bookmarkEnd w:id="65"/>
-      <w:bookmarkEnd w:id="66"/>
+      <w:bookmarkEnd w:id="63"/>
+      <w:bookmarkEnd w:id="64"/>
     </w:p>
     <w:p>
       <w:pPr>
@@ -20467,14 +20469,14 @@
         </w:tabs>
         <w:ind w:left="648" w:hanging="648"/>
       </w:pPr>
-      <w:bookmarkStart w:id="67" w:name="_Toc393188784"/>
-      <w:bookmarkStart w:id="68" w:name="_Toc464646820"/>
-      <w:bookmarkStart w:id="69" w:name="_Toc112490874"/>
+      <w:bookmarkStart w:id="65" w:name="_Toc393188784"/>
+      <w:bookmarkStart w:id="66" w:name="_Toc464646820"/>
+      <w:bookmarkStart w:id="67" w:name="_Toc112490874"/>
       <w:r>
         <w:t>InitialCommunitiesMap</w:t>
       </w:r>
-      <w:bookmarkEnd w:id="67"/>
-      <w:bookmarkEnd w:id="68"/>
+      <w:bookmarkEnd w:id="65"/>
+      <w:bookmarkEnd w:id="66"/>
     </w:p>
     <w:p>
       <w:pPr>
@@ -20549,32 +20551,32 @@
         </w:tabs>
         <w:ind w:left="648" w:hanging="648"/>
       </w:pPr>
-      <w:bookmarkStart w:id="70" w:name="_Toc382310155"/>
-      <w:bookmarkStart w:id="71" w:name="_Toc393188788"/>
-      <w:bookmarkStart w:id="72" w:name="_Toc464646821"/>
-      <w:bookmarkStart w:id="73" w:name="_Ref140061162"/>
-      <w:bookmarkEnd w:id="61"/>
+      <w:bookmarkStart w:id="68" w:name="_Toc382310155"/>
+      <w:bookmarkStart w:id="69" w:name="_Toc393188788"/>
+      <w:bookmarkStart w:id="70" w:name="_Toc464646821"/>
+      <w:bookmarkStart w:id="71" w:name="_Ref140061162"/>
+      <w:bookmarkEnd w:id="59"/>
+      <w:bookmarkEnd w:id="67"/>
+      <w:bookmarkEnd w:id="68"/>
+      <w:r>
+        <w:lastRenderedPageBreak/>
+        <w:t>PnET</w:t>
+      </w:r>
+      <w:r>
+        <w:t>Generic</w:t>
+      </w:r>
+      <w:r>
+        <w:t>Parameter</w:t>
+      </w:r>
+      <w:r>
+        <w:t>s</w:t>
+      </w:r>
       <w:bookmarkEnd w:id="69"/>
       <w:bookmarkEnd w:id="70"/>
       <w:r>
-        <w:lastRenderedPageBreak/>
-        <w:t>PnET</w:t>
-      </w:r>
-      <w:r>
-        <w:t>Generic</w:t>
-      </w:r>
-      <w:r>
-        <w:t>Parameter</w:t>
-      </w:r>
-      <w:r>
-        <w:t>s</w:t>
+        <w:t xml:space="preserve"> </w:t>
       </w:r>
       <w:bookmarkEnd w:id="71"/>
-      <w:bookmarkEnd w:id="72"/>
-      <w:r>
-        <w:t xml:space="preserve"> </w:t>
-      </w:r>
-      <w:bookmarkEnd w:id="73"/>
     </w:p>
     <w:p>
       <w:pPr>
@@ -20695,11 +20697,11 @@
         </w:tabs>
         <w:ind w:left="648" w:hanging="648"/>
       </w:pPr>
-      <w:bookmarkStart w:id="74" w:name="_Toc464646822"/>
+      <w:bookmarkStart w:id="72" w:name="_Toc464646822"/>
       <w:r>
         <w:t>PnETSpeciesParameters</w:t>
       </w:r>
-      <w:bookmarkEnd w:id="74"/>
+      <w:bookmarkEnd w:id="72"/>
       <w:r>
         <w:t xml:space="preserve"> </w:t>
       </w:r>
@@ -20739,14 +20741,14 @@
         </w:tabs>
         <w:ind w:left="648" w:hanging="648"/>
       </w:pPr>
-      <w:bookmarkStart w:id="75" w:name="_Toc393188789"/>
-      <w:bookmarkStart w:id="76" w:name="_Toc464646823"/>
-      <w:bookmarkStart w:id="77" w:name="_Ref140059391"/>
+      <w:bookmarkStart w:id="73" w:name="_Toc393188789"/>
+      <w:bookmarkStart w:id="74" w:name="_Toc464646823"/>
+      <w:bookmarkStart w:id="75" w:name="_Ref140059391"/>
       <w:r>
         <w:t>EcoregionParameters</w:t>
       </w:r>
-      <w:bookmarkEnd w:id="75"/>
-      <w:bookmarkEnd w:id="76"/>
+      <w:bookmarkEnd w:id="73"/>
+      <w:bookmarkEnd w:id="74"/>
       <w:r>
         <w:t xml:space="preserve"> </w:t>
       </w:r>
@@ -20784,8 +20786,8 @@
       <w:pPr>
         <w:pStyle w:val="Heading1"/>
       </w:pPr>
-      <w:bookmarkStart w:id="78" w:name="_Toc393188797"/>
-      <w:bookmarkStart w:id="79" w:name="_Toc464646824"/>
+      <w:bookmarkStart w:id="76" w:name="_Toc393188797"/>
+      <w:bookmarkStart w:id="77" w:name="_Toc464646824"/>
       <w:r>
         <w:lastRenderedPageBreak/>
         <w:t xml:space="preserve">Input File – </w:t>
@@ -20796,11 +20798,11 @@
       <w:r>
         <w:t xml:space="preserve">community </w:t>
       </w:r>
-      <w:bookmarkEnd w:id="78"/>
+      <w:bookmarkEnd w:id="76"/>
       <w:r>
         <w:t>classes</w:t>
       </w:r>
-      <w:bookmarkEnd w:id="79"/>
+      <w:bookmarkEnd w:id="77"/>
     </w:p>
     <w:p>
       <w:pPr>
@@ -20827,13 +20829,13 @@
         </w:tabs>
         <w:ind w:left="648" w:hanging="648"/>
       </w:pPr>
-      <w:bookmarkStart w:id="80" w:name="_Toc393188798"/>
-      <w:bookmarkStart w:id="81" w:name="_Toc464646825"/>
+      <w:bookmarkStart w:id="78" w:name="_Toc393188798"/>
+      <w:bookmarkStart w:id="79" w:name="_Toc464646825"/>
       <w:r>
         <w:t>Example File</w:t>
       </w:r>
-      <w:bookmarkEnd w:id="80"/>
-      <w:bookmarkEnd w:id="81"/>
+      <w:bookmarkEnd w:id="78"/>
+      <w:bookmarkEnd w:id="79"/>
       <w:r>
         <w:t xml:space="preserve">  </w:t>
       </w:r>
@@ -21164,14 +21166,14 @@
         </w:tabs>
         <w:ind w:left="648" w:hanging="648"/>
       </w:pPr>
-      <w:bookmarkStart w:id="82" w:name="_Toc393188799"/>
-      <w:bookmarkStart w:id="83" w:name="_Toc464646826"/>
+      <w:bookmarkStart w:id="80" w:name="_Toc393188799"/>
+      <w:bookmarkStart w:id="81" w:name="_Toc464646826"/>
       <w:r>
         <w:lastRenderedPageBreak/>
         <w:t>LandisData</w:t>
       </w:r>
-      <w:bookmarkEnd w:id="82"/>
-      <w:bookmarkEnd w:id="83"/>
+      <w:bookmarkEnd w:id="80"/>
+      <w:bookmarkEnd w:id="81"/>
       <w:r>
         <w:t xml:space="preserve"> </w:t>
       </w:r>
@@ -21215,10 +21217,39 @@
         </w:tabs>
         <w:ind w:left="648" w:hanging="648"/>
       </w:pPr>
-      <w:bookmarkStart w:id="84" w:name="_Toc393188800"/>
-      <w:bookmarkStart w:id="85" w:name="_Toc464646827"/>
+      <w:bookmarkStart w:id="82" w:name="_Toc393188800"/>
+      <w:bookmarkStart w:id="83" w:name="_Toc464646827"/>
       <w:r>
         <w:t>Initial Community Class Definitions</w:t>
+      </w:r>
+      <w:bookmarkEnd w:id="82"/>
+      <w:bookmarkEnd w:id="83"/>
+      <w:r>
+        <w:t xml:space="preserve"> </w:t>
+      </w:r>
+    </w:p>
+    <w:p>
+      <w:pPr>
+        <w:pStyle w:val="textbody"/>
+        <w:ind w:left="720"/>
+      </w:pPr>
+      <w:r>
+        <w:rPr>
+          <w:sz w:val="23"/>
+          <w:szCs w:val="23"/>
+        </w:rPr>
+        <w:t>Each class has an associated map code and a list of species present at sites in the class.</w:t>
+      </w:r>
+    </w:p>
+    <w:p>
+      <w:pPr>
+        <w:pStyle w:val="Heading3"/>
+        <w:ind w:left="864" w:hanging="864"/>
+      </w:pPr>
+      <w:bookmarkStart w:id="84" w:name="_Toc393188801"/>
+      <w:bookmarkStart w:id="85" w:name="_Toc464646828"/>
+      <w:r>
+        <w:t>MapCode</w:t>
       </w:r>
       <w:bookmarkEnd w:id="84"/>
       <w:bookmarkEnd w:id="85"/>
@@ -21236,7 +21267,105 @@
           <w:sz w:val="23"/>
           <w:szCs w:val="23"/>
         </w:rPr>
-        <w:t>Each class has an associated map code and a list of species present at sites in the class.</w:t>
+        <w:t xml:space="preserve">This parameter is the code used for the class in the input map (see </w:t>
+      </w:r>
+      <w:r>
+        <w:rPr>
+          <w:sz w:val="23"/>
+          <w:szCs w:val="23"/>
+        </w:rPr>
+        <w:t>chapter</w:t>
+      </w:r>
+      <w:r>
+        <w:rPr>
+          <w:sz w:val="23"/>
+          <w:szCs w:val="23"/>
+        </w:rPr>
+        <w:t xml:space="preserve"> </w:t>
+      </w:r>
+      <w:r>
+        <w:rPr>
+          <w:sz w:val="23"/>
+          <w:szCs w:val="23"/>
+        </w:rPr>
+        <w:t>5</w:t>
+      </w:r>
+      <w:r>
+        <w:rPr>
+          <w:sz w:val="23"/>
+          <w:szCs w:val="23"/>
+        </w:rPr>
+        <w:t xml:space="preserve">). </w:t>
+      </w:r>
+      <w:r>
+        <w:rPr>
+          <w:sz w:val="23"/>
+          <w:szCs w:val="23"/>
+        </w:rPr>
+        <w:t xml:space="preserve"> </w:t>
+      </w:r>
+      <w:r>
+        <w:rPr>
+          <w:sz w:val="23"/>
+          <w:szCs w:val="23"/>
+        </w:rPr>
+        <w:t>Value: 0 ≤ integer ≤ 65,535.</w:t>
+      </w:r>
+      <w:r>
+        <w:rPr>
+          <w:sz w:val="23"/>
+          <w:szCs w:val="23"/>
+        </w:rPr>
+        <w:t xml:space="preserve"> </w:t>
+      </w:r>
+      <w:r>
+        <w:rPr>
+          <w:sz w:val="23"/>
+          <w:szCs w:val="23"/>
+        </w:rPr>
+        <w:t xml:space="preserve"> Each class map code must be unique. </w:t>
+      </w:r>
+      <w:r>
+        <w:rPr>
+          <w:sz w:val="23"/>
+          <w:szCs w:val="23"/>
+        </w:rPr>
+        <w:t xml:space="preserve"> </w:t>
+      </w:r>
+      <w:r>
+        <w:rPr>
+          <w:sz w:val="23"/>
+          <w:szCs w:val="23"/>
+        </w:rPr>
+        <w:t xml:space="preserve">Map codes </w:t>
+      </w:r>
+      <w:r>
+        <w:rPr>
+          <w:sz w:val="23"/>
+          <w:szCs w:val="23"/>
+        </w:rPr>
+        <w:t>can</w:t>
+      </w:r>
+      <w:r>
+        <w:rPr>
+          <w:sz w:val="23"/>
+          <w:szCs w:val="23"/>
+        </w:rPr>
+        <w:t xml:space="preserve"> appear in any order, and </w:t>
+      </w:r>
+      <w:r>
+        <w:rPr>
+          <w:sz w:val="23"/>
+          <w:szCs w:val="23"/>
+        </w:rPr>
+        <w:t xml:space="preserve">need </w:t>
+      </w:r>
+      <w:r>
+        <w:rPr>
+          <w:sz w:val="23"/>
+          <w:szCs w:val="23"/>
+        </w:rPr>
+        <w:t>not be consecutive.</w:t>
       </w:r>
     </w:p>
     <w:p>
@@ -21244,140 +21373,13 @@
         <w:pStyle w:val="Heading3"/>
         <w:ind w:left="864" w:hanging="864"/>
       </w:pPr>
-      <w:bookmarkStart w:id="86" w:name="_Toc393188801"/>
-      <w:bookmarkStart w:id="87" w:name="_Toc464646828"/>
-      <w:r>
-        <w:t>MapCode</w:t>
+      <w:bookmarkStart w:id="86" w:name="_Toc393188802"/>
+      <w:bookmarkStart w:id="87" w:name="_Toc464646829"/>
+      <w:r>
+        <w:t>Species Present</w:t>
       </w:r>
       <w:bookmarkEnd w:id="86"/>
       <w:bookmarkEnd w:id="87"/>
-      <w:r>
-        <w:t xml:space="preserve"> </w:t>
-      </w:r>
-    </w:p>
-    <w:p>
-      <w:pPr>
-        <w:pStyle w:val="textbody"/>
-        <w:ind w:left="720"/>
-      </w:pPr>
-      <w:r>
-        <w:rPr>
-          <w:sz w:val="23"/>
-          <w:szCs w:val="23"/>
-        </w:rPr>
-        <w:t xml:space="preserve">This parameter is the code used for the class in the input map (see </w:t>
-      </w:r>
-      <w:r>
-        <w:rPr>
-          <w:sz w:val="23"/>
-          <w:szCs w:val="23"/>
-        </w:rPr>
-        <w:t>chapter</w:t>
-      </w:r>
-      <w:r>
-        <w:rPr>
-          <w:sz w:val="23"/>
-          <w:szCs w:val="23"/>
-        </w:rPr>
-        <w:t xml:space="preserve"> </w:t>
-      </w:r>
-      <w:r>
-        <w:rPr>
-          <w:sz w:val="23"/>
-          <w:szCs w:val="23"/>
-        </w:rPr>
-        <w:t>5</w:t>
-      </w:r>
-      <w:r>
-        <w:rPr>
-          <w:sz w:val="23"/>
-          <w:szCs w:val="23"/>
-        </w:rPr>
-        <w:t xml:space="preserve">). </w:t>
-      </w:r>
-      <w:r>
-        <w:rPr>
-          <w:sz w:val="23"/>
-          <w:szCs w:val="23"/>
-        </w:rPr>
-        <w:t xml:space="preserve"> </w:t>
-      </w:r>
-      <w:r>
-        <w:rPr>
-          <w:sz w:val="23"/>
-          <w:szCs w:val="23"/>
-        </w:rPr>
-        <w:t>Value: 0 ≤ integer ≤ 65,535.</w:t>
-      </w:r>
-      <w:r>
-        <w:rPr>
-          <w:sz w:val="23"/>
-          <w:szCs w:val="23"/>
-        </w:rPr>
-        <w:t xml:space="preserve"> </w:t>
-      </w:r>
-      <w:r>
-        <w:rPr>
-          <w:sz w:val="23"/>
-          <w:szCs w:val="23"/>
-        </w:rPr>
-        <w:t xml:space="preserve"> Each class map code must be unique. </w:t>
-      </w:r>
-      <w:r>
-        <w:rPr>
-          <w:sz w:val="23"/>
-          <w:szCs w:val="23"/>
-        </w:rPr>
-        <w:t xml:space="preserve"> </w:t>
-      </w:r>
-      <w:r>
-        <w:rPr>
-          <w:sz w:val="23"/>
-          <w:szCs w:val="23"/>
-        </w:rPr>
-        <w:t xml:space="preserve">Map codes </w:t>
-      </w:r>
-      <w:r>
-        <w:rPr>
-          <w:sz w:val="23"/>
-          <w:szCs w:val="23"/>
-        </w:rPr>
-        <w:t>can</w:t>
-      </w:r>
-      <w:r>
-        <w:rPr>
-          <w:sz w:val="23"/>
-          <w:szCs w:val="23"/>
-        </w:rPr>
-        <w:t xml:space="preserve"> appear in any order, and </w:t>
-      </w:r>
-      <w:r>
-        <w:rPr>
-          <w:sz w:val="23"/>
-          <w:szCs w:val="23"/>
-        </w:rPr>
-        <w:t xml:space="preserve">need </w:t>
-      </w:r>
-      <w:r>
-        <w:rPr>
-          <w:sz w:val="23"/>
-          <w:szCs w:val="23"/>
-        </w:rPr>
-        <w:t>not be consecutive.</w:t>
-      </w:r>
-    </w:p>
-    <w:p>
-      <w:pPr>
-        <w:pStyle w:val="Heading3"/>
-        <w:ind w:left="864" w:hanging="864"/>
-      </w:pPr>
-      <w:bookmarkStart w:id="88" w:name="_Toc393188802"/>
-      <w:bookmarkStart w:id="89" w:name="_Toc464646829"/>
-      <w:r>
-        <w:t>Species Present</w:t>
-      </w:r>
-      <w:bookmarkEnd w:id="88"/>
-      <w:bookmarkEnd w:id="89"/>
       <w:r>
         <w:t xml:space="preserve"> </w:t>
       </w:r>
@@ -21583,13 +21585,13 @@
         <w:pStyle w:val="Heading3"/>
         <w:ind w:left="864" w:hanging="864"/>
       </w:pPr>
-      <w:bookmarkStart w:id="90" w:name="_Toc393188803"/>
-      <w:bookmarkStart w:id="91" w:name="_Toc464646830"/>
+      <w:bookmarkStart w:id="88" w:name="_Toc393188803"/>
+      <w:bookmarkStart w:id="89" w:name="_Toc464646830"/>
       <w:r>
         <w:t>Grouping Species Ages into Cohorts</w:t>
       </w:r>
-      <w:bookmarkEnd w:id="90"/>
-      <w:bookmarkEnd w:id="91"/>
+      <w:bookmarkEnd w:id="88"/>
+      <w:bookmarkEnd w:id="89"/>
       <w:r>
         <w:t xml:space="preserve"> </w:t>
       </w:r>
@@ -21737,8 +21739,8 @@
       <w:pPr>
         <w:pStyle w:val="Heading1"/>
       </w:pPr>
-      <w:bookmarkStart w:id="92" w:name="_Toc393188804"/>
-      <w:bookmarkStart w:id="93" w:name="_Toc464646831"/>
+      <w:bookmarkStart w:id="90" w:name="_Toc393188804"/>
+      <w:bookmarkStart w:id="91" w:name="_Toc464646831"/>
       <w:r>
         <w:lastRenderedPageBreak/>
         <w:t xml:space="preserve">Input File – </w:t>
@@ -21752,6 +21754,96 @@
       <w:r>
         <w:t>map</w:t>
       </w:r>
+      <w:bookmarkEnd w:id="90"/>
+      <w:bookmarkEnd w:id="91"/>
+    </w:p>
+    <w:p>
+      <w:pPr>
+        <w:pStyle w:val="textbody"/>
+        <w:ind w:left="450"/>
+        <w:rPr>
+          <w:sz w:val="23"/>
+          <w:szCs w:val="23"/>
+        </w:rPr>
+      </w:pPr>
+      <w:r>
+        <w:rPr>
+          <w:sz w:val="23"/>
+          <w:szCs w:val="23"/>
+        </w:rPr>
+        <w:t xml:space="preserve">This </w:t>
+      </w:r>
+      <w:r>
+        <w:rPr>
+          <w:sz w:val="23"/>
+          <w:szCs w:val="23"/>
+        </w:rPr>
+        <w:t xml:space="preserve">is a GIS </w:t>
+      </w:r>
+      <w:r>
+        <w:rPr>
+          <w:sz w:val="23"/>
+          <w:szCs w:val="23"/>
+        </w:rPr>
+        <w:t xml:space="preserve">file of the initial community classes.  Each active site on the landscape is assigned to </w:t>
+      </w:r>
+      <w:r>
+        <w:rPr>
+          <w:sz w:val="23"/>
+          <w:szCs w:val="23"/>
+        </w:rPr>
+        <w:t xml:space="preserve">a MapCode that links to the </w:t>
+      </w:r>
+      <w:r>
+        <w:rPr>
+          <w:sz w:val="23"/>
+          <w:szCs w:val="23"/>
+        </w:rPr>
+        <w:t>initial community class</w:t>
+      </w:r>
+      <w:r>
+        <w:rPr>
+          <w:sz w:val="23"/>
+          <w:szCs w:val="23"/>
+        </w:rPr>
+        <w:t xml:space="preserve"> defined in the </w:t>
+      </w:r>
+      <w:r>
+        <w:rPr>
+          <w:sz w:val="23"/>
+          <w:szCs w:val="23"/>
+        </w:rPr>
+        <w:t>Initial Community Class Definitions</w:t>
+      </w:r>
+      <w:r>
+        <w:rPr>
+          <w:sz w:val="23"/>
+          <w:szCs w:val="23"/>
+        </w:rPr>
+        <w:t xml:space="preserve">.  </w:t>
+      </w:r>
+      <w:r>
+        <w:rPr>
+          <w:sz w:val="23"/>
+          <w:szCs w:val="23"/>
+        </w:rPr>
+        <w:t>The file can be in any valid LANDIS-II map format.</w:t>
+      </w:r>
+    </w:p>
+    <w:p>
+      <w:pPr>
+        <w:pStyle w:val="Heading1"/>
+        <w:pageBreakBefore w:val="0"/>
+      </w:pPr>
+      <w:bookmarkStart w:id="92" w:name="_Toc393188805"/>
+      <w:bookmarkStart w:id="93" w:name="_Toc464646832"/>
+      <w:r>
+        <w:t xml:space="preserve">Input File – </w:t>
+      </w:r>
+      <w:bookmarkEnd w:id="75"/>
+      <w:r>
+        <w:t>Climate</w:t>
+      </w:r>
       <w:bookmarkEnd w:id="92"/>
       <w:bookmarkEnd w:id="93"/>
     </w:p>
@@ -21759,125 +21851,35 @@
       <w:pPr>
         <w:pStyle w:val="textbody"/>
         <w:ind w:left="450"/>
-        <w:rPr>
-          <w:sz w:val="23"/>
-          <w:szCs w:val="23"/>
-        </w:rPr>
-      </w:pPr>
-      <w:r>
-        <w:rPr>
-          <w:sz w:val="23"/>
-          <w:szCs w:val="23"/>
-        </w:rPr>
+      </w:pPr>
+      <w:r>
         <w:t xml:space="preserve">This </w:t>
       </w:r>
       <w:r>
-        <w:rPr>
-          <w:sz w:val="23"/>
-          <w:szCs w:val="23"/>
-        </w:rPr>
-        <w:t xml:space="preserve">is a GIS </w:t>
-      </w:r>
-      <w:r>
-        <w:rPr>
-          <w:sz w:val="23"/>
-          <w:szCs w:val="23"/>
-        </w:rPr>
-        <w:t xml:space="preserve">file of the initial community classes.  Each active site on the landscape is assigned to </w:t>
-      </w:r>
-      <w:r>
-        <w:rPr>
-          <w:sz w:val="23"/>
-          <w:szCs w:val="23"/>
-        </w:rPr>
-        <w:t xml:space="preserve">a MapCode that links to the </w:t>
-      </w:r>
-      <w:r>
-        <w:rPr>
-          <w:sz w:val="23"/>
-          <w:szCs w:val="23"/>
-        </w:rPr>
-        <w:t>initial community class</w:t>
-      </w:r>
-      <w:r>
-        <w:rPr>
-          <w:sz w:val="23"/>
-          <w:szCs w:val="23"/>
-        </w:rPr>
-        <w:t xml:space="preserve"> defined in the </w:t>
-      </w:r>
-      <w:r>
-        <w:rPr>
-          <w:sz w:val="23"/>
-          <w:szCs w:val="23"/>
-        </w:rPr>
-        <w:t>Initial Community Class Definitions</w:t>
-      </w:r>
-      <w:r>
-        <w:rPr>
-          <w:sz w:val="23"/>
-          <w:szCs w:val="23"/>
-        </w:rPr>
-        <w:t xml:space="preserve">.  </w:t>
-      </w:r>
-      <w:r>
-        <w:rPr>
-          <w:sz w:val="23"/>
-          <w:szCs w:val="23"/>
-        </w:rPr>
-        <w:t>The file can be in any valid LANDIS-II map format.</w:t>
-      </w:r>
-    </w:p>
-    <w:p>
-      <w:pPr>
-        <w:pStyle w:val="Heading1"/>
-        <w:pageBreakBefore w:val="0"/>
-      </w:pPr>
-      <w:bookmarkStart w:id="94" w:name="_Toc393188805"/>
-      <w:bookmarkStart w:id="95" w:name="_Toc464646832"/>
-      <w:r>
-        <w:t xml:space="preserve">Input File – </w:t>
-      </w:r>
-      <w:bookmarkEnd w:id="77"/>
-      <w:r>
-        <w:t>Climate</w:t>
+        <w:t>file contains weather records</w:t>
+      </w:r>
+      <w:r>
+        <w:t xml:space="preserve"> of monthly parameter values</w:t>
+      </w:r>
+      <w:r>
+        <w:t>.</w:t>
+      </w:r>
+    </w:p>
+    <w:p>
+      <w:pPr>
+        <w:pStyle w:val="Heading3"/>
+        <w:ind w:left="864" w:hanging="864"/>
+      </w:pPr>
+      <w:bookmarkStart w:id="94" w:name="_Toc393188806"/>
+      <w:bookmarkStart w:id="95" w:name="_Toc464646833"/>
+      <w:r>
+        <w:t>Example File</w:t>
+      </w:r>
+      <w:r>
+        <w:t xml:space="preserve"> #1</w:t>
       </w:r>
       <w:bookmarkEnd w:id="94"/>
       <w:bookmarkEnd w:id="95"/>
-    </w:p>
-    <w:p>
-      <w:pPr>
-        <w:pStyle w:val="textbody"/>
-        <w:ind w:left="450"/>
-      </w:pPr>
-      <w:r>
-        <w:t xml:space="preserve">This </w:t>
-      </w:r>
-      <w:r>
-        <w:t>file contains weather records</w:t>
-      </w:r>
-      <w:r>
-        <w:t xml:space="preserve"> of monthly parameter values</w:t>
-      </w:r>
-      <w:r>
-        <w:t>.</w:t>
-      </w:r>
-    </w:p>
-    <w:p>
-      <w:pPr>
-        <w:pStyle w:val="Heading3"/>
-        <w:ind w:left="864" w:hanging="864"/>
-      </w:pPr>
-      <w:bookmarkStart w:id="96" w:name="_Toc393188806"/>
-      <w:bookmarkStart w:id="97" w:name="_Toc464646833"/>
-      <w:r>
-        <w:t>Example File</w:t>
-      </w:r>
-      <w:r>
-        <w:t xml:space="preserve"> #1</w:t>
-      </w:r>
-      <w:bookmarkEnd w:id="96"/>
-      <w:bookmarkEnd w:id="97"/>
     </w:p>
     <w:p>
       <w:pPr>
@@ -23909,8 +23911,8 @@
         <w:pStyle w:val="Heading3"/>
         <w:ind w:left="864" w:hanging="864"/>
       </w:pPr>
-      <w:bookmarkStart w:id="98" w:name="_Toc393188807"/>
-      <w:bookmarkStart w:id="99" w:name="_Toc464646834"/>
+      <w:bookmarkStart w:id="96" w:name="_Toc393188807"/>
+      <w:bookmarkStart w:id="97" w:name="_Toc464646834"/>
       <w:r>
         <w:lastRenderedPageBreak/>
         <w:t>Example File</w:t>
@@ -23918,8 +23920,8 @@
       <w:r>
         <w:t xml:space="preserve"> #2</w:t>
       </w:r>
-      <w:bookmarkEnd w:id="98"/>
-      <w:bookmarkEnd w:id="99"/>
+      <w:bookmarkEnd w:id="96"/>
+      <w:bookmarkEnd w:id="97"/>
     </w:p>
     <w:p>
       <w:pPr>
@@ -25986,13 +25988,13 @@
         </w:tabs>
         <w:ind w:left="648" w:hanging="648"/>
       </w:pPr>
-      <w:bookmarkStart w:id="100" w:name="_Toc393188808"/>
-      <w:bookmarkStart w:id="101" w:name="_Toc464646835"/>
+      <w:bookmarkStart w:id="98" w:name="_Toc393188808"/>
+      <w:bookmarkStart w:id="99" w:name="_Toc464646835"/>
       <w:r>
         <w:t>Header Information</w:t>
       </w:r>
-      <w:bookmarkEnd w:id="100"/>
-      <w:bookmarkEnd w:id="101"/>
+      <w:bookmarkEnd w:id="98"/>
+      <w:bookmarkEnd w:id="99"/>
       <w:r>
         <w:t xml:space="preserve"> </w:t>
       </w:r>
@@ -26113,10 +26115,75 @@
         </w:tabs>
         <w:ind w:left="648" w:hanging="648"/>
       </w:pPr>
-      <w:bookmarkStart w:id="102" w:name="_Toc393188809"/>
-      <w:bookmarkStart w:id="103" w:name="_Toc464646836"/>
+      <w:bookmarkStart w:id="100" w:name="_Toc393188809"/>
+      <w:bookmarkStart w:id="101" w:name="_Toc464646836"/>
       <w:r>
         <w:t>Observations</w:t>
+      </w:r>
+      <w:bookmarkEnd w:id="100"/>
+      <w:bookmarkEnd w:id="101"/>
+      <w:r>
+        <w:t xml:space="preserve"> </w:t>
+      </w:r>
+    </w:p>
+    <w:p>
+      <w:pPr>
+        <w:pStyle w:val="textbody"/>
+        <w:ind w:left="720"/>
+        <w:rPr>
+          <w:sz w:val="23"/>
+          <w:szCs w:val="23"/>
+        </w:rPr>
+      </w:pPr>
+      <w:r>
+        <w:t>Subsequent</w:t>
+      </w:r>
+      <w:r>
+        <w:rPr>
+          <w:sz w:val="23"/>
+          <w:szCs w:val="23"/>
+        </w:rPr>
+        <w:t xml:space="preserve"> lines of the file contain </w:t>
+      </w:r>
+      <w:r>
+        <w:rPr>
+          <w:sz w:val="23"/>
+          <w:szCs w:val="23"/>
+        </w:rPr>
+        <w:t xml:space="preserve">monthly </w:t>
+      </w:r>
+      <w:r>
+        <w:rPr>
+          <w:sz w:val="23"/>
+          <w:szCs w:val="23"/>
+        </w:rPr>
+        <w:t xml:space="preserve">values for the 7 variables.  </w:t>
+      </w:r>
+      <w:r>
+        <w:rPr>
+          <w:sz w:val="23"/>
+          <w:szCs w:val="23"/>
+        </w:rPr>
+        <w:t>Observations</w:t>
+      </w:r>
+      <w:r>
+        <w:rPr>
+          <w:sz w:val="23"/>
+          <w:szCs w:val="23"/>
+        </w:rPr>
+        <w:t xml:space="preserve"> must appear in chronological order.</w:t>
+      </w:r>
+    </w:p>
+    <w:p>
+      <w:pPr>
+        <w:pStyle w:val="Heading3"/>
+        <w:ind w:left="864" w:hanging="864"/>
+      </w:pPr>
+      <w:bookmarkStart w:id="102" w:name="_Toc393188810"/>
+      <w:bookmarkStart w:id="103" w:name="_Toc464646837"/>
+      <w:r>
+        <w:lastRenderedPageBreak/>
+        <w:t>Year</w:t>
       </w:r>
       <w:bookmarkEnd w:id="102"/>
       <w:bookmarkEnd w:id="103"/>
@@ -26128,48 +26195,18 @@
       <w:pPr>
         <w:pStyle w:val="textbody"/>
         <w:ind w:left="720"/>
-        <w:rPr>
-          <w:sz w:val="23"/>
-          <w:szCs w:val="23"/>
-        </w:rPr>
-      </w:pPr>
-      <w:r>
-        <w:t>Subsequent</w:t>
-      </w:r>
-      <w:r>
-        <w:rPr>
-          <w:sz w:val="23"/>
-          <w:szCs w:val="23"/>
-        </w:rPr>
-        <w:t xml:space="preserve"> lines of the file contain </w:t>
-      </w:r>
-      <w:r>
-        <w:rPr>
-          <w:sz w:val="23"/>
-          <w:szCs w:val="23"/>
-        </w:rPr>
-        <w:t xml:space="preserve">monthly </w:t>
-      </w:r>
-      <w:r>
-        <w:rPr>
-          <w:sz w:val="23"/>
-          <w:szCs w:val="23"/>
-        </w:rPr>
-        <w:t xml:space="preserve">values for the 7 variables.  </w:t>
-      </w:r>
-      <w:r>
-        <w:rPr>
-          <w:sz w:val="23"/>
-          <w:szCs w:val="23"/>
-        </w:rPr>
-        <w:t>Observations</w:t>
-      </w:r>
-      <w:r>
-        <w:rPr>
-          <w:sz w:val="23"/>
-          <w:szCs w:val="23"/>
-        </w:rPr>
-        <w:t xml:space="preserve"> must appear in chronological order.</w:t>
+      </w:pPr>
+      <w:r>
+        <w:t xml:space="preserve">The year of the weather observation.  </w:t>
+      </w:r>
+      <w:r>
+        <w:t xml:space="preserve">Alternatively, a range of years may appear, delineated by a hyphen (see example 6.1.2).  </w:t>
+      </w:r>
+      <w:r>
+        <w:t xml:space="preserve">Value: 4-digit integer </w:t>
+      </w:r>
+      <w:r>
+        <w:t xml:space="preserve">&gt;0.  </w:t>
       </w:r>
     </w:p>
     <w:p>
@@ -26177,11 +26214,10 @@
         <w:pStyle w:val="Heading3"/>
         <w:ind w:left="864" w:hanging="864"/>
       </w:pPr>
-      <w:bookmarkStart w:id="104" w:name="_Toc393188810"/>
-      <w:bookmarkStart w:id="105" w:name="_Toc464646837"/>
-      <w:r>
-        <w:lastRenderedPageBreak/>
-        <w:t>Year</w:t>
+      <w:bookmarkStart w:id="104" w:name="_Toc393188811"/>
+      <w:bookmarkStart w:id="105" w:name="_Toc464646838"/>
+      <w:r>
+        <w:t>Month</w:t>
       </w:r>
       <w:bookmarkEnd w:id="104"/>
       <w:bookmarkEnd w:id="105"/>
@@ -26195,16 +26231,31 @@
         <w:ind w:left="720"/>
       </w:pPr>
       <w:r>
-        <w:t xml:space="preserve">The year of the weather observation.  </w:t>
-      </w:r>
-      <w:r>
-        <w:t xml:space="preserve">Alternatively, a range of years may appear, delineated by a hyphen (see example 6.1.2).  </w:t>
-      </w:r>
-      <w:r>
-        <w:t xml:space="preserve">Value: 4-digit integer </w:t>
-      </w:r>
-      <w:r>
-        <w:t xml:space="preserve">&gt;0.  </w:t>
+        <w:t xml:space="preserve">The month of the weather observation.  </w:t>
+      </w:r>
+      <w:r>
+        <w:t xml:space="preserve">Value: </w:t>
+      </w:r>
+      <w:r>
+        <w:t>1</w:t>
+      </w:r>
+      <w:r>
+        <w:rPr>
+          <w:u w:val="single"/>
+        </w:rPr>
+        <w:t>&lt;</w:t>
+      </w:r>
+      <w:r>
+        <w:t xml:space="preserve"> integer </w:t>
+      </w:r>
+      <w:r>
+        <w:rPr>
+          <w:u w:val="single"/>
+        </w:rPr>
+        <w:t>&lt;</w:t>
+      </w:r>
+      <w:r>
+        <w:t xml:space="preserve">12.  </w:t>
       </w:r>
     </w:p>
     <w:p>
@@ -26212,10 +26263,10 @@
         <w:pStyle w:val="Heading3"/>
         <w:ind w:left="864" w:hanging="864"/>
       </w:pPr>
-      <w:bookmarkStart w:id="106" w:name="_Toc393188811"/>
-      <w:bookmarkStart w:id="107" w:name="_Toc464646838"/>
-      <w:r>
-        <w:t>Month</w:t>
+      <w:bookmarkStart w:id="106" w:name="_Toc393188812"/>
+      <w:bookmarkStart w:id="107" w:name="_Toc464646839"/>
+      <w:r>
+        <w:t>TMax</w:t>
       </w:r>
       <w:bookmarkEnd w:id="106"/>
       <w:bookmarkEnd w:id="107"/>
@@ -26229,31 +26280,13 @@
         <w:ind w:left="720"/>
       </w:pPr>
       <w:r>
-        <w:t xml:space="preserve">The month of the weather observation.  </w:t>
+        <w:t xml:space="preserve">The maximum temperature observed in the month.  </w:t>
       </w:r>
       <w:r>
         <w:t xml:space="preserve">Value: </w:t>
       </w:r>
       <w:r>
-        <w:t>1</w:t>
-      </w:r>
-      <w:r>
-        <w:rPr>
-          <w:u w:val="single"/>
-        </w:rPr>
-        <w:t>&lt;</w:t>
-      </w:r>
-      <w:r>
-        <w:t xml:space="preserve"> integer </w:t>
-      </w:r>
-      <w:r>
-        <w:rPr>
-          <w:u w:val="single"/>
-        </w:rPr>
-        <w:t>&lt;</w:t>
-      </w:r>
-      <w:r>
-        <w:t xml:space="preserve">12.  </w:t>
+        <w:t>decimal.  Units: degrees C.</w:t>
       </w:r>
     </w:p>
     <w:p>
@@ -26261,10 +26294,10 @@
         <w:pStyle w:val="Heading3"/>
         <w:ind w:left="864" w:hanging="864"/>
       </w:pPr>
-      <w:bookmarkStart w:id="108" w:name="_Toc393188812"/>
-      <w:bookmarkStart w:id="109" w:name="_Toc464646839"/>
-      <w:r>
-        <w:t>TMax</w:t>
+      <w:bookmarkStart w:id="108" w:name="_Toc393188813"/>
+      <w:bookmarkStart w:id="109" w:name="_Toc464646840"/>
+      <w:r>
+        <w:t>TMin</w:t>
       </w:r>
       <w:bookmarkEnd w:id="108"/>
       <w:bookmarkEnd w:id="109"/>
@@ -26278,7 +26311,7 @@
         <w:ind w:left="720"/>
       </w:pPr>
       <w:r>
-        <w:t xml:space="preserve">The maximum temperature observed in the month.  </w:t>
+        <w:t xml:space="preserve">The minimum temperature observed in the month.  </w:t>
       </w:r>
       <w:r>
         <w:t xml:space="preserve">Value: </w:t>
@@ -26292,10 +26325,10 @@
         <w:pStyle w:val="Heading3"/>
         <w:ind w:left="864" w:hanging="864"/>
       </w:pPr>
-      <w:bookmarkStart w:id="110" w:name="_Toc393188813"/>
-      <w:bookmarkStart w:id="111" w:name="_Toc464646840"/>
-      <w:r>
-        <w:t>TMin</w:t>
+      <w:bookmarkStart w:id="110" w:name="_Toc393188814"/>
+      <w:bookmarkStart w:id="111" w:name="_Toc464646841"/>
+      <w:r>
+        <w:t>PAR</w:t>
       </w:r>
       <w:bookmarkEnd w:id="110"/>
       <w:bookmarkEnd w:id="111"/>
@@ -26309,13 +26342,70 @@
         <w:ind w:left="720"/>
       </w:pPr>
       <w:r>
-        <w:t xml:space="preserve">The minimum temperature observed in the month.  </w:t>
-      </w:r>
-      <w:r>
-        <w:t xml:space="preserve">Value: </w:t>
-      </w:r>
-      <w:r>
-        <w:t>decimal.  Units: degrees C.</w:t>
+        <w:t>Mean monthly value of Photosynthetically Active Radiation</w:t>
+      </w:r>
+      <w:r>
+        <w:t xml:space="preserve"> during daylight hours</w:t>
+      </w:r>
+      <w:r>
+        <w:t xml:space="preserve">.  Value: decimal </w:t>
+      </w:r>
+      <w:r>
+        <w:rPr>
+          <w:u w:val="single"/>
+        </w:rPr>
+        <w:t>&gt;</w:t>
+      </w:r>
+      <w:r>
+        <w:rPr>
+          <w:u w:val="single"/>
+        </w:rPr>
+        <w:t xml:space="preserve"> </w:t>
+      </w:r>
+      <w:r>
+        <w:t xml:space="preserve">0.0.  Units: </w:t>
+      </w:r>
+      <w:r>
+        <w:t xml:space="preserve">User choice.  Typically </w:t>
+      </w:r>
+      <w:r>
+        <w:rPr>
+          <w:rFonts w:ascii="Symbol" w:hAnsi="Symbol"/>
+        </w:rPr>
+        <w:t></w:t>
+      </w:r>
+      <w:r>
+        <w:t xml:space="preserve">mol/m2/sec or </w:t>
+      </w:r>
+      <w:r>
+        <w:t>W/m</w:t>
+      </w:r>
+      <w:r>
+        <w:rPr>
+          <w:vertAlign w:val="superscript"/>
+        </w:rPr>
+        <w:t>2</w:t>
+      </w:r>
+      <w:r>
+        <w:t>.</w:t>
+      </w:r>
+      <w:r>
+        <w:t xml:space="preserve">  The units for the half-saturation constant </w:t>
+      </w:r>
+      <w:r>
+        <w:t xml:space="preserve">(SpeciesParameter file) </w:t>
+      </w:r>
+      <w:r>
+        <w:t xml:space="preserve">must be the same as PAR.  </w:t>
+      </w:r>
+      <w:r>
+        <w:rPr>
+          <w:b/>
+        </w:rPr>
+        <w:t>THE MODEL WILL NOT CHECK TO ENSURE THAT THE UNITS ARE THE SAME.</w:t>
+      </w:r>
+      <w:r>
+        <w:t xml:space="preserve">  This is a user responsibility.</w:t>
       </w:r>
     </w:p>
     <w:p>
@@ -26323,10 +26413,10 @@
         <w:pStyle w:val="Heading3"/>
         <w:ind w:left="864" w:hanging="864"/>
       </w:pPr>
-      <w:bookmarkStart w:id="112" w:name="_Toc393188814"/>
-      <w:bookmarkStart w:id="113" w:name="_Toc464646841"/>
-      <w:r>
-        <w:t>PAR</w:t>
+      <w:bookmarkStart w:id="112" w:name="_Toc393188815"/>
+      <w:bookmarkStart w:id="113" w:name="_Toc464646842"/>
+      <w:r>
+        <w:t>Prec</w:t>
       </w:r>
       <w:bookmarkEnd w:id="112"/>
       <w:bookmarkEnd w:id="113"/>
@@ -26340,13 +26430,19 @@
         <w:ind w:left="720"/>
       </w:pPr>
       <w:r>
-        <w:t>Mean monthly value of Photosynthetically Active Radiation</w:t>
-      </w:r>
-      <w:r>
-        <w:t xml:space="preserve"> during daylight hours</w:t>
-      </w:r>
-      <w:r>
-        <w:t xml:space="preserve">.  Value: decimal </w:t>
+        <w:t>The sum of precipitation</w:t>
+      </w:r>
+      <w:r>
+        <w:t xml:space="preserve"> observed in the month.  </w:t>
+      </w:r>
+      <w:r>
+        <w:t xml:space="preserve">Value: </w:t>
+      </w:r>
+      <w:r>
+        <w:t>decimal</w:t>
+      </w:r>
+      <w:r>
+        <w:t xml:space="preserve"> </w:t>
       </w:r>
       <w:r>
         <w:rPr>
@@ -26355,55 +26451,16 @@
         <w:t>&gt;</w:t>
       </w:r>
       <w:r>
-        <w:rPr>
-          <w:u w:val="single"/>
-        </w:rPr>
-        <w:t xml:space="preserve"> </w:t>
-      </w:r>
-      <w:r>
-        <w:t xml:space="preserve">0.0.  Units: </w:t>
-      </w:r>
-      <w:r>
-        <w:t xml:space="preserve">User choice.  Typically </w:t>
-      </w:r>
-      <w:r>
-        <w:rPr>
-          <w:rFonts w:ascii="Symbol" w:hAnsi="Symbol"/>
-        </w:rPr>
-        <w:t></w:t>
-      </w:r>
-      <w:r>
-        <w:t xml:space="preserve">mol/m2/sec or </w:t>
-      </w:r>
-      <w:r>
-        <w:t>W/m</w:t>
-      </w:r>
-      <w:r>
-        <w:rPr>
-          <w:vertAlign w:val="superscript"/>
-        </w:rPr>
-        <w:t>2</w:t>
+        <w:t>0</w:t>
+      </w:r>
+      <w:r>
+        <w:t xml:space="preserve">.  Units: </w:t>
+      </w:r>
+      <w:r>
+        <w:t>mm</w:t>
       </w:r>
       <w:r>
         <w:t>.</w:t>
-      </w:r>
-      <w:r>
-        <w:t xml:space="preserve">  The units for the half-saturation constant </w:t>
-      </w:r>
-      <w:r>
-        <w:t xml:space="preserve">(SpeciesParameter file) </w:t>
-      </w:r>
-      <w:r>
-        <w:t xml:space="preserve">must be the same as PAR.  </w:t>
-      </w:r>
-      <w:r>
-        <w:rPr>
-          <w:b/>
-        </w:rPr>
-        <w:t>THE MODEL WILL NOT CHECK TO ENSURE THAT THE UNITS ARE THE SAME.</w:t>
-      </w:r>
-      <w:r>
-        <w:t xml:space="preserve">  This is a user responsibility.</w:t>
       </w:r>
     </w:p>
     <w:p>
@@ -26411,10 +26468,10 @@
         <w:pStyle w:val="Heading3"/>
         <w:ind w:left="864" w:hanging="864"/>
       </w:pPr>
-      <w:bookmarkStart w:id="114" w:name="_Toc393188815"/>
-      <w:bookmarkStart w:id="115" w:name="_Toc464646842"/>
-      <w:r>
-        <w:t>Prec</w:t>
+      <w:bookmarkStart w:id="114" w:name="_Toc393188816"/>
+      <w:bookmarkStart w:id="115" w:name="_Toc464646843"/>
+      <w:r>
+        <w:t>CO2</w:t>
       </w:r>
       <w:bookmarkEnd w:id="114"/>
       <w:bookmarkEnd w:id="115"/>
@@ -26428,10 +26485,16 @@
         <w:ind w:left="720"/>
       </w:pPr>
       <w:r>
-        <w:t>The sum of precipitation</w:t>
-      </w:r>
-      <w:r>
-        <w:t xml:space="preserve"> observed in the month.  </w:t>
+        <w:t>Atmospheric CO</w:t>
+      </w:r>
+      <w:r>
+        <w:rPr>
+          <w:vertAlign w:val="subscript"/>
+        </w:rPr>
+        <w:t>2</w:t>
+      </w:r>
+      <w:r>
+        <w:t xml:space="preserve"> concentration.  </w:t>
       </w:r>
       <w:r>
         <w:t xml:space="preserve">Value: </w:t>
@@ -26440,22 +26503,13 @@
         <w:t>decimal</w:t>
       </w:r>
       <w:r>
-        <w:t xml:space="preserve"> </w:t>
-      </w:r>
-      <w:r>
-        <w:rPr>
-          <w:u w:val="single"/>
-        </w:rPr>
-        <w:t>&gt;</w:t>
-      </w:r>
-      <w:r>
-        <w:t>0</w:t>
+        <w:t xml:space="preserve"> &gt;0</w:t>
       </w:r>
       <w:r>
         <w:t xml:space="preserve">.  Units: </w:t>
       </w:r>
       <w:r>
-        <w:t>mm</w:t>
+        <w:t>ppm</w:t>
       </w:r>
       <w:r>
         <w:t>.</w:t>
@@ -26463,62 +26517,10 @@
     </w:p>
     <w:p>
       <w:pPr>
-        <w:pStyle w:val="Heading3"/>
-        <w:ind w:left="864" w:hanging="864"/>
-      </w:pPr>
-      <w:bookmarkStart w:id="116" w:name="_Toc393188816"/>
-      <w:bookmarkStart w:id="117" w:name="_Toc464646843"/>
-      <w:r>
-        <w:t>CO2</w:t>
-      </w:r>
-      <w:bookmarkEnd w:id="116"/>
-      <w:bookmarkEnd w:id="117"/>
-      <w:r>
-        <w:t xml:space="preserve"> </w:t>
-      </w:r>
-    </w:p>
-    <w:p>
-      <w:pPr>
-        <w:pStyle w:val="textbody"/>
-        <w:ind w:left="720"/>
-      </w:pPr>
-      <w:r>
-        <w:t>Atmospheric CO</w:t>
-      </w:r>
-      <w:r>
-        <w:rPr>
-          <w:vertAlign w:val="subscript"/>
-        </w:rPr>
-        <w:t>2</w:t>
-      </w:r>
-      <w:r>
-        <w:t xml:space="preserve"> concentration.  </w:t>
-      </w:r>
-      <w:r>
-        <w:t xml:space="preserve">Value: </w:t>
-      </w:r>
-      <w:r>
-        <w:t>decimal</w:t>
-      </w:r>
-      <w:r>
-        <w:t xml:space="preserve"> &gt;0</w:t>
-      </w:r>
-      <w:r>
-        <w:t xml:space="preserve">.  Units: </w:t>
-      </w:r>
-      <w:r>
-        <w:t>ppm</w:t>
-      </w:r>
-      <w:r>
-        <w:t>.</w:t>
-      </w:r>
-    </w:p>
-    <w:p>
-      <w:pPr>
         <w:pStyle w:val="Heading1"/>
       </w:pPr>
-      <w:bookmarkStart w:id="118" w:name="_Toc393188817"/>
-      <w:bookmarkStart w:id="119" w:name="_Toc464646844"/>
+      <w:bookmarkStart w:id="116" w:name="_Toc393188817"/>
+      <w:bookmarkStart w:id="117" w:name="_Toc464646844"/>
       <w:r>
         <w:lastRenderedPageBreak/>
         <w:t xml:space="preserve">Input File – </w:t>
@@ -26526,7 +26528,7 @@
       <w:r>
         <w:t xml:space="preserve">Generic </w:t>
       </w:r>
-      <w:bookmarkEnd w:id="118"/>
+      <w:bookmarkEnd w:id="116"/>
       <w:r>
         <w:t>PnET</w:t>
       </w:r>
@@ -26536,7 +26538,7 @@
       <w:r>
         <w:t>Parameters</w:t>
       </w:r>
-      <w:bookmarkEnd w:id="119"/>
+      <w:bookmarkEnd w:id="117"/>
     </w:p>
     <w:p>
       <w:pPr>
@@ -26590,11 +26592,11 @@
         </w:tabs>
         <w:ind w:left="648" w:hanging="648"/>
       </w:pPr>
-      <w:bookmarkStart w:id="120" w:name="_Toc464646845"/>
+      <w:bookmarkStart w:id="118" w:name="_Toc464646845"/>
       <w:r>
         <w:t>Example file:</w:t>
       </w:r>
-      <w:bookmarkEnd w:id="120"/>
+      <w:bookmarkEnd w:id="118"/>
     </w:p>
     <w:p>
       <w:pPr>
@@ -27322,11 +27324,11 @@
         </w:tabs>
         <w:ind w:left="648" w:hanging="648"/>
       </w:pPr>
-      <w:bookmarkStart w:id="121" w:name="_Toc464646846"/>
+      <w:bookmarkStart w:id="119" w:name="_Toc464646846"/>
       <w:r>
         <w:t>LandisData</w:t>
       </w:r>
-      <w:bookmarkEnd w:id="121"/>
+      <w:bookmarkEnd w:id="119"/>
     </w:p>
     <w:p>
       <w:pPr>
@@ -27393,11 +27395,11 @@
         </w:tabs>
         <w:ind w:left="648" w:hanging="648"/>
       </w:pPr>
-      <w:bookmarkStart w:id="122" w:name="_Toc464646847"/>
+      <w:bookmarkStart w:id="120" w:name="_Toc464646847"/>
       <w:r>
         <w:t>PnETGenericParameters</w:t>
       </w:r>
-      <w:bookmarkEnd w:id="122"/>
+      <w:bookmarkEnd w:id="120"/>
     </w:p>
     <w:p>
       <w:pPr>
@@ -27462,11 +27464,11 @@
         </w:tabs>
         <w:ind w:left="648" w:hanging="648"/>
       </w:pPr>
-      <w:bookmarkStart w:id="123" w:name="_Toc464646848"/>
+      <w:bookmarkStart w:id="121" w:name="_Toc464646848"/>
       <w:r>
         <w:t>MaxCanopyLayers</w:t>
       </w:r>
-      <w:bookmarkEnd w:id="123"/>
+      <w:bookmarkEnd w:id="121"/>
     </w:p>
     <w:p>
       <w:pPr>
@@ -27507,11 +27509,11 @@
         </w:tabs>
         <w:ind w:left="648" w:hanging="648"/>
       </w:pPr>
-      <w:bookmarkStart w:id="124" w:name="_Toc464646849"/>
+      <w:bookmarkStart w:id="122" w:name="_Toc464646849"/>
       <w:r>
         <w:t>IMAX</w:t>
       </w:r>
-      <w:bookmarkEnd w:id="124"/>
+      <w:bookmarkEnd w:id="122"/>
     </w:p>
     <w:p>
       <w:pPr>
@@ -27565,11 +27567,11 @@
         </w:tabs>
         <w:ind w:left="648" w:hanging="648"/>
       </w:pPr>
-      <w:bookmarkStart w:id="125" w:name="_Toc464646850"/>
+      <w:bookmarkStart w:id="123" w:name="_Toc464646850"/>
       <w:r>
         <w:t>DVPD1, DVPD2</w:t>
       </w:r>
-      <w:bookmarkEnd w:id="125"/>
+      <w:bookmarkEnd w:id="123"/>
     </w:p>
     <w:p>
       <w:pPr>
@@ -27590,11 +27592,11 @@
         </w:tabs>
         <w:ind w:left="648" w:hanging="648"/>
       </w:pPr>
-      <w:bookmarkStart w:id="126" w:name="_Toc464646851"/>
+      <w:bookmarkStart w:id="124" w:name="_Toc464646851"/>
       <w:r>
         <w:t>BFolResp</w:t>
       </w:r>
-      <w:bookmarkEnd w:id="126"/>
+      <w:bookmarkEnd w:id="124"/>
     </w:p>
     <w:p>
       <w:pPr>
@@ -27634,11 +27636,11 @@
         </w:tabs>
         <w:ind w:left="648" w:hanging="648"/>
       </w:pPr>
-      <w:bookmarkStart w:id="127" w:name="_Toc464646852"/>
+      <w:bookmarkStart w:id="125" w:name="_Toc464646852"/>
       <w:r>
         <w:t>TORoot/TOWood</w:t>
       </w:r>
-      <w:bookmarkEnd w:id="127"/>
+      <w:bookmarkEnd w:id="125"/>
     </w:p>
     <w:p>
       <w:pPr>
@@ -27683,11 +27685,11 @@
         </w:tabs>
         <w:ind w:left="648" w:hanging="648"/>
       </w:pPr>
-      <w:bookmarkStart w:id="128" w:name="_Toc464646853"/>
+      <w:bookmarkStart w:id="126" w:name="_Toc464646853"/>
       <w:r>
         <w:t>Q10</w:t>
       </w:r>
-      <w:bookmarkEnd w:id="128"/>
+      <w:bookmarkEnd w:id="126"/>
       <w:r>
         <w:t xml:space="preserve"> </w:t>
       </w:r>
@@ -27753,11 +27755,11 @@
         </w:tabs>
         <w:ind w:left="648" w:hanging="648"/>
       </w:pPr>
-      <w:bookmarkStart w:id="129" w:name="_Toc464646854"/>
+      <w:bookmarkStart w:id="127" w:name="_Toc464646854"/>
       <w:r>
         <w:t>FolLignin</w:t>
       </w:r>
-      <w:bookmarkEnd w:id="129"/>
+      <w:bookmarkEnd w:id="127"/>
     </w:p>
     <w:p>
       <w:pPr>
@@ -27820,11 +27822,11 @@
         </w:tabs>
         <w:ind w:left="648" w:hanging="648"/>
       </w:pPr>
-      <w:bookmarkStart w:id="130" w:name="_Toc464646855"/>
+      <w:bookmarkStart w:id="128" w:name="_Toc464646855"/>
       <w:r>
         <w:t>KWdLit</w:t>
       </w:r>
-      <w:bookmarkEnd w:id="130"/>
+      <w:bookmarkEnd w:id="128"/>
     </w:p>
     <w:p>
       <w:pPr>
@@ -27899,12 +27901,12 @@
         </w:tabs>
         <w:ind w:left="648" w:hanging="648"/>
       </w:pPr>
-      <w:bookmarkStart w:id="131" w:name="_Toc464646856"/>
+      <w:bookmarkStart w:id="129" w:name="_Toc464646856"/>
       <w:r>
         <w:lastRenderedPageBreak/>
         <w:t>InitialNSC</w:t>
       </w:r>
-      <w:bookmarkEnd w:id="131"/>
+      <w:bookmarkEnd w:id="129"/>
     </w:p>
     <w:p>
       <w:pPr>
@@ -27943,11 +27945,11 @@
         </w:tabs>
         <w:ind w:left="648" w:hanging="648"/>
       </w:pPr>
-      <w:bookmarkStart w:id="132" w:name="_Toc464646857"/>
+      <w:bookmarkStart w:id="130" w:name="_Toc464646857"/>
       <w:r>
         <w:t>CFracBiomass</w:t>
       </w:r>
-      <w:bookmarkEnd w:id="132"/>
+      <w:bookmarkEnd w:id="130"/>
     </w:p>
     <w:p>
       <w:pPr>
@@ -28010,13 +28012,13 @@
         </w:tabs>
         <w:ind w:left="648" w:hanging="648"/>
       </w:pPr>
-      <w:bookmarkStart w:id="133" w:name="_Toc451248939"/>
-      <w:bookmarkStart w:id="134" w:name="_Toc464646858"/>
+      <w:bookmarkStart w:id="131" w:name="_Toc451248939"/>
+      <w:bookmarkStart w:id="132" w:name="_Toc464646858"/>
       <w:r>
         <w:t>PrecipEvents</w:t>
       </w:r>
-      <w:bookmarkEnd w:id="133"/>
-      <w:bookmarkEnd w:id="134"/>
+      <w:bookmarkEnd w:id="131"/>
+      <w:bookmarkEnd w:id="132"/>
     </w:p>
     <w:p>
       <w:pPr>
@@ -28073,14 +28075,14 @@
         </w:tabs>
         <w:ind w:left="648" w:hanging="648"/>
       </w:pPr>
-      <w:bookmarkStart w:id="135" w:name="_Toc464646859"/>
+      <w:bookmarkStart w:id="133" w:name="_Toc464646859"/>
       <w:r>
         <w:t>P</w:t>
       </w:r>
       <w:r>
         <w:t>reventEstablishment</w:t>
       </w:r>
-      <w:bookmarkEnd w:id="135"/>
+      <w:bookmarkEnd w:id="133"/>
     </w:p>
     <w:p>
       <w:pPr>
@@ -28121,13 +28123,13 @@
         </w:tabs>
         <w:ind w:left="648" w:hanging="648"/>
       </w:pPr>
-      <w:bookmarkStart w:id="136" w:name="_Toc451248941"/>
-      <w:bookmarkStart w:id="137" w:name="_Toc464646860"/>
+      <w:bookmarkStart w:id="134" w:name="_Toc451248941"/>
+      <w:bookmarkStart w:id="135" w:name="_Toc464646860"/>
       <w:r>
         <w:t>Wythers</w:t>
       </w:r>
-      <w:bookmarkEnd w:id="136"/>
-      <w:bookmarkEnd w:id="137"/>
+      <w:bookmarkEnd w:id="134"/>
+      <w:bookmarkEnd w:id="135"/>
     </w:p>
     <w:p>
       <w:pPr>
@@ -28168,13 +28170,13 @@
         </w:tabs>
         <w:ind w:left="648" w:hanging="648"/>
       </w:pPr>
-      <w:bookmarkStart w:id="138" w:name="_Toc451248942"/>
-      <w:bookmarkStart w:id="139" w:name="_Toc464646861"/>
+      <w:bookmarkStart w:id="136" w:name="_Toc451248942"/>
+      <w:bookmarkStart w:id="137" w:name="_Toc464646861"/>
       <w:r>
         <w:t>DTEMP</w:t>
       </w:r>
-      <w:bookmarkEnd w:id="138"/>
-      <w:bookmarkEnd w:id="139"/>
+      <w:bookmarkEnd w:id="136"/>
+      <w:bookmarkEnd w:id="137"/>
     </w:p>
     <w:p>
       <w:pPr>
@@ -28281,7 +28283,7 @@
       <w:pPr>
         <w:pStyle w:val="Heading1"/>
       </w:pPr>
-      <w:bookmarkStart w:id="140" w:name="_Toc464646862"/>
+      <w:bookmarkStart w:id="138" w:name="_Toc464646862"/>
       <w:r>
         <w:lastRenderedPageBreak/>
         <w:t>Input File – PnET</w:t>
@@ -28298,7 +28300,7 @@
       <w:r>
         <w:t>Parameters</w:t>
       </w:r>
-      <w:bookmarkEnd w:id="140"/>
+      <w:bookmarkEnd w:id="138"/>
     </w:p>
     <w:p>
       <w:pPr>
@@ -28335,11 +28337,11 @@
         </w:tabs>
         <w:ind w:left="648" w:hanging="648"/>
       </w:pPr>
-      <w:bookmarkStart w:id="141" w:name="_Toc464646863"/>
+      <w:bookmarkStart w:id="139" w:name="_Toc464646863"/>
       <w:r>
         <w:t>Example file:</w:t>
       </w:r>
-      <w:bookmarkEnd w:id="141"/>
+      <w:bookmarkEnd w:id="139"/>
     </w:p>
     <w:p>
       <w:pPr>
@@ -29214,13 +29216,13 @@
         </w:tabs>
         <w:ind w:left="648" w:hanging="648"/>
       </w:pPr>
-      <w:bookmarkStart w:id="142" w:name="_Toc393188821"/>
-      <w:bookmarkStart w:id="143" w:name="_Toc464646864"/>
+      <w:bookmarkStart w:id="140" w:name="_Toc393188821"/>
+      <w:bookmarkStart w:id="141" w:name="_Toc464646864"/>
       <w:r>
         <w:t>SpeciesName</w:t>
       </w:r>
-      <w:bookmarkEnd w:id="142"/>
-      <w:bookmarkEnd w:id="143"/>
+      <w:bookmarkEnd w:id="140"/>
+      <w:bookmarkEnd w:id="141"/>
     </w:p>
     <w:p>
       <w:pPr>
@@ -29266,11 +29268,11 @@
         </w:tabs>
         <w:ind w:left="648" w:hanging="648"/>
       </w:pPr>
-      <w:bookmarkStart w:id="144" w:name="_Toc464646865"/>
+      <w:bookmarkStart w:id="142" w:name="_Toc464646865"/>
       <w:r>
         <w:t>FolN</w:t>
       </w:r>
-      <w:bookmarkEnd w:id="144"/>
+      <w:bookmarkEnd w:id="142"/>
     </w:p>
     <w:p>
       <w:pPr>
@@ -29300,11 +29302,11 @@
         </w:tabs>
         <w:ind w:left="648" w:hanging="648"/>
       </w:pPr>
-      <w:bookmarkStart w:id="145" w:name="_Toc464646866"/>
+      <w:bookmarkStart w:id="143" w:name="_Toc464646866"/>
       <w:r>
         <w:t>SLWmax</w:t>
       </w:r>
-      <w:bookmarkEnd w:id="145"/>
+      <w:bookmarkEnd w:id="143"/>
       <w:r>
         <w:t xml:space="preserve"> </w:t>
       </w:r>
@@ -29352,11 +29354,11 @@
         </w:tabs>
         <w:ind w:left="648" w:hanging="648"/>
       </w:pPr>
-      <w:bookmarkStart w:id="146" w:name="_Toc464646867"/>
+      <w:bookmarkStart w:id="144" w:name="_Toc464646867"/>
       <w:r>
         <w:t>SLWDel</w:t>
       </w:r>
-      <w:bookmarkEnd w:id="146"/>
+      <w:bookmarkEnd w:id="144"/>
       <w:r>
         <w:t xml:space="preserve"> </w:t>
       </w:r>
@@ -29438,12 +29440,12 @@
         </w:tabs>
         <w:ind w:left="648" w:hanging="648"/>
       </w:pPr>
-      <w:bookmarkStart w:id="147" w:name="_Toc464646868"/>
+      <w:bookmarkStart w:id="145" w:name="_Toc464646868"/>
       <w:r>
         <w:lastRenderedPageBreak/>
         <w:t>Tofol</w:t>
       </w:r>
-      <w:bookmarkEnd w:id="147"/>
+      <w:bookmarkEnd w:id="145"/>
     </w:p>
     <w:p>
       <w:pPr>
@@ -29506,13 +29508,13 @@
         </w:tabs>
         <w:ind w:left="648" w:hanging="648"/>
       </w:pPr>
-      <w:bookmarkStart w:id="148" w:name="_Toc393188830"/>
-      <w:bookmarkStart w:id="149" w:name="_Toc464646869"/>
+      <w:bookmarkStart w:id="146" w:name="_Toc393188830"/>
+      <w:bookmarkStart w:id="147" w:name="_Toc464646869"/>
       <w:r>
         <w:t>AmaxA</w:t>
       </w:r>
-      <w:bookmarkEnd w:id="148"/>
-      <w:bookmarkEnd w:id="149"/>
+      <w:bookmarkEnd w:id="146"/>
+      <w:bookmarkEnd w:id="147"/>
       <w:r>
         <w:t xml:space="preserve"> </w:t>
       </w:r>
@@ -29590,13 +29592,13 @@
         </w:tabs>
         <w:ind w:left="648" w:hanging="648"/>
       </w:pPr>
-      <w:bookmarkStart w:id="150" w:name="_Toc393188831"/>
-      <w:bookmarkStart w:id="151" w:name="_Toc464646870"/>
+      <w:bookmarkStart w:id="148" w:name="_Toc393188831"/>
+      <w:bookmarkStart w:id="149" w:name="_Toc464646870"/>
       <w:r>
         <w:t>AmaxB</w:t>
       </w:r>
-      <w:bookmarkEnd w:id="150"/>
-      <w:bookmarkEnd w:id="151"/>
+      <w:bookmarkEnd w:id="148"/>
+      <w:bookmarkEnd w:id="149"/>
     </w:p>
     <w:p>
       <w:pPr>
@@ -29728,15 +29730,15 @@
         </w:tabs>
         <w:ind w:left="648" w:hanging="648"/>
       </w:pPr>
-      <w:bookmarkStart w:id="152" w:name="_Toc382310200"/>
-      <w:bookmarkStart w:id="153" w:name="_Toc393188832"/>
-      <w:bookmarkStart w:id="154" w:name="_Toc464646871"/>
+      <w:bookmarkStart w:id="150" w:name="_Toc382310200"/>
+      <w:bookmarkStart w:id="151" w:name="_Toc393188832"/>
+      <w:bookmarkStart w:id="152" w:name="_Toc464646871"/>
+      <w:bookmarkEnd w:id="150"/>
+      <w:r>
+        <w:t>HalfSat</w:t>
+      </w:r>
+      <w:bookmarkEnd w:id="151"/>
       <w:bookmarkEnd w:id="152"/>
-      <w:r>
-        <w:t>HalfSat</w:t>
-      </w:r>
-      <w:bookmarkEnd w:id="153"/>
-      <w:bookmarkEnd w:id="154"/>
       <w:r>
         <w:t xml:space="preserve"> </w:t>
       </w:r>
@@ -29839,12 +29841,12 @@
         </w:tabs>
         <w:ind w:left="648" w:hanging="648"/>
       </w:pPr>
-      <w:bookmarkStart w:id="155" w:name="_Toc464646872"/>
-      <w:bookmarkStart w:id="156" w:name="_Toc393188833"/>
+      <w:bookmarkStart w:id="153" w:name="_Toc464646872"/>
+      <w:bookmarkStart w:id="154" w:name="_Toc393188833"/>
       <w:r>
         <w:t>H2, H3, H4</w:t>
       </w:r>
-      <w:bookmarkEnd w:id="155"/>
+      <w:bookmarkEnd w:id="153"/>
     </w:p>
     <w:p>
       <w:pPr>
@@ -29880,14 +29882,14 @@
         </w:tabs>
         <w:ind w:left="648" w:hanging="648"/>
       </w:pPr>
-      <w:bookmarkStart w:id="157" w:name="_Toc393188835"/>
-      <w:bookmarkStart w:id="158" w:name="_Toc464646873"/>
+      <w:bookmarkStart w:id="155" w:name="_Toc393188835"/>
+      <w:bookmarkStart w:id="156" w:name="_Toc464646873"/>
+      <w:bookmarkEnd w:id="154"/>
+      <w:r>
+        <w:t>PsnAgeRed</w:t>
+      </w:r>
+      <w:bookmarkEnd w:id="155"/>
       <w:bookmarkEnd w:id="156"/>
-      <w:r>
-        <w:t>PsnAgeRed</w:t>
-      </w:r>
-      <w:bookmarkEnd w:id="157"/>
-      <w:bookmarkEnd w:id="158"/>
     </w:p>
     <w:p>
       <w:pPr>
@@ -30019,14 +30021,14 @@
         </w:tabs>
         <w:ind w:left="648" w:hanging="648"/>
       </w:pPr>
-      <w:bookmarkStart w:id="159" w:name="_Toc393188837"/>
-      <w:bookmarkStart w:id="160" w:name="_Toc464646874"/>
+      <w:bookmarkStart w:id="157" w:name="_Toc393188837"/>
+      <w:bookmarkStart w:id="158" w:name="_Toc464646874"/>
       <w:r>
         <w:lastRenderedPageBreak/>
         <w:t>PsnTMin</w:t>
       </w:r>
-      <w:bookmarkEnd w:id="159"/>
-      <w:bookmarkEnd w:id="160"/>
+      <w:bookmarkEnd w:id="157"/>
+      <w:bookmarkEnd w:id="158"/>
       <w:r>
         <w:t xml:space="preserve"> </w:t>
       </w:r>
@@ -30077,13 +30079,13 @@
         </w:tabs>
         <w:ind w:left="648" w:hanging="648"/>
       </w:pPr>
-      <w:bookmarkStart w:id="161" w:name="_Toc393188838"/>
-      <w:bookmarkStart w:id="162" w:name="_Toc464646875"/>
+      <w:bookmarkStart w:id="159" w:name="_Toc393188838"/>
+      <w:bookmarkStart w:id="160" w:name="_Toc464646875"/>
       <w:r>
         <w:t>PsnTOpt</w:t>
       </w:r>
-      <w:bookmarkEnd w:id="161"/>
-      <w:bookmarkEnd w:id="162"/>
+      <w:bookmarkEnd w:id="159"/>
+      <w:bookmarkEnd w:id="160"/>
       <w:r>
         <w:t xml:space="preserve"> </w:t>
       </w:r>
@@ -30137,13 +30139,13 @@
         </w:tabs>
         <w:ind w:left="648" w:hanging="648"/>
       </w:pPr>
-      <w:bookmarkStart w:id="163" w:name="_Toc393188841"/>
-      <w:bookmarkStart w:id="164" w:name="_Toc464646876"/>
+      <w:bookmarkStart w:id="161" w:name="_Toc393188841"/>
+      <w:bookmarkStart w:id="162" w:name="_Toc464646876"/>
       <w:r>
         <w:t>k</w:t>
       </w:r>
-      <w:bookmarkEnd w:id="163"/>
-      <w:bookmarkEnd w:id="164"/>
+      <w:bookmarkEnd w:id="161"/>
+      <w:bookmarkEnd w:id="162"/>
       <w:r>
         <w:t xml:space="preserve"> </w:t>
       </w:r>
@@ -30191,8 +30193,8 @@
         </w:tabs>
         <w:ind w:left="648" w:hanging="648"/>
       </w:pPr>
-      <w:bookmarkStart w:id="165" w:name="_Toc393188843"/>
-      <w:bookmarkStart w:id="166" w:name="_Toc464646877"/>
+      <w:bookmarkStart w:id="163" w:name="_Toc393188843"/>
+      <w:bookmarkStart w:id="164" w:name="_Toc464646877"/>
       <w:r>
         <w:t>WU</w:t>
       </w:r>
@@ -30202,8 +30204,8 @@
       <w:r>
         <w:t>Cnst</w:t>
       </w:r>
-      <w:bookmarkEnd w:id="165"/>
-      <w:bookmarkEnd w:id="166"/>
+      <w:bookmarkEnd w:id="163"/>
+      <w:bookmarkEnd w:id="164"/>
     </w:p>
     <w:p>
       <w:pPr>
@@ -30230,13 +30232,13 @@
         </w:tabs>
         <w:ind w:left="648" w:hanging="648"/>
       </w:pPr>
-      <w:bookmarkStart w:id="167" w:name="_Toc393188844"/>
-      <w:bookmarkStart w:id="168" w:name="_Toc464646878"/>
+      <w:bookmarkStart w:id="165" w:name="_Toc393188844"/>
+      <w:bookmarkStart w:id="166" w:name="_Toc464646878"/>
       <w:r>
         <w:t>MaintResp</w:t>
       </w:r>
-      <w:bookmarkEnd w:id="167"/>
-      <w:bookmarkEnd w:id="168"/>
+      <w:bookmarkEnd w:id="165"/>
+      <w:bookmarkEnd w:id="166"/>
     </w:p>
     <w:p>
       <w:pPr>
@@ -30296,13 +30298,13 @@
         </w:tabs>
         <w:ind w:left="648" w:hanging="648"/>
       </w:pPr>
-      <w:bookmarkStart w:id="169" w:name="_Toc393188845"/>
-      <w:bookmarkStart w:id="170" w:name="_Toc464646879"/>
+      <w:bookmarkStart w:id="167" w:name="_Toc393188845"/>
+      <w:bookmarkStart w:id="168" w:name="_Toc464646879"/>
       <w:r>
         <w:t>DNSC</w:t>
       </w:r>
-      <w:bookmarkEnd w:id="169"/>
-      <w:bookmarkEnd w:id="170"/>
+      <w:bookmarkEnd w:id="167"/>
+      <w:bookmarkEnd w:id="168"/>
     </w:p>
     <w:p>
       <w:pPr>
@@ -30374,11 +30376,11 @@
         </w:tabs>
         <w:ind w:left="648" w:hanging="648"/>
       </w:pPr>
-      <w:bookmarkStart w:id="171" w:name="_Toc464646880"/>
+      <w:bookmarkStart w:id="169" w:name="_Toc464646880"/>
       <w:r>
         <w:t>FracBelowG</w:t>
       </w:r>
-      <w:bookmarkEnd w:id="171"/>
+      <w:bookmarkEnd w:id="169"/>
     </w:p>
     <w:p>
       <w:pPr>
@@ -30453,13 +30455,13 @@
         </w:tabs>
         <w:ind w:left="648" w:hanging="648"/>
       </w:pPr>
-      <w:bookmarkStart w:id="172" w:name="_Toc393188847"/>
-      <w:bookmarkStart w:id="173" w:name="_Toc464646881"/>
+      <w:bookmarkStart w:id="170" w:name="_Toc393188847"/>
+      <w:bookmarkStart w:id="171" w:name="_Toc464646881"/>
       <w:r>
         <w:t>EstMoist</w:t>
       </w:r>
-      <w:bookmarkEnd w:id="172"/>
-      <w:bookmarkEnd w:id="173"/>
+      <w:bookmarkEnd w:id="170"/>
+      <w:bookmarkEnd w:id="171"/>
     </w:p>
     <w:p>
       <w:pPr>
@@ -30507,14 +30509,14 @@
         </w:tabs>
         <w:ind w:left="648" w:hanging="648"/>
       </w:pPr>
-      <w:bookmarkStart w:id="174" w:name="_Toc393188848"/>
-      <w:bookmarkStart w:id="175" w:name="_Toc464646882"/>
+      <w:bookmarkStart w:id="172" w:name="_Toc393188848"/>
+      <w:bookmarkStart w:id="173" w:name="_Toc464646882"/>
       <w:r>
         <w:lastRenderedPageBreak/>
         <w:t>EstRad</w:t>
       </w:r>
-      <w:bookmarkEnd w:id="174"/>
-      <w:bookmarkEnd w:id="175"/>
+      <w:bookmarkEnd w:id="172"/>
+      <w:bookmarkEnd w:id="173"/>
     </w:p>
     <w:p>
       <w:pPr>
@@ -30607,11 +30609,11 @@
         </w:tabs>
         <w:ind w:left="648" w:hanging="648"/>
       </w:pPr>
-      <w:bookmarkStart w:id="176" w:name="_Toc464646883"/>
+      <w:bookmarkStart w:id="174" w:name="_Toc464646883"/>
       <w:r>
         <w:t>FracFol</w:t>
       </w:r>
-      <w:bookmarkEnd w:id="176"/>
+      <w:bookmarkEnd w:id="174"/>
     </w:p>
     <w:p>
       <w:pPr>
@@ -30674,11 +30676,11 @@
         </w:tabs>
         <w:ind w:left="648" w:hanging="648"/>
       </w:pPr>
-      <w:bookmarkStart w:id="177" w:name="_Toc464646884"/>
+      <w:bookmarkStart w:id="175" w:name="_Toc464646884"/>
       <w:r>
         <w:t>FracActWd</w:t>
       </w:r>
-      <w:bookmarkEnd w:id="177"/>
+      <w:bookmarkEnd w:id="175"/>
     </w:p>
     <w:p>
       <w:pPr>
@@ -30744,7 +30746,7 @@
       <w:pPr>
         <w:pStyle w:val="Heading1"/>
       </w:pPr>
-      <w:bookmarkStart w:id="178" w:name="_Toc464646885"/>
+      <w:bookmarkStart w:id="176" w:name="_Toc464646885"/>
       <w:r>
         <w:lastRenderedPageBreak/>
         <w:t xml:space="preserve">Input file - </w:t>
@@ -30755,7 +30757,7 @@
       <w:r>
         <w:t>s</w:t>
       </w:r>
-      <w:bookmarkEnd w:id="178"/>
+      <w:bookmarkEnd w:id="176"/>
       <w:r>
         <w:t xml:space="preserve"> </w:t>
       </w:r>
@@ -30770,18 +30772,18 @@
         </w:tabs>
         <w:ind w:left="648" w:hanging="648"/>
       </w:pPr>
-      <w:bookmarkStart w:id="179" w:name="_Toc393188790"/>
-      <w:bookmarkStart w:id="180" w:name="_Toc464646886"/>
-      <w:bookmarkStart w:id="181" w:name="_Toc170289886"/>
+      <w:bookmarkStart w:id="177" w:name="_Toc393188790"/>
+      <w:bookmarkStart w:id="178" w:name="_Toc464646886"/>
+      <w:bookmarkStart w:id="179" w:name="_Toc170289886"/>
       <w:r>
         <w:t>Ecoregion</w:t>
       </w:r>
+      <w:bookmarkEnd w:id="177"/>
+      <w:bookmarkEnd w:id="178"/>
+      <w:r>
+        <w:t xml:space="preserve"> </w:t>
+      </w:r>
       <w:bookmarkEnd w:id="179"/>
-      <w:bookmarkEnd w:id="180"/>
-      <w:r>
-        <w:t xml:space="preserve"> </w:t>
-      </w:r>
-      <w:bookmarkEnd w:id="181"/>
     </w:p>
     <w:p>
       <w:pPr>
@@ -30820,11 +30822,11 @@
         </w:tabs>
         <w:ind w:left="648" w:hanging="648"/>
       </w:pPr>
-      <w:bookmarkStart w:id="182" w:name="_Toc464646887"/>
+      <w:bookmarkStart w:id="180" w:name="_Toc464646887"/>
       <w:r>
         <w:t>SoilType</w:t>
       </w:r>
-      <w:bookmarkEnd w:id="182"/>
+      <w:bookmarkEnd w:id="180"/>
     </w:p>
     <w:p>
       <w:pPr>
@@ -30896,24 +30898,24 @@
         </w:tabs>
         <w:ind w:left="648" w:hanging="648"/>
       </w:pPr>
-      <w:bookmarkStart w:id="183" w:name="_Toc403034283"/>
-      <w:bookmarkStart w:id="184" w:name="_Toc403034536"/>
-      <w:bookmarkStart w:id="185" w:name="_Toc403034898"/>
-      <w:bookmarkStart w:id="186" w:name="_Toc403035076"/>
-      <w:bookmarkStart w:id="187" w:name="_Toc403116275"/>
-      <w:bookmarkStart w:id="188" w:name="_Toc403117610"/>
-      <w:bookmarkStart w:id="189" w:name="_Toc464646888"/>
-      <w:bookmarkStart w:id="190" w:name="_Toc393188794"/>
+      <w:bookmarkStart w:id="181" w:name="_Toc403034283"/>
+      <w:bookmarkStart w:id="182" w:name="_Toc403034536"/>
+      <w:bookmarkStart w:id="183" w:name="_Toc403034898"/>
+      <w:bookmarkStart w:id="184" w:name="_Toc403035076"/>
+      <w:bookmarkStart w:id="185" w:name="_Toc403116275"/>
+      <w:bookmarkStart w:id="186" w:name="_Toc403117610"/>
+      <w:bookmarkStart w:id="187" w:name="_Toc464646888"/>
+      <w:bookmarkStart w:id="188" w:name="_Toc393188794"/>
+      <w:bookmarkEnd w:id="181"/>
+      <w:bookmarkEnd w:id="182"/>
       <w:bookmarkEnd w:id="183"/>
       <w:bookmarkEnd w:id="184"/>
       <w:bookmarkEnd w:id="185"/>
       <w:bookmarkEnd w:id="186"/>
+      <w:r>
+        <w:t>RootingDepth</w:t>
+      </w:r>
       <w:bookmarkEnd w:id="187"/>
-      <w:bookmarkEnd w:id="188"/>
-      <w:r>
-        <w:t>RootingDepth</w:t>
-      </w:r>
-      <w:bookmarkEnd w:id="189"/>
     </w:p>
     <w:p>
       <w:pPr>
@@ -30952,15 +30954,15 @@
         </w:tabs>
         <w:ind w:left="648" w:hanging="648"/>
       </w:pPr>
-      <w:bookmarkStart w:id="191" w:name="_Toc464646889"/>
+      <w:bookmarkStart w:id="189" w:name="_Toc464646889"/>
       <w:r>
         <w:t>PrecLoss</w:t>
       </w:r>
       <w:r>
         <w:t>Frac</w:t>
       </w:r>
-      <w:bookmarkEnd w:id="190"/>
-      <w:bookmarkEnd w:id="191"/>
+      <w:bookmarkEnd w:id="188"/>
+      <w:bookmarkEnd w:id="189"/>
       <w:r>
         <w:t xml:space="preserve"> </w:t>
       </w:r>
@@ -31011,11 +31013,11 @@
         </w:tabs>
         <w:ind w:left="648" w:hanging="648"/>
       </w:pPr>
-      <w:bookmarkStart w:id="192" w:name="_Toc464646890"/>
+      <w:bookmarkStart w:id="190" w:name="_Toc464646890"/>
       <w:r>
         <w:t>LeakageFrac</w:t>
       </w:r>
-      <w:bookmarkEnd w:id="192"/>
+      <w:bookmarkEnd w:id="190"/>
     </w:p>
     <w:p>
       <w:pPr>
@@ -31063,13 +31065,13 @@
         </w:tabs>
         <w:ind w:left="648" w:hanging="648"/>
       </w:pPr>
-      <w:bookmarkStart w:id="193" w:name="_Toc464646891"/>
-      <w:bookmarkStart w:id="194" w:name="_Toc393188796"/>
+      <w:bookmarkStart w:id="191" w:name="_Toc464646891"/>
+      <w:bookmarkStart w:id="192" w:name="_Toc393188796"/>
       <w:r>
         <w:lastRenderedPageBreak/>
         <w:t>PrecIntConst</w:t>
       </w:r>
-      <w:bookmarkEnd w:id="193"/>
+      <w:bookmarkEnd w:id="191"/>
     </w:p>
     <w:p>
       <w:pPr>
@@ -31126,11 +31128,11 @@
         </w:tabs>
         <w:ind w:left="648" w:hanging="648"/>
       </w:pPr>
-      <w:bookmarkStart w:id="195" w:name="_Toc464646892"/>
+      <w:bookmarkStart w:id="193" w:name="_Toc464646892"/>
       <w:r>
         <w:t>SnowSublimFrac</w:t>
       </w:r>
-      <w:bookmarkEnd w:id="195"/>
+      <w:bookmarkEnd w:id="193"/>
     </w:p>
     <w:p>
       <w:pPr>
@@ -31237,12 +31239,12 @@
         </w:tabs>
         <w:ind w:left="648" w:hanging="648"/>
       </w:pPr>
-      <w:bookmarkStart w:id="196" w:name="_Toc464646893"/>
+      <w:bookmarkStart w:id="194" w:name="_Toc464646893"/>
       <w:r>
         <w:t>ClimateFileName</w:t>
       </w:r>
+      <w:bookmarkEnd w:id="192"/>
       <w:bookmarkEnd w:id="194"/>
-      <w:bookmarkEnd w:id="196"/>
     </w:p>
     <w:p>
       <w:pPr>
@@ -31270,17 +31272,17 @@
         <w:pStyle w:val="Heading1"/>
         <w:pageBreakBefore w:val="0"/>
       </w:pPr>
-      <w:bookmarkStart w:id="197" w:name="_Toc451248973"/>
-      <w:bookmarkStart w:id="198" w:name="_Toc464646894"/>
-      <w:bookmarkStart w:id="199" w:name="_Toc393188860"/>
+      <w:bookmarkStart w:id="195" w:name="_Toc451248973"/>
+      <w:bookmarkStart w:id="196" w:name="_Toc464646894"/>
+      <w:bookmarkStart w:id="197" w:name="_Toc393188860"/>
       <w:r>
         <w:t xml:space="preserve">Input File - </w:t>
       </w:r>
       <w:r>
         <w:t>Output-PnET</w:t>
       </w:r>
-      <w:bookmarkEnd w:id="197"/>
-      <w:bookmarkEnd w:id="198"/>
+      <w:bookmarkEnd w:id="195"/>
+      <w:bookmarkEnd w:id="196"/>
       <w:r>
         <w:t xml:space="preserve"> </w:t>
       </w:r>
@@ -31304,13 +31306,13 @@
         </w:tabs>
         <w:ind w:left="648" w:hanging="648"/>
       </w:pPr>
-      <w:bookmarkStart w:id="200" w:name="_Toc451248974"/>
-      <w:bookmarkStart w:id="201" w:name="_Toc464646895"/>
+      <w:bookmarkStart w:id="198" w:name="_Toc451248974"/>
+      <w:bookmarkStart w:id="199" w:name="_Toc464646895"/>
       <w:r>
         <w:t>Example file:</w:t>
       </w:r>
-      <w:bookmarkEnd w:id="200"/>
-      <w:bookmarkEnd w:id="201"/>
+      <w:bookmarkEnd w:id="198"/>
+      <w:bookmarkEnd w:id="199"/>
     </w:p>
     <w:p>
       <w:pPr>
@@ -31561,13 +31563,13 @@
         </w:tabs>
         <w:ind w:left="648" w:hanging="648"/>
       </w:pPr>
-      <w:bookmarkStart w:id="202" w:name="_Toc451248975"/>
-      <w:bookmarkStart w:id="203" w:name="_Toc464646896"/>
+      <w:bookmarkStart w:id="200" w:name="_Toc451248975"/>
+      <w:bookmarkStart w:id="201" w:name="_Toc464646896"/>
       <w:r>
         <w:t>LandisData</w:t>
       </w:r>
-      <w:bookmarkEnd w:id="202"/>
-      <w:bookmarkEnd w:id="203"/>
+      <w:bookmarkEnd w:id="200"/>
+      <w:bookmarkEnd w:id="201"/>
     </w:p>
     <w:p>
       <w:pPr>
@@ -31627,14 +31629,14 @@
         </w:tabs>
         <w:ind w:left="648" w:hanging="648"/>
       </w:pPr>
-      <w:bookmarkStart w:id="204" w:name="_Toc451248976"/>
-      <w:bookmarkStart w:id="205" w:name="_Toc464646897"/>
+      <w:bookmarkStart w:id="202" w:name="_Toc451248976"/>
+      <w:bookmarkStart w:id="203" w:name="_Toc464646897"/>
       <w:r>
         <w:lastRenderedPageBreak/>
         <w:t>Timestep</w:t>
       </w:r>
-      <w:bookmarkEnd w:id="204"/>
-      <w:bookmarkEnd w:id="205"/>
+      <w:bookmarkEnd w:id="202"/>
+      <w:bookmarkEnd w:id="203"/>
     </w:p>
     <w:p>
       <w:pPr>
@@ -31659,13 +31661,13 @@
         </w:tabs>
         <w:ind w:left="648" w:hanging="648"/>
       </w:pPr>
-      <w:bookmarkStart w:id="206" w:name="_Toc451248977"/>
-      <w:bookmarkStart w:id="207" w:name="_Toc464646898"/>
+      <w:bookmarkStart w:id="204" w:name="_Toc451248977"/>
+      <w:bookmarkStart w:id="205" w:name="_Toc464646898"/>
       <w:r>
         <w:t>Species</w:t>
       </w:r>
-      <w:bookmarkEnd w:id="206"/>
-      <w:bookmarkEnd w:id="207"/>
+      <w:bookmarkEnd w:id="204"/>
+      <w:bookmarkEnd w:id="205"/>
     </w:p>
     <w:p>
       <w:pPr>
@@ -31697,13 +31699,13 @@
         </w:tabs>
         <w:ind w:left="648" w:hanging="648"/>
       </w:pPr>
-      <w:bookmarkStart w:id="208" w:name="_Toc451248978"/>
-      <w:bookmarkStart w:id="209" w:name="_Toc464646899"/>
+      <w:bookmarkStart w:id="206" w:name="_Toc451248978"/>
+      <w:bookmarkStart w:id="207" w:name="_Toc464646899"/>
       <w:r>
         <w:t>Map Name Template</w:t>
       </w:r>
-      <w:bookmarkEnd w:id="208"/>
-      <w:bookmarkEnd w:id="209"/>
+      <w:bookmarkEnd w:id="206"/>
+      <w:bookmarkEnd w:id="207"/>
     </w:p>
     <w:p>
       <w:pPr>
@@ -33005,7 +33007,7 @@
       <w:pPr>
         <w:pStyle w:val="Heading1"/>
       </w:pPr>
-      <w:bookmarkStart w:id="210" w:name="_Toc464646900"/>
+      <w:bookmarkStart w:id="208" w:name="_Toc464646900"/>
       <w:r>
         <w:lastRenderedPageBreak/>
         <w:t xml:space="preserve">Input File – </w:t>
@@ -33013,7 +33015,7 @@
       <w:r>
         <w:t>PNEToutputsites</w:t>
       </w:r>
-      <w:bookmarkEnd w:id="210"/>
+      <w:bookmarkEnd w:id="208"/>
     </w:p>
     <w:p>
       <w:pPr>
@@ -33043,11 +33045,11 @@
         </w:tabs>
         <w:ind w:left="648" w:hanging="648"/>
       </w:pPr>
-      <w:bookmarkStart w:id="211" w:name="_Toc464646901"/>
+      <w:bookmarkStart w:id="209" w:name="_Toc464646901"/>
       <w:r>
         <w:t>Example file:</w:t>
       </w:r>
-      <w:bookmarkEnd w:id="211"/>
+      <w:bookmarkEnd w:id="209"/>
     </w:p>
     <w:p>
       <w:pPr>
@@ -33381,11 +33383,11 @@
         </w:tabs>
         <w:ind w:left="648" w:hanging="648"/>
       </w:pPr>
-      <w:bookmarkStart w:id="212" w:name="_Toc464646902"/>
+      <w:bookmarkStart w:id="210" w:name="_Toc464646902"/>
       <w:r>
         <w:t>LandisData</w:t>
       </w:r>
-      <w:bookmarkEnd w:id="212"/>
+      <w:bookmarkEnd w:id="210"/>
     </w:p>
     <w:p>
       <w:pPr>
@@ -33459,11 +33461,11 @@
         </w:tabs>
         <w:ind w:left="648" w:hanging="648"/>
       </w:pPr>
-      <w:bookmarkStart w:id="213" w:name="_Toc464646903"/>
+      <w:bookmarkStart w:id="211" w:name="_Toc464646903"/>
       <w:r>
         <w:t>PnEToutputsites</w:t>
       </w:r>
-      <w:bookmarkEnd w:id="213"/>
+      <w:bookmarkEnd w:id="211"/>
     </w:p>
     <w:p>
       <w:pPr>
@@ -33519,7 +33521,7 @@
       <w:pPr>
         <w:pStyle w:val="Heading1"/>
       </w:pPr>
-      <w:bookmarkStart w:id="214" w:name="_Toc464646904"/>
+      <w:bookmarkStart w:id="212" w:name="_Toc464646904"/>
       <w:r>
         <w:lastRenderedPageBreak/>
         <w:t xml:space="preserve">Output file - </w:t>
@@ -33545,8 +33547,8 @@
       <w:r>
         <w:t>)</w:t>
       </w:r>
-      <w:bookmarkEnd w:id="199"/>
-      <w:bookmarkEnd w:id="214"/>
+      <w:bookmarkEnd w:id="197"/>
+      <w:bookmarkEnd w:id="212"/>
     </w:p>
     <w:p>
       <w:pPr>
@@ -33586,13 +33588,13 @@
         </w:tabs>
         <w:ind w:left="648" w:hanging="648"/>
       </w:pPr>
-      <w:bookmarkStart w:id="215" w:name="_Toc393188861"/>
-      <w:bookmarkStart w:id="216" w:name="_Toc464646905"/>
+      <w:bookmarkStart w:id="213" w:name="_Toc393188861"/>
+      <w:bookmarkStart w:id="214" w:name="_Toc464646905"/>
       <w:r>
         <w:t>NrOfCohorts</w:t>
       </w:r>
-      <w:bookmarkEnd w:id="215"/>
-      <w:bookmarkEnd w:id="216"/>
+      <w:bookmarkEnd w:id="213"/>
+      <w:bookmarkEnd w:id="214"/>
       <w:r>
         <w:t xml:space="preserve"> </w:t>
       </w:r>
@@ -33617,12 +33619,12 @@
         </w:tabs>
         <w:ind w:left="648" w:hanging="648"/>
       </w:pPr>
-      <w:bookmarkStart w:id="217" w:name="_Toc464646906"/>
-      <w:bookmarkStart w:id="218" w:name="_Toc393188862"/>
+      <w:bookmarkStart w:id="215" w:name="_Toc464646906"/>
+      <w:bookmarkStart w:id="216" w:name="_Toc393188862"/>
       <w:r>
         <w:t>MaxLayerStdev</w:t>
       </w:r>
-      <w:bookmarkEnd w:id="217"/>
+      <w:bookmarkEnd w:id="215"/>
       <w:r>
         <w:t xml:space="preserve"> </w:t>
       </w:r>
@@ -33650,14 +33652,14 @@
         </w:tabs>
         <w:ind w:left="648" w:hanging="648"/>
       </w:pPr>
-      <w:bookmarkStart w:id="219" w:name="_Toc464646907"/>
+      <w:bookmarkStart w:id="217" w:name="_Toc464646907"/>
       <w:r>
         <w:t>L</w:t>
       </w:r>
       <w:r>
         <w:t>ayers</w:t>
       </w:r>
-      <w:bookmarkEnd w:id="219"/>
+      <w:bookmarkEnd w:id="217"/>
       <w:r>
         <w:t xml:space="preserve"> </w:t>
       </w:r>
@@ -33682,11 +33684,11 @@
         </w:tabs>
         <w:ind w:left="648" w:hanging="648"/>
       </w:pPr>
-      <w:bookmarkStart w:id="220" w:name="_Toc464646908"/>
+      <w:bookmarkStart w:id="218" w:name="_Toc464646908"/>
       <w:r>
         <w:t>PAR0</w:t>
       </w:r>
-      <w:bookmarkEnd w:id="220"/>
+      <w:bookmarkEnd w:id="218"/>
       <w:r>
         <w:t xml:space="preserve"> </w:t>
       </w:r>
@@ -33720,15 +33722,15 @@
         </w:tabs>
         <w:ind w:left="648" w:hanging="648"/>
       </w:pPr>
-      <w:bookmarkStart w:id="221" w:name="_Toc464646909"/>
+      <w:bookmarkStart w:id="219" w:name="_Toc464646909"/>
       <w:r>
         <w:t>Tday</w:t>
       </w:r>
       <w:r>
         <w:t>(C)</w:t>
       </w:r>
-      <w:bookmarkEnd w:id="218"/>
-      <w:bookmarkEnd w:id="221"/>
+      <w:bookmarkEnd w:id="216"/>
+      <w:bookmarkEnd w:id="219"/>
     </w:p>
     <w:p>
       <w:pPr>
@@ -33768,15 +33770,15 @@
         </w:tabs>
         <w:ind w:left="648" w:hanging="648"/>
       </w:pPr>
-      <w:bookmarkStart w:id="222" w:name="_Toc382310236"/>
-      <w:bookmarkStart w:id="223" w:name="_Toc393188863"/>
-      <w:bookmarkStart w:id="224" w:name="_Toc464646910"/>
+      <w:bookmarkStart w:id="220" w:name="_Toc382310236"/>
+      <w:bookmarkStart w:id="221" w:name="_Toc393188863"/>
+      <w:bookmarkStart w:id="222" w:name="_Toc464646910"/>
+      <w:bookmarkEnd w:id="220"/>
+      <w:r>
+        <w:t>Precip(mm_mo)</w:t>
+      </w:r>
+      <w:bookmarkEnd w:id="221"/>
       <w:bookmarkEnd w:id="222"/>
-      <w:r>
-        <w:t>Precip(mm_mo)</w:t>
-      </w:r>
-      <w:bookmarkEnd w:id="223"/>
-      <w:bookmarkEnd w:id="224"/>
       <w:r>
         <w:t xml:space="preserve"> </w:t>
       </w:r>
@@ -33807,15 +33809,15 @@
         </w:tabs>
         <w:ind w:left="648" w:hanging="648"/>
       </w:pPr>
-      <w:bookmarkStart w:id="225" w:name="_Toc382310238"/>
-      <w:bookmarkStart w:id="226" w:name="_Toc393188864"/>
-      <w:bookmarkStart w:id="227" w:name="_Toc464646911"/>
+      <w:bookmarkStart w:id="223" w:name="_Toc382310238"/>
+      <w:bookmarkStart w:id="224" w:name="_Toc393188864"/>
+      <w:bookmarkStart w:id="225" w:name="_Toc464646911"/>
+      <w:bookmarkEnd w:id="223"/>
+      <w:r>
+        <w:t>RunOff(mm_mo)</w:t>
+      </w:r>
+      <w:bookmarkEnd w:id="224"/>
       <w:bookmarkEnd w:id="225"/>
-      <w:r>
-        <w:t>RunOff(mm_mo)</w:t>
-      </w:r>
-      <w:bookmarkEnd w:id="226"/>
-      <w:bookmarkEnd w:id="227"/>
       <w:r>
         <w:t xml:space="preserve"> </w:t>
       </w:r>
@@ -33849,14 +33851,14 @@
         </w:tabs>
         <w:ind w:left="648" w:hanging="648"/>
       </w:pPr>
-      <w:bookmarkStart w:id="228" w:name="_Toc382310241"/>
-      <w:bookmarkStart w:id="229" w:name="_Toc464646912"/>
-      <w:bookmarkStart w:id="230" w:name="_Toc393188866"/>
-      <w:bookmarkEnd w:id="228"/>
+      <w:bookmarkStart w:id="226" w:name="_Toc382310241"/>
+      <w:bookmarkStart w:id="227" w:name="_Toc464646912"/>
+      <w:bookmarkStart w:id="228" w:name="_Toc393188866"/>
+      <w:bookmarkEnd w:id="226"/>
       <w:r>
         <w:t>Leakage(mm)</w:t>
       </w:r>
-      <w:bookmarkEnd w:id="229"/>
+      <w:bookmarkEnd w:id="227"/>
     </w:p>
     <w:p>
       <w:pPr>
@@ -33875,12 +33877,12 @@
         </w:tabs>
         <w:ind w:left="648" w:hanging="648"/>
       </w:pPr>
-      <w:bookmarkStart w:id="231" w:name="_Toc464646913"/>
+      <w:bookmarkStart w:id="229" w:name="_Toc464646913"/>
       <w:r>
         <w:lastRenderedPageBreak/>
         <w:t>PET(mm)</w:t>
       </w:r>
-      <w:bookmarkEnd w:id="231"/>
+      <w:bookmarkEnd w:id="229"/>
     </w:p>
     <w:p>
       <w:pPr>
@@ -33914,11 +33916,11 @@
         </w:tabs>
         <w:ind w:left="648" w:hanging="648"/>
       </w:pPr>
-      <w:bookmarkStart w:id="232" w:name="_Toc464646914"/>
+      <w:bookmarkStart w:id="230" w:name="_Toc464646914"/>
       <w:r>
         <w:t>Evaporation(mm)</w:t>
       </w:r>
-      <w:bookmarkEnd w:id="232"/>
+      <w:bookmarkEnd w:id="230"/>
       <w:r>
         <w:t xml:space="preserve"> </w:t>
       </w:r>
@@ -33940,15 +33942,15 @@
         </w:tabs>
         <w:ind w:left="648" w:hanging="648"/>
       </w:pPr>
-      <w:bookmarkStart w:id="233" w:name="_Toc464646915"/>
+      <w:bookmarkStart w:id="231" w:name="_Toc464646915"/>
       <w:r>
         <w:t>Transpiration(mm</w:t>
       </w:r>
       <w:r>
         <w:t>)</w:t>
       </w:r>
-      <w:bookmarkEnd w:id="230"/>
-      <w:bookmarkEnd w:id="233"/>
+      <w:bookmarkEnd w:id="228"/>
+      <w:bookmarkEnd w:id="231"/>
       <w:r>
         <w:t xml:space="preserve"> </w:t>
       </w:r>
@@ -33973,14 +33975,14 @@
         </w:tabs>
         <w:ind w:left="648" w:hanging="648"/>
       </w:pPr>
-      <w:bookmarkStart w:id="234" w:name="_Toc382310243"/>
-      <w:bookmarkStart w:id="235" w:name="_Toc464646916"/>
-      <w:bookmarkStart w:id="236" w:name="_Toc393188867"/>
-      <w:bookmarkEnd w:id="234"/>
+      <w:bookmarkStart w:id="232" w:name="_Toc382310243"/>
+      <w:bookmarkStart w:id="233" w:name="_Toc464646916"/>
+      <w:bookmarkStart w:id="234" w:name="_Toc393188867"/>
+      <w:bookmarkEnd w:id="232"/>
       <w:r>
         <w:t>Interception(mm)</w:t>
       </w:r>
-      <w:bookmarkEnd w:id="235"/>
+      <w:bookmarkEnd w:id="233"/>
     </w:p>
     <w:p>
       <w:pPr>
@@ -34005,19 +34007,19 @@
         </w:tabs>
         <w:ind w:left="648" w:hanging="648"/>
       </w:pPr>
-      <w:bookmarkStart w:id="237" w:name="_Toc382310245"/>
-      <w:bookmarkStart w:id="238" w:name="_Toc393188868"/>
-      <w:bookmarkStart w:id="239" w:name="_Toc464646917"/>
+      <w:bookmarkStart w:id="235" w:name="_Toc382310245"/>
+      <w:bookmarkStart w:id="236" w:name="_Toc393188868"/>
+      <w:bookmarkStart w:id="237" w:name="_Toc464646917"/>
+      <w:bookmarkEnd w:id="234"/>
+      <w:bookmarkEnd w:id="235"/>
+      <w:r>
+        <w:t>Water</w:t>
+      </w:r>
+      <w:r>
+        <w:t>(mm)</w:t>
+      </w:r>
       <w:bookmarkEnd w:id="236"/>
       <w:bookmarkEnd w:id="237"/>
-      <w:r>
-        <w:t>Water</w:t>
-      </w:r>
-      <w:r>
-        <w:t>(mm)</w:t>
-      </w:r>
-      <w:bookmarkEnd w:id="238"/>
-      <w:bookmarkEnd w:id="239"/>
     </w:p>
     <w:p>
       <w:pPr>
@@ -34054,10 +34056,10 @@
         </w:tabs>
         <w:ind w:left="648" w:hanging="648"/>
       </w:pPr>
-      <w:bookmarkStart w:id="240" w:name="_Toc382310247"/>
-      <w:bookmarkStart w:id="241" w:name="_Toc464646918"/>
-      <w:bookmarkStart w:id="242" w:name="_Toc393188869"/>
-      <w:bookmarkEnd w:id="240"/>
+      <w:bookmarkStart w:id="238" w:name="_Toc382310247"/>
+      <w:bookmarkStart w:id="239" w:name="_Toc464646918"/>
+      <w:bookmarkStart w:id="240" w:name="_Toc393188869"/>
+      <w:bookmarkEnd w:id="238"/>
       <w:r>
         <w:t>P</w:t>
       </w:r>
@@ -34067,7 +34069,7 @@
       <w:r>
         <w:t>)</w:t>
       </w:r>
-      <w:bookmarkEnd w:id="241"/>
+      <w:bookmarkEnd w:id="239"/>
     </w:p>
     <w:p>
       <w:pPr>
@@ -34101,12 +34103,12 @@
         </w:tabs>
         <w:ind w:left="648" w:hanging="648"/>
       </w:pPr>
-      <w:bookmarkStart w:id="243" w:name="_Toc464646919"/>
+      <w:bookmarkStart w:id="241" w:name="_Toc464646919"/>
       <w:r>
         <w:t>SnowPack (mm)</w:t>
       </w:r>
-      <w:bookmarkEnd w:id="242"/>
-      <w:bookmarkEnd w:id="243"/>
+      <w:bookmarkEnd w:id="240"/>
+      <w:bookmarkEnd w:id="241"/>
     </w:p>
     <w:p>
       <w:pPr>
@@ -34137,16 +34139,16 @@
         </w:tabs>
         <w:ind w:left="648" w:hanging="648"/>
       </w:pPr>
-      <w:bookmarkStart w:id="244" w:name="_Toc393188870"/>
-      <w:bookmarkStart w:id="245" w:name="_Toc464646920"/>
+      <w:bookmarkStart w:id="242" w:name="_Toc393188870"/>
+      <w:bookmarkStart w:id="243" w:name="_Toc464646920"/>
       <w:r>
         <w:t>LAI</w:t>
       </w:r>
       <w:r>
         <w:t>(m2)</w:t>
       </w:r>
-      <w:bookmarkEnd w:id="244"/>
-      <w:bookmarkEnd w:id="245"/>
+      <w:bookmarkEnd w:id="242"/>
+      <w:bookmarkEnd w:id="243"/>
     </w:p>
     <w:p>
       <w:pPr>
@@ -34174,18 +34176,18 @@
         </w:tabs>
         <w:ind w:left="648" w:hanging="648"/>
       </w:pPr>
-      <w:bookmarkStart w:id="246" w:name="_Toc382310250"/>
-      <w:bookmarkStart w:id="247" w:name="_Toc393188871"/>
-      <w:bookmarkStart w:id="248" w:name="_Toc464646921"/>
+      <w:bookmarkStart w:id="244" w:name="_Toc382310250"/>
+      <w:bookmarkStart w:id="245" w:name="_Toc393188871"/>
+      <w:bookmarkStart w:id="246" w:name="_Toc464646921"/>
+      <w:bookmarkEnd w:id="244"/>
+      <w:r>
+        <w:t>VPD</w:t>
+      </w:r>
+      <w:r>
+        <w:t>(kPa)</w:t>
+      </w:r>
+      <w:bookmarkEnd w:id="245"/>
       <w:bookmarkEnd w:id="246"/>
-      <w:r>
-        <w:t>VPD</w:t>
-      </w:r>
-      <w:r>
-        <w:t>(kPa)</w:t>
-      </w:r>
-      <w:bookmarkEnd w:id="247"/>
-      <w:bookmarkEnd w:id="248"/>
     </w:p>
     <w:p>
       <w:pPr>
@@ -34210,18 +34212,18 @@
         </w:tabs>
         <w:ind w:left="648" w:hanging="648"/>
       </w:pPr>
-      <w:bookmarkStart w:id="249" w:name="_Toc382310252"/>
-      <w:bookmarkStart w:id="250" w:name="_Toc393188872"/>
-      <w:bookmarkStart w:id="251" w:name="_Toc464646922"/>
+      <w:bookmarkStart w:id="247" w:name="_Toc382310252"/>
+      <w:bookmarkStart w:id="248" w:name="_Toc393188872"/>
+      <w:bookmarkStart w:id="249" w:name="_Toc464646922"/>
+      <w:bookmarkEnd w:id="247"/>
+      <w:r>
+        <w:t>GrossPsn</w:t>
+      </w:r>
+      <w:r>
+        <w:t>(gC/mo)</w:t>
+      </w:r>
+      <w:bookmarkEnd w:id="248"/>
       <w:bookmarkEnd w:id="249"/>
-      <w:r>
-        <w:t>GrossPsn</w:t>
-      </w:r>
-      <w:r>
-        <w:t>(gC/mo)</w:t>
-      </w:r>
-      <w:bookmarkEnd w:id="250"/>
-      <w:bookmarkEnd w:id="251"/>
     </w:p>
     <w:p>
       <w:pPr>
@@ -34261,8 +34263,8 @@
         </w:tabs>
         <w:ind w:left="648" w:hanging="648"/>
       </w:pPr>
-      <w:bookmarkStart w:id="252" w:name="_Toc393188873"/>
-      <w:bookmarkStart w:id="253" w:name="_Toc464646923"/>
+      <w:bookmarkStart w:id="250" w:name="_Toc393188873"/>
+      <w:bookmarkStart w:id="251" w:name="_Toc464646923"/>
       <w:r>
         <w:lastRenderedPageBreak/>
         <w:t>NetPsn</w:t>
@@ -34270,8 +34272,8 @@
       <w:r>
         <w:t>(gC/mo)</w:t>
       </w:r>
-      <w:bookmarkEnd w:id="252"/>
-      <w:bookmarkEnd w:id="253"/>
+      <w:bookmarkEnd w:id="250"/>
+      <w:bookmarkEnd w:id="251"/>
     </w:p>
     <w:p>
       <w:pPr>
@@ -34314,8 +34316,8 @@
         </w:tabs>
         <w:ind w:left="648" w:hanging="648"/>
       </w:pPr>
-      <w:bookmarkStart w:id="254" w:name="_Toc393188874"/>
-      <w:bookmarkStart w:id="255" w:name="_Toc464646924"/>
+      <w:bookmarkStart w:id="252" w:name="_Toc393188874"/>
+      <w:bookmarkStart w:id="253" w:name="_Toc464646924"/>
       <w:r>
         <w:t>Maintenance</w:t>
       </w:r>
@@ -34328,8 +34330,8 @@
       <w:r>
         <w:t>(gC/mo)</w:t>
       </w:r>
-      <w:bookmarkEnd w:id="254"/>
-      <w:bookmarkEnd w:id="255"/>
+      <w:bookmarkEnd w:id="252"/>
+      <w:bookmarkEnd w:id="253"/>
     </w:p>
     <w:p>
       <w:pPr>
@@ -34366,18 +34368,18 @@
         </w:tabs>
         <w:ind w:left="648" w:hanging="648"/>
       </w:pPr>
-      <w:bookmarkStart w:id="256" w:name="_Toc382310257"/>
-      <w:bookmarkStart w:id="257" w:name="_Toc393188876"/>
-      <w:bookmarkStart w:id="258" w:name="_Toc464646925"/>
+      <w:bookmarkStart w:id="254" w:name="_Toc382310257"/>
+      <w:bookmarkStart w:id="255" w:name="_Toc393188876"/>
+      <w:bookmarkStart w:id="256" w:name="_Toc464646925"/>
+      <w:bookmarkEnd w:id="254"/>
+      <w:r>
+        <w:t>Wood</w:t>
+      </w:r>
+      <w:r>
+        <w:t>(gDW)</w:t>
+      </w:r>
+      <w:bookmarkEnd w:id="255"/>
       <w:bookmarkEnd w:id="256"/>
-      <w:r>
-        <w:t>Wood</w:t>
-      </w:r>
-      <w:r>
-        <w:t>(gDW)</w:t>
-      </w:r>
-      <w:bookmarkEnd w:id="257"/>
-      <w:bookmarkEnd w:id="258"/>
     </w:p>
     <w:p>
       <w:pPr>
@@ -34408,18 +34410,18 @@
         </w:tabs>
         <w:ind w:left="648" w:hanging="648"/>
       </w:pPr>
-      <w:bookmarkStart w:id="259" w:name="_Toc382310259"/>
-      <w:bookmarkStart w:id="260" w:name="_Toc393188877"/>
-      <w:bookmarkStart w:id="261" w:name="_Toc464646926"/>
+      <w:bookmarkStart w:id="257" w:name="_Toc382310259"/>
+      <w:bookmarkStart w:id="258" w:name="_Toc393188877"/>
+      <w:bookmarkStart w:id="259" w:name="_Toc464646926"/>
+      <w:bookmarkEnd w:id="257"/>
+      <w:r>
+        <w:t>Root</w:t>
+      </w:r>
+      <w:r>
+        <w:t>(gDW)</w:t>
+      </w:r>
+      <w:bookmarkEnd w:id="258"/>
       <w:bookmarkEnd w:id="259"/>
-      <w:r>
-        <w:t>Root</w:t>
-      </w:r>
-      <w:r>
-        <w:t>(gDW)</w:t>
-      </w:r>
-      <w:bookmarkEnd w:id="260"/>
-      <w:bookmarkEnd w:id="261"/>
     </w:p>
     <w:p>
       <w:pPr>
@@ -34438,16 +34440,16 @@
         </w:tabs>
         <w:ind w:left="648" w:hanging="648"/>
       </w:pPr>
-      <w:bookmarkStart w:id="262" w:name="_Toc393188878"/>
-      <w:bookmarkStart w:id="263" w:name="_Toc464646927"/>
+      <w:bookmarkStart w:id="260" w:name="_Toc393188878"/>
+      <w:bookmarkStart w:id="261" w:name="_Toc464646927"/>
       <w:r>
         <w:t>Fol</w:t>
       </w:r>
       <w:r>
         <w:t>(gDW)</w:t>
       </w:r>
-      <w:bookmarkEnd w:id="262"/>
-      <w:bookmarkEnd w:id="263"/>
+      <w:bookmarkEnd w:id="260"/>
+      <w:bookmarkEnd w:id="261"/>
     </w:p>
     <w:p>
       <w:pPr>
@@ -34466,16 +34468,16 @@
         </w:tabs>
         <w:ind w:left="648" w:hanging="648"/>
       </w:pPr>
-      <w:bookmarkStart w:id="264" w:name="_Toc393188879"/>
-      <w:bookmarkStart w:id="265" w:name="_Toc464646928"/>
+      <w:bookmarkStart w:id="262" w:name="_Toc393188879"/>
+      <w:bookmarkStart w:id="263" w:name="_Toc464646928"/>
       <w:r>
         <w:t>NSC</w:t>
       </w:r>
       <w:r>
         <w:t>(gC)</w:t>
       </w:r>
-      <w:bookmarkEnd w:id="264"/>
-      <w:bookmarkEnd w:id="265"/>
+      <w:bookmarkEnd w:id="262"/>
+      <w:bookmarkEnd w:id="263"/>
     </w:p>
     <w:p>
       <w:pPr>
@@ -34497,14 +34499,14 @@
         </w:tabs>
         <w:ind w:left="648" w:hanging="648"/>
       </w:pPr>
-      <w:bookmarkStart w:id="266" w:name="_Toc464646929"/>
+      <w:bookmarkStart w:id="264" w:name="_Toc464646929"/>
       <w:r>
         <w:t>HeteroResp(gC_mo</w:t>
       </w:r>
       <w:r>
         <w:t>)</w:t>
       </w:r>
-      <w:bookmarkEnd w:id="266"/>
+      <w:bookmarkEnd w:id="264"/>
     </w:p>
     <w:p>
       <w:pPr>
@@ -34528,18 +34530,18 @@
         </w:tabs>
         <w:ind w:left="648" w:hanging="648"/>
       </w:pPr>
-      <w:bookmarkStart w:id="267" w:name="_Toc382310263"/>
-      <w:bookmarkStart w:id="268" w:name="_Toc393188880"/>
-      <w:bookmarkStart w:id="269" w:name="_Toc464646930"/>
+      <w:bookmarkStart w:id="265" w:name="_Toc382310263"/>
+      <w:bookmarkStart w:id="266" w:name="_Toc393188880"/>
+      <w:bookmarkStart w:id="267" w:name="_Toc464646930"/>
+      <w:bookmarkEnd w:id="265"/>
+      <w:r>
+        <w:t>Litter</w:t>
+      </w:r>
+      <w:r>
+        <w:t>(gDW)</w:t>
+      </w:r>
+      <w:bookmarkEnd w:id="266"/>
       <w:bookmarkEnd w:id="267"/>
-      <w:r>
-        <w:t>Litter</w:t>
-      </w:r>
-      <w:r>
-        <w:t>(gDW)</w:t>
-      </w:r>
-      <w:bookmarkEnd w:id="268"/>
-      <w:bookmarkEnd w:id="269"/>
     </w:p>
     <w:p>
       <w:pPr>
@@ -34579,8 +34581,8 @@
         </w:tabs>
         <w:ind w:left="648" w:hanging="648"/>
       </w:pPr>
-      <w:bookmarkStart w:id="270" w:name="_Toc393188881"/>
-      <w:bookmarkStart w:id="271" w:name="_Toc464646931"/>
+      <w:bookmarkStart w:id="268" w:name="_Toc393188881"/>
+      <w:bookmarkStart w:id="269" w:name="_Toc464646931"/>
       <w:r>
         <w:t>CWD</w:t>
       </w:r>
@@ -34592,78 +34594,78 @@
           <w:vertAlign w:val="superscript"/>
         </w:rPr>
         <w:t>2</w:t>
+      </w:r>
+      <w:r>
+        <w:t>)</w:t>
+      </w:r>
+      <w:bookmarkEnd w:id="268"/>
+      <w:bookmarkEnd w:id="269"/>
+    </w:p>
+    <w:p>
+      <w:pPr>
+        <w:pStyle w:val="textbody"/>
+        <w:ind w:left="720"/>
+      </w:pPr>
+      <w:r>
+        <w:t xml:space="preserve">Biomass </w:t>
+      </w:r>
+      <w:r>
+        <w:t xml:space="preserve">(all species) </w:t>
+      </w:r>
+      <w:r>
+        <w:t>in the coarse woody debris dead biomass pool</w:t>
+      </w:r>
+      <w:r>
+        <w:t xml:space="preserve"> (gDW/m</w:t>
+      </w:r>
+      <w:r>
+        <w:rPr>
+          <w:vertAlign w:val="superscript"/>
+        </w:rPr>
+        <w:t>2</w:t>
+      </w:r>
+      <w:r>
+        <w:t>)</w:t>
+      </w:r>
+      <w:r>
+        <w:t>.</w:t>
+      </w:r>
+    </w:p>
+    <w:p>
+      <w:pPr>
+        <w:pStyle w:val="textbody"/>
+      </w:pPr>
+    </w:p>
+    <w:p>
+      <w:pPr>
+        <w:pStyle w:val="Heading1"/>
+      </w:pPr>
+      <w:bookmarkStart w:id="270" w:name="_Toc393188882"/>
+      <w:bookmarkStart w:id="271" w:name="_Toc464646932"/>
+      <w:r>
+        <w:lastRenderedPageBreak/>
+        <w:t xml:space="preserve">Output file - </w:t>
+      </w:r>
+      <w:r>
+        <w:t>CohortData Table</w:t>
+      </w:r>
+      <w:r>
+        <w:t xml:space="preserve"> (Optional</w:t>
+      </w:r>
+      <w:r>
+        <w:t xml:space="preserve"> </w:t>
+      </w:r>
+      <w:r>
+        <w:t>PNEToutputsites</w:t>
+      </w:r>
+      <w:r>
+        <w:t xml:space="preserve"> output</w:t>
       </w:r>
       <w:r>
         <w:t>)</w:t>
       </w:r>
       <w:bookmarkEnd w:id="270"/>
       <w:bookmarkEnd w:id="271"/>
-    </w:p>
-    <w:p>
-      <w:pPr>
-        <w:pStyle w:val="textbody"/>
-        <w:ind w:left="720"/>
-      </w:pPr>
-      <w:r>
-        <w:t xml:space="preserve">Biomass </w:t>
-      </w:r>
-      <w:r>
-        <w:t xml:space="preserve">(all species) </w:t>
-      </w:r>
-      <w:r>
-        <w:t>in the coarse woody debris dead biomass pool</w:t>
-      </w:r>
-      <w:r>
-        <w:t xml:space="preserve"> (gDW/m</w:t>
-      </w:r>
-      <w:r>
-        <w:rPr>
-          <w:vertAlign w:val="superscript"/>
-        </w:rPr>
-        <w:t>2</w:t>
-      </w:r>
-      <w:r>
-        <w:t>)</w:t>
-      </w:r>
-      <w:r>
-        <w:t>.</w:t>
-      </w:r>
-    </w:p>
-    <w:p>
-      <w:pPr>
-        <w:pStyle w:val="textbody"/>
-      </w:pPr>
-    </w:p>
-    <w:p>
-      <w:pPr>
-        <w:pStyle w:val="Heading1"/>
-      </w:pPr>
-      <w:bookmarkStart w:id="272" w:name="_Toc393188882"/>
-      <w:bookmarkStart w:id="273" w:name="_Toc464646932"/>
-      <w:r>
-        <w:lastRenderedPageBreak/>
-        <w:t xml:space="preserve">Output file - </w:t>
-      </w:r>
-      <w:r>
-        <w:t>CohortData Table</w:t>
-      </w:r>
-      <w:r>
-        <w:t xml:space="preserve"> (Optional</w:t>
-      </w:r>
-      <w:r>
-        <w:t xml:space="preserve"> </w:t>
-      </w:r>
-      <w:r>
-        <w:t>PNEToutputsites</w:t>
-      </w:r>
-      <w:r>
-        <w:t xml:space="preserve"> output</w:t>
-      </w:r>
-      <w:r>
-        <w:t>)</w:t>
-      </w:r>
-      <w:bookmarkEnd w:id="272"/>
-      <w:bookmarkEnd w:id="273"/>
     </w:p>
     <w:p>
       <w:pPr>
@@ -34730,16 +34732,16 @@
         </w:tabs>
         <w:ind w:left="648" w:hanging="648"/>
       </w:pPr>
-      <w:bookmarkStart w:id="274" w:name="_Toc393188883"/>
-      <w:bookmarkStart w:id="275" w:name="_Toc464646933"/>
+      <w:bookmarkStart w:id="272" w:name="_Toc393188883"/>
+      <w:bookmarkStart w:id="273" w:name="_Toc464646933"/>
       <w:r>
         <w:t>Age</w:t>
       </w:r>
-      <w:bookmarkEnd w:id="274"/>
+      <w:bookmarkEnd w:id="272"/>
       <w:r>
         <w:t>(yr)</w:t>
       </w:r>
-      <w:bookmarkEnd w:id="275"/>
+      <w:bookmarkEnd w:id="273"/>
     </w:p>
     <w:p>
       <w:pPr>
@@ -34758,14 +34760,14 @@
         </w:tabs>
         <w:ind w:left="648" w:hanging="648"/>
       </w:pPr>
-      <w:bookmarkStart w:id="276" w:name="_Toc464646934"/>
+      <w:bookmarkStart w:id="274" w:name="_Toc464646934"/>
       <w:r>
         <w:t>Layer</w:t>
       </w:r>
       <w:r>
         <w:t>(-)</w:t>
       </w:r>
-      <w:bookmarkEnd w:id="276"/>
+      <w:bookmarkEnd w:id="274"/>
     </w:p>
     <w:p>
       <w:pPr>
@@ -34787,16 +34789,16 @@
         </w:tabs>
         <w:ind w:left="648" w:hanging="648"/>
       </w:pPr>
-      <w:bookmarkStart w:id="277" w:name="_Toc393188887"/>
-      <w:bookmarkStart w:id="278" w:name="_Toc464646935"/>
+      <w:bookmarkStart w:id="275" w:name="_Toc393188887"/>
+      <w:bookmarkStart w:id="276" w:name="_Toc464646935"/>
       <w:r>
         <w:t>LAI</w:t>
       </w:r>
       <w:r>
         <w:t>(m2)</w:t>
       </w:r>
-      <w:bookmarkEnd w:id="277"/>
-      <w:bookmarkEnd w:id="278"/>
+      <w:bookmarkEnd w:id="275"/>
+      <w:bookmarkEnd w:id="276"/>
     </w:p>
     <w:p>
       <w:pPr>
@@ -34818,16 +34820,16 @@
         </w:tabs>
         <w:ind w:left="648" w:hanging="648"/>
       </w:pPr>
-      <w:bookmarkStart w:id="279" w:name="_Toc393188889"/>
-      <w:bookmarkStart w:id="280" w:name="_Toc464646936"/>
+      <w:bookmarkStart w:id="277" w:name="_Toc393188889"/>
+      <w:bookmarkStart w:id="278" w:name="_Toc464646936"/>
       <w:r>
         <w:t>GrossPsn</w:t>
       </w:r>
       <w:r>
         <w:t>(gC/m2/mo)</w:t>
       </w:r>
-      <w:bookmarkEnd w:id="279"/>
-      <w:bookmarkEnd w:id="280"/>
+      <w:bookmarkEnd w:id="277"/>
+      <w:bookmarkEnd w:id="278"/>
     </w:p>
     <w:p>
       <w:pPr>
@@ -34858,13 +34860,13 @@
         </w:tabs>
         <w:ind w:left="648" w:hanging="648"/>
       </w:pPr>
-      <w:bookmarkStart w:id="281" w:name="_Toc393188890"/>
-      <w:bookmarkStart w:id="282" w:name="_Toc464646937"/>
+      <w:bookmarkStart w:id="279" w:name="_Toc393188890"/>
+      <w:bookmarkStart w:id="280" w:name="_Toc464646937"/>
       <w:r>
         <w:t>FolResp(gC/m2/mo)</w:t>
       </w:r>
-      <w:bookmarkEnd w:id="281"/>
-      <w:bookmarkEnd w:id="282"/>
+      <w:bookmarkEnd w:id="279"/>
+      <w:bookmarkEnd w:id="280"/>
     </w:p>
     <w:p>
       <w:pPr>
@@ -34883,13 +34885,13 @@
         </w:tabs>
         <w:ind w:left="648" w:hanging="648"/>
       </w:pPr>
-      <w:bookmarkStart w:id="283" w:name="_Toc393188891"/>
-      <w:bookmarkStart w:id="284" w:name="_Toc464646938"/>
+      <w:bookmarkStart w:id="281" w:name="_Toc393188891"/>
+      <w:bookmarkStart w:id="282" w:name="_Toc464646938"/>
       <w:r>
         <w:t>MaintResp(gC/m2/mo)</w:t>
       </w:r>
-      <w:bookmarkEnd w:id="283"/>
-      <w:bookmarkEnd w:id="284"/>
+      <w:bookmarkEnd w:id="281"/>
+      <w:bookmarkEnd w:id="282"/>
     </w:p>
     <w:p>
       <w:pPr>
@@ -34908,16 +34910,16 @@
         </w:tabs>
         <w:ind w:left="648" w:hanging="648"/>
       </w:pPr>
-      <w:bookmarkStart w:id="285" w:name="_Toc393188892"/>
-      <w:bookmarkStart w:id="286" w:name="_Toc464646939"/>
+      <w:bookmarkStart w:id="283" w:name="_Toc393188892"/>
+      <w:bookmarkStart w:id="284" w:name="_Toc464646939"/>
       <w:r>
         <w:t>NetPsn</w:t>
       </w:r>
       <w:r>
         <w:t>(gC/m2/mo)</w:t>
       </w:r>
-      <w:bookmarkEnd w:id="285"/>
-      <w:bookmarkEnd w:id="286"/>
+      <w:bookmarkEnd w:id="283"/>
+      <w:bookmarkEnd w:id="284"/>
     </w:p>
     <w:p>
       <w:pPr>
@@ -34948,14 +34950,14 @@
         </w:tabs>
         <w:ind w:left="648" w:hanging="648"/>
       </w:pPr>
-      <w:bookmarkStart w:id="287" w:name="_Toc393188900"/>
-      <w:bookmarkStart w:id="288" w:name="_Toc464646940"/>
-      <w:bookmarkStart w:id="289" w:name="_Toc393188893"/>
+      <w:bookmarkStart w:id="285" w:name="_Toc393188900"/>
+      <w:bookmarkStart w:id="286" w:name="_Toc464646940"/>
+      <w:bookmarkStart w:id="287" w:name="_Toc393188893"/>
       <w:r>
         <w:t>Transpiration(mm/mo)</w:t>
       </w:r>
-      <w:bookmarkEnd w:id="287"/>
-      <w:bookmarkEnd w:id="288"/>
+      <w:bookmarkEnd w:id="285"/>
+      <w:bookmarkEnd w:id="286"/>
     </w:p>
     <w:p>
       <w:pPr>
@@ -34974,9 +34976,9 @@
         </w:tabs>
         <w:ind w:left="648" w:hanging="648"/>
       </w:pPr>
-      <w:bookmarkStart w:id="290" w:name="_Toc393188898"/>
-      <w:bookmarkStart w:id="291" w:name="_Toc464646941"/>
-      <w:bookmarkEnd w:id="289"/>
+      <w:bookmarkStart w:id="288" w:name="_Toc393188898"/>
+      <w:bookmarkStart w:id="289" w:name="_Toc464646941"/>
+      <w:bookmarkEnd w:id="287"/>
       <w:r>
         <w:lastRenderedPageBreak/>
         <w:t>WUE</w:t>
@@ -34984,8 +34986,8 @@
       <w:r>
         <w:t>(g/mm)</w:t>
       </w:r>
-      <w:bookmarkEnd w:id="290"/>
-      <w:bookmarkEnd w:id="291"/>
+      <w:bookmarkEnd w:id="288"/>
+      <w:bookmarkEnd w:id="289"/>
     </w:p>
     <w:p>
       <w:pPr>
@@ -35034,8 +35036,8 @@
         </w:tabs>
         <w:ind w:left="648" w:hanging="648"/>
       </w:pPr>
-      <w:bookmarkStart w:id="292" w:name="_Toc393188901"/>
-      <w:bookmarkStart w:id="293" w:name="_Toc464646942"/>
+      <w:bookmarkStart w:id="290" w:name="_Toc393188901"/>
+      <w:bookmarkStart w:id="291" w:name="_Toc464646942"/>
       <w:r>
         <w:t>Fol</w:t>
       </w:r>
@@ -35051,8 +35053,8 @@
       <w:r>
         <w:t>)</w:t>
       </w:r>
-      <w:bookmarkEnd w:id="292"/>
-      <w:bookmarkEnd w:id="293"/>
+      <w:bookmarkEnd w:id="290"/>
+      <w:bookmarkEnd w:id="291"/>
     </w:p>
     <w:p>
       <w:pPr>
@@ -35095,8 +35097,8 @@
         </w:tabs>
         <w:ind w:left="648" w:hanging="648"/>
       </w:pPr>
-      <w:bookmarkStart w:id="294" w:name="_Toc393188902"/>
-      <w:bookmarkStart w:id="295" w:name="_Toc464646943"/>
+      <w:bookmarkStart w:id="292" w:name="_Toc393188902"/>
+      <w:bookmarkStart w:id="293" w:name="_Toc464646943"/>
       <w:r>
         <w:t>Root</w:t>
       </w:r>
@@ -35112,8 +35114,8 @@
       <w:r>
         <w:t>)</w:t>
       </w:r>
-      <w:bookmarkEnd w:id="294"/>
-      <w:bookmarkEnd w:id="295"/>
+      <w:bookmarkEnd w:id="292"/>
+      <w:bookmarkEnd w:id="293"/>
     </w:p>
     <w:p>
       <w:pPr>
@@ -35159,8 +35161,8 @@
         </w:tabs>
         <w:ind w:left="648" w:hanging="648"/>
       </w:pPr>
-      <w:bookmarkStart w:id="296" w:name="_Toc393188903"/>
-      <w:bookmarkStart w:id="297" w:name="_Toc464646944"/>
+      <w:bookmarkStart w:id="294" w:name="_Toc393188903"/>
+      <w:bookmarkStart w:id="295" w:name="_Toc464646944"/>
       <w:r>
         <w:t>Wood</w:t>
       </w:r>
@@ -35176,8 +35178,8 @@
       <w:r>
         <w:t>)</w:t>
       </w:r>
-      <w:bookmarkEnd w:id="296"/>
-      <w:bookmarkEnd w:id="297"/>
+      <w:bookmarkEnd w:id="294"/>
+      <w:bookmarkEnd w:id="295"/>
     </w:p>
     <w:p>
       <w:pPr>
@@ -35223,8 +35225,8 @@
         </w:tabs>
         <w:ind w:left="648" w:hanging="648"/>
       </w:pPr>
-      <w:bookmarkStart w:id="298" w:name="_Toc393188904"/>
-      <w:bookmarkStart w:id="299" w:name="_Toc464646945"/>
+      <w:bookmarkStart w:id="296" w:name="_Toc393188904"/>
+      <w:bookmarkStart w:id="297" w:name="_Toc464646945"/>
       <w:r>
         <w:t>N</w:t>
       </w:r>
@@ -35246,8 +35248,8 @@
       <w:r>
         <w:t>)</w:t>
       </w:r>
-      <w:bookmarkEnd w:id="298"/>
-      <w:bookmarkEnd w:id="299"/>
+      <w:bookmarkEnd w:id="296"/>
+      <w:bookmarkEnd w:id="297"/>
     </w:p>
     <w:p>
       <w:pPr>
@@ -35296,8 +35298,8 @@
         </w:tabs>
         <w:ind w:left="648" w:hanging="648"/>
       </w:pPr>
-      <w:bookmarkStart w:id="300" w:name="_Toc464646946"/>
-      <w:bookmarkStart w:id="301" w:name="_Toc393188905"/>
+      <w:bookmarkStart w:id="298" w:name="_Toc464646946"/>
+      <w:bookmarkStart w:id="299" w:name="_Toc393188905"/>
       <w:r>
         <w:t>N</w:t>
       </w:r>
@@ -35313,7 +35315,7 @@
       <w:r>
         <w:t>)</w:t>
       </w:r>
-      <w:bookmarkEnd w:id="300"/>
+      <w:bookmarkEnd w:id="298"/>
     </w:p>
     <w:p>
       <w:pPr>
@@ -35353,7 +35355,7 @@
         </w:tabs>
         <w:ind w:left="648" w:hanging="648"/>
       </w:pPr>
-      <w:bookmarkStart w:id="302" w:name="_Toc464646947"/>
+      <w:bookmarkStart w:id="300" w:name="_Toc464646947"/>
       <w:r>
         <w:t>f</w:t>
       </w:r>
@@ -35363,8 +35365,8 @@
       <w:r>
         <w:t>(-)</w:t>
       </w:r>
-      <w:bookmarkEnd w:id="301"/>
-      <w:bookmarkEnd w:id="302"/>
+      <w:bookmarkEnd w:id="299"/>
+      <w:bookmarkEnd w:id="300"/>
     </w:p>
     <w:p>
       <w:pPr>
@@ -35389,8 +35391,8 @@
         </w:tabs>
         <w:ind w:left="648" w:hanging="648"/>
       </w:pPr>
-      <w:bookmarkStart w:id="303" w:name="_Toc464646948"/>
-      <w:bookmarkStart w:id="304" w:name="_Toc393188906"/>
+      <w:bookmarkStart w:id="301" w:name="_Toc464646948"/>
+      <w:bookmarkStart w:id="302" w:name="_Toc393188906"/>
       <w:r>
         <w:t>fRad</w:t>
       </w:r>
@@ -35400,7 +35402,7 @@
       <w:r>
         <w:t>-)</w:t>
       </w:r>
-      <w:bookmarkEnd w:id="303"/>
+      <w:bookmarkEnd w:id="301"/>
     </w:p>
     <w:p>
       <w:pPr>
@@ -35425,15 +35427,15 @@
         </w:tabs>
         <w:ind w:left="648" w:hanging="648"/>
       </w:pPr>
-      <w:bookmarkStart w:id="305" w:name="_Toc464646949"/>
+      <w:bookmarkStart w:id="303" w:name="_Toc464646949"/>
       <w:r>
         <w:t>f</w:t>
       </w:r>
       <w:r>
         <w:t>Temp_psn(-)</w:t>
       </w:r>
-      <w:bookmarkEnd w:id="304"/>
-      <w:bookmarkEnd w:id="305"/>
+      <w:bookmarkEnd w:id="302"/>
+      <w:bookmarkEnd w:id="303"/>
     </w:p>
     <w:p>
       <w:pPr>
@@ -35458,12 +35460,12 @@
         </w:tabs>
         <w:ind w:left="648" w:hanging="648"/>
       </w:pPr>
-      <w:bookmarkStart w:id="306" w:name="_Toc464646950"/>
-      <w:bookmarkStart w:id="307" w:name="_Toc393188907"/>
+      <w:bookmarkStart w:id="304" w:name="_Toc464646950"/>
+      <w:bookmarkStart w:id="305" w:name="_Toc393188907"/>
       <w:r>
         <w:t>DelAmax(-)</w:t>
       </w:r>
-      <w:bookmarkEnd w:id="306"/>
+      <w:bookmarkEnd w:id="304"/>
     </w:p>
     <w:p>
       <w:pPr>
@@ -35491,15 +35493,15 @@
         </w:tabs>
         <w:ind w:left="648" w:hanging="648"/>
       </w:pPr>
-      <w:bookmarkStart w:id="308" w:name="_Toc464646951"/>
+      <w:bookmarkStart w:id="306" w:name="_Toc464646951"/>
       <w:r>
         <w:t>f</w:t>
       </w:r>
       <w:r>
         <w:t>Temp_resp(-)</w:t>
       </w:r>
-      <w:bookmarkEnd w:id="307"/>
-      <w:bookmarkEnd w:id="308"/>
+      <w:bookmarkEnd w:id="305"/>
+      <w:bookmarkEnd w:id="306"/>
     </w:p>
     <w:p>
       <w:pPr>
@@ -35536,8 +35538,8 @@
         </w:tabs>
         <w:ind w:left="648" w:hanging="648"/>
       </w:pPr>
-      <w:bookmarkStart w:id="309" w:name="_Toc393188908"/>
-      <w:bookmarkStart w:id="310" w:name="_Toc464646952"/>
+      <w:bookmarkStart w:id="307" w:name="_Toc393188908"/>
+      <w:bookmarkStart w:id="308" w:name="_Toc464646952"/>
       <w:r>
         <w:lastRenderedPageBreak/>
         <w:t>fA</w:t>
@@ -35545,8 +35547,8 @@
       <w:r>
         <w:t>ge(-)</w:t>
       </w:r>
-      <w:bookmarkEnd w:id="309"/>
-      <w:bookmarkEnd w:id="310"/>
+      <w:bookmarkEnd w:id="307"/>
+      <w:bookmarkEnd w:id="308"/>
     </w:p>
     <w:p>
       <w:pPr>
@@ -35565,12 +35567,12 @@
         </w:tabs>
         <w:ind w:left="648" w:hanging="648"/>
       </w:pPr>
-      <w:bookmarkStart w:id="311" w:name="_Toc464646953"/>
-      <w:bookmarkStart w:id="312" w:name="_Toc393188909"/>
+      <w:bookmarkStart w:id="309" w:name="_Toc464646953"/>
+      <w:bookmarkStart w:id="310" w:name="_Toc393188909"/>
       <w:r>
         <w:t>LeafOn(-)</w:t>
       </w:r>
-      <w:bookmarkEnd w:id="311"/>
+      <w:bookmarkEnd w:id="309"/>
     </w:p>
     <w:p>
       <w:pPr>
@@ -35589,11 +35591,11 @@
         </w:tabs>
         <w:ind w:left="648" w:hanging="648"/>
       </w:pPr>
-      <w:bookmarkStart w:id="313" w:name="_Toc464646954"/>
+      <w:bookmarkStart w:id="311" w:name="_Toc464646954"/>
       <w:r>
         <w:t>FActiveBiomass(gDW_gDW)</w:t>
       </w:r>
-      <w:bookmarkEnd w:id="313"/>
+      <w:bookmarkEnd w:id="311"/>
     </w:p>
     <w:p>
       <w:pPr>
@@ -35608,9 +35610,9 @@
       <w:pPr>
         <w:pStyle w:val="Heading1"/>
       </w:pPr>
-      <w:bookmarkStart w:id="314" w:name="_Toc393188910"/>
-      <w:bookmarkStart w:id="315" w:name="_Toc464646955"/>
-      <w:bookmarkEnd w:id="312"/>
+      <w:bookmarkStart w:id="312" w:name="_Toc393188910"/>
+      <w:bookmarkStart w:id="313" w:name="_Toc464646955"/>
+      <w:bookmarkEnd w:id="310"/>
       <w:r>
         <w:lastRenderedPageBreak/>
         <w:t xml:space="preserve">Output file </w:t>
@@ -35618,7 +35620,7 @@
       <w:r>
         <w:t>–</w:t>
       </w:r>
-      <w:bookmarkEnd w:id="314"/>
+      <w:bookmarkEnd w:id="312"/>
       <w:r>
         <w:t xml:space="preserve"> </w:t>
       </w:r>
@@ -35634,7 +35636,7 @@
       <w:r>
         <w:t xml:space="preserve"> output)</w:t>
       </w:r>
-      <w:bookmarkEnd w:id="315"/>
+      <w:bookmarkEnd w:id="313"/>
     </w:p>
     <w:p>
       <w:pPr>
@@ -35674,11 +35676,11 @@
         </w:tabs>
         <w:ind w:left="648" w:hanging="648"/>
       </w:pPr>
-      <w:bookmarkStart w:id="316" w:name="_Toc464646956"/>
+      <w:bookmarkStart w:id="314" w:name="_Toc464646956"/>
       <w:r>
         <w:t>Year</w:t>
       </w:r>
-      <w:bookmarkEnd w:id="316"/>
+      <w:bookmarkEnd w:id="314"/>
     </w:p>
     <w:p>
       <w:pPr>
@@ -35700,11 +35702,11 @@
         </w:tabs>
         <w:ind w:left="648" w:hanging="648"/>
       </w:pPr>
-      <w:bookmarkStart w:id="317" w:name="_Toc464646957"/>
+      <w:bookmarkStart w:id="315" w:name="_Toc464646957"/>
       <w:r>
         <w:t>Species</w:t>
       </w:r>
-      <w:bookmarkEnd w:id="317"/>
+      <w:bookmarkEnd w:id="315"/>
     </w:p>
     <w:p>
       <w:pPr>
@@ -35729,11 +35731,11 @@
         </w:tabs>
         <w:ind w:left="648" w:hanging="648"/>
       </w:pPr>
-      <w:bookmarkStart w:id="318" w:name="_Toc464646958"/>
+      <w:bookmarkStart w:id="316" w:name="_Toc464646958"/>
       <w:r>
         <w:t>Pest</w:t>
       </w:r>
-      <w:bookmarkEnd w:id="318"/>
+      <w:bookmarkEnd w:id="316"/>
     </w:p>
     <w:p>
       <w:pPr>
@@ -35767,11 +35769,11 @@
         </w:tabs>
         <w:ind w:left="648" w:hanging="648"/>
       </w:pPr>
-      <w:bookmarkStart w:id="319" w:name="_Toc464646959"/>
+      <w:bookmarkStart w:id="317" w:name="_Toc464646959"/>
       <w:r>
         <w:t>fWater</w:t>
       </w:r>
-      <w:bookmarkEnd w:id="319"/>
+      <w:bookmarkEnd w:id="317"/>
     </w:p>
     <w:p>
       <w:pPr>
@@ -35802,11 +35804,11 @@
         </w:tabs>
         <w:ind w:left="648" w:hanging="648"/>
       </w:pPr>
-      <w:bookmarkStart w:id="320" w:name="_Toc464646960"/>
+      <w:bookmarkStart w:id="318" w:name="_Toc464646960"/>
       <w:r>
         <w:t>fRad</w:t>
       </w:r>
-      <w:bookmarkEnd w:id="320"/>
+      <w:bookmarkEnd w:id="318"/>
     </w:p>
     <w:p>
       <w:pPr>
@@ -35825,11 +35827,11 @@
         </w:tabs>
         <w:ind w:left="648" w:hanging="648"/>
       </w:pPr>
-      <w:bookmarkStart w:id="321" w:name="_Toc464646961"/>
+      <w:bookmarkStart w:id="319" w:name="_Toc464646961"/>
       <w:r>
         <w:t>Est</w:t>
       </w:r>
-      <w:bookmarkEnd w:id="321"/>
+      <w:bookmarkEnd w:id="319"/>
     </w:p>
     <w:p>
       <w:pPr>
@@ -35844,7 +35846,7 @@
       <w:pPr>
         <w:pStyle w:val="Heading1"/>
       </w:pPr>
-      <w:bookmarkStart w:id="322" w:name="_Toc464646962"/>
+      <w:bookmarkStart w:id="320" w:name="_Toc464646962"/>
       <w:r>
         <w:lastRenderedPageBreak/>
         <w:t xml:space="preserve">Appendix. </w:t>
@@ -35855,7 +35857,7 @@
       <w:r>
         <w:t>Calibration tips.</w:t>
       </w:r>
-      <w:bookmarkEnd w:id="322"/>
+      <w:bookmarkEnd w:id="320"/>
     </w:p>
     <w:p>
       <w:pPr>
@@ -36919,8 +36921,8 @@
       </w:pPr>
     </w:p>
     <w:sectPr>
-      <w:headerReference w:type="default" r:id="rId19"/>
-      <w:footerReference w:type="default" r:id="rId20"/>
+      <w:headerReference w:type="default" r:id="rId17"/>
+      <w:footerReference w:type="default" r:id="rId18"/>
       <w:pgSz w:w="12240" w:h="15840" w:code="1"/>
       <w:pgMar w:top="1627" w:right="1627" w:bottom="2707" w:left="1627" w:header="936" w:footer="720" w:gutter="0"/>
       <w:pgNumType w:start="1"/>
@@ -36929,156 +36931,6 @@
     </w:sectPr>
   </w:body>
 </w:document>
-</file>
-
-<file path=word/comments.xml><?xml version="1.0" encoding="utf-8"?>
-<w:comments xmlns:wpc="http://schemas.microsoft.com/office/word/2010/wordprocessingCanvas" xmlns:mc="http://schemas.openxmlformats.org/markup-compatibility/2006" xmlns:o="urn:schemas-microsoft-com:office:office" xmlns:r="http://schemas.openxmlformats.org/officeDocument/2006/relationships" xmlns:m="http://schemas.openxmlformats.org/officeDocument/2006/math" xmlns:v="urn:schemas-microsoft-com:vml" xmlns:wp14="http://schemas.microsoft.com/office/word/2010/wordprocessingDrawing" xmlns:wp="http://schemas.openxmlformats.org/drawingml/2006/wordprocessingDrawing" xmlns:w10="urn:schemas-microsoft-com:office:word" xmlns:w="http://schemas.openxmlformats.org/wordprocessingml/2006/main" xmlns:w14="http://schemas.microsoft.com/office/word/2010/wordml" xmlns:w15="http://schemas.microsoft.com/office/word/2012/wordml" xmlns:wpg="http://schemas.microsoft.com/office/word/2010/wordprocessingGroup" xmlns:wpi="http://schemas.microsoft.com/office/word/2010/wordprocessingInk" xmlns:wne="http://schemas.microsoft.com/office/word/2006/wordml" xmlns:wps="http://schemas.microsoft.com/office/word/2010/wordprocessingShape" mc:Ignorable="w14 w15 wp14">
-  <w:comment w:id="27" w:author="Miranda, Brian R -FS" w:date="2016-10-21T16:37:00Z" w:initials="MBR-">
-    <w:p>
-      <w:pPr>
-        <w:pStyle w:val="CommentText"/>
-      </w:pPr>
-      <w:r>
-        <w:rPr>
-          <w:rStyle w:val="CommentReference"/>
-        </w:rPr>
-        <w:annotationRef/>
-      </w:r>
-      <w:r>
-        <w:t>This can range between 1.6 to 6.0, and default should be 2.74 according to NRCS Part 630 Hydrology National Engineering Handbook (Chapter 11: Snowmelt)</w:t>
-      </w:r>
-    </w:p>
-  </w:comment>
-  <w:comment w:id="28" w:author="Miranda, Brian R -FS" w:date="2016-10-24T14:13:00Z" w:initials="MBR-">
-    <w:p>
-      <w:pPr>
-        <w:autoSpaceDE w:val="0"/>
-        <w:autoSpaceDN w:val="0"/>
-        <w:adjustRightInd w:val="0"/>
-        <w:rPr>
-          <w:rFonts w:ascii="Arial" w:hAnsi="Arial" w:cs="Arial"/>
-          <w:b/>
-          <w:bCs/>
-          <w:sz w:val="16"/>
-          <w:szCs w:val="16"/>
-        </w:rPr>
-      </w:pPr>
-      <w:r>
-        <w:rPr>
-          <w:rStyle w:val="CommentReference"/>
-        </w:rPr>
-        <w:annotationRef/>
-      </w:r>
-      <w:r>
-        <w:rPr>
-          <w:rFonts w:ascii="Arial" w:hAnsi="Arial" w:cs="Arial"/>
-          <w:b/>
-          <w:bCs/>
-          <w:sz w:val="16"/>
-          <w:szCs w:val="16"/>
-        </w:rPr>
-        <w:t>Robock,A ., K. Vinnikov, C. A. SchlosserN, . A. Speranskayaa,n d Y.</w:t>
-      </w:r>
-    </w:p>
-    <w:p>
-      <w:pPr>
-        <w:autoSpaceDE w:val="0"/>
-        <w:autoSpaceDN w:val="0"/>
-        <w:adjustRightInd w:val="0"/>
-        <w:rPr>
-          <w:rFonts w:ascii="Arial" w:hAnsi="Arial" w:cs="Arial"/>
-          <w:b/>
-          <w:bCs/>
-          <w:sz w:val="16"/>
-          <w:szCs w:val="16"/>
-        </w:rPr>
-      </w:pPr>
-      <w:r>
-        <w:rPr>
-          <w:rFonts w:ascii="Arial" w:hAnsi="Arial" w:cs="Arial"/>
-          <w:b/>
-          <w:bCs/>
-          <w:sz w:val="16"/>
-          <w:szCs w:val="16"/>
-        </w:rPr>
-        <w:t>K. Xue, Use of midlatitudes oil moisturea nd meteorologicaol bservations</w:t>
-      </w:r>
-    </w:p>
-    <w:p>
-      <w:pPr>
-        <w:autoSpaceDE w:val="0"/>
-        <w:autoSpaceDN w:val="0"/>
-        <w:adjustRightInd w:val="0"/>
-        <w:rPr>
-          <w:rFonts w:ascii="Arial" w:hAnsi="Arial" w:cs="Arial"/>
-          <w:b/>
-          <w:bCs/>
-          <w:sz w:val="16"/>
-          <w:szCs w:val="16"/>
-        </w:rPr>
-      </w:pPr>
-      <w:r>
-        <w:rPr>
-          <w:rFonts w:ascii="Arial" w:hAnsi="Arial" w:cs="Arial"/>
-          <w:b/>
-          <w:bCs/>
-          <w:sz w:val="16"/>
-          <w:szCs w:val="16"/>
-        </w:rPr>
-        <w:t>to validate soil moisture simulations with biosphere and</w:t>
-      </w:r>
-    </w:p>
-    <w:p>
-      <w:pPr>
-        <w:pStyle w:val="CommentText"/>
-        <w:rPr>
-          <w:rFonts w:ascii="Arial" w:hAnsi="Arial" w:cs="Arial"/>
-          <w:b/>
-          <w:bCs/>
-          <w:sz w:val="15"/>
-          <w:szCs w:val="15"/>
-        </w:rPr>
-      </w:pPr>
-      <w:r>
-        <w:rPr>
-          <w:rFonts w:ascii="Arial" w:hAnsi="Arial" w:cs="Arial"/>
-          <w:b/>
-          <w:bCs/>
-          <w:sz w:val="15"/>
-          <w:szCs w:val="15"/>
-        </w:rPr>
-        <w:t>bucket models, J. Clim., 9, 15-35, 1995.</w:t>
-      </w:r>
-    </w:p>
-    <w:p>
-      <w:pPr>
-        <w:pStyle w:val="CommentText"/>
-        <w:rPr>
-          <w:rFonts w:ascii="Arial" w:hAnsi="Arial" w:cs="Arial"/>
-          <w:b/>
-          <w:bCs/>
-          <w:sz w:val="15"/>
-          <w:szCs w:val="15"/>
-        </w:rPr>
-      </w:pPr>
-    </w:p>
-    <w:p>
-      <w:pPr>
-        <w:pStyle w:val="CommentText"/>
-      </w:pPr>
-      <w:r>
-        <w:t>Evaporation at potential rate until it reaches a critical value of soil moisture assumed to be 75% of field capacity. Then given a s a fraction of its potential rate.</w:t>
-      </w:r>
-    </w:p>
-  </w:comment>
-</w:comments>
-</file>
-
-<file path=word/commentsExtended.xml><?xml version="1.0" encoding="utf-8"?>
-<w15:commentsEx xmlns:wpc="http://schemas.microsoft.com/office/word/2010/wordprocessingCanvas" xmlns:mc="http://schemas.openxmlformats.org/markup-compatibility/2006" xmlns:o="urn:schemas-microsoft-com:office:office" xmlns:r="http://schemas.openxmlformats.org/officeDocument/2006/relationships" xmlns:m="http://schemas.openxmlformats.org/officeDocument/2006/math" xmlns:v="urn:schemas-microsoft-com:vml" xmlns:wp14="http://schemas.microsoft.com/office/word/2010/wordprocessingDrawing" xmlns:wp="http://schemas.openxmlformats.org/drawingml/2006/wordprocessingDrawing" xmlns:w10="urn:schemas-microsoft-com:office:word" xmlns:w="http://schemas.openxmlformats.org/wordprocessingml/2006/main" xmlns:w14="http://schemas.microsoft.com/office/word/2010/wordml" xmlns:w15="http://schemas.microsoft.com/office/word/2012/wordml" xmlns:wpg="http://schemas.microsoft.com/office/word/2010/wordprocessingGroup" xmlns:wpi="http://schemas.microsoft.com/office/word/2010/wordprocessingInk" xmlns:wne="http://schemas.microsoft.com/office/word/2006/wordml" xmlns:wps="http://schemas.microsoft.com/office/word/2010/wordprocessingShape" mc:Ignorable="w14 w15 wp14">
-  <w15:commentEx w15:paraId="7E4CC2CF" w15:done="0"/>
-  <w15:commentEx w15:paraId="1CA0D5E4" w15:done="0"/>
-</w15:commentsEx>
 </file>
 
 <file path=word/endnotes.xml><?xml version="1.0" encoding="utf-8"?>
@@ -37145,7 +36997,7 @@
         <w:rFonts w:ascii="Arial" w:hAnsi="Arial" w:cs="Arial"/>
         <w:noProof/>
       </w:rPr>
-      <w:t>14</w:t>
+      <w:t>15</w:t>
     </w:r>
     <w:r>
       <w:rPr>
@@ -38585,14 +38437,6 @@
   </w:num>
   <w:numIdMacAtCleanup w:val="2"/>
 </w:numbering>
-</file>
-
-<file path=word/people.xml><?xml version="1.0" encoding="utf-8"?>
-<w15:people xmlns:wpc="http://schemas.microsoft.com/office/word/2010/wordprocessingCanvas" xmlns:mc="http://schemas.openxmlformats.org/markup-compatibility/2006" xmlns:o="urn:schemas-microsoft-com:office:office" xmlns:r="http://schemas.openxmlformats.org/officeDocument/2006/relationships" xmlns:m="http://schemas.openxmlformats.org/officeDocument/2006/math" xmlns:v="urn:schemas-microsoft-com:vml" xmlns:wp14="http://schemas.microsoft.com/office/word/2010/wordprocessingDrawing" xmlns:wp="http://schemas.openxmlformats.org/drawingml/2006/wordprocessingDrawing" xmlns:w10="urn:schemas-microsoft-com:office:word" xmlns:w="http://schemas.openxmlformats.org/wordprocessingml/2006/main" xmlns:w14="http://schemas.microsoft.com/office/word/2010/wordml" xmlns:w15="http://schemas.microsoft.com/office/word/2012/wordml" xmlns:wpg="http://schemas.microsoft.com/office/word/2010/wordprocessingGroup" xmlns:wpi="http://schemas.microsoft.com/office/word/2010/wordprocessingInk" xmlns:wne="http://schemas.microsoft.com/office/word/2006/wordml" xmlns:wps="http://schemas.microsoft.com/office/word/2010/wordprocessingShape" mc:Ignorable="w14 w15 wp14">
-  <w15:person w15:author="Miranda, Brian R -FS">
-    <w15:presenceInfo w15:providerId="AD" w15:userId="S-1-5-21-2443529608-3098792306-3041422421-268451"/>
-  </w15:person>
-</w15:people>
 </file>
 
 <file path=word/styles.xml><?xml version="1.0" encoding="utf-8"?>
@@ -40262,7 +40106,7 @@
 </file>
 
 <file path=customXml/itemProps1.xml><?xml version="1.0" encoding="utf-8"?>
-<ds:datastoreItem xmlns:ds="http://schemas.openxmlformats.org/officeDocument/2006/customXml" ds:itemID="{6D72CAF8-B3DA-47EC-B12A-4B38F169E58E}">
+<ds:datastoreItem xmlns:ds="http://schemas.openxmlformats.org/officeDocument/2006/customXml" ds:itemID="{F3A67495-14AD-431D-8B98-9320D8AC2D28}">
   <ds:schemaRefs>
     <ds:schemaRef ds:uri="http://schemas.openxmlformats.org/officeDocument/2006/bibliography"/>
   </ds:schemaRefs>
@@ -40270,7 +40114,7 @@
 </file>
 
 <file path=customXml/itemProps2.xml><?xml version="1.0" encoding="utf-8"?>
-<ds:datastoreItem xmlns:ds="http://schemas.openxmlformats.org/officeDocument/2006/customXml" ds:itemID="{F5598B87-ED7A-4F33-B789-F0ABBF00E027}">
+<ds:datastoreItem xmlns:ds="http://schemas.openxmlformats.org/officeDocument/2006/customXml" ds:itemID="{DCB787B3-7656-42AC-A8F3-E694F73770E8}">
   <ds:schemaRefs>
     <ds:schemaRef ds:uri="http://schemas.openxmlformats.org/officeDocument/2006/bibliography"/>
   </ds:schemaRefs>

</xml_diff>

<commit_message>
Exclude H2 from pressure head calculation during spinup.
</commit_message>
<xml_diff>
--- a/deploy/docs/LANDIS-II PnET-Succession vX.Y User Guide.docx
+++ b/deploy/docs/LANDIS-II PnET-Succession vX.Y User Guide.docx
@@ -18538,12 +18538,7 @@
         <w:t xml:space="preserve"> = 0 when pressure head is 153 m (i.e., the </w:t>
       </w:r>
       <w:r>
-        <w:t>physical wilting point</w:t>
-      </w:r>
-      <w:bookmarkStart w:id="27" w:name="_GoBack"/>
-      <w:bookmarkEnd w:id="27"/>
-      <w:r>
-        <w:t xml:space="preserve"> (Fig 3)</w:t>
+        <w:t>physical wilting point (Fig 3)</w:t>
       </w:r>
       <w:r>
         <w:t xml:space="preserve"> (Robock et al. 1995)</w:t>
@@ -18695,11 +18690,11 @@
         <w:pStyle w:val="Heading4"/>
         <w:ind w:left="864" w:hanging="864"/>
       </w:pPr>
-      <w:bookmarkStart w:id="28" w:name="_Ref426377972"/>
+      <w:bookmarkStart w:id="27" w:name="_Ref426377972"/>
       <w:r>
         <w:t>Water Stress</w:t>
       </w:r>
-      <w:bookmarkEnd w:id="28"/>
+      <w:bookmarkEnd w:id="27"/>
     </w:p>
     <w:p>
       <w:pPr>
@@ -18839,12 +18834,12 @@
         <w:pStyle w:val="Heading3"/>
         <w:ind w:left="864" w:hanging="864"/>
       </w:pPr>
-      <w:bookmarkStart w:id="29" w:name="_Toc464646805"/>
-      <w:bookmarkStart w:id="30" w:name="_Toc393188773"/>
+      <w:bookmarkStart w:id="28" w:name="_Toc464646805"/>
+      <w:bookmarkStart w:id="29" w:name="_Toc393188773"/>
       <w:r>
         <w:t>Other factors</w:t>
       </w:r>
-      <w:bookmarkEnd w:id="29"/>
+      <w:bookmarkEnd w:id="28"/>
       <w:r>
         <w:t xml:space="preserve"> </w:t>
       </w:r>
@@ -18879,10 +18874,25 @@
         <w:t xml:space="preserve"> </w:t>
       </w:r>
       <w:r>
-        <w:t>(unless DTEMP=true; see section 7.1</w:t>
-      </w:r>
-      <w:r>
-        <w:t>7</w:t>
+        <w:t>(unless DTEMP=true; see S</w:t>
+      </w:r>
+      <w:r>
+        <w:t xml:space="preserve">ection </w:t>
+      </w:r>
+      <w:r>
+        <w:fldChar w:fldCharType="begin"/>
+      </w:r>
+      <w:r>
+        <w:instrText xml:space="preserve"> REF _Ref465340413 \r \h </w:instrText>
+      </w:r>
+      <w:r>
+        <w:fldChar w:fldCharType="separate"/>
+      </w:r>
+      <w:r>
+        <w:t>7.17</w:t>
+      </w:r>
+      <w:r>
+        <w:fldChar w:fldCharType="end"/>
       </w:r>
       <w:r>
         <w:t>)</w:t>
@@ -18907,7 +18917,28 @@
         <w:t xml:space="preserve">to temperature </w:t>
       </w:r>
       <w:r>
-        <w:t>(see section 7.16).</w:t>
+        <w:t>(see S</w:t>
+      </w:r>
+      <w:r>
+        <w:t xml:space="preserve">ection </w:t>
+      </w:r>
+      <w:r>
+        <w:fldChar w:fldCharType="begin"/>
+      </w:r>
+      <w:r>
+        <w:instrText xml:space="preserve"> REF _Ref465340431 \r \h </w:instrText>
+      </w:r>
+      <w:r>
+        <w:fldChar w:fldCharType="separate"/>
+      </w:r>
+      <w:r>
+        <w:t>7.16</w:t>
+      </w:r>
+      <w:r>
+        <w:fldChar w:fldCharType="end"/>
+      </w:r>
+      <w:r>
+        <w:t>).</w:t>
       </w:r>
     </w:p>
     <w:p>
@@ -18918,12 +18949,12 @@
         </w:tabs>
         <w:ind w:left="648" w:hanging="648"/>
       </w:pPr>
-      <w:bookmarkStart w:id="31" w:name="_Toc464646806"/>
+      <w:bookmarkStart w:id="30" w:name="_Toc464646806"/>
       <w:r>
         <w:t>Cohort Growth and Ageing</w:t>
       </w:r>
+      <w:bookmarkEnd w:id="29"/>
       <w:bookmarkEnd w:id="30"/>
-      <w:bookmarkEnd w:id="31"/>
     </w:p>
     <w:p>
       <w:pPr>
@@ -18981,13 +19012,13 @@
         </w:tabs>
         <w:ind w:left="648" w:hanging="648"/>
       </w:pPr>
-      <w:bookmarkStart w:id="32" w:name="_Toc393188774"/>
-      <w:bookmarkStart w:id="33" w:name="_Toc464646807"/>
+      <w:bookmarkStart w:id="31" w:name="_Toc393188774"/>
+      <w:bookmarkStart w:id="32" w:name="_Toc464646807"/>
       <w:r>
         <w:t>Cohort Senescence and Mortality</w:t>
       </w:r>
+      <w:bookmarkEnd w:id="31"/>
       <w:bookmarkEnd w:id="32"/>
-      <w:bookmarkEnd w:id="33"/>
     </w:p>
     <w:p>
       <w:pPr>
@@ -19081,11 +19112,13 @@
         </w:tabs>
         <w:ind w:left="648" w:hanging="648"/>
       </w:pPr>
-      <w:bookmarkStart w:id="34" w:name="_Toc393188775"/>
-      <w:bookmarkStart w:id="35" w:name="_Toc464646808"/>
+      <w:bookmarkStart w:id="33" w:name="_Toc393188775"/>
+      <w:bookmarkStart w:id="34" w:name="_Toc464646808"/>
       <w:r>
         <w:t>Dead Biomass Decay</w:t>
       </w:r>
+      <w:bookmarkStart w:id="35" w:name="_GoBack"/>
+      <w:bookmarkEnd w:id="33"/>
       <w:bookmarkEnd w:id="34"/>
       <w:bookmarkEnd w:id="35"/>
     </w:p>
@@ -26521,6 +26554,7 @@
       </w:pPr>
       <w:bookmarkStart w:id="116" w:name="_Toc393188817"/>
       <w:bookmarkStart w:id="117" w:name="_Toc464646844"/>
+      <w:bookmarkStart w:id="118" w:name="_Ref465340320"/>
       <w:r>
         <w:lastRenderedPageBreak/>
         <w:t xml:space="preserve">Input File – </w:t>
@@ -26539,6 +26573,7 @@
         <w:t>Parameters</w:t>
       </w:r>
       <w:bookmarkEnd w:id="117"/>
+      <w:bookmarkEnd w:id="118"/>
     </w:p>
     <w:p>
       <w:pPr>
@@ -26592,11 +26627,11 @@
         </w:tabs>
         <w:ind w:left="648" w:hanging="648"/>
       </w:pPr>
-      <w:bookmarkStart w:id="118" w:name="_Toc464646845"/>
+      <w:bookmarkStart w:id="119" w:name="_Toc464646845"/>
       <w:r>
         <w:t>Example file:</w:t>
       </w:r>
-      <w:bookmarkEnd w:id="118"/>
+      <w:bookmarkEnd w:id="119"/>
     </w:p>
     <w:p>
       <w:pPr>
@@ -27324,11 +27359,11 @@
         </w:tabs>
         <w:ind w:left="648" w:hanging="648"/>
       </w:pPr>
-      <w:bookmarkStart w:id="119" w:name="_Toc464646846"/>
+      <w:bookmarkStart w:id="120" w:name="_Toc464646846"/>
       <w:r>
         <w:t>LandisData</w:t>
       </w:r>
-      <w:bookmarkEnd w:id="119"/>
+      <w:bookmarkEnd w:id="120"/>
     </w:p>
     <w:p>
       <w:pPr>
@@ -27395,11 +27430,11 @@
         </w:tabs>
         <w:ind w:left="648" w:hanging="648"/>
       </w:pPr>
-      <w:bookmarkStart w:id="120" w:name="_Toc464646847"/>
+      <w:bookmarkStart w:id="121" w:name="_Toc464646847"/>
       <w:r>
         <w:t>PnETGenericParameters</w:t>
       </w:r>
-      <w:bookmarkEnd w:id="120"/>
+      <w:bookmarkEnd w:id="121"/>
     </w:p>
     <w:p>
       <w:pPr>
@@ -27464,11 +27499,11 @@
         </w:tabs>
         <w:ind w:left="648" w:hanging="648"/>
       </w:pPr>
-      <w:bookmarkStart w:id="121" w:name="_Toc464646848"/>
+      <w:bookmarkStart w:id="122" w:name="_Toc464646848"/>
       <w:r>
         <w:t>MaxCanopyLayers</w:t>
       </w:r>
-      <w:bookmarkEnd w:id="121"/>
+      <w:bookmarkEnd w:id="122"/>
     </w:p>
     <w:p>
       <w:pPr>
@@ -27509,11 +27544,11 @@
         </w:tabs>
         <w:ind w:left="648" w:hanging="648"/>
       </w:pPr>
-      <w:bookmarkStart w:id="122" w:name="_Toc464646849"/>
+      <w:bookmarkStart w:id="123" w:name="_Toc464646849"/>
       <w:r>
         <w:t>IMAX</w:t>
       </w:r>
-      <w:bookmarkEnd w:id="122"/>
+      <w:bookmarkEnd w:id="123"/>
     </w:p>
     <w:p>
       <w:pPr>
@@ -27567,11 +27602,11 @@
         </w:tabs>
         <w:ind w:left="648" w:hanging="648"/>
       </w:pPr>
-      <w:bookmarkStart w:id="123" w:name="_Toc464646850"/>
+      <w:bookmarkStart w:id="124" w:name="_Toc464646850"/>
       <w:r>
         <w:t>DVPD1, DVPD2</w:t>
       </w:r>
-      <w:bookmarkEnd w:id="123"/>
+      <w:bookmarkEnd w:id="124"/>
     </w:p>
     <w:p>
       <w:pPr>
@@ -27592,11 +27627,11 @@
         </w:tabs>
         <w:ind w:left="648" w:hanging="648"/>
       </w:pPr>
-      <w:bookmarkStart w:id="124" w:name="_Toc464646851"/>
+      <w:bookmarkStart w:id="125" w:name="_Toc464646851"/>
       <w:r>
         <w:t>BFolResp</w:t>
       </w:r>
-      <w:bookmarkEnd w:id="124"/>
+      <w:bookmarkEnd w:id="125"/>
     </w:p>
     <w:p>
       <w:pPr>
@@ -27636,11 +27671,11 @@
         </w:tabs>
         <w:ind w:left="648" w:hanging="648"/>
       </w:pPr>
-      <w:bookmarkStart w:id="125" w:name="_Toc464646852"/>
+      <w:bookmarkStart w:id="126" w:name="_Toc464646852"/>
       <w:r>
         <w:t>TORoot/TOWood</w:t>
       </w:r>
-      <w:bookmarkEnd w:id="125"/>
+      <w:bookmarkEnd w:id="126"/>
     </w:p>
     <w:p>
       <w:pPr>
@@ -27685,11 +27720,11 @@
         </w:tabs>
         <w:ind w:left="648" w:hanging="648"/>
       </w:pPr>
-      <w:bookmarkStart w:id="126" w:name="_Toc464646853"/>
+      <w:bookmarkStart w:id="127" w:name="_Toc464646853"/>
       <w:r>
         <w:t>Q10</w:t>
       </w:r>
-      <w:bookmarkEnd w:id="126"/>
+      <w:bookmarkEnd w:id="127"/>
       <w:r>
         <w:t xml:space="preserve"> </w:t>
       </w:r>
@@ -27755,11 +27790,11 @@
         </w:tabs>
         <w:ind w:left="648" w:hanging="648"/>
       </w:pPr>
-      <w:bookmarkStart w:id="127" w:name="_Toc464646854"/>
+      <w:bookmarkStart w:id="128" w:name="_Toc464646854"/>
       <w:r>
         <w:t>FolLignin</w:t>
       </w:r>
-      <w:bookmarkEnd w:id="127"/>
+      <w:bookmarkEnd w:id="128"/>
     </w:p>
     <w:p>
       <w:pPr>
@@ -27822,11 +27857,11 @@
         </w:tabs>
         <w:ind w:left="648" w:hanging="648"/>
       </w:pPr>
-      <w:bookmarkStart w:id="128" w:name="_Toc464646855"/>
+      <w:bookmarkStart w:id="129" w:name="_Toc464646855"/>
       <w:r>
         <w:t>KWdLit</w:t>
       </w:r>
-      <w:bookmarkEnd w:id="128"/>
+      <w:bookmarkEnd w:id="129"/>
     </w:p>
     <w:p>
       <w:pPr>
@@ -27901,12 +27936,12 @@
         </w:tabs>
         <w:ind w:left="648" w:hanging="648"/>
       </w:pPr>
-      <w:bookmarkStart w:id="129" w:name="_Toc464646856"/>
+      <w:bookmarkStart w:id="130" w:name="_Toc464646856"/>
       <w:r>
         <w:lastRenderedPageBreak/>
         <w:t>InitialNSC</w:t>
       </w:r>
-      <w:bookmarkEnd w:id="129"/>
+      <w:bookmarkEnd w:id="130"/>
     </w:p>
     <w:p>
       <w:pPr>
@@ -27945,11 +27980,11 @@
         </w:tabs>
         <w:ind w:left="648" w:hanging="648"/>
       </w:pPr>
-      <w:bookmarkStart w:id="130" w:name="_Toc464646857"/>
+      <w:bookmarkStart w:id="131" w:name="_Toc464646857"/>
       <w:r>
         <w:t>CFracBiomass</w:t>
       </w:r>
-      <w:bookmarkEnd w:id="130"/>
+      <w:bookmarkEnd w:id="131"/>
     </w:p>
     <w:p>
       <w:pPr>
@@ -28012,13 +28047,13 @@
         </w:tabs>
         <w:ind w:left="648" w:hanging="648"/>
       </w:pPr>
-      <w:bookmarkStart w:id="131" w:name="_Toc451248939"/>
-      <w:bookmarkStart w:id="132" w:name="_Toc464646858"/>
+      <w:bookmarkStart w:id="132" w:name="_Toc451248939"/>
+      <w:bookmarkStart w:id="133" w:name="_Toc464646858"/>
       <w:r>
         <w:t>PrecipEvents</w:t>
       </w:r>
-      <w:bookmarkEnd w:id="131"/>
       <w:bookmarkEnd w:id="132"/>
+      <w:bookmarkEnd w:id="133"/>
     </w:p>
     <w:p>
       <w:pPr>
@@ -28075,14 +28110,14 @@
         </w:tabs>
         <w:ind w:left="648" w:hanging="648"/>
       </w:pPr>
-      <w:bookmarkStart w:id="133" w:name="_Toc464646859"/>
+      <w:bookmarkStart w:id="134" w:name="_Toc464646859"/>
       <w:r>
         <w:t>P</w:t>
       </w:r>
       <w:r>
         <w:t>reventEstablishment</w:t>
       </w:r>
-      <w:bookmarkEnd w:id="133"/>
+      <w:bookmarkEnd w:id="134"/>
     </w:p>
     <w:p>
       <w:pPr>
@@ -28123,13 +28158,15 @@
         </w:tabs>
         <w:ind w:left="648" w:hanging="648"/>
       </w:pPr>
-      <w:bookmarkStart w:id="134" w:name="_Toc451248941"/>
-      <w:bookmarkStart w:id="135" w:name="_Toc464646860"/>
+      <w:bookmarkStart w:id="135" w:name="_Toc451248941"/>
+      <w:bookmarkStart w:id="136" w:name="_Toc464646860"/>
+      <w:bookmarkStart w:id="137" w:name="_Ref465340431"/>
       <w:r>
         <w:t>Wythers</w:t>
       </w:r>
-      <w:bookmarkEnd w:id="134"/>
       <w:bookmarkEnd w:id="135"/>
+      <w:bookmarkEnd w:id="136"/>
+      <w:bookmarkEnd w:id="137"/>
     </w:p>
     <w:p>
       <w:pPr>
@@ -28170,13 +28207,15 @@
         </w:tabs>
         <w:ind w:left="648" w:hanging="648"/>
       </w:pPr>
-      <w:bookmarkStart w:id="136" w:name="_Toc451248942"/>
-      <w:bookmarkStart w:id="137" w:name="_Toc464646861"/>
+      <w:bookmarkStart w:id="138" w:name="_Toc451248942"/>
+      <w:bookmarkStart w:id="139" w:name="_Toc464646861"/>
+      <w:bookmarkStart w:id="140" w:name="_Ref465340413"/>
       <w:r>
         <w:t>DTEMP</w:t>
       </w:r>
-      <w:bookmarkEnd w:id="136"/>
-      <w:bookmarkEnd w:id="137"/>
+      <w:bookmarkEnd w:id="138"/>
+      <w:bookmarkEnd w:id="139"/>
+      <w:bookmarkEnd w:id="140"/>
     </w:p>
     <w:p>
       <w:pPr>
@@ -28283,7 +28322,7 @@
       <w:pPr>
         <w:pStyle w:val="Heading1"/>
       </w:pPr>
-      <w:bookmarkStart w:id="138" w:name="_Toc464646862"/>
+      <w:bookmarkStart w:id="141" w:name="_Toc464646862"/>
       <w:r>
         <w:lastRenderedPageBreak/>
         <w:t>Input File – PnET</w:t>
@@ -28300,7 +28339,7 @@
       <w:r>
         <w:t>Parameters</w:t>
       </w:r>
-      <w:bookmarkEnd w:id="138"/>
+      <w:bookmarkEnd w:id="141"/>
     </w:p>
     <w:p>
       <w:pPr>
@@ -28317,7 +28356,25 @@
         <w:t>PnETGenericParameters</w:t>
       </w:r>
       <w:r>
-        <w:t xml:space="preserve"> file (Section 7).</w:t>
+        <w:t xml:space="preserve"> file (Section </w:t>
+      </w:r>
+      <w:r>
+        <w:fldChar w:fldCharType="begin"/>
+      </w:r>
+      <w:r>
+        <w:instrText xml:space="preserve"> REF _Ref465340320 \r \h </w:instrText>
+      </w:r>
+      <w:r>
+        <w:fldChar w:fldCharType="separate"/>
+      </w:r>
+      <w:r>
+        <w:t>7</w:t>
+      </w:r>
+      <w:r>
+        <w:fldChar w:fldCharType="end"/>
+      </w:r>
+      <w:r>
+        <w:t>).</w:t>
       </w:r>
       <w:r>
         <w:t xml:space="preserve">  </w:t>
@@ -28337,11 +28394,11 @@
         </w:tabs>
         <w:ind w:left="648" w:hanging="648"/>
       </w:pPr>
-      <w:bookmarkStart w:id="139" w:name="_Toc464646863"/>
+      <w:bookmarkStart w:id="142" w:name="_Toc464646863"/>
       <w:r>
         <w:t>Example file:</w:t>
       </w:r>
-      <w:bookmarkEnd w:id="139"/>
+      <w:bookmarkEnd w:id="142"/>
     </w:p>
     <w:p>
       <w:pPr>
@@ -29216,13 +29273,13 @@
         </w:tabs>
         <w:ind w:left="648" w:hanging="648"/>
       </w:pPr>
-      <w:bookmarkStart w:id="140" w:name="_Toc393188821"/>
-      <w:bookmarkStart w:id="141" w:name="_Toc464646864"/>
+      <w:bookmarkStart w:id="143" w:name="_Toc393188821"/>
+      <w:bookmarkStart w:id="144" w:name="_Toc464646864"/>
       <w:r>
         <w:t>SpeciesName</w:t>
       </w:r>
-      <w:bookmarkEnd w:id="140"/>
-      <w:bookmarkEnd w:id="141"/>
+      <w:bookmarkEnd w:id="143"/>
+      <w:bookmarkEnd w:id="144"/>
     </w:p>
     <w:p>
       <w:pPr>
@@ -29268,11 +29325,11 @@
         </w:tabs>
         <w:ind w:left="648" w:hanging="648"/>
       </w:pPr>
-      <w:bookmarkStart w:id="142" w:name="_Toc464646865"/>
+      <w:bookmarkStart w:id="145" w:name="_Toc464646865"/>
       <w:r>
         <w:t>FolN</w:t>
       </w:r>
-      <w:bookmarkEnd w:id="142"/>
+      <w:bookmarkEnd w:id="145"/>
     </w:p>
     <w:p>
       <w:pPr>
@@ -29302,11 +29359,11 @@
         </w:tabs>
         <w:ind w:left="648" w:hanging="648"/>
       </w:pPr>
-      <w:bookmarkStart w:id="143" w:name="_Toc464646866"/>
+      <w:bookmarkStart w:id="146" w:name="_Toc464646866"/>
       <w:r>
         <w:t>SLWmax</w:t>
       </w:r>
-      <w:bookmarkEnd w:id="143"/>
+      <w:bookmarkEnd w:id="146"/>
       <w:r>
         <w:t xml:space="preserve"> </w:t>
       </w:r>
@@ -29354,11 +29411,11 @@
         </w:tabs>
         <w:ind w:left="648" w:hanging="648"/>
       </w:pPr>
-      <w:bookmarkStart w:id="144" w:name="_Toc464646867"/>
+      <w:bookmarkStart w:id="147" w:name="_Toc464646867"/>
       <w:r>
         <w:t>SLWDel</w:t>
       </w:r>
-      <w:bookmarkEnd w:id="144"/>
+      <w:bookmarkEnd w:id="147"/>
       <w:r>
         <w:t xml:space="preserve"> </w:t>
       </w:r>
@@ -29440,12 +29497,12 @@
         </w:tabs>
         <w:ind w:left="648" w:hanging="648"/>
       </w:pPr>
-      <w:bookmarkStart w:id="145" w:name="_Toc464646868"/>
+      <w:bookmarkStart w:id="148" w:name="_Toc464646868"/>
       <w:r>
         <w:lastRenderedPageBreak/>
         <w:t>Tofol</w:t>
       </w:r>
-      <w:bookmarkEnd w:id="145"/>
+      <w:bookmarkEnd w:id="148"/>
     </w:p>
     <w:p>
       <w:pPr>
@@ -29508,13 +29565,13 @@
         </w:tabs>
         <w:ind w:left="648" w:hanging="648"/>
       </w:pPr>
-      <w:bookmarkStart w:id="146" w:name="_Toc393188830"/>
-      <w:bookmarkStart w:id="147" w:name="_Toc464646869"/>
+      <w:bookmarkStart w:id="149" w:name="_Toc393188830"/>
+      <w:bookmarkStart w:id="150" w:name="_Toc464646869"/>
       <w:r>
         <w:t>AmaxA</w:t>
       </w:r>
-      <w:bookmarkEnd w:id="146"/>
-      <w:bookmarkEnd w:id="147"/>
+      <w:bookmarkEnd w:id="149"/>
+      <w:bookmarkEnd w:id="150"/>
       <w:r>
         <w:t xml:space="preserve"> </w:t>
       </w:r>
@@ -29592,13 +29649,13 @@
         </w:tabs>
         <w:ind w:left="648" w:hanging="648"/>
       </w:pPr>
-      <w:bookmarkStart w:id="148" w:name="_Toc393188831"/>
-      <w:bookmarkStart w:id="149" w:name="_Toc464646870"/>
+      <w:bookmarkStart w:id="151" w:name="_Toc393188831"/>
+      <w:bookmarkStart w:id="152" w:name="_Toc464646870"/>
       <w:r>
         <w:t>AmaxB</w:t>
       </w:r>
-      <w:bookmarkEnd w:id="148"/>
-      <w:bookmarkEnd w:id="149"/>
+      <w:bookmarkEnd w:id="151"/>
+      <w:bookmarkEnd w:id="152"/>
     </w:p>
     <w:p>
       <w:pPr>
@@ -29730,15 +29787,15 @@
         </w:tabs>
         <w:ind w:left="648" w:hanging="648"/>
       </w:pPr>
-      <w:bookmarkStart w:id="150" w:name="_Toc382310200"/>
-      <w:bookmarkStart w:id="151" w:name="_Toc393188832"/>
-      <w:bookmarkStart w:id="152" w:name="_Toc464646871"/>
-      <w:bookmarkEnd w:id="150"/>
+      <w:bookmarkStart w:id="153" w:name="_Toc382310200"/>
+      <w:bookmarkStart w:id="154" w:name="_Toc393188832"/>
+      <w:bookmarkStart w:id="155" w:name="_Toc464646871"/>
+      <w:bookmarkEnd w:id="153"/>
       <w:r>
         <w:t>HalfSat</w:t>
       </w:r>
-      <w:bookmarkEnd w:id="151"/>
-      <w:bookmarkEnd w:id="152"/>
+      <w:bookmarkEnd w:id="154"/>
+      <w:bookmarkEnd w:id="155"/>
       <w:r>
         <w:t xml:space="preserve"> </w:t>
       </w:r>
@@ -29841,12 +29898,12 @@
         </w:tabs>
         <w:ind w:left="648" w:hanging="648"/>
       </w:pPr>
-      <w:bookmarkStart w:id="153" w:name="_Toc464646872"/>
-      <w:bookmarkStart w:id="154" w:name="_Toc393188833"/>
+      <w:bookmarkStart w:id="156" w:name="_Toc464646872"/>
+      <w:bookmarkStart w:id="157" w:name="_Toc393188833"/>
       <w:r>
         <w:t>H2, H3, H4</w:t>
       </w:r>
-      <w:bookmarkEnd w:id="153"/>
+      <w:bookmarkEnd w:id="156"/>
     </w:p>
     <w:p>
       <w:pPr>
@@ -29854,7 +29911,28 @@
         <w:ind w:left="540"/>
       </w:pPr>
       <w:r>
-        <w:t xml:space="preserve">Water stress parameters according to Feddes et al. (1978).  See chapter 2.8. H1 is hardcoded at 0 meter pressure head. H2, H3 and H4 should be </w:t>
+        <w:t xml:space="preserve">Water stress parameters according to Feddes et al. (1978).  See </w:t>
+      </w:r>
+      <w:r>
+        <w:t xml:space="preserve">Section </w:t>
+      </w:r>
+      <w:r>
+        <w:fldChar w:fldCharType="begin"/>
+      </w:r>
+      <w:r>
+        <w:instrText xml:space="preserve"> REF _Ref426377972 \r \h </w:instrText>
+      </w:r>
+      <w:r>
+        <w:fldChar w:fldCharType="separate"/>
+      </w:r>
+      <w:r>
+        <w:t>2.4.2.3</w:t>
+      </w:r>
+      <w:r>
+        <w:fldChar w:fldCharType="end"/>
+      </w:r>
+      <w:r>
+        <w:t xml:space="preserve">. H1 is hardcoded at 0 meter pressure head. H2, H3 and H4 should be </w:t>
       </w:r>
       <w:r>
         <w:t xml:space="preserve">successively larger </w:t>
@@ -29882,14 +29960,14 @@
         </w:tabs>
         <w:ind w:left="648" w:hanging="648"/>
       </w:pPr>
-      <w:bookmarkStart w:id="155" w:name="_Toc393188835"/>
-      <w:bookmarkStart w:id="156" w:name="_Toc464646873"/>
-      <w:bookmarkEnd w:id="154"/>
+      <w:bookmarkStart w:id="158" w:name="_Toc393188835"/>
+      <w:bookmarkStart w:id="159" w:name="_Toc464646873"/>
+      <w:bookmarkEnd w:id="157"/>
       <w:r>
         <w:t>PsnAgeRed</w:t>
       </w:r>
-      <w:bookmarkEnd w:id="155"/>
-      <w:bookmarkEnd w:id="156"/>
+      <w:bookmarkEnd w:id="158"/>
+      <w:bookmarkEnd w:id="159"/>
     </w:p>
     <w:p>
       <w:pPr>
@@ -30021,14 +30099,14 @@
         </w:tabs>
         <w:ind w:left="648" w:hanging="648"/>
       </w:pPr>
-      <w:bookmarkStart w:id="157" w:name="_Toc393188837"/>
-      <w:bookmarkStart w:id="158" w:name="_Toc464646874"/>
+      <w:bookmarkStart w:id="160" w:name="_Toc393188837"/>
+      <w:bookmarkStart w:id="161" w:name="_Toc464646874"/>
       <w:r>
         <w:lastRenderedPageBreak/>
         <w:t>PsnTMin</w:t>
       </w:r>
-      <w:bookmarkEnd w:id="157"/>
-      <w:bookmarkEnd w:id="158"/>
+      <w:bookmarkEnd w:id="160"/>
+      <w:bookmarkEnd w:id="161"/>
       <w:r>
         <w:t xml:space="preserve"> </w:t>
       </w:r>
@@ -30079,13 +30157,13 @@
         </w:tabs>
         <w:ind w:left="648" w:hanging="648"/>
       </w:pPr>
-      <w:bookmarkStart w:id="159" w:name="_Toc393188838"/>
-      <w:bookmarkStart w:id="160" w:name="_Toc464646875"/>
+      <w:bookmarkStart w:id="162" w:name="_Toc393188838"/>
+      <w:bookmarkStart w:id="163" w:name="_Toc464646875"/>
       <w:r>
         <w:t>PsnTOpt</w:t>
       </w:r>
-      <w:bookmarkEnd w:id="159"/>
-      <w:bookmarkEnd w:id="160"/>
+      <w:bookmarkEnd w:id="162"/>
+      <w:bookmarkEnd w:id="163"/>
       <w:r>
         <w:t xml:space="preserve"> </w:t>
       </w:r>
@@ -30139,13 +30217,13 @@
         </w:tabs>
         <w:ind w:left="648" w:hanging="648"/>
       </w:pPr>
-      <w:bookmarkStart w:id="161" w:name="_Toc393188841"/>
-      <w:bookmarkStart w:id="162" w:name="_Toc464646876"/>
+      <w:bookmarkStart w:id="164" w:name="_Toc393188841"/>
+      <w:bookmarkStart w:id="165" w:name="_Toc464646876"/>
       <w:r>
         <w:t>k</w:t>
       </w:r>
-      <w:bookmarkEnd w:id="161"/>
-      <w:bookmarkEnd w:id="162"/>
+      <w:bookmarkEnd w:id="164"/>
+      <w:bookmarkEnd w:id="165"/>
       <w:r>
         <w:t xml:space="preserve"> </w:t>
       </w:r>
@@ -30193,8 +30271,8 @@
         </w:tabs>
         <w:ind w:left="648" w:hanging="648"/>
       </w:pPr>
-      <w:bookmarkStart w:id="163" w:name="_Toc393188843"/>
-      <w:bookmarkStart w:id="164" w:name="_Toc464646877"/>
+      <w:bookmarkStart w:id="166" w:name="_Toc393188843"/>
+      <w:bookmarkStart w:id="167" w:name="_Toc464646877"/>
       <w:r>
         <w:t>WU</w:t>
       </w:r>
@@ -30204,8 +30282,8 @@
       <w:r>
         <w:t>Cnst</w:t>
       </w:r>
-      <w:bookmarkEnd w:id="163"/>
-      <w:bookmarkEnd w:id="164"/>
+      <w:bookmarkEnd w:id="166"/>
+      <w:bookmarkEnd w:id="167"/>
     </w:p>
     <w:p>
       <w:pPr>
@@ -30232,13 +30310,13 @@
         </w:tabs>
         <w:ind w:left="648" w:hanging="648"/>
       </w:pPr>
-      <w:bookmarkStart w:id="165" w:name="_Toc393188844"/>
-      <w:bookmarkStart w:id="166" w:name="_Toc464646878"/>
+      <w:bookmarkStart w:id="168" w:name="_Toc393188844"/>
+      <w:bookmarkStart w:id="169" w:name="_Toc464646878"/>
       <w:r>
         <w:t>MaintResp</w:t>
       </w:r>
-      <w:bookmarkEnd w:id="165"/>
-      <w:bookmarkEnd w:id="166"/>
+      <w:bookmarkEnd w:id="168"/>
+      <w:bookmarkEnd w:id="169"/>
     </w:p>
     <w:p>
       <w:pPr>
@@ -30298,13 +30376,13 @@
         </w:tabs>
         <w:ind w:left="648" w:hanging="648"/>
       </w:pPr>
-      <w:bookmarkStart w:id="167" w:name="_Toc393188845"/>
-      <w:bookmarkStart w:id="168" w:name="_Toc464646879"/>
+      <w:bookmarkStart w:id="170" w:name="_Toc393188845"/>
+      <w:bookmarkStart w:id="171" w:name="_Toc464646879"/>
       <w:r>
         <w:t>DNSC</w:t>
       </w:r>
-      <w:bookmarkEnd w:id="167"/>
-      <w:bookmarkEnd w:id="168"/>
+      <w:bookmarkEnd w:id="170"/>
+      <w:bookmarkEnd w:id="171"/>
     </w:p>
     <w:p>
       <w:pPr>
@@ -30376,11 +30454,11 @@
         </w:tabs>
         <w:ind w:left="648" w:hanging="648"/>
       </w:pPr>
-      <w:bookmarkStart w:id="169" w:name="_Toc464646880"/>
+      <w:bookmarkStart w:id="172" w:name="_Toc464646880"/>
       <w:r>
         <w:t>FracBelowG</w:t>
       </w:r>
-      <w:bookmarkEnd w:id="169"/>
+      <w:bookmarkEnd w:id="172"/>
     </w:p>
     <w:p>
       <w:pPr>
@@ -30455,13 +30533,13 @@
         </w:tabs>
         <w:ind w:left="648" w:hanging="648"/>
       </w:pPr>
-      <w:bookmarkStart w:id="170" w:name="_Toc393188847"/>
-      <w:bookmarkStart w:id="171" w:name="_Toc464646881"/>
+      <w:bookmarkStart w:id="173" w:name="_Toc393188847"/>
+      <w:bookmarkStart w:id="174" w:name="_Toc464646881"/>
       <w:r>
         <w:t>EstMoist</w:t>
       </w:r>
-      <w:bookmarkEnd w:id="170"/>
-      <w:bookmarkEnd w:id="171"/>
+      <w:bookmarkEnd w:id="173"/>
+      <w:bookmarkEnd w:id="174"/>
     </w:p>
     <w:p>
       <w:pPr>
@@ -30475,7 +30553,40 @@
         <w:t xml:space="preserve">  </w:t>
       </w:r>
       <w:r>
-        <w:t xml:space="preserve">Calculated using fWater^EstMoist where fWater = the growth response to sub, or supra optimal water content according to 2.4.2 and figure 3 (right pane).  </w:t>
+        <w:t xml:space="preserve">Calculated using fWater^EstMoist where fWater = the growth response to sub, or supra optimal water content according to </w:t>
+      </w:r>
+      <w:r>
+        <w:t xml:space="preserve">Section </w:t>
+      </w:r>
+      <w:r>
+        <w:fldChar w:fldCharType="begin"/>
+      </w:r>
+      <w:r>
+        <w:instrText xml:space="preserve"> REF _Ref426377972 \r \h </w:instrText>
+      </w:r>
+      <w:r>
+        <w:fldChar w:fldCharType="separate"/>
+      </w:r>
+      <w:r>
+        <w:t>2.4.</w:t>
+      </w:r>
+      <w:r>
+        <w:t>2</w:t>
+      </w:r>
+      <w:r>
+        <w:t>.3</w:t>
+      </w:r>
+      <w:r>
+        <w:fldChar w:fldCharType="end"/>
+      </w:r>
+      <w:r>
+        <w:t xml:space="preserve"> and </w:t>
+      </w:r>
+      <w:r>
+        <w:t>F</w:t>
+      </w:r>
+      <w:r>
+        <w:t xml:space="preserve">igure 3 (right pane).  </w:t>
       </w:r>
       <w:r>
         <w:t xml:space="preserve">High values make establishment more sensitive to moisture stress.  A value of 1.0 results in a linear relationship between moisture stress and Pest, and little additional effect occurs with values over 50.  </w:t>
@@ -30509,14 +30620,14 @@
         </w:tabs>
         <w:ind w:left="648" w:hanging="648"/>
       </w:pPr>
-      <w:bookmarkStart w:id="172" w:name="_Toc393188848"/>
-      <w:bookmarkStart w:id="173" w:name="_Toc464646882"/>
+      <w:bookmarkStart w:id="175" w:name="_Toc393188848"/>
+      <w:bookmarkStart w:id="176" w:name="_Toc464646882"/>
       <w:r>
         <w:lastRenderedPageBreak/>
         <w:t>EstRad</w:t>
       </w:r>
-      <w:bookmarkEnd w:id="172"/>
-      <w:bookmarkEnd w:id="173"/>
+      <w:bookmarkEnd w:id="175"/>
+      <w:bookmarkEnd w:id="176"/>
     </w:p>
     <w:p>
       <w:pPr>
@@ -30609,11 +30720,11 @@
         </w:tabs>
         <w:ind w:left="648" w:hanging="648"/>
       </w:pPr>
-      <w:bookmarkStart w:id="174" w:name="_Toc464646883"/>
+      <w:bookmarkStart w:id="177" w:name="_Toc464646883"/>
       <w:r>
         <w:t>FracFol</w:t>
       </w:r>
-      <w:bookmarkEnd w:id="174"/>
+      <w:bookmarkEnd w:id="177"/>
     </w:p>
     <w:p>
       <w:pPr>
@@ -30676,11 +30787,11 @@
         </w:tabs>
         <w:ind w:left="648" w:hanging="648"/>
       </w:pPr>
-      <w:bookmarkStart w:id="175" w:name="_Toc464646884"/>
+      <w:bookmarkStart w:id="178" w:name="_Toc464646884"/>
       <w:r>
         <w:t>FracActWd</w:t>
       </w:r>
-      <w:bookmarkEnd w:id="175"/>
+      <w:bookmarkEnd w:id="178"/>
     </w:p>
     <w:p>
       <w:pPr>
@@ -30746,7 +30857,7 @@
       <w:pPr>
         <w:pStyle w:val="Heading1"/>
       </w:pPr>
-      <w:bookmarkStart w:id="176" w:name="_Toc464646885"/>
+      <w:bookmarkStart w:id="179" w:name="_Toc464646885"/>
       <w:r>
         <w:lastRenderedPageBreak/>
         <w:t xml:space="preserve">Input file - </w:t>
@@ -30757,7 +30868,7 @@
       <w:r>
         <w:t>s</w:t>
       </w:r>
-      <w:bookmarkEnd w:id="176"/>
+      <w:bookmarkEnd w:id="179"/>
       <w:r>
         <w:t xml:space="preserve"> </w:t>
       </w:r>
@@ -30772,18 +30883,18 @@
         </w:tabs>
         <w:ind w:left="648" w:hanging="648"/>
       </w:pPr>
-      <w:bookmarkStart w:id="177" w:name="_Toc393188790"/>
-      <w:bookmarkStart w:id="178" w:name="_Toc464646886"/>
-      <w:bookmarkStart w:id="179" w:name="_Toc170289886"/>
+      <w:bookmarkStart w:id="180" w:name="_Toc393188790"/>
+      <w:bookmarkStart w:id="181" w:name="_Toc464646886"/>
+      <w:bookmarkStart w:id="182" w:name="_Toc170289886"/>
       <w:r>
         <w:t>Ecoregion</w:t>
       </w:r>
-      <w:bookmarkEnd w:id="177"/>
-      <w:bookmarkEnd w:id="178"/>
+      <w:bookmarkEnd w:id="180"/>
+      <w:bookmarkEnd w:id="181"/>
       <w:r>
         <w:t xml:space="preserve"> </w:t>
       </w:r>
-      <w:bookmarkEnd w:id="179"/>
+      <w:bookmarkEnd w:id="182"/>
     </w:p>
     <w:p>
       <w:pPr>
@@ -30822,11 +30933,11 @@
         </w:tabs>
         <w:ind w:left="648" w:hanging="648"/>
       </w:pPr>
-      <w:bookmarkStart w:id="180" w:name="_Toc464646887"/>
+      <w:bookmarkStart w:id="183" w:name="_Toc464646887"/>
       <w:r>
         <w:t>SoilType</w:t>
       </w:r>
-      <w:bookmarkEnd w:id="180"/>
+      <w:bookmarkEnd w:id="183"/>
     </w:p>
     <w:p>
       <w:pPr>
@@ -30898,24 +31009,24 @@
         </w:tabs>
         <w:ind w:left="648" w:hanging="648"/>
       </w:pPr>
-      <w:bookmarkStart w:id="181" w:name="_Toc403034283"/>
-      <w:bookmarkStart w:id="182" w:name="_Toc403034536"/>
-      <w:bookmarkStart w:id="183" w:name="_Toc403034898"/>
-      <w:bookmarkStart w:id="184" w:name="_Toc403035076"/>
-      <w:bookmarkStart w:id="185" w:name="_Toc403116275"/>
-      <w:bookmarkStart w:id="186" w:name="_Toc403117610"/>
-      <w:bookmarkStart w:id="187" w:name="_Toc464646888"/>
-      <w:bookmarkStart w:id="188" w:name="_Toc393188794"/>
-      <w:bookmarkEnd w:id="181"/>
-      <w:bookmarkEnd w:id="182"/>
-      <w:bookmarkEnd w:id="183"/>
+      <w:bookmarkStart w:id="184" w:name="_Toc403034283"/>
+      <w:bookmarkStart w:id="185" w:name="_Toc403034536"/>
+      <w:bookmarkStart w:id="186" w:name="_Toc403034898"/>
+      <w:bookmarkStart w:id="187" w:name="_Toc403035076"/>
+      <w:bookmarkStart w:id="188" w:name="_Toc403116275"/>
+      <w:bookmarkStart w:id="189" w:name="_Toc403117610"/>
+      <w:bookmarkStart w:id="190" w:name="_Toc464646888"/>
+      <w:bookmarkStart w:id="191" w:name="_Toc393188794"/>
       <w:bookmarkEnd w:id="184"/>
       <w:bookmarkEnd w:id="185"/>
       <w:bookmarkEnd w:id="186"/>
+      <w:bookmarkEnd w:id="187"/>
+      <w:bookmarkEnd w:id="188"/>
+      <w:bookmarkEnd w:id="189"/>
       <w:r>
         <w:t>RootingDepth</w:t>
       </w:r>
-      <w:bookmarkEnd w:id="187"/>
+      <w:bookmarkEnd w:id="190"/>
     </w:p>
     <w:p>
       <w:pPr>
@@ -30954,15 +31065,15 @@
         </w:tabs>
         <w:ind w:left="648" w:hanging="648"/>
       </w:pPr>
-      <w:bookmarkStart w:id="189" w:name="_Toc464646889"/>
+      <w:bookmarkStart w:id="192" w:name="_Toc464646889"/>
       <w:r>
         <w:t>PrecLoss</w:t>
       </w:r>
       <w:r>
         <w:t>Frac</w:t>
       </w:r>
-      <w:bookmarkEnd w:id="188"/>
-      <w:bookmarkEnd w:id="189"/>
+      <w:bookmarkEnd w:id="191"/>
+      <w:bookmarkEnd w:id="192"/>
       <w:r>
         <w:t xml:space="preserve"> </w:t>
       </w:r>
@@ -31013,11 +31124,11 @@
         </w:tabs>
         <w:ind w:left="648" w:hanging="648"/>
       </w:pPr>
-      <w:bookmarkStart w:id="190" w:name="_Toc464646890"/>
+      <w:bookmarkStart w:id="193" w:name="_Toc464646890"/>
       <w:r>
         <w:t>LeakageFrac</w:t>
       </w:r>
-      <w:bookmarkEnd w:id="190"/>
+      <w:bookmarkEnd w:id="193"/>
     </w:p>
     <w:p>
       <w:pPr>
@@ -31065,13 +31176,13 @@
         </w:tabs>
         <w:ind w:left="648" w:hanging="648"/>
       </w:pPr>
-      <w:bookmarkStart w:id="191" w:name="_Toc464646891"/>
-      <w:bookmarkStart w:id="192" w:name="_Toc393188796"/>
+      <w:bookmarkStart w:id="194" w:name="_Toc464646891"/>
+      <w:bookmarkStart w:id="195" w:name="_Toc393188796"/>
       <w:r>
         <w:lastRenderedPageBreak/>
         <w:t>PrecIntConst</w:t>
       </w:r>
-      <w:bookmarkEnd w:id="191"/>
+      <w:bookmarkEnd w:id="194"/>
     </w:p>
     <w:p>
       <w:pPr>
@@ -31128,11 +31239,11 @@
         </w:tabs>
         <w:ind w:left="648" w:hanging="648"/>
       </w:pPr>
-      <w:bookmarkStart w:id="193" w:name="_Toc464646892"/>
+      <w:bookmarkStart w:id="196" w:name="_Toc464646892"/>
       <w:r>
         <w:t>SnowSublimFrac</w:t>
       </w:r>
-      <w:bookmarkEnd w:id="193"/>
+      <w:bookmarkEnd w:id="196"/>
     </w:p>
     <w:p>
       <w:pPr>
@@ -31239,12 +31350,12 @@
         </w:tabs>
         <w:ind w:left="648" w:hanging="648"/>
       </w:pPr>
-      <w:bookmarkStart w:id="194" w:name="_Toc464646893"/>
+      <w:bookmarkStart w:id="197" w:name="_Toc464646893"/>
       <w:r>
         <w:t>ClimateFileName</w:t>
       </w:r>
-      <w:bookmarkEnd w:id="192"/>
-      <w:bookmarkEnd w:id="194"/>
+      <w:bookmarkEnd w:id="195"/>
+      <w:bookmarkEnd w:id="197"/>
     </w:p>
     <w:p>
       <w:pPr>
@@ -31272,17 +31383,17 @@
         <w:pStyle w:val="Heading1"/>
         <w:pageBreakBefore w:val="0"/>
       </w:pPr>
-      <w:bookmarkStart w:id="195" w:name="_Toc451248973"/>
-      <w:bookmarkStart w:id="196" w:name="_Toc464646894"/>
-      <w:bookmarkStart w:id="197" w:name="_Toc393188860"/>
+      <w:bookmarkStart w:id="198" w:name="_Toc451248973"/>
+      <w:bookmarkStart w:id="199" w:name="_Toc464646894"/>
+      <w:bookmarkStart w:id="200" w:name="_Toc393188860"/>
       <w:r>
         <w:t xml:space="preserve">Input File - </w:t>
       </w:r>
       <w:r>
         <w:t>Output-PnET</w:t>
       </w:r>
-      <w:bookmarkEnd w:id="195"/>
-      <w:bookmarkEnd w:id="196"/>
+      <w:bookmarkEnd w:id="198"/>
+      <w:bookmarkEnd w:id="199"/>
       <w:r>
         <w:t xml:space="preserve"> </w:t>
       </w:r>
@@ -31306,13 +31417,13 @@
         </w:tabs>
         <w:ind w:left="648" w:hanging="648"/>
       </w:pPr>
-      <w:bookmarkStart w:id="198" w:name="_Toc451248974"/>
-      <w:bookmarkStart w:id="199" w:name="_Toc464646895"/>
+      <w:bookmarkStart w:id="201" w:name="_Toc451248974"/>
+      <w:bookmarkStart w:id="202" w:name="_Toc464646895"/>
       <w:r>
         <w:t>Example file:</w:t>
       </w:r>
-      <w:bookmarkEnd w:id="198"/>
-      <w:bookmarkEnd w:id="199"/>
+      <w:bookmarkEnd w:id="201"/>
+      <w:bookmarkEnd w:id="202"/>
     </w:p>
     <w:p>
       <w:pPr>
@@ -31563,13 +31674,13 @@
         </w:tabs>
         <w:ind w:left="648" w:hanging="648"/>
       </w:pPr>
-      <w:bookmarkStart w:id="200" w:name="_Toc451248975"/>
-      <w:bookmarkStart w:id="201" w:name="_Toc464646896"/>
+      <w:bookmarkStart w:id="203" w:name="_Toc451248975"/>
+      <w:bookmarkStart w:id="204" w:name="_Toc464646896"/>
       <w:r>
         <w:t>LandisData</w:t>
       </w:r>
-      <w:bookmarkEnd w:id="200"/>
-      <w:bookmarkEnd w:id="201"/>
+      <w:bookmarkEnd w:id="203"/>
+      <w:bookmarkEnd w:id="204"/>
     </w:p>
     <w:p>
       <w:pPr>
@@ -31629,14 +31740,14 @@
         </w:tabs>
         <w:ind w:left="648" w:hanging="648"/>
       </w:pPr>
-      <w:bookmarkStart w:id="202" w:name="_Toc451248976"/>
-      <w:bookmarkStart w:id="203" w:name="_Toc464646897"/>
+      <w:bookmarkStart w:id="205" w:name="_Toc451248976"/>
+      <w:bookmarkStart w:id="206" w:name="_Toc464646897"/>
       <w:r>
         <w:lastRenderedPageBreak/>
         <w:t>Timestep</w:t>
       </w:r>
-      <w:bookmarkEnd w:id="202"/>
-      <w:bookmarkEnd w:id="203"/>
+      <w:bookmarkEnd w:id="205"/>
+      <w:bookmarkEnd w:id="206"/>
     </w:p>
     <w:p>
       <w:pPr>
@@ -31661,13 +31772,13 @@
         </w:tabs>
         <w:ind w:left="648" w:hanging="648"/>
       </w:pPr>
-      <w:bookmarkStart w:id="204" w:name="_Toc451248977"/>
-      <w:bookmarkStart w:id="205" w:name="_Toc464646898"/>
+      <w:bookmarkStart w:id="207" w:name="_Toc451248977"/>
+      <w:bookmarkStart w:id="208" w:name="_Toc464646898"/>
       <w:r>
         <w:t>Species</w:t>
       </w:r>
-      <w:bookmarkEnd w:id="204"/>
-      <w:bookmarkEnd w:id="205"/>
+      <w:bookmarkEnd w:id="207"/>
+      <w:bookmarkEnd w:id="208"/>
     </w:p>
     <w:p>
       <w:pPr>
@@ -31699,13 +31810,13 @@
         </w:tabs>
         <w:ind w:left="648" w:hanging="648"/>
       </w:pPr>
-      <w:bookmarkStart w:id="206" w:name="_Toc451248978"/>
-      <w:bookmarkStart w:id="207" w:name="_Toc464646899"/>
+      <w:bookmarkStart w:id="209" w:name="_Toc451248978"/>
+      <w:bookmarkStart w:id="210" w:name="_Toc464646899"/>
       <w:r>
         <w:t>Map Name Template</w:t>
       </w:r>
-      <w:bookmarkEnd w:id="206"/>
-      <w:bookmarkEnd w:id="207"/>
+      <w:bookmarkEnd w:id="209"/>
+      <w:bookmarkEnd w:id="210"/>
     </w:p>
     <w:p>
       <w:pPr>
@@ -33007,7 +33118,7 @@
       <w:pPr>
         <w:pStyle w:val="Heading1"/>
       </w:pPr>
-      <w:bookmarkStart w:id="208" w:name="_Toc464646900"/>
+      <w:bookmarkStart w:id="211" w:name="_Toc464646900"/>
       <w:r>
         <w:lastRenderedPageBreak/>
         <w:t xml:space="preserve">Input File – </w:t>
@@ -33015,7 +33126,7 @@
       <w:r>
         <w:t>PNEToutputsites</w:t>
       </w:r>
-      <w:bookmarkEnd w:id="208"/>
+      <w:bookmarkEnd w:id="211"/>
     </w:p>
     <w:p>
       <w:pPr>
@@ -33045,11 +33156,11 @@
         </w:tabs>
         <w:ind w:left="648" w:hanging="648"/>
       </w:pPr>
-      <w:bookmarkStart w:id="209" w:name="_Toc464646901"/>
+      <w:bookmarkStart w:id="212" w:name="_Toc464646901"/>
       <w:r>
         <w:t>Example file:</w:t>
       </w:r>
-      <w:bookmarkEnd w:id="209"/>
+      <w:bookmarkEnd w:id="212"/>
     </w:p>
     <w:p>
       <w:pPr>
@@ -33383,11 +33494,11 @@
         </w:tabs>
         <w:ind w:left="648" w:hanging="648"/>
       </w:pPr>
-      <w:bookmarkStart w:id="210" w:name="_Toc464646902"/>
+      <w:bookmarkStart w:id="213" w:name="_Toc464646902"/>
       <w:r>
         <w:t>LandisData</w:t>
       </w:r>
-      <w:bookmarkEnd w:id="210"/>
+      <w:bookmarkEnd w:id="213"/>
     </w:p>
     <w:p>
       <w:pPr>
@@ -33461,11 +33572,11 @@
         </w:tabs>
         <w:ind w:left="648" w:hanging="648"/>
       </w:pPr>
-      <w:bookmarkStart w:id="211" w:name="_Toc464646903"/>
+      <w:bookmarkStart w:id="214" w:name="_Toc464646903"/>
       <w:r>
         <w:t>PnEToutputsites</w:t>
       </w:r>
-      <w:bookmarkEnd w:id="211"/>
+      <w:bookmarkEnd w:id="214"/>
     </w:p>
     <w:p>
       <w:pPr>
@@ -33521,7 +33632,7 @@
       <w:pPr>
         <w:pStyle w:val="Heading1"/>
       </w:pPr>
-      <w:bookmarkStart w:id="212" w:name="_Toc464646904"/>
+      <w:bookmarkStart w:id="215" w:name="_Toc464646904"/>
       <w:r>
         <w:lastRenderedPageBreak/>
         <w:t xml:space="preserve">Output file - </w:t>
@@ -33547,8 +33658,8 @@
       <w:r>
         <w:t>)</w:t>
       </w:r>
-      <w:bookmarkEnd w:id="197"/>
-      <w:bookmarkEnd w:id="212"/>
+      <w:bookmarkEnd w:id="200"/>
+      <w:bookmarkEnd w:id="215"/>
     </w:p>
     <w:p>
       <w:pPr>
@@ -33588,13 +33699,13 @@
         </w:tabs>
         <w:ind w:left="648" w:hanging="648"/>
       </w:pPr>
-      <w:bookmarkStart w:id="213" w:name="_Toc393188861"/>
-      <w:bookmarkStart w:id="214" w:name="_Toc464646905"/>
+      <w:bookmarkStart w:id="216" w:name="_Toc393188861"/>
+      <w:bookmarkStart w:id="217" w:name="_Toc464646905"/>
       <w:r>
         <w:t>NrOfCohorts</w:t>
       </w:r>
-      <w:bookmarkEnd w:id="213"/>
-      <w:bookmarkEnd w:id="214"/>
+      <w:bookmarkEnd w:id="216"/>
+      <w:bookmarkEnd w:id="217"/>
       <w:r>
         <w:t xml:space="preserve"> </w:t>
       </w:r>
@@ -33619,12 +33730,12 @@
         </w:tabs>
         <w:ind w:left="648" w:hanging="648"/>
       </w:pPr>
-      <w:bookmarkStart w:id="215" w:name="_Toc464646906"/>
-      <w:bookmarkStart w:id="216" w:name="_Toc393188862"/>
+      <w:bookmarkStart w:id="218" w:name="_Toc464646906"/>
+      <w:bookmarkStart w:id="219" w:name="_Toc393188862"/>
       <w:r>
         <w:t>MaxLayerStdev</w:t>
       </w:r>
-      <w:bookmarkEnd w:id="215"/>
+      <w:bookmarkEnd w:id="218"/>
       <w:r>
         <w:t xml:space="preserve"> </w:t>
       </w:r>
@@ -33652,14 +33763,14 @@
         </w:tabs>
         <w:ind w:left="648" w:hanging="648"/>
       </w:pPr>
-      <w:bookmarkStart w:id="217" w:name="_Toc464646907"/>
+      <w:bookmarkStart w:id="220" w:name="_Toc464646907"/>
       <w:r>
         <w:t>L</w:t>
       </w:r>
       <w:r>
         <w:t>ayers</w:t>
       </w:r>
-      <w:bookmarkEnd w:id="217"/>
+      <w:bookmarkEnd w:id="220"/>
       <w:r>
         <w:t xml:space="preserve"> </w:t>
       </w:r>
@@ -33684,11 +33795,11 @@
         </w:tabs>
         <w:ind w:left="648" w:hanging="648"/>
       </w:pPr>
-      <w:bookmarkStart w:id="218" w:name="_Toc464646908"/>
+      <w:bookmarkStart w:id="221" w:name="_Toc464646908"/>
       <w:r>
         <w:t>PAR0</w:t>
       </w:r>
-      <w:bookmarkEnd w:id="218"/>
+      <w:bookmarkEnd w:id="221"/>
       <w:r>
         <w:t xml:space="preserve"> </w:t>
       </w:r>
@@ -33722,15 +33833,15 @@
         </w:tabs>
         <w:ind w:left="648" w:hanging="648"/>
       </w:pPr>
-      <w:bookmarkStart w:id="219" w:name="_Toc464646909"/>
+      <w:bookmarkStart w:id="222" w:name="_Toc464646909"/>
       <w:r>
         <w:t>Tday</w:t>
       </w:r>
       <w:r>
         <w:t>(C)</w:t>
       </w:r>
-      <w:bookmarkEnd w:id="216"/>
       <w:bookmarkEnd w:id="219"/>
+      <w:bookmarkEnd w:id="222"/>
     </w:p>
     <w:p>
       <w:pPr>
@@ -33770,15 +33881,15 @@
         </w:tabs>
         <w:ind w:left="648" w:hanging="648"/>
       </w:pPr>
-      <w:bookmarkStart w:id="220" w:name="_Toc382310236"/>
-      <w:bookmarkStart w:id="221" w:name="_Toc393188863"/>
-      <w:bookmarkStart w:id="222" w:name="_Toc464646910"/>
-      <w:bookmarkEnd w:id="220"/>
+      <w:bookmarkStart w:id="223" w:name="_Toc382310236"/>
+      <w:bookmarkStart w:id="224" w:name="_Toc393188863"/>
+      <w:bookmarkStart w:id="225" w:name="_Toc464646910"/>
+      <w:bookmarkEnd w:id="223"/>
       <w:r>
         <w:t>Precip(mm_mo)</w:t>
       </w:r>
-      <w:bookmarkEnd w:id="221"/>
-      <w:bookmarkEnd w:id="222"/>
+      <w:bookmarkEnd w:id="224"/>
+      <w:bookmarkEnd w:id="225"/>
       <w:r>
         <w:t xml:space="preserve"> </w:t>
       </w:r>
@@ -33809,15 +33920,15 @@
         </w:tabs>
         <w:ind w:left="648" w:hanging="648"/>
       </w:pPr>
-      <w:bookmarkStart w:id="223" w:name="_Toc382310238"/>
-      <w:bookmarkStart w:id="224" w:name="_Toc393188864"/>
-      <w:bookmarkStart w:id="225" w:name="_Toc464646911"/>
-      <w:bookmarkEnd w:id="223"/>
+      <w:bookmarkStart w:id="226" w:name="_Toc382310238"/>
+      <w:bookmarkStart w:id="227" w:name="_Toc393188864"/>
+      <w:bookmarkStart w:id="228" w:name="_Toc464646911"/>
+      <w:bookmarkEnd w:id="226"/>
       <w:r>
         <w:t>RunOff(mm_mo)</w:t>
       </w:r>
-      <w:bookmarkEnd w:id="224"/>
-      <w:bookmarkEnd w:id="225"/>
+      <w:bookmarkEnd w:id="227"/>
+      <w:bookmarkEnd w:id="228"/>
       <w:r>
         <w:t xml:space="preserve"> </w:t>
       </w:r>
@@ -33851,14 +33962,14 @@
         </w:tabs>
         <w:ind w:left="648" w:hanging="648"/>
       </w:pPr>
-      <w:bookmarkStart w:id="226" w:name="_Toc382310241"/>
-      <w:bookmarkStart w:id="227" w:name="_Toc464646912"/>
-      <w:bookmarkStart w:id="228" w:name="_Toc393188866"/>
-      <w:bookmarkEnd w:id="226"/>
+      <w:bookmarkStart w:id="229" w:name="_Toc382310241"/>
+      <w:bookmarkStart w:id="230" w:name="_Toc464646912"/>
+      <w:bookmarkStart w:id="231" w:name="_Toc393188866"/>
+      <w:bookmarkEnd w:id="229"/>
       <w:r>
         <w:t>Leakage(mm)</w:t>
       </w:r>
-      <w:bookmarkEnd w:id="227"/>
+      <w:bookmarkEnd w:id="230"/>
     </w:p>
     <w:p>
       <w:pPr>
@@ -33877,12 +33988,12 @@
         </w:tabs>
         <w:ind w:left="648" w:hanging="648"/>
       </w:pPr>
-      <w:bookmarkStart w:id="229" w:name="_Toc464646913"/>
+      <w:bookmarkStart w:id="232" w:name="_Toc464646913"/>
       <w:r>
         <w:lastRenderedPageBreak/>
         <w:t>PET(mm)</w:t>
       </w:r>
-      <w:bookmarkEnd w:id="229"/>
+      <w:bookmarkEnd w:id="232"/>
     </w:p>
     <w:p>
       <w:pPr>
@@ -33916,11 +34027,11 @@
         </w:tabs>
         <w:ind w:left="648" w:hanging="648"/>
       </w:pPr>
-      <w:bookmarkStart w:id="230" w:name="_Toc464646914"/>
+      <w:bookmarkStart w:id="233" w:name="_Toc464646914"/>
       <w:r>
         <w:t>Evaporation(mm)</w:t>
       </w:r>
-      <w:bookmarkEnd w:id="230"/>
+      <w:bookmarkEnd w:id="233"/>
       <w:r>
         <w:t xml:space="preserve"> </w:t>
       </w:r>
@@ -33942,15 +34053,15 @@
         </w:tabs>
         <w:ind w:left="648" w:hanging="648"/>
       </w:pPr>
-      <w:bookmarkStart w:id="231" w:name="_Toc464646915"/>
+      <w:bookmarkStart w:id="234" w:name="_Toc464646915"/>
       <w:r>
         <w:t>Transpiration(mm</w:t>
       </w:r>
       <w:r>
         <w:t>)</w:t>
       </w:r>
-      <w:bookmarkEnd w:id="228"/>
       <w:bookmarkEnd w:id="231"/>
+      <w:bookmarkEnd w:id="234"/>
       <w:r>
         <w:t xml:space="preserve"> </w:t>
       </w:r>
@@ -33975,14 +34086,14 @@
         </w:tabs>
         <w:ind w:left="648" w:hanging="648"/>
       </w:pPr>
-      <w:bookmarkStart w:id="232" w:name="_Toc382310243"/>
-      <w:bookmarkStart w:id="233" w:name="_Toc464646916"/>
-      <w:bookmarkStart w:id="234" w:name="_Toc393188867"/>
-      <w:bookmarkEnd w:id="232"/>
+      <w:bookmarkStart w:id="235" w:name="_Toc382310243"/>
+      <w:bookmarkStart w:id="236" w:name="_Toc464646916"/>
+      <w:bookmarkStart w:id="237" w:name="_Toc393188867"/>
+      <w:bookmarkEnd w:id="235"/>
       <w:r>
         <w:t>Interception(mm)</w:t>
       </w:r>
-      <w:bookmarkEnd w:id="233"/>
+      <w:bookmarkEnd w:id="236"/>
     </w:p>
     <w:p>
       <w:pPr>
@@ -34007,19 +34118,19 @@
         </w:tabs>
         <w:ind w:left="648" w:hanging="648"/>
       </w:pPr>
-      <w:bookmarkStart w:id="235" w:name="_Toc382310245"/>
-      <w:bookmarkStart w:id="236" w:name="_Toc393188868"/>
-      <w:bookmarkStart w:id="237" w:name="_Toc464646917"/>
-      <w:bookmarkEnd w:id="234"/>
-      <w:bookmarkEnd w:id="235"/>
+      <w:bookmarkStart w:id="238" w:name="_Toc382310245"/>
+      <w:bookmarkStart w:id="239" w:name="_Toc393188868"/>
+      <w:bookmarkStart w:id="240" w:name="_Toc464646917"/>
+      <w:bookmarkEnd w:id="237"/>
+      <w:bookmarkEnd w:id="238"/>
       <w:r>
         <w:t>Water</w:t>
       </w:r>
       <w:r>
         <w:t>(mm)</w:t>
       </w:r>
-      <w:bookmarkEnd w:id="236"/>
-      <w:bookmarkEnd w:id="237"/>
+      <w:bookmarkEnd w:id="239"/>
+      <w:bookmarkEnd w:id="240"/>
     </w:p>
     <w:p>
       <w:pPr>
@@ -34056,10 +34167,10 @@
         </w:tabs>
         <w:ind w:left="648" w:hanging="648"/>
       </w:pPr>
-      <w:bookmarkStart w:id="238" w:name="_Toc382310247"/>
-      <w:bookmarkStart w:id="239" w:name="_Toc464646918"/>
-      <w:bookmarkStart w:id="240" w:name="_Toc393188869"/>
-      <w:bookmarkEnd w:id="238"/>
+      <w:bookmarkStart w:id="241" w:name="_Toc382310247"/>
+      <w:bookmarkStart w:id="242" w:name="_Toc464646918"/>
+      <w:bookmarkStart w:id="243" w:name="_Toc393188869"/>
+      <w:bookmarkEnd w:id="241"/>
       <w:r>
         <w:t>P</w:t>
       </w:r>
@@ -34069,7 +34180,7 @@
       <w:r>
         <w:t>)</w:t>
       </w:r>
-      <w:bookmarkEnd w:id="239"/>
+      <w:bookmarkEnd w:id="242"/>
     </w:p>
     <w:p>
       <w:pPr>
@@ -34103,12 +34214,12 @@
         </w:tabs>
         <w:ind w:left="648" w:hanging="648"/>
       </w:pPr>
-      <w:bookmarkStart w:id="241" w:name="_Toc464646919"/>
+      <w:bookmarkStart w:id="244" w:name="_Toc464646919"/>
       <w:r>
         <w:t>SnowPack (mm)</w:t>
       </w:r>
-      <w:bookmarkEnd w:id="240"/>
-      <w:bookmarkEnd w:id="241"/>
+      <w:bookmarkEnd w:id="243"/>
+      <w:bookmarkEnd w:id="244"/>
     </w:p>
     <w:p>
       <w:pPr>
@@ -34139,16 +34250,16 @@
         </w:tabs>
         <w:ind w:left="648" w:hanging="648"/>
       </w:pPr>
-      <w:bookmarkStart w:id="242" w:name="_Toc393188870"/>
-      <w:bookmarkStart w:id="243" w:name="_Toc464646920"/>
+      <w:bookmarkStart w:id="245" w:name="_Toc393188870"/>
+      <w:bookmarkStart w:id="246" w:name="_Toc464646920"/>
       <w:r>
         <w:t>LAI</w:t>
       </w:r>
       <w:r>
         <w:t>(m2)</w:t>
       </w:r>
-      <w:bookmarkEnd w:id="242"/>
-      <w:bookmarkEnd w:id="243"/>
+      <w:bookmarkEnd w:id="245"/>
+      <w:bookmarkEnd w:id="246"/>
     </w:p>
     <w:p>
       <w:pPr>
@@ -34176,18 +34287,18 @@
         </w:tabs>
         <w:ind w:left="648" w:hanging="648"/>
       </w:pPr>
-      <w:bookmarkStart w:id="244" w:name="_Toc382310250"/>
-      <w:bookmarkStart w:id="245" w:name="_Toc393188871"/>
-      <w:bookmarkStart w:id="246" w:name="_Toc464646921"/>
-      <w:bookmarkEnd w:id="244"/>
+      <w:bookmarkStart w:id="247" w:name="_Toc382310250"/>
+      <w:bookmarkStart w:id="248" w:name="_Toc393188871"/>
+      <w:bookmarkStart w:id="249" w:name="_Toc464646921"/>
+      <w:bookmarkEnd w:id="247"/>
       <w:r>
         <w:t>VPD</w:t>
       </w:r>
       <w:r>
         <w:t>(kPa)</w:t>
       </w:r>
-      <w:bookmarkEnd w:id="245"/>
-      <w:bookmarkEnd w:id="246"/>
+      <w:bookmarkEnd w:id="248"/>
+      <w:bookmarkEnd w:id="249"/>
     </w:p>
     <w:p>
       <w:pPr>
@@ -34212,18 +34323,18 @@
         </w:tabs>
         <w:ind w:left="648" w:hanging="648"/>
       </w:pPr>
-      <w:bookmarkStart w:id="247" w:name="_Toc382310252"/>
-      <w:bookmarkStart w:id="248" w:name="_Toc393188872"/>
-      <w:bookmarkStart w:id="249" w:name="_Toc464646922"/>
-      <w:bookmarkEnd w:id="247"/>
+      <w:bookmarkStart w:id="250" w:name="_Toc382310252"/>
+      <w:bookmarkStart w:id="251" w:name="_Toc393188872"/>
+      <w:bookmarkStart w:id="252" w:name="_Toc464646922"/>
+      <w:bookmarkEnd w:id="250"/>
       <w:r>
         <w:t>GrossPsn</w:t>
       </w:r>
       <w:r>
         <w:t>(gC/mo)</w:t>
       </w:r>
-      <w:bookmarkEnd w:id="248"/>
-      <w:bookmarkEnd w:id="249"/>
+      <w:bookmarkEnd w:id="251"/>
+      <w:bookmarkEnd w:id="252"/>
     </w:p>
     <w:p>
       <w:pPr>
@@ -34263,8 +34374,8 @@
         </w:tabs>
         <w:ind w:left="648" w:hanging="648"/>
       </w:pPr>
-      <w:bookmarkStart w:id="250" w:name="_Toc393188873"/>
-      <w:bookmarkStart w:id="251" w:name="_Toc464646923"/>
+      <w:bookmarkStart w:id="253" w:name="_Toc393188873"/>
+      <w:bookmarkStart w:id="254" w:name="_Toc464646923"/>
       <w:r>
         <w:lastRenderedPageBreak/>
         <w:t>NetPsn</w:t>
@@ -34272,8 +34383,8 @@
       <w:r>
         <w:t>(gC/mo)</w:t>
       </w:r>
-      <w:bookmarkEnd w:id="250"/>
-      <w:bookmarkEnd w:id="251"/>
+      <w:bookmarkEnd w:id="253"/>
+      <w:bookmarkEnd w:id="254"/>
     </w:p>
     <w:p>
       <w:pPr>
@@ -34316,8 +34427,8 @@
         </w:tabs>
         <w:ind w:left="648" w:hanging="648"/>
       </w:pPr>
-      <w:bookmarkStart w:id="252" w:name="_Toc393188874"/>
-      <w:bookmarkStart w:id="253" w:name="_Toc464646924"/>
+      <w:bookmarkStart w:id="255" w:name="_Toc393188874"/>
+      <w:bookmarkStart w:id="256" w:name="_Toc464646924"/>
       <w:r>
         <w:t>Maintenance</w:t>
       </w:r>
@@ -34330,8 +34441,8 @@
       <w:r>
         <w:t>(gC/mo)</w:t>
       </w:r>
-      <w:bookmarkEnd w:id="252"/>
-      <w:bookmarkEnd w:id="253"/>
+      <w:bookmarkEnd w:id="255"/>
+      <w:bookmarkEnd w:id="256"/>
     </w:p>
     <w:p>
       <w:pPr>
@@ -34368,18 +34479,18 @@
         </w:tabs>
         <w:ind w:left="648" w:hanging="648"/>
       </w:pPr>
-      <w:bookmarkStart w:id="254" w:name="_Toc382310257"/>
-      <w:bookmarkStart w:id="255" w:name="_Toc393188876"/>
-      <w:bookmarkStart w:id="256" w:name="_Toc464646925"/>
-      <w:bookmarkEnd w:id="254"/>
+      <w:bookmarkStart w:id="257" w:name="_Toc382310257"/>
+      <w:bookmarkStart w:id="258" w:name="_Toc393188876"/>
+      <w:bookmarkStart w:id="259" w:name="_Toc464646925"/>
+      <w:bookmarkEnd w:id="257"/>
       <w:r>
         <w:t>Wood</w:t>
       </w:r>
       <w:r>
         <w:t>(gDW)</w:t>
       </w:r>
-      <w:bookmarkEnd w:id="255"/>
-      <w:bookmarkEnd w:id="256"/>
+      <w:bookmarkEnd w:id="258"/>
+      <w:bookmarkEnd w:id="259"/>
     </w:p>
     <w:p>
       <w:pPr>
@@ -34410,18 +34521,18 @@
         </w:tabs>
         <w:ind w:left="648" w:hanging="648"/>
       </w:pPr>
-      <w:bookmarkStart w:id="257" w:name="_Toc382310259"/>
-      <w:bookmarkStart w:id="258" w:name="_Toc393188877"/>
-      <w:bookmarkStart w:id="259" w:name="_Toc464646926"/>
-      <w:bookmarkEnd w:id="257"/>
+      <w:bookmarkStart w:id="260" w:name="_Toc382310259"/>
+      <w:bookmarkStart w:id="261" w:name="_Toc393188877"/>
+      <w:bookmarkStart w:id="262" w:name="_Toc464646926"/>
+      <w:bookmarkEnd w:id="260"/>
       <w:r>
         <w:t>Root</w:t>
       </w:r>
       <w:r>
         <w:t>(gDW)</w:t>
       </w:r>
-      <w:bookmarkEnd w:id="258"/>
-      <w:bookmarkEnd w:id="259"/>
+      <w:bookmarkEnd w:id="261"/>
+      <w:bookmarkEnd w:id="262"/>
     </w:p>
     <w:p>
       <w:pPr>
@@ -34440,16 +34551,16 @@
         </w:tabs>
         <w:ind w:left="648" w:hanging="648"/>
       </w:pPr>
-      <w:bookmarkStart w:id="260" w:name="_Toc393188878"/>
-      <w:bookmarkStart w:id="261" w:name="_Toc464646927"/>
+      <w:bookmarkStart w:id="263" w:name="_Toc393188878"/>
+      <w:bookmarkStart w:id="264" w:name="_Toc464646927"/>
       <w:r>
         <w:t>Fol</w:t>
       </w:r>
       <w:r>
         <w:t>(gDW)</w:t>
       </w:r>
-      <w:bookmarkEnd w:id="260"/>
-      <w:bookmarkEnd w:id="261"/>
+      <w:bookmarkEnd w:id="263"/>
+      <w:bookmarkEnd w:id="264"/>
     </w:p>
     <w:p>
       <w:pPr>
@@ -34468,16 +34579,16 @@
         </w:tabs>
         <w:ind w:left="648" w:hanging="648"/>
       </w:pPr>
-      <w:bookmarkStart w:id="262" w:name="_Toc393188879"/>
-      <w:bookmarkStart w:id="263" w:name="_Toc464646928"/>
+      <w:bookmarkStart w:id="265" w:name="_Toc393188879"/>
+      <w:bookmarkStart w:id="266" w:name="_Toc464646928"/>
       <w:r>
         <w:t>NSC</w:t>
       </w:r>
       <w:r>
         <w:t>(gC)</w:t>
       </w:r>
-      <w:bookmarkEnd w:id="262"/>
-      <w:bookmarkEnd w:id="263"/>
+      <w:bookmarkEnd w:id="265"/>
+      <w:bookmarkEnd w:id="266"/>
     </w:p>
     <w:p>
       <w:pPr>
@@ -34499,14 +34610,14 @@
         </w:tabs>
         <w:ind w:left="648" w:hanging="648"/>
       </w:pPr>
-      <w:bookmarkStart w:id="264" w:name="_Toc464646929"/>
+      <w:bookmarkStart w:id="267" w:name="_Toc464646929"/>
       <w:r>
         <w:t>HeteroResp(gC_mo</w:t>
       </w:r>
       <w:r>
         <w:t>)</w:t>
       </w:r>
-      <w:bookmarkEnd w:id="264"/>
+      <w:bookmarkEnd w:id="267"/>
     </w:p>
     <w:p>
       <w:pPr>
@@ -34530,18 +34641,18 @@
         </w:tabs>
         <w:ind w:left="648" w:hanging="648"/>
       </w:pPr>
-      <w:bookmarkStart w:id="265" w:name="_Toc382310263"/>
-      <w:bookmarkStart w:id="266" w:name="_Toc393188880"/>
-      <w:bookmarkStart w:id="267" w:name="_Toc464646930"/>
-      <w:bookmarkEnd w:id="265"/>
+      <w:bookmarkStart w:id="268" w:name="_Toc382310263"/>
+      <w:bookmarkStart w:id="269" w:name="_Toc393188880"/>
+      <w:bookmarkStart w:id="270" w:name="_Toc464646930"/>
+      <w:bookmarkEnd w:id="268"/>
       <w:r>
         <w:t>Litter</w:t>
       </w:r>
       <w:r>
         <w:t>(gDW)</w:t>
       </w:r>
-      <w:bookmarkEnd w:id="266"/>
-      <w:bookmarkEnd w:id="267"/>
+      <w:bookmarkEnd w:id="269"/>
+      <w:bookmarkEnd w:id="270"/>
     </w:p>
     <w:p>
       <w:pPr>
@@ -34581,8 +34692,8 @@
         </w:tabs>
         <w:ind w:left="648" w:hanging="648"/>
       </w:pPr>
-      <w:bookmarkStart w:id="268" w:name="_Toc393188881"/>
-      <w:bookmarkStart w:id="269" w:name="_Toc464646931"/>
+      <w:bookmarkStart w:id="271" w:name="_Toc393188881"/>
+      <w:bookmarkStart w:id="272" w:name="_Toc464646931"/>
       <w:r>
         <w:t>CWD</w:t>
       </w:r>
@@ -34598,8 +34709,8 @@
       <w:r>
         <w:t>)</w:t>
       </w:r>
-      <w:bookmarkEnd w:id="268"/>
-      <w:bookmarkEnd w:id="269"/>
+      <w:bookmarkEnd w:id="271"/>
+      <w:bookmarkEnd w:id="272"/>
     </w:p>
     <w:p>
       <w:pPr>
@@ -34640,8 +34751,8 @@
       <w:pPr>
         <w:pStyle w:val="Heading1"/>
       </w:pPr>
-      <w:bookmarkStart w:id="270" w:name="_Toc393188882"/>
-      <w:bookmarkStart w:id="271" w:name="_Toc464646932"/>
+      <w:bookmarkStart w:id="273" w:name="_Toc393188882"/>
+      <w:bookmarkStart w:id="274" w:name="_Toc464646932"/>
       <w:r>
         <w:lastRenderedPageBreak/>
         <w:t xml:space="preserve">Output file - </w:t>
@@ -34664,8 +34775,8 @@
       <w:r>
         <w:t>)</w:t>
       </w:r>
-      <w:bookmarkEnd w:id="270"/>
-      <w:bookmarkEnd w:id="271"/>
+      <w:bookmarkEnd w:id="273"/>
+      <w:bookmarkEnd w:id="274"/>
     </w:p>
     <w:p>
       <w:pPr>
@@ -34732,16 +34843,16 @@
         </w:tabs>
         <w:ind w:left="648" w:hanging="648"/>
       </w:pPr>
-      <w:bookmarkStart w:id="272" w:name="_Toc393188883"/>
-      <w:bookmarkStart w:id="273" w:name="_Toc464646933"/>
+      <w:bookmarkStart w:id="275" w:name="_Toc393188883"/>
+      <w:bookmarkStart w:id="276" w:name="_Toc464646933"/>
       <w:r>
         <w:t>Age</w:t>
       </w:r>
-      <w:bookmarkEnd w:id="272"/>
+      <w:bookmarkEnd w:id="275"/>
       <w:r>
         <w:t>(yr)</w:t>
       </w:r>
-      <w:bookmarkEnd w:id="273"/>
+      <w:bookmarkEnd w:id="276"/>
     </w:p>
     <w:p>
       <w:pPr>
@@ -34760,14 +34871,14 @@
         </w:tabs>
         <w:ind w:left="648" w:hanging="648"/>
       </w:pPr>
-      <w:bookmarkStart w:id="274" w:name="_Toc464646934"/>
+      <w:bookmarkStart w:id="277" w:name="_Toc464646934"/>
       <w:r>
         <w:t>Layer</w:t>
       </w:r>
       <w:r>
         <w:t>(-)</w:t>
       </w:r>
-      <w:bookmarkEnd w:id="274"/>
+      <w:bookmarkEnd w:id="277"/>
     </w:p>
     <w:p>
       <w:pPr>
@@ -34789,16 +34900,16 @@
         </w:tabs>
         <w:ind w:left="648" w:hanging="648"/>
       </w:pPr>
-      <w:bookmarkStart w:id="275" w:name="_Toc393188887"/>
-      <w:bookmarkStart w:id="276" w:name="_Toc464646935"/>
+      <w:bookmarkStart w:id="278" w:name="_Toc393188887"/>
+      <w:bookmarkStart w:id="279" w:name="_Toc464646935"/>
       <w:r>
         <w:t>LAI</w:t>
       </w:r>
       <w:r>
         <w:t>(m2)</w:t>
       </w:r>
-      <w:bookmarkEnd w:id="275"/>
-      <w:bookmarkEnd w:id="276"/>
+      <w:bookmarkEnd w:id="278"/>
+      <w:bookmarkEnd w:id="279"/>
     </w:p>
     <w:p>
       <w:pPr>
@@ -34820,16 +34931,16 @@
         </w:tabs>
         <w:ind w:left="648" w:hanging="648"/>
       </w:pPr>
-      <w:bookmarkStart w:id="277" w:name="_Toc393188889"/>
-      <w:bookmarkStart w:id="278" w:name="_Toc464646936"/>
+      <w:bookmarkStart w:id="280" w:name="_Toc393188889"/>
+      <w:bookmarkStart w:id="281" w:name="_Toc464646936"/>
       <w:r>
         <w:t>GrossPsn</w:t>
       </w:r>
       <w:r>
         <w:t>(gC/m2/mo)</w:t>
       </w:r>
-      <w:bookmarkEnd w:id="277"/>
-      <w:bookmarkEnd w:id="278"/>
+      <w:bookmarkEnd w:id="280"/>
+      <w:bookmarkEnd w:id="281"/>
     </w:p>
     <w:p>
       <w:pPr>
@@ -34860,13 +34971,13 @@
         </w:tabs>
         <w:ind w:left="648" w:hanging="648"/>
       </w:pPr>
-      <w:bookmarkStart w:id="279" w:name="_Toc393188890"/>
-      <w:bookmarkStart w:id="280" w:name="_Toc464646937"/>
+      <w:bookmarkStart w:id="282" w:name="_Toc393188890"/>
+      <w:bookmarkStart w:id="283" w:name="_Toc464646937"/>
       <w:r>
         <w:t>FolResp(gC/m2/mo)</w:t>
       </w:r>
-      <w:bookmarkEnd w:id="279"/>
-      <w:bookmarkEnd w:id="280"/>
+      <w:bookmarkEnd w:id="282"/>
+      <w:bookmarkEnd w:id="283"/>
     </w:p>
     <w:p>
       <w:pPr>
@@ -34885,13 +34996,13 @@
         </w:tabs>
         <w:ind w:left="648" w:hanging="648"/>
       </w:pPr>
-      <w:bookmarkStart w:id="281" w:name="_Toc393188891"/>
-      <w:bookmarkStart w:id="282" w:name="_Toc464646938"/>
+      <w:bookmarkStart w:id="284" w:name="_Toc393188891"/>
+      <w:bookmarkStart w:id="285" w:name="_Toc464646938"/>
       <w:r>
         <w:t>MaintResp(gC/m2/mo)</w:t>
       </w:r>
-      <w:bookmarkEnd w:id="281"/>
-      <w:bookmarkEnd w:id="282"/>
+      <w:bookmarkEnd w:id="284"/>
+      <w:bookmarkEnd w:id="285"/>
     </w:p>
     <w:p>
       <w:pPr>
@@ -34910,16 +35021,16 @@
         </w:tabs>
         <w:ind w:left="648" w:hanging="648"/>
       </w:pPr>
-      <w:bookmarkStart w:id="283" w:name="_Toc393188892"/>
-      <w:bookmarkStart w:id="284" w:name="_Toc464646939"/>
+      <w:bookmarkStart w:id="286" w:name="_Toc393188892"/>
+      <w:bookmarkStart w:id="287" w:name="_Toc464646939"/>
       <w:r>
         <w:t>NetPsn</w:t>
       </w:r>
       <w:r>
         <w:t>(gC/m2/mo)</w:t>
       </w:r>
-      <w:bookmarkEnd w:id="283"/>
-      <w:bookmarkEnd w:id="284"/>
+      <w:bookmarkEnd w:id="286"/>
+      <w:bookmarkEnd w:id="287"/>
     </w:p>
     <w:p>
       <w:pPr>
@@ -34950,14 +35061,14 @@
         </w:tabs>
         <w:ind w:left="648" w:hanging="648"/>
       </w:pPr>
-      <w:bookmarkStart w:id="285" w:name="_Toc393188900"/>
-      <w:bookmarkStart w:id="286" w:name="_Toc464646940"/>
-      <w:bookmarkStart w:id="287" w:name="_Toc393188893"/>
+      <w:bookmarkStart w:id="288" w:name="_Toc393188900"/>
+      <w:bookmarkStart w:id="289" w:name="_Toc464646940"/>
+      <w:bookmarkStart w:id="290" w:name="_Toc393188893"/>
       <w:r>
         <w:t>Transpiration(mm/mo)</w:t>
       </w:r>
-      <w:bookmarkEnd w:id="285"/>
-      <w:bookmarkEnd w:id="286"/>
+      <w:bookmarkEnd w:id="288"/>
+      <w:bookmarkEnd w:id="289"/>
     </w:p>
     <w:p>
       <w:pPr>
@@ -34976,9 +35087,9 @@
         </w:tabs>
         <w:ind w:left="648" w:hanging="648"/>
       </w:pPr>
-      <w:bookmarkStart w:id="288" w:name="_Toc393188898"/>
-      <w:bookmarkStart w:id="289" w:name="_Toc464646941"/>
-      <w:bookmarkEnd w:id="287"/>
+      <w:bookmarkStart w:id="291" w:name="_Toc393188898"/>
+      <w:bookmarkStart w:id="292" w:name="_Toc464646941"/>
+      <w:bookmarkEnd w:id="290"/>
       <w:r>
         <w:lastRenderedPageBreak/>
         <w:t>WUE</w:t>
@@ -34986,8 +35097,8 @@
       <w:r>
         <w:t>(g/mm)</w:t>
       </w:r>
-      <w:bookmarkEnd w:id="288"/>
-      <w:bookmarkEnd w:id="289"/>
+      <w:bookmarkEnd w:id="291"/>
+      <w:bookmarkEnd w:id="292"/>
     </w:p>
     <w:p>
       <w:pPr>
@@ -35036,8 +35147,8 @@
         </w:tabs>
         <w:ind w:left="648" w:hanging="648"/>
       </w:pPr>
-      <w:bookmarkStart w:id="290" w:name="_Toc393188901"/>
-      <w:bookmarkStart w:id="291" w:name="_Toc464646942"/>
+      <w:bookmarkStart w:id="293" w:name="_Toc393188901"/>
+      <w:bookmarkStart w:id="294" w:name="_Toc464646942"/>
       <w:r>
         <w:t>Fol</w:t>
       </w:r>
@@ -35053,8 +35164,8 @@
       <w:r>
         <w:t>)</w:t>
       </w:r>
-      <w:bookmarkEnd w:id="290"/>
-      <w:bookmarkEnd w:id="291"/>
+      <w:bookmarkEnd w:id="293"/>
+      <w:bookmarkEnd w:id="294"/>
     </w:p>
     <w:p>
       <w:pPr>
@@ -35097,8 +35208,8 @@
         </w:tabs>
         <w:ind w:left="648" w:hanging="648"/>
       </w:pPr>
-      <w:bookmarkStart w:id="292" w:name="_Toc393188902"/>
-      <w:bookmarkStart w:id="293" w:name="_Toc464646943"/>
+      <w:bookmarkStart w:id="295" w:name="_Toc393188902"/>
+      <w:bookmarkStart w:id="296" w:name="_Toc464646943"/>
       <w:r>
         <w:t>Root</w:t>
       </w:r>
@@ -35114,8 +35225,8 @@
       <w:r>
         <w:t>)</w:t>
       </w:r>
-      <w:bookmarkEnd w:id="292"/>
-      <w:bookmarkEnd w:id="293"/>
+      <w:bookmarkEnd w:id="295"/>
+      <w:bookmarkEnd w:id="296"/>
     </w:p>
     <w:p>
       <w:pPr>
@@ -35161,8 +35272,8 @@
         </w:tabs>
         <w:ind w:left="648" w:hanging="648"/>
       </w:pPr>
-      <w:bookmarkStart w:id="294" w:name="_Toc393188903"/>
-      <w:bookmarkStart w:id="295" w:name="_Toc464646944"/>
+      <w:bookmarkStart w:id="297" w:name="_Toc393188903"/>
+      <w:bookmarkStart w:id="298" w:name="_Toc464646944"/>
       <w:r>
         <w:t>Wood</w:t>
       </w:r>
@@ -35178,8 +35289,8 @@
       <w:r>
         <w:t>)</w:t>
       </w:r>
-      <w:bookmarkEnd w:id="294"/>
-      <w:bookmarkEnd w:id="295"/>
+      <w:bookmarkEnd w:id="297"/>
+      <w:bookmarkEnd w:id="298"/>
     </w:p>
     <w:p>
       <w:pPr>
@@ -35225,8 +35336,8 @@
         </w:tabs>
         <w:ind w:left="648" w:hanging="648"/>
       </w:pPr>
-      <w:bookmarkStart w:id="296" w:name="_Toc393188904"/>
-      <w:bookmarkStart w:id="297" w:name="_Toc464646945"/>
+      <w:bookmarkStart w:id="299" w:name="_Toc393188904"/>
+      <w:bookmarkStart w:id="300" w:name="_Toc464646945"/>
       <w:r>
         <w:t>N</w:t>
       </w:r>
@@ -35248,8 +35359,8 @@
       <w:r>
         <w:t>)</w:t>
       </w:r>
-      <w:bookmarkEnd w:id="296"/>
-      <w:bookmarkEnd w:id="297"/>
+      <w:bookmarkEnd w:id="299"/>
+      <w:bookmarkEnd w:id="300"/>
     </w:p>
     <w:p>
       <w:pPr>
@@ -35298,8 +35409,8 @@
         </w:tabs>
         <w:ind w:left="648" w:hanging="648"/>
       </w:pPr>
-      <w:bookmarkStart w:id="298" w:name="_Toc464646946"/>
-      <w:bookmarkStart w:id="299" w:name="_Toc393188905"/>
+      <w:bookmarkStart w:id="301" w:name="_Toc464646946"/>
+      <w:bookmarkStart w:id="302" w:name="_Toc393188905"/>
       <w:r>
         <w:t>N</w:t>
       </w:r>
@@ -35315,7 +35426,7 @@
       <w:r>
         <w:t>)</w:t>
       </w:r>
-      <w:bookmarkEnd w:id="298"/>
+      <w:bookmarkEnd w:id="301"/>
     </w:p>
     <w:p>
       <w:pPr>
@@ -35355,7 +35466,7 @@
         </w:tabs>
         <w:ind w:left="648" w:hanging="648"/>
       </w:pPr>
-      <w:bookmarkStart w:id="300" w:name="_Toc464646947"/>
+      <w:bookmarkStart w:id="303" w:name="_Toc464646947"/>
       <w:r>
         <w:t>f</w:t>
       </w:r>
@@ -35365,8 +35476,8 @@
       <w:r>
         <w:t>(-)</w:t>
       </w:r>
-      <w:bookmarkEnd w:id="299"/>
-      <w:bookmarkEnd w:id="300"/>
+      <w:bookmarkEnd w:id="302"/>
+      <w:bookmarkEnd w:id="303"/>
     </w:p>
     <w:p>
       <w:pPr>
@@ -35391,8 +35502,8 @@
         </w:tabs>
         <w:ind w:left="648" w:hanging="648"/>
       </w:pPr>
-      <w:bookmarkStart w:id="301" w:name="_Toc464646948"/>
-      <w:bookmarkStart w:id="302" w:name="_Toc393188906"/>
+      <w:bookmarkStart w:id="304" w:name="_Toc464646948"/>
+      <w:bookmarkStart w:id="305" w:name="_Toc393188906"/>
       <w:r>
         <w:t>fRad</w:t>
       </w:r>
@@ -35402,7 +35513,7 @@
       <w:r>
         <w:t>-)</w:t>
       </w:r>
-      <w:bookmarkEnd w:id="301"/>
+      <w:bookmarkEnd w:id="304"/>
     </w:p>
     <w:p>
       <w:pPr>
@@ -35427,15 +35538,15 @@
         </w:tabs>
         <w:ind w:left="648" w:hanging="648"/>
       </w:pPr>
-      <w:bookmarkStart w:id="303" w:name="_Toc464646949"/>
+      <w:bookmarkStart w:id="306" w:name="_Toc464646949"/>
       <w:r>
         <w:t>f</w:t>
       </w:r>
       <w:r>
         <w:t>Temp_psn(-)</w:t>
       </w:r>
-      <w:bookmarkEnd w:id="302"/>
-      <w:bookmarkEnd w:id="303"/>
+      <w:bookmarkEnd w:id="305"/>
+      <w:bookmarkEnd w:id="306"/>
     </w:p>
     <w:p>
       <w:pPr>
@@ -35460,12 +35571,12 @@
         </w:tabs>
         <w:ind w:left="648" w:hanging="648"/>
       </w:pPr>
-      <w:bookmarkStart w:id="304" w:name="_Toc464646950"/>
-      <w:bookmarkStart w:id="305" w:name="_Toc393188907"/>
+      <w:bookmarkStart w:id="307" w:name="_Toc464646950"/>
+      <w:bookmarkStart w:id="308" w:name="_Toc393188907"/>
       <w:r>
         <w:t>DelAmax(-)</w:t>
       </w:r>
-      <w:bookmarkEnd w:id="304"/>
+      <w:bookmarkEnd w:id="307"/>
     </w:p>
     <w:p>
       <w:pPr>
@@ -35493,15 +35604,15 @@
         </w:tabs>
         <w:ind w:left="648" w:hanging="648"/>
       </w:pPr>
-      <w:bookmarkStart w:id="306" w:name="_Toc464646951"/>
+      <w:bookmarkStart w:id="309" w:name="_Toc464646951"/>
       <w:r>
         <w:t>f</w:t>
       </w:r>
       <w:r>
         <w:t>Temp_resp(-)</w:t>
       </w:r>
-      <w:bookmarkEnd w:id="305"/>
-      <w:bookmarkEnd w:id="306"/>
+      <w:bookmarkEnd w:id="308"/>
+      <w:bookmarkEnd w:id="309"/>
     </w:p>
     <w:p>
       <w:pPr>
@@ -35538,8 +35649,8 @@
         </w:tabs>
         <w:ind w:left="648" w:hanging="648"/>
       </w:pPr>
-      <w:bookmarkStart w:id="307" w:name="_Toc393188908"/>
-      <w:bookmarkStart w:id="308" w:name="_Toc464646952"/>
+      <w:bookmarkStart w:id="310" w:name="_Toc393188908"/>
+      <w:bookmarkStart w:id="311" w:name="_Toc464646952"/>
       <w:r>
         <w:lastRenderedPageBreak/>
         <w:t>fA</w:t>
@@ -35547,8 +35658,8 @@
       <w:r>
         <w:t>ge(-)</w:t>
       </w:r>
-      <w:bookmarkEnd w:id="307"/>
-      <w:bookmarkEnd w:id="308"/>
+      <w:bookmarkEnd w:id="310"/>
+      <w:bookmarkEnd w:id="311"/>
     </w:p>
     <w:p>
       <w:pPr>
@@ -35567,12 +35678,12 @@
         </w:tabs>
         <w:ind w:left="648" w:hanging="648"/>
       </w:pPr>
-      <w:bookmarkStart w:id="309" w:name="_Toc464646953"/>
-      <w:bookmarkStart w:id="310" w:name="_Toc393188909"/>
+      <w:bookmarkStart w:id="312" w:name="_Toc464646953"/>
+      <w:bookmarkStart w:id="313" w:name="_Toc393188909"/>
       <w:r>
         <w:t>LeafOn(-)</w:t>
       </w:r>
-      <w:bookmarkEnd w:id="309"/>
+      <w:bookmarkEnd w:id="312"/>
     </w:p>
     <w:p>
       <w:pPr>
@@ -35591,11 +35702,11 @@
         </w:tabs>
         <w:ind w:left="648" w:hanging="648"/>
       </w:pPr>
-      <w:bookmarkStart w:id="311" w:name="_Toc464646954"/>
+      <w:bookmarkStart w:id="314" w:name="_Toc464646954"/>
       <w:r>
         <w:t>FActiveBiomass(gDW_gDW)</w:t>
       </w:r>
-      <w:bookmarkEnd w:id="311"/>
+      <w:bookmarkEnd w:id="314"/>
     </w:p>
     <w:p>
       <w:pPr>
@@ -35610,9 +35721,9 @@
       <w:pPr>
         <w:pStyle w:val="Heading1"/>
       </w:pPr>
-      <w:bookmarkStart w:id="312" w:name="_Toc393188910"/>
-      <w:bookmarkStart w:id="313" w:name="_Toc464646955"/>
-      <w:bookmarkEnd w:id="310"/>
+      <w:bookmarkStart w:id="315" w:name="_Toc393188910"/>
+      <w:bookmarkStart w:id="316" w:name="_Toc464646955"/>
+      <w:bookmarkEnd w:id="313"/>
       <w:r>
         <w:lastRenderedPageBreak/>
         <w:t xml:space="preserve">Output file </w:t>
@@ -35620,7 +35731,7 @@
       <w:r>
         <w:t>–</w:t>
       </w:r>
-      <w:bookmarkEnd w:id="312"/>
+      <w:bookmarkEnd w:id="315"/>
       <w:r>
         <w:t xml:space="preserve"> </w:t>
       </w:r>
@@ -35636,7 +35747,7 @@
       <w:r>
         <w:t xml:space="preserve"> output)</w:t>
       </w:r>
-      <w:bookmarkEnd w:id="313"/>
+      <w:bookmarkEnd w:id="316"/>
     </w:p>
     <w:p>
       <w:pPr>
@@ -35676,11 +35787,11 @@
         </w:tabs>
         <w:ind w:left="648" w:hanging="648"/>
       </w:pPr>
-      <w:bookmarkStart w:id="314" w:name="_Toc464646956"/>
+      <w:bookmarkStart w:id="317" w:name="_Toc464646956"/>
       <w:r>
         <w:t>Year</w:t>
       </w:r>
-      <w:bookmarkEnd w:id="314"/>
+      <w:bookmarkEnd w:id="317"/>
     </w:p>
     <w:p>
       <w:pPr>
@@ -35702,11 +35813,11 @@
         </w:tabs>
         <w:ind w:left="648" w:hanging="648"/>
       </w:pPr>
-      <w:bookmarkStart w:id="315" w:name="_Toc464646957"/>
+      <w:bookmarkStart w:id="318" w:name="_Toc464646957"/>
       <w:r>
         <w:t>Species</w:t>
       </w:r>
-      <w:bookmarkEnd w:id="315"/>
+      <w:bookmarkEnd w:id="318"/>
     </w:p>
     <w:p>
       <w:pPr>
@@ -35731,11 +35842,11 @@
         </w:tabs>
         <w:ind w:left="648" w:hanging="648"/>
       </w:pPr>
-      <w:bookmarkStart w:id="316" w:name="_Toc464646958"/>
+      <w:bookmarkStart w:id="319" w:name="_Toc464646958"/>
       <w:r>
         <w:t>Pest</w:t>
       </w:r>
-      <w:bookmarkEnd w:id="316"/>
+      <w:bookmarkEnd w:id="319"/>
     </w:p>
     <w:p>
       <w:pPr>
@@ -35769,11 +35880,11 @@
         </w:tabs>
         <w:ind w:left="648" w:hanging="648"/>
       </w:pPr>
-      <w:bookmarkStart w:id="317" w:name="_Toc464646959"/>
+      <w:bookmarkStart w:id="320" w:name="_Toc464646959"/>
       <w:r>
         <w:t>fWater</w:t>
       </w:r>
-      <w:bookmarkEnd w:id="317"/>
+      <w:bookmarkEnd w:id="320"/>
     </w:p>
     <w:p>
       <w:pPr>
@@ -35804,11 +35915,11 @@
         </w:tabs>
         <w:ind w:left="648" w:hanging="648"/>
       </w:pPr>
-      <w:bookmarkStart w:id="318" w:name="_Toc464646960"/>
+      <w:bookmarkStart w:id="321" w:name="_Toc464646960"/>
       <w:r>
         <w:t>fRad</w:t>
       </w:r>
-      <w:bookmarkEnd w:id="318"/>
+      <w:bookmarkEnd w:id="321"/>
     </w:p>
     <w:p>
       <w:pPr>
@@ -35827,11 +35938,11 @@
         </w:tabs>
         <w:ind w:left="648" w:hanging="648"/>
       </w:pPr>
-      <w:bookmarkStart w:id="319" w:name="_Toc464646961"/>
+      <w:bookmarkStart w:id="322" w:name="_Toc464646961"/>
       <w:r>
         <w:t>Est</w:t>
       </w:r>
-      <w:bookmarkEnd w:id="319"/>
+      <w:bookmarkEnd w:id="322"/>
     </w:p>
     <w:p>
       <w:pPr>
@@ -35846,7 +35957,7 @@
       <w:pPr>
         <w:pStyle w:val="Heading1"/>
       </w:pPr>
-      <w:bookmarkStart w:id="320" w:name="_Toc464646962"/>
+      <w:bookmarkStart w:id="323" w:name="_Toc464646962"/>
       <w:r>
         <w:lastRenderedPageBreak/>
         <w:t xml:space="preserve">Appendix. </w:t>
@@ -35857,7 +35968,7 @@
       <w:r>
         <w:t>Calibration tips.</w:t>
       </w:r>
-      <w:bookmarkEnd w:id="320"/>
+      <w:bookmarkEnd w:id="323"/>
     </w:p>
     <w:p>
       <w:pPr>
@@ -36997,7 +37108,7 @@
         <w:rFonts w:ascii="Arial" w:hAnsi="Arial" w:cs="Arial"/>
         <w:noProof/>
       </w:rPr>
-      <w:t>15</w:t>
+      <w:t>21</w:t>
     </w:r>
     <w:r>
       <w:rPr>
@@ -37072,21 +37183,11 @@
     <w:r>
       <w:t>PnET-</w:t>
     </w:r>
-    <w:r>
-      <w:fldChar w:fldCharType="begin"/>
-    </w:r>
-    <w:r>
-      <w:instrText xml:space="preserve"> DOCPROPERTY  "Extension Name"  \* MERGEFORMAT </w:instrText>
-    </w:r>
-    <w:r>
-      <w:fldChar w:fldCharType="separate"/>
-    </w:r>
-    <w:r>
-      <w:t>Biomass Succession</w:t>
-    </w:r>
-    <w:r>
-      <w:fldChar w:fldCharType="end"/>
-    </w:r>
+    <w:fldSimple w:instr=" DOCPROPERTY  &quot;Extension Name&quot;  \* MERGEFORMAT ">
+      <w:r>
+        <w:t>Biomass Succession</w:t>
+      </w:r>
+    </w:fldSimple>
     <w:r>
       <w:t xml:space="preserve"> v2.0 – User Guide</w:t>
     </w:r>
@@ -40106,7 +40207,7 @@
 </file>
 
 <file path=customXml/itemProps1.xml><?xml version="1.0" encoding="utf-8"?>
-<ds:datastoreItem xmlns:ds="http://schemas.openxmlformats.org/officeDocument/2006/customXml" ds:itemID="{F3A67495-14AD-431D-8B98-9320D8AC2D28}">
+<ds:datastoreItem xmlns:ds="http://schemas.openxmlformats.org/officeDocument/2006/customXml" ds:itemID="{90A9D89D-73A5-4A42-9879-E24EBD487CB4}">
   <ds:schemaRefs>
     <ds:schemaRef ds:uri="http://schemas.openxmlformats.org/officeDocument/2006/bibliography"/>
   </ds:schemaRefs>
@@ -40114,7 +40215,7 @@
 </file>
 
 <file path=customXml/itemProps2.xml><?xml version="1.0" encoding="utf-8"?>
-<ds:datastoreItem xmlns:ds="http://schemas.openxmlformats.org/officeDocument/2006/customXml" ds:itemID="{DCB787B3-7656-42AC-A8F3-E694F73770E8}">
+<ds:datastoreItem xmlns:ds="http://schemas.openxmlformats.org/officeDocument/2006/customXml" ds:itemID="{6CFFAC06-BE0D-45AA-9837-8FA7B90D6F95}">
   <ds:schemaRefs>
     <ds:schemaRef ds:uri="http://schemas.openxmlformats.org/officeDocument/2006/bibliography"/>
   </ds:schemaRefs>

</xml_diff>

<commit_message>
Fix age check against timestep in AddNewCohort. Add BEDR to SaxtonAndRawlsParameters. Add Wythers and Dtemp to PnETGenericDefaultParameters. Advance to v2.1. Update UG. Compile installer.
</commit_message>
<xml_diff>
--- a/deploy/docs/LANDIS-II PnET-Succession vX.Y User Guide.docx
+++ b/deploy/docs/LANDIS-II PnET-Succession vX.Y User Guide.docx
@@ -181,7 +181,7 @@
         <w:rPr>
           <w:noProof/>
         </w:rPr>
-        <w:t>May 3, 2017</w:t>
+        <w:t>May 17, 2017</w:t>
       </w:r>
       <w:r>
         <w:fldChar w:fldCharType="end"/>
@@ -261,7 +261,7 @@
       <w:r>
         <w:fldChar w:fldCharType="separate"/>
       </w:r>
-      <w:hyperlink w:anchor="_Toc481580336" w:history="1">
+      <w:hyperlink w:anchor="_Toc482783556" w:history="1">
         <w:r>
           <w:rPr>
             <w:rStyle w:val="Hyperlink"/>
@@ -307,7 +307,7 @@
             <w:noProof/>
             <w:webHidden/>
           </w:rPr>
-          <w:instrText xml:space="preserve"> PAGEREF _Toc481580336 \h </w:instrText>
+          <w:instrText xml:space="preserve"> PAGEREF _Toc482783556 \h </w:instrText>
         </w:r>
         <w:r>
           <w:rPr>
@@ -352,7 +352,7 @@
           <w:szCs w:val="22"/>
         </w:rPr>
       </w:pPr>
-      <w:hyperlink w:anchor="_Toc481580337" w:history="1">
+      <w:hyperlink w:anchor="_Toc482783557" w:history="1">
         <w:r>
           <w:rPr>
             <w:rStyle w:val="Hyperlink"/>
@@ -395,7 +395,7 @@
             <w:noProof/>
             <w:webHidden/>
           </w:rPr>
-          <w:instrText xml:space="preserve"> PAGEREF _Toc481580337 \h </w:instrText>
+          <w:instrText xml:space="preserve"> PAGEREF _Toc482783557 \h </w:instrText>
         </w:r>
         <w:r>
           <w:rPr>
@@ -440,7 +440,7 @@
           <w:szCs w:val="22"/>
         </w:rPr>
       </w:pPr>
-      <w:hyperlink w:anchor="_Toc481580338" w:history="1">
+      <w:hyperlink w:anchor="_Toc482783558" w:history="1">
         <w:r>
           <w:rPr>
             <w:rStyle w:val="Hyperlink"/>
@@ -491,7 +491,7 @@
             <w:noProof/>
             <w:webHidden/>
           </w:rPr>
-          <w:instrText xml:space="preserve"> PAGEREF _Toc481580338 \h </w:instrText>
+          <w:instrText xml:space="preserve"> PAGEREF _Toc482783558 \h </w:instrText>
         </w:r>
         <w:r>
           <w:rPr>
@@ -536,7 +536,7 @@
           <w:szCs w:val="22"/>
         </w:rPr>
       </w:pPr>
-      <w:hyperlink w:anchor="_Toc481580339" w:history="1">
+      <w:hyperlink w:anchor="_Toc482783559" w:history="1">
         <w:r>
           <w:rPr>
             <w:rStyle w:val="Hyperlink"/>
@@ -579,7 +579,7 @@
             <w:noProof/>
             <w:webHidden/>
           </w:rPr>
-          <w:instrText xml:space="preserve"> PAGEREF _Toc481580339 \h </w:instrText>
+          <w:instrText xml:space="preserve"> PAGEREF _Toc482783559 \h </w:instrText>
         </w:r>
         <w:r>
           <w:rPr>
@@ -624,7 +624,7 @@
           <w:szCs w:val="22"/>
         </w:rPr>
       </w:pPr>
-      <w:hyperlink w:anchor="_Toc481580340" w:history="1">
+      <w:hyperlink w:anchor="_Toc482783560" w:history="1">
         <w:r>
           <w:rPr>
             <w:rStyle w:val="Hyperlink"/>
@@ -667,7 +667,7 @@
             <w:noProof/>
             <w:webHidden/>
           </w:rPr>
-          <w:instrText xml:space="preserve"> PAGEREF _Toc481580340 \h </w:instrText>
+          <w:instrText xml:space="preserve"> PAGEREF _Toc482783560 \h </w:instrText>
         </w:r>
         <w:r>
           <w:rPr>
@@ -712,7 +712,7 @@
           <w:szCs w:val="22"/>
         </w:rPr>
       </w:pPr>
-      <w:hyperlink w:anchor="_Toc481580341" w:history="1">
+      <w:hyperlink w:anchor="_Toc482783561" w:history="1">
         <w:r>
           <w:rPr>
             <w:rStyle w:val="Hyperlink"/>
@@ -755,7 +755,7 @@
             <w:noProof/>
             <w:webHidden/>
           </w:rPr>
-          <w:instrText xml:space="preserve"> PAGEREF _Toc481580341 \h </w:instrText>
+          <w:instrText xml:space="preserve"> PAGEREF _Toc482783561 \h </w:instrText>
         </w:r>
         <w:r>
           <w:rPr>
@@ -800,7 +800,7 @@
           <w:szCs w:val="22"/>
         </w:rPr>
       </w:pPr>
-      <w:hyperlink w:anchor="_Toc481580342" w:history="1">
+      <w:hyperlink w:anchor="_Toc482783562" w:history="1">
         <w:r>
           <w:rPr>
             <w:rStyle w:val="Hyperlink"/>
@@ -843,7 +843,7 @@
             <w:noProof/>
             <w:webHidden/>
           </w:rPr>
-          <w:instrText xml:space="preserve"> PAGEREF _Toc481580342 \h </w:instrText>
+          <w:instrText xml:space="preserve"> PAGEREF _Toc482783562 \h </w:instrText>
         </w:r>
         <w:r>
           <w:rPr>
@@ -890,7 +890,7 @@
           <w:szCs w:val="22"/>
         </w:rPr>
       </w:pPr>
-      <w:hyperlink w:anchor="_Toc481580343" w:history="1">
+      <w:hyperlink w:anchor="_Toc482783563" w:history="1">
         <w:r>
           <w:rPr>
             <w:rStyle w:val="Hyperlink"/>
@@ -935,7 +935,7 @@
             <w:noProof/>
             <w:webHidden/>
           </w:rPr>
-          <w:instrText xml:space="preserve"> PAGEREF _Toc481580343 \h </w:instrText>
+          <w:instrText xml:space="preserve"> PAGEREF _Toc482783563 \h </w:instrText>
         </w:r>
         <w:r>
           <w:rPr>
@@ -982,7 +982,7 @@
           <w:szCs w:val="22"/>
         </w:rPr>
       </w:pPr>
-      <w:hyperlink w:anchor="_Toc481580344" w:history="1">
+      <w:hyperlink w:anchor="_Toc482783564" w:history="1">
         <w:r>
           <w:rPr>
             <w:rStyle w:val="Hyperlink"/>
@@ -1027,7 +1027,7 @@
             <w:noProof/>
             <w:webHidden/>
           </w:rPr>
-          <w:instrText xml:space="preserve"> PAGEREF _Toc481580344 \h </w:instrText>
+          <w:instrText xml:space="preserve"> PAGEREF _Toc482783564 \h </w:instrText>
         </w:r>
         <w:r>
           <w:rPr>
@@ -1075,7 +1075,7 @@
           <w:szCs w:val="22"/>
         </w:rPr>
       </w:pPr>
-      <w:hyperlink w:anchor="_Toc481580345" w:history="1">
+      <w:hyperlink w:anchor="_Toc482783565" w:history="1">
         <w:r>
           <w:rPr>
             <w:rStyle w:val="Hyperlink"/>
@@ -1121,7 +1121,7 @@
             <w:noProof/>
             <w:webHidden/>
           </w:rPr>
-          <w:instrText xml:space="preserve"> PAGEREF _Toc481580345 \h </w:instrText>
+          <w:instrText xml:space="preserve"> PAGEREF _Toc482783565 \h </w:instrText>
         </w:r>
         <w:r>
           <w:rPr>
@@ -1166,7 +1166,7 @@
           <w:szCs w:val="22"/>
         </w:rPr>
       </w:pPr>
-      <w:hyperlink w:anchor="_Toc481580346" w:history="1">
+      <w:hyperlink w:anchor="_Toc482783566" w:history="1">
         <w:r>
           <w:rPr>
             <w:rStyle w:val="Hyperlink"/>
@@ -1209,7 +1209,7 @@
             <w:noProof/>
             <w:webHidden/>
           </w:rPr>
-          <w:instrText xml:space="preserve"> PAGEREF _Toc481580346 \h </w:instrText>
+          <w:instrText xml:space="preserve"> PAGEREF _Toc482783566 \h </w:instrText>
         </w:r>
         <w:r>
           <w:rPr>
@@ -1254,7 +1254,7 @@
           <w:szCs w:val="22"/>
         </w:rPr>
       </w:pPr>
-      <w:hyperlink w:anchor="_Toc481580347" w:history="1">
+      <w:hyperlink w:anchor="_Toc482783567" w:history="1">
         <w:r>
           <w:rPr>
             <w:rStyle w:val="Hyperlink"/>
@@ -1297,7 +1297,7 @@
             <w:noProof/>
             <w:webHidden/>
           </w:rPr>
-          <w:instrText xml:space="preserve"> PAGEREF _Toc481580347 \h </w:instrText>
+          <w:instrText xml:space="preserve"> PAGEREF _Toc482783567 \h </w:instrText>
         </w:r>
         <w:r>
           <w:rPr>
@@ -1342,7 +1342,7 @@
           <w:szCs w:val="22"/>
         </w:rPr>
       </w:pPr>
-      <w:hyperlink w:anchor="_Toc481580348" w:history="1">
+      <w:hyperlink w:anchor="_Toc482783568" w:history="1">
         <w:r>
           <w:rPr>
             <w:rStyle w:val="Hyperlink"/>
@@ -1385,7 +1385,7 @@
             <w:noProof/>
             <w:webHidden/>
           </w:rPr>
-          <w:instrText xml:space="preserve"> PAGEREF _Toc481580348 \h </w:instrText>
+          <w:instrText xml:space="preserve"> PAGEREF _Toc482783568 \h </w:instrText>
         </w:r>
         <w:r>
           <w:rPr>
@@ -1430,7 +1430,7 @@
           <w:szCs w:val="22"/>
         </w:rPr>
       </w:pPr>
-      <w:hyperlink w:anchor="_Toc481580349" w:history="1">
+      <w:hyperlink w:anchor="_Toc482783569" w:history="1">
         <w:r>
           <w:rPr>
             <w:rStyle w:val="Hyperlink"/>
@@ -1473,7 +1473,7 @@
             <w:noProof/>
             <w:webHidden/>
           </w:rPr>
-          <w:instrText xml:space="preserve"> PAGEREF _Toc481580349 \h </w:instrText>
+          <w:instrText xml:space="preserve"> PAGEREF _Toc482783569 \h </w:instrText>
         </w:r>
         <w:r>
           <w:rPr>
@@ -1520,7 +1520,7 @@
           <w:szCs w:val="22"/>
         </w:rPr>
       </w:pPr>
-      <w:hyperlink w:anchor="_Toc481580350" w:history="1">
+      <w:hyperlink w:anchor="_Toc482783570" w:history="1">
         <w:r>
           <w:rPr>
             <w:rStyle w:val="Hyperlink"/>
@@ -1565,7 +1565,7 @@
             <w:noProof/>
             <w:webHidden/>
           </w:rPr>
-          <w:instrText xml:space="preserve"> PAGEREF _Toc481580350 \h </w:instrText>
+          <w:instrText xml:space="preserve"> PAGEREF _Toc482783570 \h </w:instrText>
         </w:r>
         <w:r>
           <w:rPr>
@@ -1612,7 +1612,7 @@
           <w:szCs w:val="22"/>
         </w:rPr>
       </w:pPr>
-      <w:hyperlink w:anchor="_Toc481580351" w:history="1">
+      <w:hyperlink w:anchor="_Toc482783571" w:history="1">
         <w:r>
           <w:rPr>
             <w:rStyle w:val="Hyperlink"/>
@@ -1657,7 +1657,7 @@
             <w:noProof/>
             <w:webHidden/>
           </w:rPr>
-          <w:instrText xml:space="preserve"> PAGEREF _Toc481580351 \h </w:instrText>
+          <w:instrText xml:space="preserve"> PAGEREF _Toc482783571 \h </w:instrText>
         </w:r>
         <w:r>
           <w:rPr>
@@ -1704,7 +1704,7 @@
           <w:szCs w:val="22"/>
         </w:rPr>
       </w:pPr>
-      <w:hyperlink w:anchor="_Toc481580352" w:history="1">
+      <w:hyperlink w:anchor="_Toc482783572" w:history="1">
         <w:r>
           <w:rPr>
             <w:rStyle w:val="Hyperlink"/>
@@ -1749,7 +1749,7 @@
             <w:noProof/>
             <w:webHidden/>
           </w:rPr>
-          <w:instrText xml:space="preserve"> PAGEREF _Toc481580352 \h </w:instrText>
+          <w:instrText xml:space="preserve"> PAGEREF _Toc482783572 \h </w:instrText>
         </w:r>
         <w:r>
           <w:rPr>
@@ -1794,7 +1794,7 @@
           <w:szCs w:val="22"/>
         </w:rPr>
       </w:pPr>
-      <w:hyperlink w:anchor="_Toc481580353" w:history="1">
+      <w:hyperlink w:anchor="_Toc482783573" w:history="1">
         <w:r>
           <w:rPr>
             <w:rStyle w:val="Hyperlink"/>
@@ -1837,7 +1837,7 @@
             <w:noProof/>
             <w:webHidden/>
           </w:rPr>
-          <w:instrText xml:space="preserve"> PAGEREF _Toc481580353 \h </w:instrText>
+          <w:instrText xml:space="preserve"> PAGEREF _Toc482783573 \h </w:instrText>
         </w:r>
         <w:r>
           <w:rPr>
@@ -1882,7 +1882,7 @@
           <w:szCs w:val="22"/>
         </w:rPr>
       </w:pPr>
-      <w:hyperlink w:anchor="_Toc481580354" w:history="1">
+      <w:hyperlink w:anchor="_Toc482783574" w:history="1">
         <w:r>
           <w:rPr>
             <w:rStyle w:val="Hyperlink"/>
@@ -1925,7 +1925,7 @@
             <w:noProof/>
             <w:webHidden/>
           </w:rPr>
-          <w:instrText xml:space="preserve"> PAGEREF _Toc481580354 \h </w:instrText>
+          <w:instrText xml:space="preserve"> PAGEREF _Toc482783574 \h </w:instrText>
         </w:r>
         <w:r>
           <w:rPr>
@@ -1970,7 +1970,7 @@
           <w:szCs w:val="22"/>
         </w:rPr>
       </w:pPr>
-      <w:hyperlink w:anchor="_Toc481580355" w:history="1">
+      <w:hyperlink w:anchor="_Toc482783575" w:history="1">
         <w:r>
           <w:rPr>
             <w:rStyle w:val="Hyperlink"/>
@@ -2013,7 +2013,7 @@
             <w:noProof/>
             <w:webHidden/>
           </w:rPr>
-          <w:instrText xml:space="preserve"> PAGEREF _Toc481580355 \h </w:instrText>
+          <w:instrText xml:space="preserve"> PAGEREF _Toc482783575 \h </w:instrText>
         </w:r>
         <w:r>
           <w:rPr>
@@ -2058,7 +2058,7 @@
           <w:szCs w:val="22"/>
         </w:rPr>
       </w:pPr>
-      <w:hyperlink w:anchor="_Toc481580356" w:history="1">
+      <w:hyperlink w:anchor="_Toc482783576" w:history="1">
         <w:r>
           <w:rPr>
             <w:rStyle w:val="Hyperlink"/>
@@ -2101,7 +2101,7 @@
             <w:noProof/>
             <w:webHidden/>
           </w:rPr>
-          <w:instrText xml:space="preserve"> PAGEREF _Toc481580356 \h </w:instrText>
+          <w:instrText xml:space="preserve"> PAGEREF _Toc482783576 \h </w:instrText>
         </w:r>
         <w:r>
           <w:rPr>
@@ -2149,7 +2149,7 @@
           <w:szCs w:val="22"/>
         </w:rPr>
       </w:pPr>
-      <w:hyperlink w:anchor="_Toc481580357" w:history="1">
+      <w:hyperlink w:anchor="_Toc482783577" w:history="1">
         <w:r>
           <w:rPr>
             <w:rStyle w:val="Hyperlink"/>
@@ -2195,7 +2195,7 @@
             <w:noProof/>
             <w:webHidden/>
           </w:rPr>
-          <w:instrText xml:space="preserve"> PAGEREF _Toc481580357 \h </w:instrText>
+          <w:instrText xml:space="preserve"> PAGEREF _Toc482783577 \h </w:instrText>
         </w:r>
         <w:r>
           <w:rPr>
@@ -2240,7 +2240,7 @@
           <w:szCs w:val="22"/>
         </w:rPr>
       </w:pPr>
-      <w:hyperlink w:anchor="_Toc481580358" w:history="1">
+      <w:hyperlink w:anchor="_Toc482783578" w:history="1">
         <w:r>
           <w:rPr>
             <w:rStyle w:val="Hyperlink"/>
@@ -2283,7 +2283,7 @@
             <w:noProof/>
             <w:webHidden/>
           </w:rPr>
-          <w:instrText xml:space="preserve"> PAGEREF _Toc481580358 \h </w:instrText>
+          <w:instrText xml:space="preserve"> PAGEREF _Toc482783578 \h </w:instrText>
         </w:r>
         <w:r>
           <w:rPr>
@@ -2328,7 +2328,7 @@
           <w:szCs w:val="22"/>
         </w:rPr>
       </w:pPr>
-      <w:hyperlink w:anchor="_Toc481580359" w:history="1">
+      <w:hyperlink w:anchor="_Toc482783579" w:history="1">
         <w:r>
           <w:rPr>
             <w:rStyle w:val="Hyperlink"/>
@@ -2371,7 +2371,7 @@
             <w:noProof/>
             <w:webHidden/>
           </w:rPr>
-          <w:instrText xml:space="preserve"> PAGEREF _Toc481580359 \h </w:instrText>
+          <w:instrText xml:space="preserve"> PAGEREF _Toc482783579 \h </w:instrText>
         </w:r>
         <w:r>
           <w:rPr>
@@ -2416,7 +2416,7 @@
           <w:szCs w:val="22"/>
         </w:rPr>
       </w:pPr>
-      <w:hyperlink w:anchor="_Toc481580360" w:history="1">
+      <w:hyperlink w:anchor="_Toc482783580" w:history="1">
         <w:r>
           <w:rPr>
             <w:rStyle w:val="Hyperlink"/>
@@ -2459,7 +2459,7 @@
             <w:noProof/>
             <w:webHidden/>
           </w:rPr>
-          <w:instrText xml:space="preserve"> PAGEREF _Toc481580360 \h </w:instrText>
+          <w:instrText xml:space="preserve"> PAGEREF _Toc482783580 \h </w:instrText>
         </w:r>
         <w:r>
           <w:rPr>
@@ -2504,7 +2504,7 @@
           <w:szCs w:val="22"/>
         </w:rPr>
       </w:pPr>
-      <w:hyperlink w:anchor="_Toc481580361" w:history="1">
+      <w:hyperlink w:anchor="_Toc482783581" w:history="1">
         <w:r>
           <w:rPr>
             <w:rStyle w:val="Hyperlink"/>
@@ -2547,7 +2547,7 @@
             <w:noProof/>
             <w:webHidden/>
           </w:rPr>
-          <w:instrText xml:space="preserve"> PAGEREF _Toc481580361 \h </w:instrText>
+          <w:instrText xml:space="preserve"> PAGEREF _Toc482783581 \h </w:instrText>
         </w:r>
         <w:r>
           <w:rPr>
@@ -2592,7 +2592,7 @@
           <w:szCs w:val="22"/>
         </w:rPr>
       </w:pPr>
-      <w:hyperlink w:anchor="_Toc481580362" w:history="1">
+      <w:hyperlink w:anchor="_Toc482783582" w:history="1">
         <w:r>
           <w:rPr>
             <w:rStyle w:val="Hyperlink"/>
@@ -2635,7 +2635,7 @@
             <w:noProof/>
             <w:webHidden/>
           </w:rPr>
-          <w:instrText xml:space="preserve"> PAGEREF _Toc481580362 \h </w:instrText>
+          <w:instrText xml:space="preserve"> PAGEREF _Toc482783582 \h </w:instrText>
         </w:r>
         <w:r>
           <w:rPr>
@@ -2680,7 +2680,7 @@
           <w:szCs w:val="22"/>
         </w:rPr>
       </w:pPr>
-      <w:hyperlink w:anchor="_Toc481580363" w:history="1">
+      <w:hyperlink w:anchor="_Toc482783583" w:history="1">
         <w:r>
           <w:rPr>
             <w:rStyle w:val="Hyperlink"/>
@@ -2723,7 +2723,7 @@
             <w:noProof/>
             <w:webHidden/>
           </w:rPr>
-          <w:instrText xml:space="preserve"> PAGEREF _Toc481580363 \h </w:instrText>
+          <w:instrText xml:space="preserve"> PAGEREF _Toc482783583 \h </w:instrText>
         </w:r>
         <w:r>
           <w:rPr>
@@ -2768,7 +2768,7 @@
           <w:szCs w:val="22"/>
         </w:rPr>
       </w:pPr>
-      <w:hyperlink w:anchor="_Toc481580364" w:history="1">
+      <w:hyperlink w:anchor="_Toc482783584" w:history="1">
         <w:r>
           <w:rPr>
             <w:rStyle w:val="Hyperlink"/>
@@ -2811,7 +2811,7 @@
             <w:noProof/>
             <w:webHidden/>
           </w:rPr>
-          <w:instrText xml:space="preserve"> PAGEREF _Toc481580364 \h </w:instrText>
+          <w:instrText xml:space="preserve"> PAGEREF _Toc482783584 \h </w:instrText>
         </w:r>
         <w:r>
           <w:rPr>
@@ -2856,7 +2856,7 @@
           <w:szCs w:val="22"/>
         </w:rPr>
       </w:pPr>
-      <w:hyperlink w:anchor="_Toc481580365" w:history="1">
+      <w:hyperlink w:anchor="_Toc482783585" w:history="1">
         <w:r>
           <w:rPr>
             <w:rStyle w:val="Hyperlink"/>
@@ -2899,7 +2899,7 @@
             <w:noProof/>
             <w:webHidden/>
           </w:rPr>
-          <w:instrText xml:space="preserve"> PAGEREF _Toc481580365 \h </w:instrText>
+          <w:instrText xml:space="preserve"> PAGEREF _Toc482783585 \h </w:instrText>
         </w:r>
         <w:r>
           <w:rPr>
@@ -2944,7 +2944,7 @@
           <w:szCs w:val="22"/>
         </w:rPr>
       </w:pPr>
-      <w:hyperlink w:anchor="_Toc481580366" w:history="1">
+      <w:hyperlink w:anchor="_Toc482783586" w:history="1">
         <w:r>
           <w:rPr>
             <w:rStyle w:val="Hyperlink"/>
@@ -2987,7 +2987,7 @@
             <w:noProof/>
             <w:webHidden/>
           </w:rPr>
-          <w:instrText xml:space="preserve"> PAGEREF _Toc481580366 \h </w:instrText>
+          <w:instrText xml:space="preserve"> PAGEREF _Toc482783586 \h </w:instrText>
         </w:r>
         <w:r>
           <w:rPr>
@@ -3032,7 +3032,7 @@
           <w:szCs w:val="22"/>
         </w:rPr>
       </w:pPr>
-      <w:hyperlink w:anchor="_Toc481580367" w:history="1">
+      <w:hyperlink w:anchor="_Toc482783587" w:history="1">
         <w:r>
           <w:rPr>
             <w:rStyle w:val="Hyperlink"/>
@@ -3075,7 +3075,7 @@
             <w:noProof/>
             <w:webHidden/>
           </w:rPr>
-          <w:instrText xml:space="preserve"> PAGEREF _Toc481580367 \h </w:instrText>
+          <w:instrText xml:space="preserve"> PAGEREF _Toc482783587 \h </w:instrText>
         </w:r>
         <w:r>
           <w:rPr>
@@ -3120,7 +3120,7 @@
           <w:szCs w:val="22"/>
         </w:rPr>
       </w:pPr>
-      <w:hyperlink w:anchor="_Toc481580368" w:history="1">
+      <w:hyperlink w:anchor="_Toc482783588" w:history="1">
         <w:r>
           <w:rPr>
             <w:rStyle w:val="Hyperlink"/>
@@ -3163,7 +3163,7 @@
             <w:noProof/>
             <w:webHidden/>
           </w:rPr>
-          <w:instrText xml:space="preserve"> PAGEREF _Toc481580368 \h </w:instrText>
+          <w:instrText xml:space="preserve"> PAGEREF _Toc482783588 \h </w:instrText>
         </w:r>
         <w:r>
           <w:rPr>
@@ -3208,7 +3208,7 @@
           <w:szCs w:val="22"/>
         </w:rPr>
       </w:pPr>
-      <w:hyperlink w:anchor="_Toc481580369" w:history="1">
+      <w:hyperlink w:anchor="_Toc482783589" w:history="1">
         <w:r>
           <w:rPr>
             <w:rStyle w:val="Hyperlink"/>
@@ -3251,7 +3251,7 @@
             <w:noProof/>
             <w:webHidden/>
           </w:rPr>
-          <w:instrText xml:space="preserve"> PAGEREF _Toc481580369 \h </w:instrText>
+          <w:instrText xml:space="preserve"> PAGEREF _Toc482783589 \h </w:instrText>
         </w:r>
         <w:r>
           <w:rPr>
@@ -3296,7 +3296,7 @@
           <w:szCs w:val="22"/>
         </w:rPr>
       </w:pPr>
-      <w:hyperlink w:anchor="_Toc481580370" w:history="1">
+      <w:hyperlink w:anchor="_Toc482783590" w:history="1">
         <w:r>
           <w:rPr>
             <w:rStyle w:val="Hyperlink"/>
@@ -3339,7 +3339,7 @@
             <w:noProof/>
             <w:webHidden/>
           </w:rPr>
-          <w:instrText xml:space="preserve"> PAGEREF _Toc481580370 \h </w:instrText>
+          <w:instrText xml:space="preserve"> PAGEREF _Toc482783590 \h </w:instrText>
         </w:r>
         <w:r>
           <w:rPr>
@@ -3387,7 +3387,7 @@
           <w:szCs w:val="22"/>
         </w:rPr>
       </w:pPr>
-      <w:hyperlink w:anchor="_Toc481580371" w:history="1">
+      <w:hyperlink w:anchor="_Toc482783591" w:history="1">
         <w:r>
           <w:rPr>
             <w:rStyle w:val="Hyperlink"/>
@@ -3433,7 +3433,7 @@
             <w:noProof/>
             <w:webHidden/>
           </w:rPr>
-          <w:instrText xml:space="preserve"> PAGEREF _Toc481580371 \h </w:instrText>
+          <w:instrText xml:space="preserve"> PAGEREF _Toc482783591 \h </w:instrText>
         </w:r>
         <w:r>
           <w:rPr>
@@ -3478,7 +3478,7 @@
           <w:szCs w:val="22"/>
         </w:rPr>
       </w:pPr>
-      <w:hyperlink w:anchor="_Toc481580372" w:history="1">
+      <w:hyperlink w:anchor="_Toc482783592" w:history="1">
         <w:r>
           <w:rPr>
             <w:rStyle w:val="Hyperlink"/>
@@ -3521,7 +3521,7 @@
             <w:noProof/>
             <w:webHidden/>
           </w:rPr>
-          <w:instrText xml:space="preserve"> PAGEREF _Toc481580372 \h </w:instrText>
+          <w:instrText xml:space="preserve"> PAGEREF _Toc482783592 \h </w:instrText>
         </w:r>
         <w:r>
           <w:rPr>
@@ -3566,7 +3566,7 @@
           <w:szCs w:val="22"/>
         </w:rPr>
       </w:pPr>
-      <w:hyperlink w:anchor="_Toc481580373" w:history="1">
+      <w:hyperlink w:anchor="_Toc482783593" w:history="1">
         <w:r>
           <w:rPr>
             <w:rStyle w:val="Hyperlink"/>
@@ -3609,7 +3609,7 @@
             <w:noProof/>
             <w:webHidden/>
           </w:rPr>
-          <w:instrText xml:space="preserve"> PAGEREF _Toc481580373 \h </w:instrText>
+          <w:instrText xml:space="preserve"> PAGEREF _Toc482783593 \h </w:instrText>
         </w:r>
         <w:r>
           <w:rPr>
@@ -3654,7 +3654,7 @@
           <w:szCs w:val="22"/>
         </w:rPr>
       </w:pPr>
-      <w:hyperlink w:anchor="_Toc481580374" w:history="1">
+      <w:hyperlink w:anchor="_Toc482783594" w:history="1">
         <w:r>
           <w:rPr>
             <w:rStyle w:val="Hyperlink"/>
@@ -3697,7 +3697,7 @@
             <w:noProof/>
             <w:webHidden/>
           </w:rPr>
-          <w:instrText xml:space="preserve"> PAGEREF _Toc481580374 \h </w:instrText>
+          <w:instrText xml:space="preserve"> PAGEREF _Toc482783594 \h </w:instrText>
         </w:r>
         <w:r>
           <w:rPr>
@@ -3744,7 +3744,7 @@
           <w:szCs w:val="22"/>
         </w:rPr>
       </w:pPr>
-      <w:hyperlink w:anchor="_Toc481580375" w:history="1">
+      <w:hyperlink w:anchor="_Toc482783595" w:history="1">
         <w:r>
           <w:rPr>
             <w:rStyle w:val="Hyperlink"/>
@@ -3789,7 +3789,7 @@
             <w:noProof/>
             <w:webHidden/>
           </w:rPr>
-          <w:instrText xml:space="preserve"> PAGEREF _Toc481580375 \h </w:instrText>
+          <w:instrText xml:space="preserve"> PAGEREF _Toc482783595 \h </w:instrText>
         </w:r>
         <w:r>
           <w:rPr>
@@ -3836,7 +3836,7 @@
           <w:szCs w:val="22"/>
         </w:rPr>
       </w:pPr>
-      <w:hyperlink w:anchor="_Toc481580376" w:history="1">
+      <w:hyperlink w:anchor="_Toc482783596" w:history="1">
         <w:r>
           <w:rPr>
             <w:rStyle w:val="Hyperlink"/>
@@ -3881,7 +3881,7 @@
             <w:noProof/>
             <w:webHidden/>
           </w:rPr>
-          <w:instrText xml:space="preserve"> PAGEREF _Toc481580376 \h </w:instrText>
+          <w:instrText xml:space="preserve"> PAGEREF _Toc482783596 \h </w:instrText>
         </w:r>
         <w:r>
           <w:rPr>
@@ -3928,7 +3928,7 @@
           <w:szCs w:val="22"/>
         </w:rPr>
       </w:pPr>
-      <w:hyperlink w:anchor="_Toc481580377" w:history="1">
+      <w:hyperlink w:anchor="_Toc482783597" w:history="1">
         <w:r>
           <w:rPr>
             <w:rStyle w:val="Hyperlink"/>
@@ -3973,7 +3973,7 @@
             <w:noProof/>
             <w:webHidden/>
           </w:rPr>
-          <w:instrText xml:space="preserve"> PAGEREF _Toc481580377 \h </w:instrText>
+          <w:instrText xml:space="preserve"> PAGEREF _Toc482783597 \h </w:instrText>
         </w:r>
         <w:r>
           <w:rPr>
@@ -4021,7 +4021,7 @@
           <w:szCs w:val="22"/>
         </w:rPr>
       </w:pPr>
-      <w:hyperlink w:anchor="_Toc481580378" w:history="1">
+      <w:hyperlink w:anchor="_Toc482783598" w:history="1">
         <w:r>
           <w:rPr>
             <w:rStyle w:val="Hyperlink"/>
@@ -4067,7 +4067,7 @@
             <w:noProof/>
             <w:webHidden/>
           </w:rPr>
-          <w:instrText xml:space="preserve"> PAGEREF _Toc481580378 \h </w:instrText>
+          <w:instrText xml:space="preserve"> PAGEREF _Toc482783598 \h </w:instrText>
         </w:r>
         <w:r>
           <w:rPr>
@@ -4115,7 +4115,7 @@
           <w:szCs w:val="22"/>
         </w:rPr>
       </w:pPr>
-      <w:hyperlink w:anchor="_Toc481580379" w:history="1">
+      <w:hyperlink w:anchor="_Toc482783599" w:history="1">
         <w:r>
           <w:rPr>
             <w:rStyle w:val="Hyperlink"/>
@@ -4161,7 +4161,7 @@
             <w:noProof/>
             <w:webHidden/>
           </w:rPr>
-          <w:instrText xml:space="preserve"> PAGEREF _Toc481580379 \h </w:instrText>
+          <w:instrText xml:space="preserve"> PAGEREF _Toc482783599 \h </w:instrText>
         </w:r>
         <w:r>
           <w:rPr>
@@ -4208,7 +4208,7 @@
           <w:szCs w:val="22"/>
         </w:rPr>
       </w:pPr>
-      <w:hyperlink w:anchor="_Toc481580380" w:history="1">
+      <w:hyperlink w:anchor="_Toc482783600" w:history="1">
         <w:r>
           <w:rPr>
             <w:rStyle w:val="Hyperlink"/>
@@ -4253,7 +4253,7 @@
             <w:noProof/>
             <w:webHidden/>
           </w:rPr>
-          <w:instrText xml:space="preserve"> PAGEREF _Toc481580380 \h </w:instrText>
+          <w:instrText xml:space="preserve"> PAGEREF _Toc482783600 \h </w:instrText>
         </w:r>
         <w:r>
           <w:rPr>
@@ -4300,7 +4300,7 @@
           <w:szCs w:val="22"/>
         </w:rPr>
       </w:pPr>
-      <w:hyperlink w:anchor="_Toc481580381" w:history="1">
+      <w:hyperlink w:anchor="_Toc482783601" w:history="1">
         <w:r>
           <w:rPr>
             <w:rStyle w:val="Hyperlink"/>
@@ -4345,7 +4345,7 @@
             <w:noProof/>
             <w:webHidden/>
           </w:rPr>
-          <w:instrText xml:space="preserve"> PAGEREF _Toc481580381 \h </w:instrText>
+          <w:instrText xml:space="preserve"> PAGEREF _Toc482783601 \h </w:instrText>
         </w:r>
         <w:r>
           <w:rPr>
@@ -4390,7 +4390,7 @@
           <w:szCs w:val="22"/>
         </w:rPr>
       </w:pPr>
-      <w:hyperlink w:anchor="_Toc481580382" w:history="1">
+      <w:hyperlink w:anchor="_Toc482783602" w:history="1">
         <w:r>
           <w:rPr>
             <w:rStyle w:val="Hyperlink"/>
@@ -4433,7 +4433,7 @@
             <w:noProof/>
             <w:webHidden/>
           </w:rPr>
-          <w:instrText xml:space="preserve"> PAGEREF _Toc481580382 \h </w:instrText>
+          <w:instrText xml:space="preserve"> PAGEREF _Toc482783602 \h </w:instrText>
         </w:r>
         <w:r>
           <w:rPr>
@@ -4478,7 +4478,7 @@
           <w:szCs w:val="22"/>
         </w:rPr>
       </w:pPr>
-      <w:hyperlink w:anchor="_Toc481580383" w:history="1">
+      <w:hyperlink w:anchor="_Toc482783603" w:history="1">
         <w:r>
           <w:rPr>
             <w:rStyle w:val="Hyperlink"/>
@@ -4521,7 +4521,7 @@
             <w:noProof/>
             <w:webHidden/>
           </w:rPr>
-          <w:instrText xml:space="preserve"> PAGEREF _Toc481580383 \h </w:instrText>
+          <w:instrText xml:space="preserve"> PAGEREF _Toc482783603 \h </w:instrText>
         </w:r>
         <w:r>
           <w:rPr>
@@ -4568,7 +4568,7 @@
           <w:szCs w:val="22"/>
         </w:rPr>
       </w:pPr>
-      <w:hyperlink w:anchor="_Toc481580384" w:history="1">
+      <w:hyperlink w:anchor="_Toc482783604" w:history="1">
         <w:r>
           <w:rPr>
             <w:rStyle w:val="Hyperlink"/>
@@ -4613,7 +4613,7 @@
             <w:noProof/>
             <w:webHidden/>
           </w:rPr>
-          <w:instrText xml:space="preserve"> PAGEREF _Toc481580384 \h </w:instrText>
+          <w:instrText xml:space="preserve"> PAGEREF _Toc482783604 \h </w:instrText>
         </w:r>
         <w:r>
           <w:rPr>
@@ -4660,7 +4660,7 @@
           <w:szCs w:val="22"/>
         </w:rPr>
       </w:pPr>
-      <w:hyperlink w:anchor="_Toc481580385" w:history="1">
+      <w:hyperlink w:anchor="_Toc482783605" w:history="1">
         <w:r>
           <w:rPr>
             <w:rStyle w:val="Hyperlink"/>
@@ -4705,7 +4705,7 @@
             <w:noProof/>
             <w:webHidden/>
           </w:rPr>
-          <w:instrText xml:space="preserve"> PAGEREF _Toc481580385 \h </w:instrText>
+          <w:instrText xml:space="preserve"> PAGEREF _Toc482783605 \h </w:instrText>
         </w:r>
         <w:r>
           <w:rPr>
@@ -4752,7 +4752,7 @@
           <w:szCs w:val="22"/>
         </w:rPr>
       </w:pPr>
-      <w:hyperlink w:anchor="_Toc481580386" w:history="1">
+      <w:hyperlink w:anchor="_Toc482783606" w:history="1">
         <w:r>
           <w:rPr>
             <w:rStyle w:val="Hyperlink"/>
@@ -4797,7 +4797,7 @@
             <w:noProof/>
             <w:webHidden/>
           </w:rPr>
-          <w:instrText xml:space="preserve"> PAGEREF _Toc481580386 \h </w:instrText>
+          <w:instrText xml:space="preserve"> PAGEREF _Toc482783606 \h </w:instrText>
         </w:r>
         <w:r>
           <w:rPr>
@@ -4844,7 +4844,7 @@
           <w:szCs w:val="22"/>
         </w:rPr>
       </w:pPr>
-      <w:hyperlink w:anchor="_Toc481580387" w:history="1">
+      <w:hyperlink w:anchor="_Toc482783607" w:history="1">
         <w:r>
           <w:rPr>
             <w:rStyle w:val="Hyperlink"/>
@@ -4889,7 +4889,7 @@
             <w:noProof/>
             <w:webHidden/>
           </w:rPr>
-          <w:instrText xml:space="preserve"> PAGEREF _Toc481580387 \h </w:instrText>
+          <w:instrText xml:space="preserve"> PAGEREF _Toc482783607 \h </w:instrText>
         </w:r>
         <w:r>
           <w:rPr>
@@ -4936,7 +4936,7 @@
           <w:szCs w:val="22"/>
         </w:rPr>
       </w:pPr>
-      <w:hyperlink w:anchor="_Toc481580388" w:history="1">
+      <w:hyperlink w:anchor="_Toc482783608" w:history="1">
         <w:r>
           <w:rPr>
             <w:rStyle w:val="Hyperlink"/>
@@ -4981,7 +4981,7 @@
             <w:noProof/>
             <w:webHidden/>
           </w:rPr>
-          <w:instrText xml:space="preserve"> PAGEREF _Toc481580388 \h </w:instrText>
+          <w:instrText xml:space="preserve"> PAGEREF _Toc482783608 \h </w:instrText>
         </w:r>
         <w:r>
           <w:rPr>
@@ -5028,7 +5028,7 @@
           <w:szCs w:val="22"/>
         </w:rPr>
       </w:pPr>
-      <w:hyperlink w:anchor="_Toc481580389" w:history="1">
+      <w:hyperlink w:anchor="_Toc482783609" w:history="1">
         <w:r>
           <w:rPr>
             <w:rStyle w:val="Hyperlink"/>
@@ -5073,7 +5073,7 @@
             <w:noProof/>
             <w:webHidden/>
           </w:rPr>
-          <w:instrText xml:space="preserve"> PAGEREF _Toc481580389 \h </w:instrText>
+          <w:instrText xml:space="preserve"> PAGEREF _Toc482783609 \h </w:instrText>
         </w:r>
         <w:r>
           <w:rPr>
@@ -5120,7 +5120,7 @@
           <w:szCs w:val="22"/>
         </w:rPr>
       </w:pPr>
-      <w:hyperlink w:anchor="_Toc481580390" w:history="1">
+      <w:hyperlink w:anchor="_Toc482783610" w:history="1">
         <w:r>
           <w:rPr>
             <w:rStyle w:val="Hyperlink"/>
@@ -5165,7 +5165,7 @@
             <w:noProof/>
             <w:webHidden/>
           </w:rPr>
-          <w:instrText xml:space="preserve"> PAGEREF _Toc481580390 \h </w:instrText>
+          <w:instrText xml:space="preserve"> PAGEREF _Toc482783610 \h </w:instrText>
         </w:r>
         <w:r>
           <w:rPr>
@@ -5213,7 +5213,7 @@
           <w:szCs w:val="22"/>
         </w:rPr>
       </w:pPr>
-      <w:hyperlink w:anchor="_Toc481580391" w:history="1">
+      <w:hyperlink w:anchor="_Toc482783611" w:history="1">
         <w:r>
           <w:rPr>
             <w:rStyle w:val="Hyperlink"/>
@@ -5259,7 +5259,7 @@
             <w:noProof/>
             <w:webHidden/>
           </w:rPr>
-          <w:instrText xml:space="preserve"> PAGEREF _Toc481580391 \h </w:instrText>
+          <w:instrText xml:space="preserve"> PAGEREF _Toc482783611 \h </w:instrText>
         </w:r>
         <w:r>
           <w:rPr>
@@ -5304,7 +5304,7 @@
           <w:szCs w:val="22"/>
         </w:rPr>
       </w:pPr>
-      <w:hyperlink w:anchor="_Toc481580392" w:history="1">
+      <w:hyperlink w:anchor="_Toc482783612" w:history="1">
         <w:r>
           <w:rPr>
             <w:rStyle w:val="Hyperlink"/>
@@ -5347,7 +5347,7 @@
             <w:noProof/>
             <w:webHidden/>
           </w:rPr>
-          <w:instrText xml:space="preserve"> PAGEREF _Toc481580392 \h </w:instrText>
+          <w:instrText xml:space="preserve"> PAGEREF _Toc482783612 \h </w:instrText>
         </w:r>
         <w:r>
           <w:rPr>
@@ -5392,7 +5392,7 @@
           <w:szCs w:val="22"/>
         </w:rPr>
       </w:pPr>
-      <w:hyperlink w:anchor="_Toc481580393" w:history="1">
+      <w:hyperlink w:anchor="_Toc482783613" w:history="1">
         <w:r>
           <w:rPr>
             <w:rStyle w:val="Hyperlink"/>
@@ -5435,7 +5435,7 @@
             <w:noProof/>
             <w:webHidden/>
           </w:rPr>
-          <w:instrText xml:space="preserve"> PAGEREF _Toc481580393 \h </w:instrText>
+          <w:instrText xml:space="preserve"> PAGEREF _Toc482783613 \h </w:instrText>
         </w:r>
         <w:r>
           <w:rPr>
@@ -5480,7 +5480,7 @@
           <w:szCs w:val="22"/>
         </w:rPr>
       </w:pPr>
-      <w:hyperlink w:anchor="_Toc481580394" w:history="1">
+      <w:hyperlink w:anchor="_Toc482783614" w:history="1">
         <w:r>
           <w:rPr>
             <w:rStyle w:val="Hyperlink"/>
@@ -5523,7 +5523,7 @@
             <w:noProof/>
             <w:webHidden/>
           </w:rPr>
-          <w:instrText xml:space="preserve"> PAGEREF _Toc481580394 \h </w:instrText>
+          <w:instrText xml:space="preserve"> PAGEREF _Toc482783614 \h </w:instrText>
         </w:r>
         <w:r>
           <w:rPr>
@@ -5568,7 +5568,7 @@
           <w:szCs w:val="22"/>
         </w:rPr>
       </w:pPr>
-      <w:hyperlink w:anchor="_Toc481580395" w:history="1">
+      <w:hyperlink w:anchor="_Toc482783615" w:history="1">
         <w:r>
           <w:rPr>
             <w:rStyle w:val="Hyperlink"/>
@@ -5611,7 +5611,7 @@
             <w:noProof/>
             <w:webHidden/>
           </w:rPr>
-          <w:instrText xml:space="preserve"> PAGEREF _Toc481580395 \h </w:instrText>
+          <w:instrText xml:space="preserve"> PAGEREF _Toc482783615 \h </w:instrText>
         </w:r>
         <w:r>
           <w:rPr>
@@ -5656,7 +5656,7 @@
           <w:szCs w:val="22"/>
         </w:rPr>
       </w:pPr>
-      <w:hyperlink w:anchor="_Toc481580396" w:history="1">
+      <w:hyperlink w:anchor="_Toc482783616" w:history="1">
         <w:r>
           <w:rPr>
             <w:rStyle w:val="Hyperlink"/>
@@ -5699,7 +5699,7 @@
             <w:noProof/>
             <w:webHidden/>
           </w:rPr>
-          <w:instrText xml:space="preserve"> PAGEREF _Toc481580396 \h </w:instrText>
+          <w:instrText xml:space="preserve"> PAGEREF _Toc482783616 \h </w:instrText>
         </w:r>
         <w:r>
           <w:rPr>
@@ -5744,7 +5744,7 @@
           <w:szCs w:val="22"/>
         </w:rPr>
       </w:pPr>
-      <w:hyperlink w:anchor="_Toc481580397" w:history="1">
+      <w:hyperlink w:anchor="_Toc482783617" w:history="1">
         <w:r>
           <w:rPr>
             <w:rStyle w:val="Hyperlink"/>
@@ -5787,7 +5787,7 @@
             <w:noProof/>
             <w:webHidden/>
           </w:rPr>
-          <w:instrText xml:space="preserve"> PAGEREF _Toc481580397 \h </w:instrText>
+          <w:instrText xml:space="preserve"> PAGEREF _Toc482783617 \h </w:instrText>
         </w:r>
         <w:r>
           <w:rPr>
@@ -5832,7 +5832,7 @@
           <w:szCs w:val="22"/>
         </w:rPr>
       </w:pPr>
-      <w:hyperlink w:anchor="_Toc481580398" w:history="1">
+      <w:hyperlink w:anchor="_Toc482783618" w:history="1">
         <w:r>
           <w:rPr>
             <w:rStyle w:val="Hyperlink"/>
@@ -5875,7 +5875,7 @@
             <w:noProof/>
             <w:webHidden/>
           </w:rPr>
-          <w:instrText xml:space="preserve"> PAGEREF _Toc481580398 \h </w:instrText>
+          <w:instrText xml:space="preserve"> PAGEREF _Toc482783618 \h </w:instrText>
         </w:r>
         <w:r>
           <w:rPr>
@@ -5920,7 +5920,7 @@
           <w:szCs w:val="22"/>
         </w:rPr>
       </w:pPr>
-      <w:hyperlink w:anchor="_Toc481580399" w:history="1">
+      <w:hyperlink w:anchor="_Toc482783619" w:history="1">
         <w:r>
           <w:rPr>
             <w:rStyle w:val="Hyperlink"/>
@@ -5963,7 +5963,7 @@
             <w:noProof/>
             <w:webHidden/>
           </w:rPr>
-          <w:instrText xml:space="preserve"> PAGEREF _Toc481580399 \h </w:instrText>
+          <w:instrText xml:space="preserve"> PAGEREF _Toc482783619 \h </w:instrText>
         </w:r>
         <w:r>
           <w:rPr>
@@ -6008,7 +6008,7 @@
           <w:szCs w:val="22"/>
         </w:rPr>
       </w:pPr>
-      <w:hyperlink w:anchor="_Toc481580400" w:history="1">
+      <w:hyperlink w:anchor="_Toc482783620" w:history="1">
         <w:r>
           <w:rPr>
             <w:rStyle w:val="Hyperlink"/>
@@ -6051,7 +6051,7 @@
             <w:noProof/>
             <w:webHidden/>
           </w:rPr>
-          <w:instrText xml:space="preserve"> PAGEREF _Toc481580400 \h </w:instrText>
+          <w:instrText xml:space="preserve"> PAGEREF _Toc482783620 \h </w:instrText>
         </w:r>
         <w:r>
           <w:rPr>
@@ -6096,7 +6096,7 @@
           <w:szCs w:val="22"/>
         </w:rPr>
       </w:pPr>
-      <w:hyperlink w:anchor="_Toc481580401" w:history="1">
+      <w:hyperlink w:anchor="_Toc482783621" w:history="1">
         <w:r>
           <w:rPr>
             <w:rStyle w:val="Hyperlink"/>
@@ -6139,7 +6139,7 @@
             <w:noProof/>
             <w:webHidden/>
           </w:rPr>
-          <w:instrText xml:space="preserve"> PAGEREF _Toc481580401 \h </w:instrText>
+          <w:instrText xml:space="preserve"> PAGEREF _Toc482783621 \h </w:instrText>
         </w:r>
         <w:r>
           <w:rPr>
@@ -6184,7 +6184,7 @@
           <w:szCs w:val="22"/>
         </w:rPr>
       </w:pPr>
-      <w:hyperlink w:anchor="_Toc481580402" w:history="1">
+      <w:hyperlink w:anchor="_Toc482783622" w:history="1">
         <w:r>
           <w:rPr>
             <w:rStyle w:val="Hyperlink"/>
@@ -6227,7 +6227,7 @@
             <w:noProof/>
             <w:webHidden/>
           </w:rPr>
-          <w:instrText xml:space="preserve"> PAGEREF _Toc481580402 \h </w:instrText>
+          <w:instrText xml:space="preserve"> PAGEREF _Toc482783622 \h </w:instrText>
         </w:r>
         <w:r>
           <w:rPr>
@@ -6272,7 +6272,7 @@
           <w:szCs w:val="22"/>
         </w:rPr>
       </w:pPr>
-      <w:hyperlink w:anchor="_Toc481580403" w:history="1">
+      <w:hyperlink w:anchor="_Toc482783623" w:history="1">
         <w:r>
           <w:rPr>
             <w:rStyle w:val="Hyperlink"/>
@@ -6315,7 +6315,7 @@
             <w:noProof/>
             <w:webHidden/>
           </w:rPr>
-          <w:instrText xml:space="preserve"> PAGEREF _Toc481580403 \h </w:instrText>
+          <w:instrText xml:space="preserve"> PAGEREF _Toc482783623 \h </w:instrText>
         </w:r>
         <w:r>
           <w:rPr>
@@ -6360,7 +6360,7 @@
           <w:szCs w:val="22"/>
         </w:rPr>
       </w:pPr>
-      <w:hyperlink w:anchor="_Toc481580404" w:history="1">
+      <w:hyperlink w:anchor="_Toc482783624" w:history="1">
         <w:r>
           <w:rPr>
             <w:rStyle w:val="Hyperlink"/>
@@ -6403,7 +6403,7 @@
             <w:noProof/>
             <w:webHidden/>
           </w:rPr>
-          <w:instrText xml:space="preserve"> PAGEREF _Toc481580404 \h </w:instrText>
+          <w:instrText xml:space="preserve"> PAGEREF _Toc482783624 \h </w:instrText>
         </w:r>
         <w:r>
           <w:rPr>
@@ -6448,7 +6448,7 @@
           <w:szCs w:val="22"/>
         </w:rPr>
       </w:pPr>
-      <w:hyperlink w:anchor="_Toc481580405" w:history="1">
+      <w:hyperlink w:anchor="_Toc482783625" w:history="1">
         <w:r>
           <w:rPr>
             <w:rStyle w:val="Hyperlink"/>
@@ -6491,7 +6491,7 @@
             <w:noProof/>
             <w:webHidden/>
           </w:rPr>
-          <w:instrText xml:space="preserve"> PAGEREF _Toc481580405 \h </w:instrText>
+          <w:instrText xml:space="preserve"> PAGEREF _Toc482783625 \h </w:instrText>
         </w:r>
         <w:r>
           <w:rPr>
@@ -6536,7 +6536,7 @@
           <w:szCs w:val="22"/>
         </w:rPr>
       </w:pPr>
-      <w:hyperlink w:anchor="_Toc481580406" w:history="1">
+      <w:hyperlink w:anchor="_Toc482783626" w:history="1">
         <w:r>
           <w:rPr>
             <w:rStyle w:val="Hyperlink"/>
@@ -6579,7 +6579,7 @@
             <w:noProof/>
             <w:webHidden/>
           </w:rPr>
-          <w:instrText xml:space="preserve"> PAGEREF _Toc481580406 \h </w:instrText>
+          <w:instrText xml:space="preserve"> PAGEREF _Toc482783626 \h </w:instrText>
         </w:r>
         <w:r>
           <w:rPr>
@@ -6624,7 +6624,7 @@
           <w:szCs w:val="22"/>
         </w:rPr>
       </w:pPr>
-      <w:hyperlink w:anchor="_Toc481580407" w:history="1">
+      <w:hyperlink w:anchor="_Toc482783627" w:history="1">
         <w:r>
           <w:rPr>
             <w:rStyle w:val="Hyperlink"/>
@@ -6667,7 +6667,7 @@
             <w:noProof/>
             <w:webHidden/>
           </w:rPr>
-          <w:instrText xml:space="preserve"> PAGEREF _Toc481580407 \h </w:instrText>
+          <w:instrText xml:space="preserve"> PAGEREF _Toc482783627 \h </w:instrText>
         </w:r>
         <w:r>
           <w:rPr>
@@ -6712,7 +6712,7 @@
           <w:szCs w:val="22"/>
         </w:rPr>
       </w:pPr>
-      <w:hyperlink w:anchor="_Toc481580408" w:history="1">
+      <w:hyperlink w:anchor="_Toc482783628" w:history="1">
         <w:r>
           <w:rPr>
             <w:rStyle w:val="Hyperlink"/>
@@ -6755,7 +6755,7 @@
             <w:noProof/>
             <w:webHidden/>
           </w:rPr>
-          <w:instrText xml:space="preserve"> PAGEREF _Toc481580408 \h </w:instrText>
+          <w:instrText xml:space="preserve"> PAGEREF _Toc482783628 \h </w:instrText>
         </w:r>
         <w:r>
           <w:rPr>
@@ -6803,7 +6803,7 @@
           <w:szCs w:val="22"/>
         </w:rPr>
       </w:pPr>
-      <w:hyperlink w:anchor="_Toc481580409" w:history="1">
+      <w:hyperlink w:anchor="_Toc482783629" w:history="1">
         <w:r>
           <w:rPr>
             <w:rStyle w:val="Hyperlink"/>
@@ -6849,7 +6849,7 @@
             <w:noProof/>
             <w:webHidden/>
           </w:rPr>
-          <w:instrText xml:space="preserve"> PAGEREF _Toc481580409 \h </w:instrText>
+          <w:instrText xml:space="preserve"> PAGEREF _Toc482783629 \h </w:instrText>
         </w:r>
         <w:r>
           <w:rPr>
@@ -6894,7 +6894,7 @@
           <w:szCs w:val="22"/>
         </w:rPr>
       </w:pPr>
-      <w:hyperlink w:anchor="_Toc481580410" w:history="1">
+      <w:hyperlink w:anchor="_Toc482783630" w:history="1">
         <w:r>
           <w:rPr>
             <w:rStyle w:val="Hyperlink"/>
@@ -6937,7 +6937,7 @@
             <w:noProof/>
             <w:webHidden/>
           </w:rPr>
-          <w:instrText xml:space="preserve"> PAGEREF _Toc481580410 \h </w:instrText>
+          <w:instrText xml:space="preserve"> PAGEREF _Toc482783630 \h </w:instrText>
         </w:r>
         <w:r>
           <w:rPr>
@@ -6982,7 +6982,7 @@
           <w:szCs w:val="22"/>
         </w:rPr>
       </w:pPr>
-      <w:hyperlink w:anchor="_Toc481580411" w:history="1">
+      <w:hyperlink w:anchor="_Toc482783631" w:history="1">
         <w:r>
           <w:rPr>
             <w:rStyle w:val="Hyperlink"/>
@@ -7025,7 +7025,7 @@
             <w:noProof/>
             <w:webHidden/>
           </w:rPr>
-          <w:instrText xml:space="preserve"> PAGEREF _Toc481580411 \h </w:instrText>
+          <w:instrText xml:space="preserve"> PAGEREF _Toc482783631 \h </w:instrText>
         </w:r>
         <w:r>
           <w:rPr>
@@ -7070,7 +7070,7 @@
           <w:szCs w:val="22"/>
         </w:rPr>
       </w:pPr>
-      <w:hyperlink w:anchor="_Toc481580412" w:history="1">
+      <w:hyperlink w:anchor="_Toc482783632" w:history="1">
         <w:r>
           <w:rPr>
             <w:rStyle w:val="Hyperlink"/>
@@ -7113,7 +7113,7 @@
             <w:noProof/>
             <w:webHidden/>
           </w:rPr>
-          <w:instrText xml:space="preserve"> PAGEREF _Toc481580412 \h </w:instrText>
+          <w:instrText xml:space="preserve"> PAGEREF _Toc482783632 \h </w:instrText>
         </w:r>
         <w:r>
           <w:rPr>
@@ -7158,7 +7158,7 @@
           <w:szCs w:val="22"/>
         </w:rPr>
       </w:pPr>
-      <w:hyperlink w:anchor="_Toc481580413" w:history="1">
+      <w:hyperlink w:anchor="_Toc482783633" w:history="1">
         <w:r>
           <w:rPr>
             <w:rStyle w:val="Hyperlink"/>
@@ -7201,7 +7201,7 @@
             <w:noProof/>
             <w:webHidden/>
           </w:rPr>
-          <w:instrText xml:space="preserve"> PAGEREF _Toc481580413 \h </w:instrText>
+          <w:instrText xml:space="preserve"> PAGEREF _Toc482783633 \h </w:instrText>
         </w:r>
         <w:r>
           <w:rPr>
@@ -7246,7 +7246,7 @@
           <w:szCs w:val="22"/>
         </w:rPr>
       </w:pPr>
-      <w:hyperlink w:anchor="_Toc481580414" w:history="1">
+      <w:hyperlink w:anchor="_Toc482783634" w:history="1">
         <w:r>
           <w:rPr>
             <w:rStyle w:val="Hyperlink"/>
@@ -7289,7 +7289,7 @@
             <w:noProof/>
             <w:webHidden/>
           </w:rPr>
-          <w:instrText xml:space="preserve"> PAGEREF _Toc481580414 \h </w:instrText>
+          <w:instrText xml:space="preserve"> PAGEREF _Toc482783634 \h </w:instrText>
         </w:r>
         <w:r>
           <w:rPr>
@@ -7334,7 +7334,7 @@
           <w:szCs w:val="22"/>
         </w:rPr>
       </w:pPr>
-      <w:hyperlink w:anchor="_Toc481580415" w:history="1">
+      <w:hyperlink w:anchor="_Toc482783635" w:history="1">
         <w:r>
           <w:rPr>
             <w:rStyle w:val="Hyperlink"/>
@@ -7377,7 +7377,7 @@
             <w:noProof/>
             <w:webHidden/>
           </w:rPr>
-          <w:instrText xml:space="preserve"> PAGEREF _Toc481580415 \h </w:instrText>
+          <w:instrText xml:space="preserve"> PAGEREF _Toc482783635 \h </w:instrText>
         </w:r>
         <w:r>
           <w:rPr>
@@ -7422,7 +7422,7 @@
           <w:szCs w:val="22"/>
         </w:rPr>
       </w:pPr>
-      <w:hyperlink w:anchor="_Toc481580416" w:history="1">
+      <w:hyperlink w:anchor="_Toc482783636" w:history="1">
         <w:r>
           <w:rPr>
             <w:rStyle w:val="Hyperlink"/>
@@ -7465,7 +7465,7 @@
             <w:noProof/>
             <w:webHidden/>
           </w:rPr>
-          <w:instrText xml:space="preserve"> PAGEREF _Toc481580416 \h </w:instrText>
+          <w:instrText xml:space="preserve"> PAGEREF _Toc482783636 \h </w:instrText>
         </w:r>
         <w:r>
           <w:rPr>
@@ -7510,7 +7510,7 @@
           <w:szCs w:val="22"/>
         </w:rPr>
       </w:pPr>
-      <w:hyperlink w:anchor="_Toc481580417" w:history="1">
+      <w:hyperlink w:anchor="_Toc482783637" w:history="1">
         <w:r>
           <w:rPr>
             <w:rStyle w:val="Hyperlink"/>
@@ -7553,7 +7553,7 @@
             <w:noProof/>
             <w:webHidden/>
           </w:rPr>
-          <w:instrText xml:space="preserve"> PAGEREF _Toc481580417 \h </w:instrText>
+          <w:instrText xml:space="preserve"> PAGEREF _Toc482783637 \h </w:instrText>
         </w:r>
         <w:r>
           <w:rPr>
@@ -7598,7 +7598,7 @@
           <w:szCs w:val="22"/>
         </w:rPr>
       </w:pPr>
-      <w:hyperlink w:anchor="_Toc481580418" w:history="1">
+      <w:hyperlink w:anchor="_Toc482783638" w:history="1">
         <w:r>
           <w:rPr>
             <w:rStyle w:val="Hyperlink"/>
@@ -7641,7 +7641,7 @@
             <w:noProof/>
             <w:webHidden/>
           </w:rPr>
-          <w:instrText xml:space="preserve"> PAGEREF _Toc481580418 \h </w:instrText>
+          <w:instrText xml:space="preserve"> PAGEREF _Toc482783638 \h </w:instrText>
         </w:r>
         <w:r>
           <w:rPr>
@@ -7686,7 +7686,7 @@
           <w:szCs w:val="22"/>
         </w:rPr>
       </w:pPr>
-      <w:hyperlink w:anchor="_Toc481580419" w:history="1">
+      <w:hyperlink w:anchor="_Toc482783639" w:history="1">
         <w:r>
           <w:rPr>
             <w:rStyle w:val="Hyperlink"/>
@@ -7729,7 +7729,7 @@
             <w:noProof/>
             <w:webHidden/>
           </w:rPr>
-          <w:instrText xml:space="preserve"> PAGEREF _Toc481580419 \h </w:instrText>
+          <w:instrText xml:space="preserve"> PAGEREF _Toc482783639 \h </w:instrText>
         </w:r>
         <w:r>
           <w:rPr>
@@ -7774,7 +7774,7 @@
           <w:szCs w:val="22"/>
         </w:rPr>
       </w:pPr>
-      <w:hyperlink w:anchor="_Toc481580420" w:history="1">
+      <w:hyperlink w:anchor="_Toc482783640" w:history="1">
         <w:r>
           <w:rPr>
             <w:rStyle w:val="Hyperlink"/>
@@ -7817,7 +7817,7 @@
             <w:noProof/>
             <w:webHidden/>
           </w:rPr>
-          <w:instrText xml:space="preserve"> PAGEREF _Toc481580420 \h </w:instrText>
+          <w:instrText xml:space="preserve"> PAGEREF _Toc482783640 \h </w:instrText>
         </w:r>
         <w:r>
           <w:rPr>
@@ -7862,7 +7862,7 @@
           <w:szCs w:val="22"/>
         </w:rPr>
       </w:pPr>
-      <w:hyperlink w:anchor="_Toc481580421" w:history="1">
+      <w:hyperlink w:anchor="_Toc482783641" w:history="1">
         <w:r>
           <w:rPr>
             <w:rStyle w:val="Hyperlink"/>
@@ -7905,7 +7905,7 @@
             <w:noProof/>
             <w:webHidden/>
           </w:rPr>
-          <w:instrText xml:space="preserve"> PAGEREF _Toc481580421 \h </w:instrText>
+          <w:instrText xml:space="preserve"> PAGEREF _Toc482783641 \h </w:instrText>
         </w:r>
         <w:r>
           <w:rPr>
@@ -7950,7 +7950,7 @@
           <w:szCs w:val="22"/>
         </w:rPr>
       </w:pPr>
-      <w:hyperlink w:anchor="_Toc481580422" w:history="1">
+      <w:hyperlink w:anchor="_Toc482783642" w:history="1">
         <w:r>
           <w:rPr>
             <w:rStyle w:val="Hyperlink"/>
@@ -7993,7 +7993,7 @@
             <w:noProof/>
             <w:webHidden/>
           </w:rPr>
-          <w:instrText xml:space="preserve"> PAGEREF _Toc481580422 \h </w:instrText>
+          <w:instrText xml:space="preserve"> PAGEREF _Toc482783642 \h </w:instrText>
         </w:r>
         <w:r>
           <w:rPr>
@@ -8038,7 +8038,7 @@
           <w:szCs w:val="22"/>
         </w:rPr>
       </w:pPr>
-      <w:hyperlink w:anchor="_Toc481580423" w:history="1">
+      <w:hyperlink w:anchor="_Toc482783643" w:history="1">
         <w:r>
           <w:rPr>
             <w:rStyle w:val="Hyperlink"/>
@@ -8081,7 +8081,7 @@
             <w:noProof/>
             <w:webHidden/>
           </w:rPr>
-          <w:instrText xml:space="preserve"> PAGEREF _Toc481580423 \h </w:instrText>
+          <w:instrText xml:space="preserve"> PAGEREF _Toc482783643 \h </w:instrText>
         </w:r>
         <w:r>
           <w:rPr>
@@ -8126,7 +8126,7 @@
           <w:szCs w:val="22"/>
         </w:rPr>
       </w:pPr>
-      <w:hyperlink w:anchor="_Toc481580424" w:history="1">
+      <w:hyperlink w:anchor="_Toc482783644" w:history="1">
         <w:r>
           <w:rPr>
             <w:rStyle w:val="Hyperlink"/>
@@ -8169,7 +8169,7 @@
             <w:noProof/>
             <w:webHidden/>
           </w:rPr>
-          <w:instrText xml:space="preserve"> PAGEREF _Toc481580424 \h </w:instrText>
+          <w:instrText xml:space="preserve"> PAGEREF _Toc482783644 \h </w:instrText>
         </w:r>
         <w:r>
           <w:rPr>
@@ -8214,7 +8214,7 @@
           <w:szCs w:val="22"/>
         </w:rPr>
       </w:pPr>
-      <w:hyperlink w:anchor="_Toc481580425" w:history="1">
+      <w:hyperlink w:anchor="_Toc482783645" w:history="1">
         <w:r>
           <w:rPr>
             <w:rStyle w:val="Hyperlink"/>
@@ -8257,7 +8257,7 @@
             <w:noProof/>
             <w:webHidden/>
           </w:rPr>
-          <w:instrText xml:space="preserve"> PAGEREF _Toc481580425 \h </w:instrText>
+          <w:instrText xml:space="preserve"> PAGEREF _Toc482783645 \h </w:instrText>
         </w:r>
         <w:r>
           <w:rPr>
@@ -8302,7 +8302,7 @@
           <w:szCs w:val="22"/>
         </w:rPr>
       </w:pPr>
-      <w:hyperlink w:anchor="_Toc481580426" w:history="1">
+      <w:hyperlink w:anchor="_Toc482783646" w:history="1">
         <w:r>
           <w:rPr>
             <w:rStyle w:val="Hyperlink"/>
@@ -8345,7 +8345,7 @@
             <w:noProof/>
             <w:webHidden/>
           </w:rPr>
-          <w:instrText xml:space="preserve"> PAGEREF _Toc481580426 \h </w:instrText>
+          <w:instrText xml:space="preserve"> PAGEREF _Toc482783646 \h </w:instrText>
         </w:r>
         <w:r>
           <w:rPr>
@@ -8390,7 +8390,7 @@
           <w:szCs w:val="22"/>
         </w:rPr>
       </w:pPr>
-      <w:hyperlink w:anchor="_Toc481580427" w:history="1">
+      <w:hyperlink w:anchor="_Toc482783647" w:history="1">
         <w:r>
           <w:rPr>
             <w:rStyle w:val="Hyperlink"/>
@@ -8433,7 +8433,7 @@
             <w:noProof/>
             <w:webHidden/>
           </w:rPr>
-          <w:instrText xml:space="preserve"> PAGEREF _Toc481580427 \h </w:instrText>
+          <w:instrText xml:space="preserve"> PAGEREF _Toc482783647 \h </w:instrText>
         </w:r>
         <w:r>
           <w:rPr>
@@ -8478,7 +8478,7 @@
           <w:szCs w:val="22"/>
         </w:rPr>
       </w:pPr>
-      <w:hyperlink w:anchor="_Toc481580428" w:history="1">
+      <w:hyperlink w:anchor="_Toc482783648" w:history="1">
         <w:r>
           <w:rPr>
             <w:rStyle w:val="Hyperlink"/>
@@ -8521,7 +8521,7 @@
             <w:noProof/>
             <w:webHidden/>
           </w:rPr>
-          <w:instrText xml:space="preserve"> PAGEREF _Toc481580428 \h </w:instrText>
+          <w:instrText xml:space="preserve"> PAGEREF _Toc482783648 \h </w:instrText>
         </w:r>
         <w:r>
           <w:rPr>
@@ -8566,7 +8566,7 @@
           <w:szCs w:val="22"/>
         </w:rPr>
       </w:pPr>
-      <w:hyperlink w:anchor="_Toc481580429" w:history="1">
+      <w:hyperlink w:anchor="_Toc482783649" w:history="1">
         <w:r>
           <w:rPr>
             <w:rStyle w:val="Hyperlink"/>
@@ -8609,7 +8609,7 @@
             <w:noProof/>
             <w:webHidden/>
           </w:rPr>
-          <w:instrText xml:space="preserve"> PAGEREF _Toc481580429 \h </w:instrText>
+          <w:instrText xml:space="preserve"> PAGEREF _Toc482783649 \h </w:instrText>
         </w:r>
         <w:r>
           <w:rPr>
@@ -8654,7 +8654,7 @@
           <w:szCs w:val="22"/>
         </w:rPr>
       </w:pPr>
-      <w:hyperlink w:anchor="_Toc481580430" w:history="1">
+      <w:hyperlink w:anchor="_Toc482783650" w:history="1">
         <w:r>
           <w:rPr>
             <w:rStyle w:val="Hyperlink"/>
@@ -8697,7 +8697,7 @@
             <w:noProof/>
             <w:webHidden/>
           </w:rPr>
-          <w:instrText xml:space="preserve"> PAGEREF _Toc481580430 \h </w:instrText>
+          <w:instrText xml:space="preserve"> PAGEREF _Toc482783650 \h </w:instrText>
         </w:r>
         <w:r>
           <w:rPr>
@@ -8742,7 +8742,7 @@
           <w:szCs w:val="22"/>
         </w:rPr>
       </w:pPr>
-      <w:hyperlink w:anchor="_Toc481580431" w:history="1">
+      <w:hyperlink w:anchor="_Toc482783651" w:history="1">
         <w:r>
           <w:rPr>
             <w:rStyle w:val="Hyperlink"/>
@@ -8785,7 +8785,7 @@
             <w:noProof/>
             <w:webHidden/>
           </w:rPr>
-          <w:instrText xml:space="preserve"> PAGEREF _Toc481580431 \h </w:instrText>
+          <w:instrText xml:space="preserve"> PAGEREF _Toc482783651 \h </w:instrText>
         </w:r>
         <w:r>
           <w:rPr>
@@ -8830,7 +8830,7 @@
           <w:szCs w:val="22"/>
         </w:rPr>
       </w:pPr>
-      <w:hyperlink w:anchor="_Toc481580432" w:history="1">
+      <w:hyperlink w:anchor="_Toc482783652" w:history="1">
         <w:r>
           <w:rPr>
             <w:rStyle w:val="Hyperlink"/>
@@ -8873,7 +8873,7 @@
             <w:noProof/>
             <w:webHidden/>
           </w:rPr>
-          <w:instrText xml:space="preserve"> PAGEREF _Toc481580432 \h </w:instrText>
+          <w:instrText xml:space="preserve"> PAGEREF _Toc482783652 \h </w:instrText>
         </w:r>
         <w:r>
           <w:rPr>
@@ -8921,7 +8921,7 @@
           <w:szCs w:val="22"/>
         </w:rPr>
       </w:pPr>
-      <w:hyperlink w:anchor="_Toc481580433" w:history="1">
+      <w:hyperlink w:anchor="_Toc482783653" w:history="1">
         <w:r>
           <w:rPr>
             <w:rStyle w:val="Hyperlink"/>
@@ -8967,7 +8967,7 @@
             <w:noProof/>
             <w:webHidden/>
           </w:rPr>
-          <w:instrText xml:space="preserve"> PAGEREF _Toc481580433 \h </w:instrText>
+          <w:instrText xml:space="preserve"> PAGEREF _Toc482783653 \h </w:instrText>
         </w:r>
         <w:r>
           <w:rPr>
@@ -9012,7 +9012,7 @@
           <w:szCs w:val="22"/>
         </w:rPr>
       </w:pPr>
-      <w:hyperlink w:anchor="_Toc481580434" w:history="1">
+      <w:hyperlink w:anchor="_Toc482783654" w:history="1">
         <w:r>
           <w:rPr>
             <w:rStyle w:val="Hyperlink"/>
@@ -9055,7 +9055,7 @@
             <w:noProof/>
             <w:webHidden/>
           </w:rPr>
-          <w:instrText xml:space="preserve"> PAGEREF _Toc481580434 \h </w:instrText>
+          <w:instrText xml:space="preserve"> PAGEREF _Toc482783654 \h </w:instrText>
         </w:r>
         <w:r>
           <w:rPr>
@@ -9100,7 +9100,7 @@
           <w:szCs w:val="22"/>
         </w:rPr>
       </w:pPr>
-      <w:hyperlink w:anchor="_Toc481580435" w:history="1">
+      <w:hyperlink w:anchor="_Toc482783655" w:history="1">
         <w:r>
           <w:rPr>
             <w:rStyle w:val="Hyperlink"/>
@@ -9143,7 +9143,7 @@
             <w:noProof/>
             <w:webHidden/>
           </w:rPr>
-          <w:instrText xml:space="preserve"> PAGEREF _Toc481580435 \h </w:instrText>
+          <w:instrText xml:space="preserve"> PAGEREF _Toc482783655 \h </w:instrText>
         </w:r>
         <w:r>
           <w:rPr>
@@ -9188,7 +9188,7 @@
           <w:szCs w:val="22"/>
         </w:rPr>
       </w:pPr>
-      <w:hyperlink w:anchor="_Toc481580436" w:history="1">
+      <w:hyperlink w:anchor="_Toc482783656" w:history="1">
         <w:r>
           <w:rPr>
             <w:rStyle w:val="Hyperlink"/>
@@ -9231,7 +9231,7 @@
             <w:noProof/>
             <w:webHidden/>
           </w:rPr>
-          <w:instrText xml:space="preserve"> PAGEREF _Toc481580436 \h </w:instrText>
+          <w:instrText xml:space="preserve"> PAGEREF _Toc482783656 \h </w:instrText>
         </w:r>
         <w:r>
           <w:rPr>
@@ -9276,7 +9276,7 @@
           <w:szCs w:val="22"/>
         </w:rPr>
       </w:pPr>
-      <w:hyperlink w:anchor="_Toc481580437" w:history="1">
+      <w:hyperlink w:anchor="_Toc482783657" w:history="1">
         <w:r>
           <w:rPr>
             <w:rStyle w:val="Hyperlink"/>
@@ -9319,7 +9319,7 @@
             <w:noProof/>
             <w:webHidden/>
           </w:rPr>
-          <w:instrText xml:space="preserve"> PAGEREF _Toc481580437 \h </w:instrText>
+          <w:instrText xml:space="preserve"> PAGEREF _Toc482783657 \h </w:instrText>
         </w:r>
         <w:r>
           <w:rPr>
@@ -9364,7 +9364,7 @@
           <w:szCs w:val="22"/>
         </w:rPr>
       </w:pPr>
-      <w:hyperlink w:anchor="_Toc481580438" w:history="1">
+      <w:hyperlink w:anchor="_Toc482783658" w:history="1">
         <w:r>
           <w:rPr>
             <w:rStyle w:val="Hyperlink"/>
@@ -9407,7 +9407,7 @@
             <w:noProof/>
             <w:webHidden/>
           </w:rPr>
-          <w:instrText xml:space="preserve"> PAGEREF _Toc481580438 \h </w:instrText>
+          <w:instrText xml:space="preserve"> PAGEREF _Toc482783658 \h </w:instrText>
         </w:r>
         <w:r>
           <w:rPr>
@@ -9452,7 +9452,7 @@
           <w:szCs w:val="22"/>
         </w:rPr>
       </w:pPr>
-      <w:hyperlink w:anchor="_Toc481580439" w:history="1">
+      <w:hyperlink w:anchor="_Toc482783659" w:history="1">
         <w:r>
           <w:rPr>
             <w:rStyle w:val="Hyperlink"/>
@@ -9495,7 +9495,7 @@
             <w:noProof/>
             <w:webHidden/>
           </w:rPr>
-          <w:instrText xml:space="preserve"> PAGEREF _Toc481580439 \h </w:instrText>
+          <w:instrText xml:space="preserve"> PAGEREF _Toc482783659 \h </w:instrText>
         </w:r>
         <w:r>
           <w:rPr>
@@ -9540,7 +9540,7 @@
           <w:szCs w:val="22"/>
         </w:rPr>
       </w:pPr>
-      <w:hyperlink w:anchor="_Toc481580440" w:history="1">
+      <w:hyperlink w:anchor="_Toc482783660" w:history="1">
         <w:r>
           <w:rPr>
             <w:rStyle w:val="Hyperlink"/>
@@ -9583,7 +9583,7 @@
             <w:noProof/>
             <w:webHidden/>
           </w:rPr>
-          <w:instrText xml:space="preserve"> PAGEREF _Toc481580440 \h </w:instrText>
+          <w:instrText xml:space="preserve"> PAGEREF _Toc482783660 \h </w:instrText>
         </w:r>
         <w:r>
           <w:rPr>
@@ -9628,7 +9628,7 @@
           <w:szCs w:val="22"/>
         </w:rPr>
       </w:pPr>
-      <w:hyperlink w:anchor="_Toc481580441" w:history="1">
+      <w:hyperlink w:anchor="_Toc482783661" w:history="1">
         <w:r>
           <w:rPr>
             <w:rStyle w:val="Hyperlink"/>
@@ -9671,7 +9671,7 @@
             <w:noProof/>
             <w:webHidden/>
           </w:rPr>
-          <w:instrText xml:space="preserve"> PAGEREF _Toc481580441 \h </w:instrText>
+          <w:instrText xml:space="preserve"> PAGEREF _Toc482783661 \h </w:instrText>
         </w:r>
         <w:r>
           <w:rPr>
@@ -9716,7 +9716,7 @@
           <w:szCs w:val="22"/>
         </w:rPr>
       </w:pPr>
-      <w:hyperlink w:anchor="_Toc481580442" w:history="1">
+      <w:hyperlink w:anchor="_Toc482783662" w:history="1">
         <w:r>
           <w:rPr>
             <w:rStyle w:val="Hyperlink"/>
@@ -9759,7 +9759,7 @@
             <w:noProof/>
             <w:webHidden/>
           </w:rPr>
-          <w:instrText xml:space="preserve"> PAGEREF _Toc481580442 \h </w:instrText>
+          <w:instrText xml:space="preserve"> PAGEREF _Toc482783662 \h </w:instrText>
         </w:r>
         <w:r>
           <w:rPr>
@@ -9804,7 +9804,7 @@
           <w:szCs w:val="22"/>
         </w:rPr>
       </w:pPr>
-      <w:hyperlink w:anchor="_Toc481580443" w:history="1">
+      <w:hyperlink w:anchor="_Toc482783663" w:history="1">
         <w:r>
           <w:rPr>
             <w:rStyle w:val="Hyperlink"/>
@@ -9847,7 +9847,7 @@
             <w:noProof/>
             <w:webHidden/>
           </w:rPr>
-          <w:instrText xml:space="preserve"> PAGEREF _Toc481580443 \h </w:instrText>
+          <w:instrText xml:space="preserve"> PAGEREF _Toc482783663 \h </w:instrText>
         </w:r>
         <w:r>
           <w:rPr>
@@ -9895,7 +9895,7 @@
           <w:szCs w:val="22"/>
         </w:rPr>
       </w:pPr>
-      <w:hyperlink w:anchor="_Toc481580444" w:history="1">
+      <w:hyperlink w:anchor="_Toc482783664" w:history="1">
         <w:r>
           <w:rPr>
             <w:rStyle w:val="Hyperlink"/>
@@ -9941,7 +9941,7 @@
             <w:noProof/>
             <w:webHidden/>
           </w:rPr>
-          <w:instrText xml:space="preserve"> PAGEREF _Toc481580444 \h </w:instrText>
+          <w:instrText xml:space="preserve"> PAGEREF _Toc482783664 \h </w:instrText>
         </w:r>
         <w:r>
           <w:rPr>
@@ -9986,7 +9986,7 @@
           <w:szCs w:val="22"/>
         </w:rPr>
       </w:pPr>
-      <w:hyperlink w:anchor="_Toc481580445" w:history="1">
+      <w:hyperlink w:anchor="_Toc482783665" w:history="1">
         <w:r>
           <w:rPr>
             <w:rStyle w:val="Hyperlink"/>
@@ -10029,7 +10029,7 @@
             <w:noProof/>
             <w:webHidden/>
           </w:rPr>
-          <w:instrText xml:space="preserve"> PAGEREF _Toc481580445 \h </w:instrText>
+          <w:instrText xml:space="preserve"> PAGEREF _Toc482783665 \h </w:instrText>
         </w:r>
         <w:r>
           <w:rPr>
@@ -10074,7 +10074,7 @@
           <w:szCs w:val="22"/>
         </w:rPr>
       </w:pPr>
-      <w:hyperlink w:anchor="_Toc481580446" w:history="1">
+      <w:hyperlink w:anchor="_Toc482783666" w:history="1">
         <w:r>
           <w:rPr>
             <w:rStyle w:val="Hyperlink"/>
@@ -10117,7 +10117,7 @@
             <w:noProof/>
             <w:webHidden/>
           </w:rPr>
-          <w:instrText xml:space="preserve"> PAGEREF _Toc481580446 \h </w:instrText>
+          <w:instrText xml:space="preserve"> PAGEREF _Toc482783666 \h </w:instrText>
         </w:r>
         <w:r>
           <w:rPr>
@@ -10162,7 +10162,7 @@
           <w:szCs w:val="22"/>
         </w:rPr>
       </w:pPr>
-      <w:hyperlink w:anchor="_Toc481580447" w:history="1">
+      <w:hyperlink w:anchor="_Toc482783667" w:history="1">
         <w:r>
           <w:rPr>
             <w:rStyle w:val="Hyperlink"/>
@@ -10205,7 +10205,7 @@
             <w:noProof/>
             <w:webHidden/>
           </w:rPr>
-          <w:instrText xml:space="preserve"> PAGEREF _Toc481580447 \h </w:instrText>
+          <w:instrText xml:space="preserve"> PAGEREF _Toc482783667 \h </w:instrText>
         </w:r>
         <w:r>
           <w:rPr>
@@ -10250,7 +10250,7 @@
           <w:szCs w:val="22"/>
         </w:rPr>
       </w:pPr>
-      <w:hyperlink w:anchor="_Toc481580448" w:history="1">
+      <w:hyperlink w:anchor="_Toc482783668" w:history="1">
         <w:r>
           <w:rPr>
             <w:rStyle w:val="Hyperlink"/>
@@ -10293,7 +10293,7 @@
             <w:noProof/>
             <w:webHidden/>
           </w:rPr>
-          <w:instrText xml:space="preserve"> PAGEREF _Toc481580448 \h </w:instrText>
+          <w:instrText xml:space="preserve"> PAGEREF _Toc482783668 \h </w:instrText>
         </w:r>
         <w:r>
           <w:rPr>
@@ -10338,7 +10338,7 @@
           <w:szCs w:val="22"/>
         </w:rPr>
       </w:pPr>
-      <w:hyperlink w:anchor="_Toc481580449" w:history="1">
+      <w:hyperlink w:anchor="_Toc482783669" w:history="1">
         <w:r>
           <w:rPr>
             <w:rStyle w:val="Hyperlink"/>
@@ -10381,7 +10381,7 @@
             <w:noProof/>
             <w:webHidden/>
           </w:rPr>
-          <w:instrText xml:space="preserve"> PAGEREF _Toc481580449 \h </w:instrText>
+          <w:instrText xml:space="preserve"> PAGEREF _Toc482783669 \h </w:instrText>
         </w:r>
         <w:r>
           <w:rPr>
@@ -10429,7 +10429,7 @@
           <w:szCs w:val="22"/>
         </w:rPr>
       </w:pPr>
-      <w:hyperlink w:anchor="_Toc481580450" w:history="1">
+      <w:hyperlink w:anchor="_Toc482783670" w:history="1">
         <w:r>
           <w:rPr>
             <w:rStyle w:val="Hyperlink"/>
@@ -10475,7 +10475,7 @@
             <w:noProof/>
             <w:webHidden/>
           </w:rPr>
-          <w:instrText xml:space="preserve"> PAGEREF _Toc481580450 \h </w:instrText>
+          <w:instrText xml:space="preserve"> PAGEREF _Toc482783670 \h </w:instrText>
         </w:r>
         <w:r>
           <w:rPr>
@@ -10520,7 +10520,7 @@
           <w:szCs w:val="22"/>
         </w:rPr>
       </w:pPr>
-      <w:hyperlink w:anchor="_Toc481580451" w:history="1">
+      <w:hyperlink w:anchor="_Toc482783671" w:history="1">
         <w:r>
           <w:rPr>
             <w:rStyle w:val="Hyperlink"/>
@@ -10563,7 +10563,7 @@
             <w:noProof/>
             <w:webHidden/>
           </w:rPr>
-          <w:instrText xml:space="preserve"> PAGEREF _Toc481580451 \h </w:instrText>
+          <w:instrText xml:space="preserve"> PAGEREF _Toc482783671 \h </w:instrText>
         </w:r>
         <w:r>
           <w:rPr>
@@ -10608,7 +10608,7 @@
           <w:szCs w:val="22"/>
         </w:rPr>
       </w:pPr>
-      <w:hyperlink w:anchor="_Toc481580452" w:history="1">
+      <w:hyperlink w:anchor="_Toc482783672" w:history="1">
         <w:r>
           <w:rPr>
             <w:rStyle w:val="Hyperlink"/>
@@ -10651,7 +10651,7 @@
             <w:noProof/>
             <w:webHidden/>
           </w:rPr>
-          <w:instrText xml:space="preserve"> PAGEREF _Toc481580452 \h </w:instrText>
+          <w:instrText xml:space="preserve"> PAGEREF _Toc482783672 \h </w:instrText>
         </w:r>
         <w:r>
           <w:rPr>
@@ -10696,7 +10696,7 @@
           <w:szCs w:val="22"/>
         </w:rPr>
       </w:pPr>
-      <w:hyperlink w:anchor="_Toc481580453" w:history="1">
+      <w:hyperlink w:anchor="_Toc482783673" w:history="1">
         <w:r>
           <w:rPr>
             <w:rStyle w:val="Hyperlink"/>
@@ -10739,7 +10739,7 @@
             <w:noProof/>
             <w:webHidden/>
           </w:rPr>
-          <w:instrText xml:space="preserve"> PAGEREF _Toc481580453 \h </w:instrText>
+          <w:instrText xml:space="preserve"> PAGEREF _Toc482783673 \h </w:instrText>
         </w:r>
         <w:r>
           <w:rPr>
@@ -10787,7 +10787,7 @@
           <w:szCs w:val="22"/>
         </w:rPr>
       </w:pPr>
-      <w:hyperlink w:anchor="_Toc481580454" w:history="1">
+      <w:hyperlink w:anchor="_Toc482783674" w:history="1">
         <w:r>
           <w:rPr>
             <w:rStyle w:val="Hyperlink"/>
@@ -10833,7 +10833,7 @@
             <w:noProof/>
             <w:webHidden/>
           </w:rPr>
-          <w:instrText xml:space="preserve"> PAGEREF _Toc481580454 \h </w:instrText>
+          <w:instrText xml:space="preserve"> PAGEREF _Toc482783674 \h </w:instrText>
         </w:r>
         <w:r>
           <w:rPr>
@@ -10878,7 +10878,7 @@
           <w:szCs w:val="22"/>
         </w:rPr>
       </w:pPr>
-      <w:hyperlink w:anchor="_Toc481580455" w:history="1">
+      <w:hyperlink w:anchor="_Toc482783675" w:history="1">
         <w:r>
           <w:rPr>
             <w:rStyle w:val="Hyperlink"/>
@@ -10921,7 +10921,7 @@
             <w:noProof/>
             <w:webHidden/>
           </w:rPr>
-          <w:instrText xml:space="preserve"> PAGEREF _Toc481580455 \h </w:instrText>
+          <w:instrText xml:space="preserve"> PAGEREF _Toc482783675 \h </w:instrText>
         </w:r>
         <w:r>
           <w:rPr>
@@ -10966,7 +10966,7 @@
           <w:szCs w:val="22"/>
         </w:rPr>
       </w:pPr>
-      <w:hyperlink w:anchor="_Toc481580456" w:history="1">
+      <w:hyperlink w:anchor="_Toc482783676" w:history="1">
         <w:r>
           <w:rPr>
             <w:rStyle w:val="Hyperlink"/>
@@ -11009,7 +11009,7 @@
             <w:noProof/>
             <w:webHidden/>
           </w:rPr>
-          <w:instrText xml:space="preserve"> PAGEREF _Toc481580456 \h </w:instrText>
+          <w:instrText xml:space="preserve"> PAGEREF _Toc482783676 \h </w:instrText>
         </w:r>
         <w:r>
           <w:rPr>
@@ -11054,7 +11054,7 @@
           <w:szCs w:val="22"/>
         </w:rPr>
       </w:pPr>
-      <w:hyperlink w:anchor="_Toc481580457" w:history="1">
+      <w:hyperlink w:anchor="_Toc482783677" w:history="1">
         <w:r>
           <w:rPr>
             <w:rStyle w:val="Hyperlink"/>
@@ -11097,7 +11097,7 @@
             <w:noProof/>
             <w:webHidden/>
           </w:rPr>
-          <w:instrText xml:space="preserve"> PAGEREF _Toc481580457 \h </w:instrText>
+          <w:instrText xml:space="preserve"> PAGEREF _Toc482783677 \h </w:instrText>
         </w:r>
         <w:r>
           <w:rPr>
@@ -11142,7 +11142,7 @@
           <w:szCs w:val="22"/>
         </w:rPr>
       </w:pPr>
-      <w:hyperlink w:anchor="_Toc481580458" w:history="1">
+      <w:hyperlink w:anchor="_Toc482783678" w:history="1">
         <w:r>
           <w:rPr>
             <w:rStyle w:val="Hyperlink"/>
@@ -11185,7 +11185,7 @@
             <w:noProof/>
             <w:webHidden/>
           </w:rPr>
-          <w:instrText xml:space="preserve"> PAGEREF _Toc481580458 \h </w:instrText>
+          <w:instrText xml:space="preserve"> PAGEREF _Toc482783678 \h </w:instrText>
         </w:r>
         <w:r>
           <w:rPr>
@@ -11230,7 +11230,7 @@
           <w:szCs w:val="22"/>
         </w:rPr>
       </w:pPr>
-      <w:hyperlink w:anchor="_Toc481580459" w:history="1">
+      <w:hyperlink w:anchor="_Toc482783679" w:history="1">
         <w:r>
           <w:rPr>
             <w:rStyle w:val="Hyperlink"/>
@@ -11273,7 +11273,7 @@
             <w:noProof/>
             <w:webHidden/>
           </w:rPr>
-          <w:instrText xml:space="preserve"> PAGEREF _Toc481580459 \h </w:instrText>
+          <w:instrText xml:space="preserve"> PAGEREF _Toc482783679 \h </w:instrText>
         </w:r>
         <w:r>
           <w:rPr>
@@ -11318,7 +11318,7 @@
           <w:szCs w:val="22"/>
         </w:rPr>
       </w:pPr>
-      <w:hyperlink w:anchor="_Toc481580460" w:history="1">
+      <w:hyperlink w:anchor="_Toc482783680" w:history="1">
         <w:r>
           <w:rPr>
             <w:rStyle w:val="Hyperlink"/>
@@ -11361,7 +11361,7 @@
             <w:noProof/>
             <w:webHidden/>
           </w:rPr>
-          <w:instrText xml:space="preserve"> PAGEREF _Toc481580460 \h </w:instrText>
+          <w:instrText xml:space="preserve"> PAGEREF _Toc482783680 \h </w:instrText>
         </w:r>
         <w:r>
           <w:rPr>
@@ -11406,7 +11406,7 @@
           <w:szCs w:val="22"/>
         </w:rPr>
       </w:pPr>
-      <w:hyperlink w:anchor="_Toc481580461" w:history="1">
+      <w:hyperlink w:anchor="_Toc482783681" w:history="1">
         <w:r>
           <w:rPr>
             <w:rStyle w:val="Hyperlink"/>
@@ -11449,7 +11449,7 @@
             <w:noProof/>
             <w:webHidden/>
           </w:rPr>
-          <w:instrText xml:space="preserve"> PAGEREF _Toc481580461 \h </w:instrText>
+          <w:instrText xml:space="preserve"> PAGEREF _Toc482783681 \h </w:instrText>
         </w:r>
         <w:r>
           <w:rPr>
@@ -11494,7 +11494,7 @@
           <w:szCs w:val="22"/>
         </w:rPr>
       </w:pPr>
-      <w:hyperlink w:anchor="_Toc481580462" w:history="1">
+      <w:hyperlink w:anchor="_Toc482783682" w:history="1">
         <w:r>
           <w:rPr>
             <w:rStyle w:val="Hyperlink"/>
@@ -11537,7 +11537,7 @@
             <w:noProof/>
             <w:webHidden/>
           </w:rPr>
-          <w:instrText xml:space="preserve"> PAGEREF _Toc481580462 \h </w:instrText>
+          <w:instrText xml:space="preserve"> PAGEREF _Toc482783682 \h </w:instrText>
         </w:r>
         <w:r>
           <w:rPr>
@@ -11582,7 +11582,7 @@
           <w:szCs w:val="22"/>
         </w:rPr>
       </w:pPr>
-      <w:hyperlink w:anchor="_Toc481580463" w:history="1">
+      <w:hyperlink w:anchor="_Toc482783683" w:history="1">
         <w:r>
           <w:rPr>
             <w:rStyle w:val="Hyperlink"/>
@@ -11625,7 +11625,7 @@
             <w:noProof/>
             <w:webHidden/>
           </w:rPr>
-          <w:instrText xml:space="preserve"> PAGEREF _Toc481580463 \h </w:instrText>
+          <w:instrText xml:space="preserve"> PAGEREF _Toc482783683 \h </w:instrText>
         </w:r>
         <w:r>
           <w:rPr>
@@ -11670,7 +11670,7 @@
           <w:szCs w:val="22"/>
         </w:rPr>
       </w:pPr>
-      <w:hyperlink w:anchor="_Toc481580464" w:history="1">
+      <w:hyperlink w:anchor="_Toc482783684" w:history="1">
         <w:r>
           <w:rPr>
             <w:rStyle w:val="Hyperlink"/>
@@ -11713,7 +11713,7 @@
             <w:noProof/>
             <w:webHidden/>
           </w:rPr>
-          <w:instrText xml:space="preserve"> PAGEREF _Toc481580464 \h </w:instrText>
+          <w:instrText xml:space="preserve"> PAGEREF _Toc482783684 \h </w:instrText>
         </w:r>
         <w:r>
           <w:rPr>
@@ -11758,7 +11758,7 @@
           <w:szCs w:val="22"/>
         </w:rPr>
       </w:pPr>
-      <w:hyperlink w:anchor="_Toc481580465" w:history="1">
+      <w:hyperlink w:anchor="_Toc482783685" w:history="1">
         <w:r>
           <w:rPr>
             <w:rStyle w:val="Hyperlink"/>
@@ -11801,7 +11801,7 @@
             <w:noProof/>
             <w:webHidden/>
           </w:rPr>
-          <w:instrText xml:space="preserve"> PAGEREF _Toc481580465 \h </w:instrText>
+          <w:instrText xml:space="preserve"> PAGEREF _Toc482783685 \h </w:instrText>
         </w:r>
         <w:r>
           <w:rPr>
@@ -11846,7 +11846,7 @@
           <w:szCs w:val="22"/>
         </w:rPr>
       </w:pPr>
-      <w:hyperlink w:anchor="_Toc481580466" w:history="1">
+      <w:hyperlink w:anchor="_Toc482783686" w:history="1">
         <w:r>
           <w:rPr>
             <w:rStyle w:val="Hyperlink"/>
@@ -11889,7 +11889,7 @@
             <w:noProof/>
             <w:webHidden/>
           </w:rPr>
-          <w:instrText xml:space="preserve"> PAGEREF _Toc481580466 \h </w:instrText>
+          <w:instrText xml:space="preserve"> PAGEREF _Toc482783686 \h </w:instrText>
         </w:r>
         <w:r>
           <w:rPr>
@@ -11934,7 +11934,7 @@
           <w:szCs w:val="22"/>
         </w:rPr>
       </w:pPr>
-      <w:hyperlink w:anchor="_Toc481580467" w:history="1">
+      <w:hyperlink w:anchor="_Toc482783687" w:history="1">
         <w:r>
           <w:rPr>
             <w:rStyle w:val="Hyperlink"/>
@@ -11977,7 +11977,7 @@
             <w:noProof/>
             <w:webHidden/>
           </w:rPr>
-          <w:instrText xml:space="preserve"> PAGEREF _Toc481580467 \h </w:instrText>
+          <w:instrText xml:space="preserve"> PAGEREF _Toc482783687 \h </w:instrText>
         </w:r>
         <w:r>
           <w:rPr>
@@ -12022,7 +12022,7 @@
           <w:szCs w:val="22"/>
         </w:rPr>
       </w:pPr>
-      <w:hyperlink w:anchor="_Toc481580468" w:history="1">
+      <w:hyperlink w:anchor="_Toc482783688" w:history="1">
         <w:r>
           <w:rPr>
             <w:rStyle w:val="Hyperlink"/>
@@ -12065,7 +12065,7 @@
             <w:noProof/>
             <w:webHidden/>
           </w:rPr>
-          <w:instrText xml:space="preserve"> PAGEREF _Toc481580468 \h </w:instrText>
+          <w:instrText xml:space="preserve"> PAGEREF _Toc482783688 \h </w:instrText>
         </w:r>
         <w:r>
           <w:rPr>
@@ -12110,7 +12110,7 @@
           <w:szCs w:val="22"/>
         </w:rPr>
       </w:pPr>
-      <w:hyperlink w:anchor="_Toc481580469" w:history="1">
+      <w:hyperlink w:anchor="_Toc482783689" w:history="1">
         <w:r>
           <w:rPr>
             <w:rStyle w:val="Hyperlink"/>
@@ -12153,7 +12153,7 @@
             <w:noProof/>
             <w:webHidden/>
           </w:rPr>
-          <w:instrText xml:space="preserve"> PAGEREF _Toc481580469 \h </w:instrText>
+          <w:instrText xml:space="preserve"> PAGEREF _Toc482783689 \h </w:instrText>
         </w:r>
         <w:r>
           <w:rPr>
@@ -12198,7 +12198,7 @@
           <w:szCs w:val="22"/>
         </w:rPr>
       </w:pPr>
-      <w:hyperlink w:anchor="_Toc481580470" w:history="1">
+      <w:hyperlink w:anchor="_Toc482783690" w:history="1">
         <w:r>
           <w:rPr>
             <w:rStyle w:val="Hyperlink"/>
@@ -12241,7 +12241,7 @@
             <w:noProof/>
             <w:webHidden/>
           </w:rPr>
-          <w:instrText xml:space="preserve"> PAGEREF _Toc481580470 \h </w:instrText>
+          <w:instrText xml:space="preserve"> PAGEREF _Toc482783690 \h </w:instrText>
         </w:r>
         <w:r>
           <w:rPr>
@@ -12286,7 +12286,7 @@
           <w:szCs w:val="22"/>
         </w:rPr>
       </w:pPr>
-      <w:hyperlink w:anchor="_Toc481580471" w:history="1">
+      <w:hyperlink w:anchor="_Toc482783691" w:history="1">
         <w:r>
           <w:rPr>
             <w:rStyle w:val="Hyperlink"/>
@@ -12329,7 +12329,7 @@
             <w:noProof/>
             <w:webHidden/>
           </w:rPr>
-          <w:instrText xml:space="preserve"> PAGEREF _Toc481580471 \h </w:instrText>
+          <w:instrText xml:space="preserve"> PAGEREF _Toc482783691 \h </w:instrText>
         </w:r>
         <w:r>
           <w:rPr>
@@ -12374,7 +12374,7 @@
           <w:szCs w:val="22"/>
         </w:rPr>
       </w:pPr>
-      <w:hyperlink w:anchor="_Toc481580472" w:history="1">
+      <w:hyperlink w:anchor="_Toc482783692" w:history="1">
         <w:r>
           <w:rPr>
             <w:rStyle w:val="Hyperlink"/>
@@ -12417,7 +12417,7 @@
             <w:noProof/>
             <w:webHidden/>
           </w:rPr>
-          <w:instrText xml:space="preserve"> PAGEREF _Toc481580472 \h </w:instrText>
+          <w:instrText xml:space="preserve"> PAGEREF _Toc482783692 \h </w:instrText>
         </w:r>
         <w:r>
           <w:rPr>
@@ -12462,7 +12462,7 @@
           <w:szCs w:val="22"/>
         </w:rPr>
       </w:pPr>
-      <w:hyperlink w:anchor="_Toc481580473" w:history="1">
+      <w:hyperlink w:anchor="_Toc482783693" w:history="1">
         <w:r>
           <w:rPr>
             <w:rStyle w:val="Hyperlink"/>
@@ -12505,7 +12505,7 @@
             <w:noProof/>
             <w:webHidden/>
           </w:rPr>
-          <w:instrText xml:space="preserve"> PAGEREF _Toc481580473 \h </w:instrText>
+          <w:instrText xml:space="preserve"> PAGEREF _Toc482783693 \h </w:instrText>
         </w:r>
         <w:r>
           <w:rPr>
@@ -12550,7 +12550,7 @@
           <w:szCs w:val="22"/>
         </w:rPr>
       </w:pPr>
-      <w:hyperlink w:anchor="_Toc481580474" w:history="1">
+      <w:hyperlink w:anchor="_Toc482783694" w:history="1">
         <w:r>
           <w:rPr>
             <w:rStyle w:val="Hyperlink"/>
@@ -12593,7 +12593,7 @@
             <w:noProof/>
             <w:webHidden/>
           </w:rPr>
-          <w:instrText xml:space="preserve"> PAGEREF _Toc481580474 \h </w:instrText>
+          <w:instrText xml:space="preserve"> PAGEREF _Toc482783694 \h </w:instrText>
         </w:r>
         <w:r>
           <w:rPr>
@@ -12638,7 +12638,7 @@
           <w:szCs w:val="22"/>
         </w:rPr>
       </w:pPr>
-      <w:hyperlink w:anchor="_Toc481580475" w:history="1">
+      <w:hyperlink w:anchor="_Toc482783695" w:history="1">
         <w:r>
           <w:rPr>
             <w:rStyle w:val="Hyperlink"/>
@@ -12681,7 +12681,7 @@
             <w:noProof/>
             <w:webHidden/>
           </w:rPr>
-          <w:instrText xml:space="preserve"> PAGEREF _Toc481580475 \h </w:instrText>
+          <w:instrText xml:space="preserve"> PAGEREF _Toc482783695 \h </w:instrText>
         </w:r>
         <w:r>
           <w:rPr>
@@ -12726,7 +12726,7 @@
           <w:szCs w:val="22"/>
         </w:rPr>
       </w:pPr>
-      <w:hyperlink w:anchor="_Toc481580476" w:history="1">
+      <w:hyperlink w:anchor="_Toc482783696" w:history="1">
         <w:r>
           <w:rPr>
             <w:rStyle w:val="Hyperlink"/>
@@ -12769,7 +12769,7 @@
             <w:noProof/>
             <w:webHidden/>
           </w:rPr>
-          <w:instrText xml:space="preserve"> PAGEREF _Toc481580476 \h </w:instrText>
+          <w:instrText xml:space="preserve"> PAGEREF _Toc482783696 \h </w:instrText>
         </w:r>
         <w:r>
           <w:rPr>
@@ -12814,7 +12814,7 @@
           <w:szCs w:val="22"/>
         </w:rPr>
       </w:pPr>
-      <w:hyperlink w:anchor="_Toc481580477" w:history="1">
+      <w:hyperlink w:anchor="_Toc482783697" w:history="1">
         <w:r>
           <w:rPr>
             <w:rStyle w:val="Hyperlink"/>
@@ -12857,7 +12857,7 @@
             <w:noProof/>
             <w:webHidden/>
           </w:rPr>
-          <w:instrText xml:space="preserve"> PAGEREF _Toc481580477 \h </w:instrText>
+          <w:instrText xml:space="preserve"> PAGEREF _Toc482783697 \h </w:instrText>
         </w:r>
         <w:r>
           <w:rPr>
@@ -12902,7 +12902,7 @@
           <w:szCs w:val="22"/>
         </w:rPr>
       </w:pPr>
-      <w:hyperlink w:anchor="_Toc481580478" w:history="1">
+      <w:hyperlink w:anchor="_Toc482783698" w:history="1">
         <w:r>
           <w:rPr>
             <w:rStyle w:val="Hyperlink"/>
@@ -12945,7 +12945,7 @@
             <w:noProof/>
             <w:webHidden/>
           </w:rPr>
-          <w:instrText xml:space="preserve"> PAGEREF _Toc481580478 \h </w:instrText>
+          <w:instrText xml:space="preserve"> PAGEREF _Toc482783698 \h </w:instrText>
         </w:r>
         <w:r>
           <w:rPr>
@@ -12990,7 +12990,7 @@
           <w:szCs w:val="22"/>
         </w:rPr>
       </w:pPr>
-      <w:hyperlink w:anchor="_Toc481580479" w:history="1">
+      <w:hyperlink w:anchor="_Toc482783699" w:history="1">
         <w:r>
           <w:rPr>
             <w:rStyle w:val="Hyperlink"/>
@@ -13033,7 +13033,7 @@
             <w:noProof/>
             <w:webHidden/>
           </w:rPr>
-          <w:instrText xml:space="preserve"> PAGEREF _Toc481580479 \h </w:instrText>
+          <w:instrText xml:space="preserve"> PAGEREF _Toc482783699 \h </w:instrText>
         </w:r>
         <w:r>
           <w:rPr>
@@ -13078,7 +13078,7 @@
           <w:szCs w:val="22"/>
         </w:rPr>
       </w:pPr>
-      <w:hyperlink w:anchor="_Toc481580480" w:history="1">
+      <w:hyperlink w:anchor="_Toc482783700" w:history="1">
         <w:r>
           <w:rPr>
             <w:rStyle w:val="Hyperlink"/>
@@ -13121,7 +13121,7 @@
             <w:noProof/>
             <w:webHidden/>
           </w:rPr>
-          <w:instrText xml:space="preserve"> PAGEREF _Toc481580480 \h </w:instrText>
+          <w:instrText xml:space="preserve"> PAGEREF _Toc482783700 \h </w:instrText>
         </w:r>
         <w:r>
           <w:rPr>
@@ -13166,7 +13166,7 @@
           <w:szCs w:val="22"/>
         </w:rPr>
       </w:pPr>
-      <w:hyperlink w:anchor="_Toc481580481" w:history="1">
+      <w:hyperlink w:anchor="_Toc482783701" w:history="1">
         <w:r>
           <w:rPr>
             <w:rStyle w:val="Hyperlink"/>
@@ -13209,7 +13209,7 @@
             <w:noProof/>
             <w:webHidden/>
           </w:rPr>
-          <w:instrText xml:space="preserve"> PAGEREF _Toc481580481 \h </w:instrText>
+          <w:instrText xml:space="preserve"> PAGEREF _Toc482783701 \h </w:instrText>
         </w:r>
         <w:r>
           <w:rPr>
@@ -13254,7 +13254,7 @@
           <w:szCs w:val="22"/>
         </w:rPr>
       </w:pPr>
-      <w:hyperlink w:anchor="_Toc481580482" w:history="1">
+      <w:hyperlink w:anchor="_Toc482783702" w:history="1">
         <w:r>
           <w:rPr>
             <w:rStyle w:val="Hyperlink"/>
@@ -13312,7 +13312,7 @@
             <w:noProof/>
             <w:webHidden/>
           </w:rPr>
-          <w:instrText xml:space="preserve"> PAGEREF _Toc481580482 \h </w:instrText>
+          <w:instrText xml:space="preserve"> PAGEREF _Toc482783702 \h </w:instrText>
         </w:r>
         <w:r>
           <w:rPr>
@@ -13360,7 +13360,7 @@
           <w:szCs w:val="22"/>
         </w:rPr>
       </w:pPr>
-      <w:hyperlink w:anchor="_Toc481580483" w:history="1">
+      <w:hyperlink w:anchor="_Toc482783703" w:history="1">
         <w:r>
           <w:rPr>
             <w:rStyle w:val="Hyperlink"/>
@@ -13406,7 +13406,7 @@
             <w:noProof/>
             <w:webHidden/>
           </w:rPr>
-          <w:instrText xml:space="preserve"> PAGEREF _Toc481580483 \h </w:instrText>
+          <w:instrText xml:space="preserve"> PAGEREF _Toc482783703 \h </w:instrText>
         </w:r>
         <w:r>
           <w:rPr>
@@ -13451,7 +13451,7 @@
           <w:szCs w:val="22"/>
         </w:rPr>
       </w:pPr>
-      <w:hyperlink w:anchor="_Toc481580484" w:history="1">
+      <w:hyperlink w:anchor="_Toc482783704" w:history="1">
         <w:r>
           <w:rPr>
             <w:rStyle w:val="Hyperlink"/>
@@ -13494,7 +13494,7 @@
             <w:noProof/>
             <w:webHidden/>
           </w:rPr>
-          <w:instrText xml:space="preserve"> PAGEREF _Toc481580484 \h </w:instrText>
+          <w:instrText xml:space="preserve"> PAGEREF _Toc482783704 \h </w:instrText>
         </w:r>
         <w:r>
           <w:rPr>
@@ -13539,7 +13539,7 @@
           <w:szCs w:val="22"/>
         </w:rPr>
       </w:pPr>
-      <w:hyperlink w:anchor="_Toc481580485" w:history="1">
+      <w:hyperlink w:anchor="_Toc482783705" w:history="1">
         <w:r>
           <w:rPr>
             <w:rStyle w:val="Hyperlink"/>
@@ -13582,7 +13582,7 @@
             <w:noProof/>
             <w:webHidden/>
           </w:rPr>
-          <w:instrText xml:space="preserve"> PAGEREF _Toc481580485 \h </w:instrText>
+          <w:instrText xml:space="preserve"> PAGEREF _Toc482783705 \h </w:instrText>
         </w:r>
         <w:r>
           <w:rPr>
@@ -13627,7 +13627,7 @@
           <w:szCs w:val="22"/>
         </w:rPr>
       </w:pPr>
-      <w:hyperlink w:anchor="_Toc481580486" w:history="1">
+      <w:hyperlink w:anchor="_Toc482783706" w:history="1">
         <w:r>
           <w:rPr>
             <w:rStyle w:val="Hyperlink"/>
@@ -13670,7 +13670,7 @@
             <w:noProof/>
             <w:webHidden/>
           </w:rPr>
-          <w:instrText xml:space="preserve"> PAGEREF _Toc481580486 \h </w:instrText>
+          <w:instrText xml:space="preserve"> PAGEREF _Toc482783706 \h </w:instrText>
         </w:r>
         <w:r>
           <w:rPr>
@@ -13715,7 +13715,7 @@
           <w:szCs w:val="22"/>
         </w:rPr>
       </w:pPr>
-      <w:hyperlink w:anchor="_Toc481580487" w:history="1">
+      <w:hyperlink w:anchor="_Toc482783707" w:history="1">
         <w:r>
           <w:rPr>
             <w:rStyle w:val="Hyperlink"/>
@@ -13758,7 +13758,7 @@
             <w:noProof/>
             <w:webHidden/>
           </w:rPr>
-          <w:instrText xml:space="preserve"> PAGEREF _Toc481580487 \h </w:instrText>
+          <w:instrText xml:space="preserve"> PAGEREF _Toc482783707 \h </w:instrText>
         </w:r>
         <w:r>
           <w:rPr>
@@ -13803,7 +13803,7 @@
           <w:szCs w:val="22"/>
         </w:rPr>
       </w:pPr>
-      <w:hyperlink w:anchor="_Toc481580488" w:history="1">
+      <w:hyperlink w:anchor="_Toc482783708" w:history="1">
         <w:r>
           <w:rPr>
             <w:rStyle w:val="Hyperlink"/>
@@ -13846,7 +13846,7 @@
             <w:noProof/>
             <w:webHidden/>
           </w:rPr>
-          <w:instrText xml:space="preserve"> PAGEREF _Toc481580488 \h </w:instrText>
+          <w:instrText xml:space="preserve"> PAGEREF _Toc482783708 \h </w:instrText>
         </w:r>
         <w:r>
           <w:rPr>
@@ -13891,7 +13891,7 @@
           <w:szCs w:val="22"/>
         </w:rPr>
       </w:pPr>
-      <w:hyperlink w:anchor="_Toc481580489" w:history="1">
+      <w:hyperlink w:anchor="_Toc482783709" w:history="1">
         <w:r>
           <w:rPr>
             <w:rStyle w:val="Hyperlink"/>
@@ -13934,7 +13934,7 @@
             <w:noProof/>
             <w:webHidden/>
           </w:rPr>
-          <w:instrText xml:space="preserve"> PAGEREF _Toc481580489 \h </w:instrText>
+          <w:instrText xml:space="preserve"> PAGEREF _Toc482783709 \h </w:instrText>
         </w:r>
         <w:r>
           <w:rPr>
@@ -13979,7 +13979,7 @@
           <w:szCs w:val="22"/>
         </w:rPr>
       </w:pPr>
-      <w:hyperlink w:anchor="_Toc481580490" w:history="1">
+      <w:hyperlink w:anchor="_Toc482783710" w:history="1">
         <w:r>
           <w:rPr>
             <w:rStyle w:val="Hyperlink"/>
@@ -14022,7 +14022,7 @@
             <w:noProof/>
             <w:webHidden/>
           </w:rPr>
-          <w:instrText xml:space="preserve"> PAGEREF _Toc481580490 \h </w:instrText>
+          <w:instrText xml:space="preserve"> PAGEREF _Toc482783710 \h </w:instrText>
         </w:r>
         <w:r>
           <w:rPr>
@@ -14067,7 +14067,7 @@
           <w:szCs w:val="22"/>
         </w:rPr>
       </w:pPr>
-      <w:hyperlink w:anchor="_Toc481580491" w:history="1">
+      <w:hyperlink w:anchor="_Toc482783711" w:history="1">
         <w:r>
           <w:rPr>
             <w:rStyle w:val="Hyperlink"/>
@@ -14110,7 +14110,7 @@
             <w:noProof/>
             <w:webHidden/>
           </w:rPr>
-          <w:instrText xml:space="preserve"> PAGEREF _Toc481580491 \h </w:instrText>
+          <w:instrText xml:space="preserve"> PAGEREF _Toc482783711 \h </w:instrText>
         </w:r>
         <w:r>
           <w:rPr>
@@ -14155,7 +14155,7 @@
           <w:szCs w:val="22"/>
         </w:rPr>
       </w:pPr>
-      <w:hyperlink w:anchor="_Toc481580492" w:history="1">
+      <w:hyperlink w:anchor="_Toc482783712" w:history="1">
         <w:r>
           <w:rPr>
             <w:rStyle w:val="Hyperlink"/>
@@ -14198,7 +14198,7 @@
             <w:noProof/>
             <w:webHidden/>
           </w:rPr>
-          <w:instrText xml:space="preserve"> PAGEREF _Toc481580492 \h </w:instrText>
+          <w:instrText xml:space="preserve"> PAGEREF _Toc482783712 \h </w:instrText>
         </w:r>
         <w:r>
           <w:rPr>
@@ -14243,7 +14243,7 @@
           <w:szCs w:val="22"/>
         </w:rPr>
       </w:pPr>
-      <w:hyperlink w:anchor="_Toc481580493" w:history="1">
+      <w:hyperlink w:anchor="_Toc482783713" w:history="1">
         <w:r>
           <w:rPr>
             <w:rStyle w:val="Hyperlink"/>
@@ -14301,7 +14301,7 @@
             <w:noProof/>
             <w:webHidden/>
           </w:rPr>
-          <w:instrText xml:space="preserve"> PAGEREF _Toc481580493 \h </w:instrText>
+          <w:instrText xml:space="preserve"> PAGEREF _Toc482783713 \h </w:instrText>
         </w:r>
         <w:r>
           <w:rPr>
@@ -14346,7 +14346,7 @@
           <w:szCs w:val="22"/>
         </w:rPr>
       </w:pPr>
-      <w:hyperlink w:anchor="_Toc481580494" w:history="1">
+      <w:hyperlink w:anchor="_Toc482783714" w:history="1">
         <w:r>
           <w:rPr>
             <w:rStyle w:val="Hyperlink"/>
@@ -14404,7 +14404,7 @@
             <w:noProof/>
             <w:webHidden/>
           </w:rPr>
-          <w:instrText xml:space="preserve"> PAGEREF _Toc481580494 \h </w:instrText>
+          <w:instrText xml:space="preserve"> PAGEREF _Toc482783714 \h </w:instrText>
         </w:r>
         <w:r>
           <w:rPr>
@@ -14449,7 +14449,7 @@
           <w:szCs w:val="22"/>
         </w:rPr>
       </w:pPr>
-      <w:hyperlink w:anchor="_Toc481580495" w:history="1">
+      <w:hyperlink w:anchor="_Toc482783715" w:history="1">
         <w:r>
           <w:rPr>
             <w:rStyle w:val="Hyperlink"/>
@@ -14507,7 +14507,7 @@
             <w:noProof/>
             <w:webHidden/>
           </w:rPr>
-          <w:instrText xml:space="preserve"> PAGEREF _Toc481580495 \h </w:instrText>
+          <w:instrText xml:space="preserve"> PAGEREF _Toc482783715 \h </w:instrText>
         </w:r>
         <w:r>
           <w:rPr>
@@ -14552,7 +14552,7 @@
           <w:szCs w:val="22"/>
         </w:rPr>
       </w:pPr>
-      <w:hyperlink w:anchor="_Toc481580496" w:history="1">
+      <w:hyperlink w:anchor="_Toc482783716" w:history="1">
         <w:r>
           <w:rPr>
             <w:rStyle w:val="Hyperlink"/>
@@ -14610,7 +14610,7 @@
             <w:noProof/>
             <w:webHidden/>
           </w:rPr>
-          <w:instrText xml:space="preserve"> PAGEREF _Toc481580496 \h </w:instrText>
+          <w:instrText xml:space="preserve"> PAGEREF _Toc482783716 \h </w:instrText>
         </w:r>
         <w:r>
           <w:rPr>
@@ -14655,7 +14655,7 @@
           <w:szCs w:val="22"/>
         </w:rPr>
       </w:pPr>
-      <w:hyperlink w:anchor="_Toc481580497" w:history="1">
+      <w:hyperlink w:anchor="_Toc482783717" w:history="1">
         <w:r>
           <w:rPr>
             <w:rStyle w:val="Hyperlink"/>
@@ -14698,7 +14698,7 @@
             <w:noProof/>
             <w:webHidden/>
           </w:rPr>
-          <w:instrText xml:space="preserve"> PAGEREF _Toc481580497 \h </w:instrText>
+          <w:instrText xml:space="preserve"> PAGEREF _Toc482783717 \h </w:instrText>
         </w:r>
         <w:r>
           <w:rPr>
@@ -14743,7 +14743,7 @@
           <w:szCs w:val="22"/>
         </w:rPr>
       </w:pPr>
-      <w:hyperlink w:anchor="_Toc481580498" w:history="1">
+      <w:hyperlink w:anchor="_Toc482783718" w:history="1">
         <w:r>
           <w:rPr>
             <w:rStyle w:val="Hyperlink"/>
@@ -14786,7 +14786,7 @@
             <w:noProof/>
             <w:webHidden/>
           </w:rPr>
-          <w:instrText xml:space="preserve"> PAGEREF _Toc481580498 \h </w:instrText>
+          <w:instrText xml:space="preserve"> PAGEREF _Toc482783718 \h </w:instrText>
         </w:r>
         <w:r>
           <w:rPr>
@@ -14831,7 +14831,7 @@
           <w:szCs w:val="22"/>
         </w:rPr>
       </w:pPr>
-      <w:hyperlink w:anchor="_Toc481580499" w:history="1">
+      <w:hyperlink w:anchor="_Toc482783719" w:history="1">
         <w:r>
           <w:rPr>
             <w:rStyle w:val="Hyperlink"/>
@@ -14874,7 +14874,7 @@
             <w:noProof/>
             <w:webHidden/>
           </w:rPr>
-          <w:instrText xml:space="preserve"> PAGEREF _Toc481580499 \h </w:instrText>
+          <w:instrText xml:space="preserve"> PAGEREF _Toc482783719 \h </w:instrText>
         </w:r>
         <w:r>
           <w:rPr>
@@ -14919,7 +14919,7 @@
           <w:szCs w:val="22"/>
         </w:rPr>
       </w:pPr>
-      <w:hyperlink w:anchor="_Toc481580500" w:history="1">
+      <w:hyperlink w:anchor="_Toc482783720" w:history="1">
         <w:r>
           <w:rPr>
             <w:rStyle w:val="Hyperlink"/>
@@ -14962,7 +14962,7 @@
             <w:noProof/>
             <w:webHidden/>
           </w:rPr>
-          <w:instrText xml:space="preserve"> PAGEREF _Toc481580500 \h </w:instrText>
+          <w:instrText xml:space="preserve"> PAGEREF _Toc482783720 \h </w:instrText>
         </w:r>
         <w:r>
           <w:rPr>
@@ -15007,7 +15007,7 @@
           <w:szCs w:val="22"/>
         </w:rPr>
       </w:pPr>
-      <w:hyperlink w:anchor="_Toc481580501" w:history="1">
+      <w:hyperlink w:anchor="_Toc482783721" w:history="1">
         <w:r>
           <w:rPr>
             <w:rStyle w:val="Hyperlink"/>
@@ -15050,7 +15050,7 @@
             <w:noProof/>
             <w:webHidden/>
           </w:rPr>
-          <w:instrText xml:space="preserve"> PAGEREF _Toc481580501 \h </w:instrText>
+          <w:instrText xml:space="preserve"> PAGEREF _Toc482783721 \h </w:instrText>
         </w:r>
         <w:r>
           <w:rPr>
@@ -15095,7 +15095,7 @@
           <w:szCs w:val="22"/>
         </w:rPr>
       </w:pPr>
-      <w:hyperlink w:anchor="_Toc481580502" w:history="1">
+      <w:hyperlink w:anchor="_Toc482783722" w:history="1">
         <w:r>
           <w:rPr>
             <w:rStyle w:val="Hyperlink"/>
@@ -15138,7 +15138,7 @@
             <w:noProof/>
             <w:webHidden/>
           </w:rPr>
-          <w:instrText xml:space="preserve"> PAGEREF _Toc481580502 \h </w:instrText>
+          <w:instrText xml:space="preserve"> PAGEREF _Toc482783722 \h </w:instrText>
         </w:r>
         <w:r>
           <w:rPr>
@@ -15183,7 +15183,7 @@
           <w:szCs w:val="22"/>
         </w:rPr>
       </w:pPr>
-      <w:hyperlink w:anchor="_Toc481580503" w:history="1">
+      <w:hyperlink w:anchor="_Toc482783723" w:history="1">
         <w:r>
           <w:rPr>
             <w:rStyle w:val="Hyperlink"/>
@@ -15226,7 +15226,7 @@
             <w:noProof/>
             <w:webHidden/>
           </w:rPr>
-          <w:instrText xml:space="preserve"> PAGEREF _Toc481580503 \h </w:instrText>
+          <w:instrText xml:space="preserve"> PAGEREF _Toc482783723 \h </w:instrText>
         </w:r>
         <w:r>
           <w:rPr>
@@ -15271,7 +15271,7 @@
           <w:szCs w:val="22"/>
         </w:rPr>
       </w:pPr>
-      <w:hyperlink w:anchor="_Toc481580504" w:history="1">
+      <w:hyperlink w:anchor="_Toc482783724" w:history="1">
         <w:r>
           <w:rPr>
             <w:rStyle w:val="Hyperlink"/>
@@ -15314,7 +15314,7 @@
             <w:noProof/>
             <w:webHidden/>
           </w:rPr>
-          <w:instrText xml:space="preserve"> PAGEREF _Toc481580504 \h </w:instrText>
+          <w:instrText xml:space="preserve"> PAGEREF _Toc482783724 \h </w:instrText>
         </w:r>
         <w:r>
           <w:rPr>
@@ -15359,7 +15359,7 @@
           <w:szCs w:val="22"/>
         </w:rPr>
       </w:pPr>
-      <w:hyperlink w:anchor="_Toc481580505" w:history="1">
+      <w:hyperlink w:anchor="_Toc482783725" w:history="1">
         <w:r>
           <w:rPr>
             <w:rStyle w:val="Hyperlink"/>
@@ -15402,7 +15402,7 @@
             <w:noProof/>
             <w:webHidden/>
           </w:rPr>
-          <w:instrText xml:space="preserve"> PAGEREF _Toc481580505 \h </w:instrText>
+          <w:instrText xml:space="preserve"> PAGEREF _Toc482783725 \h </w:instrText>
         </w:r>
         <w:r>
           <w:rPr>
@@ -15450,7 +15450,7 @@
           <w:szCs w:val="22"/>
         </w:rPr>
       </w:pPr>
-      <w:hyperlink w:anchor="_Toc481580506" w:history="1">
+      <w:hyperlink w:anchor="_Toc482783726" w:history="1">
         <w:r>
           <w:rPr>
             <w:rStyle w:val="Hyperlink"/>
@@ -15496,7 +15496,7 @@
             <w:noProof/>
             <w:webHidden/>
           </w:rPr>
-          <w:instrText xml:space="preserve"> PAGEREF _Toc481580506 \h </w:instrText>
+          <w:instrText xml:space="preserve"> PAGEREF _Toc482783726 \h </w:instrText>
         </w:r>
         <w:r>
           <w:rPr>
@@ -15541,7 +15541,7 @@
           <w:szCs w:val="22"/>
         </w:rPr>
       </w:pPr>
-      <w:hyperlink w:anchor="_Toc481580507" w:history="1">
+      <w:hyperlink w:anchor="_Toc482783727" w:history="1">
         <w:r>
           <w:rPr>
             <w:rStyle w:val="Hyperlink"/>
@@ -15584,7 +15584,7 @@
             <w:noProof/>
             <w:webHidden/>
           </w:rPr>
-          <w:instrText xml:space="preserve"> PAGEREF _Toc481580507 \h </w:instrText>
+          <w:instrText xml:space="preserve"> PAGEREF _Toc482783727 \h </w:instrText>
         </w:r>
         <w:r>
           <w:rPr>
@@ -15629,7 +15629,7 @@
           <w:szCs w:val="22"/>
         </w:rPr>
       </w:pPr>
-      <w:hyperlink w:anchor="_Toc481580508" w:history="1">
+      <w:hyperlink w:anchor="_Toc482783728" w:history="1">
         <w:r>
           <w:rPr>
             <w:rStyle w:val="Hyperlink"/>
@@ -15672,7 +15672,7 @@
             <w:noProof/>
             <w:webHidden/>
           </w:rPr>
-          <w:instrText xml:space="preserve"> PAGEREF _Toc481580508 \h </w:instrText>
+          <w:instrText xml:space="preserve"> PAGEREF _Toc482783728 \h </w:instrText>
         </w:r>
         <w:r>
           <w:rPr>
@@ -15717,7 +15717,7 @@
           <w:szCs w:val="22"/>
         </w:rPr>
       </w:pPr>
-      <w:hyperlink w:anchor="_Toc481580509" w:history="1">
+      <w:hyperlink w:anchor="_Toc482783729" w:history="1">
         <w:r>
           <w:rPr>
             <w:rStyle w:val="Hyperlink"/>
@@ -15760,7 +15760,7 @@
             <w:noProof/>
             <w:webHidden/>
           </w:rPr>
-          <w:instrText xml:space="preserve"> PAGEREF _Toc481580509 \h </w:instrText>
+          <w:instrText xml:space="preserve"> PAGEREF _Toc482783729 \h </w:instrText>
         </w:r>
         <w:r>
           <w:rPr>
@@ -15805,7 +15805,7 @@
           <w:szCs w:val="22"/>
         </w:rPr>
       </w:pPr>
-      <w:hyperlink w:anchor="_Toc481580510" w:history="1">
+      <w:hyperlink w:anchor="_Toc482783730" w:history="1">
         <w:r>
           <w:rPr>
             <w:rStyle w:val="Hyperlink"/>
@@ -15848,7 +15848,7 @@
             <w:noProof/>
             <w:webHidden/>
           </w:rPr>
-          <w:instrText xml:space="preserve"> PAGEREF _Toc481580510 \h </w:instrText>
+          <w:instrText xml:space="preserve"> PAGEREF _Toc482783730 \h </w:instrText>
         </w:r>
         <w:r>
           <w:rPr>
@@ -15893,7 +15893,7 @@
           <w:szCs w:val="22"/>
         </w:rPr>
       </w:pPr>
-      <w:hyperlink w:anchor="_Toc481580511" w:history="1">
+      <w:hyperlink w:anchor="_Toc482783731" w:history="1">
         <w:r>
           <w:rPr>
             <w:rStyle w:val="Hyperlink"/>
@@ -15936,7 +15936,7 @@
             <w:noProof/>
             <w:webHidden/>
           </w:rPr>
-          <w:instrText xml:space="preserve"> PAGEREF _Toc481580511 \h </w:instrText>
+          <w:instrText xml:space="preserve"> PAGEREF _Toc482783731 \h </w:instrText>
         </w:r>
         <w:r>
           <w:rPr>
@@ -15981,7 +15981,7 @@
           <w:szCs w:val="22"/>
         </w:rPr>
       </w:pPr>
-      <w:hyperlink w:anchor="_Toc481580512" w:history="1">
+      <w:hyperlink w:anchor="_Toc482783732" w:history="1">
         <w:r>
           <w:rPr>
             <w:rStyle w:val="Hyperlink"/>
@@ -16024,7 +16024,7 @@
             <w:noProof/>
             <w:webHidden/>
           </w:rPr>
-          <w:instrText xml:space="preserve"> PAGEREF _Toc481580512 \h </w:instrText>
+          <w:instrText xml:space="preserve"> PAGEREF _Toc482783732 \h </w:instrText>
         </w:r>
         <w:r>
           <w:rPr>
@@ -16072,7 +16072,7 @@
           <w:szCs w:val="22"/>
         </w:rPr>
       </w:pPr>
-      <w:hyperlink w:anchor="_Toc481580513" w:history="1">
+      <w:hyperlink w:anchor="_Toc482783733" w:history="1">
         <w:r>
           <w:rPr>
             <w:rStyle w:val="Hyperlink"/>
@@ -16118,7 +16118,7 @@
             <w:noProof/>
             <w:webHidden/>
           </w:rPr>
-          <w:instrText xml:space="preserve"> PAGEREF _Toc481580513 \h </w:instrText>
+          <w:instrText xml:space="preserve"> PAGEREF _Toc482783733 \h </w:instrText>
         </w:r>
         <w:r>
           <w:rPr>
@@ -16158,7 +16158,7 @@
         <w:fldChar w:fldCharType="end"/>
       </w:r>
       <w:bookmarkStart w:id="3" w:name="_Toc393188763"/>
-      <w:bookmarkStart w:id="4" w:name="_Toc481580336"/>
+      <w:bookmarkStart w:id="4" w:name="_Toc482783556"/>
       <w:r>
         <w:t>Introduction</w:t>
       </w:r>
@@ -16304,7 +16304,7 @@
         </w:tabs>
         <w:ind w:left="648" w:hanging="648"/>
       </w:pPr>
-      <w:bookmarkStart w:id="6" w:name="_Toc481580337"/>
+      <w:bookmarkStart w:id="6" w:name="_Toc482783557"/>
       <w:r>
         <w:t>Major modifications made to PnET algorithms</w:t>
       </w:r>
@@ -16485,7 +16485,7 @@
         <w:ind w:left="648" w:hanging="648"/>
       </w:pPr>
       <w:bookmarkStart w:id="7" w:name="_Toc393188765"/>
-      <w:bookmarkStart w:id="8" w:name="_Toc481580338"/>
+      <w:bookmarkStart w:id="8" w:name="_Toc482783558"/>
       <w:r>
         <w:t xml:space="preserve">Advantages and disadvantages of </w:t>
       </w:r>
@@ -16886,7 +16886,7 @@
         </w:tabs>
         <w:ind w:left="648" w:hanging="648"/>
       </w:pPr>
-      <w:bookmarkStart w:id="9" w:name="_Toc481580339"/>
+      <w:bookmarkStart w:id="9" w:name="_Toc482783559"/>
       <w:r>
         <w:t>What’s new in version 2.</w:t>
       </w:r>
@@ -16901,11 +16901,29 @@
         <w:ind w:left="450"/>
       </w:pPr>
       <w:r>
-        <w:t xml:space="preserve">An important bug related to dispersal was fixed in this version.  Previously, the age of the youngest cohort of a species was used to determine if a mature </w:t>
+        <w:t xml:space="preserve">An important bug related to dispersal was fixed in this version.  Previously, the age of the </w:t>
+      </w:r>
+      <w:r>
+        <w:rPr>
+          <w:b/>
+        </w:rPr>
+        <w:t>youngest</w:t>
+      </w:r>
+      <w:r>
+        <w:t xml:space="preserve"> cohort of a species was used to determine if a mature </w:t>
       </w:r>
       <w:r>
         <w:lastRenderedPageBreak/>
-        <w:t>cohort was present on a site for seeding purposes.  The test should use the age of the oldest cohort of a species to check for maturity and determine sources of seed for dispersal.  This error has been corrected.</w:t>
+        <w:t xml:space="preserve">cohort was present on a site for seeding purposes.  The test should use the age of the </w:t>
+      </w:r>
+      <w:r>
+        <w:rPr>
+          <w:b/>
+        </w:rPr>
+        <w:t xml:space="preserve">oldest </w:t>
+      </w:r>
+      <w:r>
+        <w:t>cohort of a species to check for maturity and determine sources of seed for dispersal.  This error has been corrected.</w:t>
       </w:r>
     </w:p>
     <w:p>
@@ -16914,7 +16932,13 @@
         <w:ind w:left="450"/>
       </w:pPr>
       <w:r>
-        <w:t>Rename [SurfaceRunoff] to [PrecLoss] in the Site Output file to distinguish between water lost due to soil saturation (RunOff) and water lost due to other factors (PrecLoss; e.g., slope, impervious surface).</w:t>
+        <w:t>Rename [SurfaceRunoff] to [PrecLoss] in the Site Output file to distinguish between water lost due to soil saturation (</w:t>
+      </w:r>
+      <w:r>
+        <w:t>Surface</w:t>
+      </w:r>
+      <w:r>
+        <w:t>RunOff) and water lost due to other factors (PrecLoss; e.g., slope, impervious surface).</w:t>
       </w:r>
       <w:r>
         <w:t xml:space="preserve">  Add tracking of PrecLoss variable.</w:t>
@@ -16974,7 +16998,7 @@
         <w:ind w:left="648" w:hanging="648"/>
       </w:pPr>
       <w:bookmarkStart w:id="10" w:name="_Toc393188766"/>
-      <w:bookmarkStart w:id="11" w:name="_Toc481580340"/>
+      <w:bookmarkStart w:id="11" w:name="_Toc482783560"/>
       <w:r>
         <w:t>References</w:t>
       </w:r>
@@ -17244,7 +17268,7 @@
       </w:pPr>
       <w:bookmarkStart w:id="12" w:name="_Toc127846704"/>
       <w:bookmarkStart w:id="13" w:name="_Toc393188767"/>
-      <w:bookmarkStart w:id="14" w:name="_Toc481580341"/>
+      <w:bookmarkStart w:id="14" w:name="_Toc482783561"/>
       <w:r>
         <w:t>Acknowledgments</w:t>
       </w:r>
@@ -17368,7 +17392,7 @@
         </w:tabs>
         <w:ind w:left="648" w:hanging="648"/>
       </w:pPr>
-      <w:bookmarkStart w:id="15" w:name="_Toc481580342"/>
+      <w:bookmarkStart w:id="15" w:name="_Toc482783562"/>
       <w:r>
         <w:t>Release History</w:t>
       </w:r>
@@ -17379,7 +17403,7 @@
         <w:pStyle w:val="Heading3"/>
         <w:ind w:left="864" w:hanging="864"/>
       </w:pPr>
-      <w:bookmarkStart w:id="16" w:name="_Toc481580343"/>
+      <w:bookmarkStart w:id="16" w:name="_Toc482783563"/>
       <w:r>
         <w:t>Major Releases</w:t>
       </w:r>
@@ -17614,7 +17638,7 @@
         <w:pStyle w:val="Heading3"/>
         <w:ind w:left="864" w:hanging="864"/>
       </w:pPr>
-      <w:bookmarkStart w:id="17" w:name="_Toc481580344"/>
+      <w:bookmarkStart w:id="17" w:name="_Toc482783564"/>
       <w:r>
         <w:t>Minor Releases</w:t>
       </w:r>
@@ -17645,7 +17669,7 @@
         <w:pStyle w:val="Heading1"/>
       </w:pPr>
       <w:bookmarkStart w:id="18" w:name="_Toc393188768"/>
-      <w:bookmarkStart w:id="19" w:name="_Toc481580345"/>
+      <w:bookmarkStart w:id="19" w:name="_Toc482783565"/>
       <w:r>
         <w:lastRenderedPageBreak/>
         <w:t>PnET-Succession</w:t>
@@ -17989,7 +18013,7 @@
         <w:ind w:left="648" w:hanging="648"/>
       </w:pPr>
       <w:bookmarkStart w:id="20" w:name="_Toc393188769"/>
-      <w:bookmarkStart w:id="21" w:name="_Toc481580346"/>
+      <w:bookmarkStart w:id="21" w:name="_Toc482783566"/>
       <w:r>
         <w:t>Initializing Biomass</w:t>
       </w:r>
@@ -18127,7 +18151,7 @@
         <w:ind w:left="648" w:hanging="648"/>
       </w:pPr>
       <w:bookmarkStart w:id="22" w:name="_Toc393188770"/>
-      <w:bookmarkStart w:id="23" w:name="_Toc481580347"/>
+      <w:bookmarkStart w:id="23" w:name="_Toc482783567"/>
       <w:r>
         <w:t>LAI</w:t>
       </w:r>
@@ -18176,7 +18200,7 @@
         <w:ind w:left="648" w:hanging="648"/>
       </w:pPr>
       <w:bookmarkStart w:id="24" w:name="_Toc393188771"/>
-      <w:bookmarkStart w:id="25" w:name="_Toc481580348"/>
+      <w:bookmarkStart w:id="25" w:name="_Toc482783568"/>
       <w:r>
         <w:t xml:space="preserve">Cohort Reproduction </w:t>
       </w:r>
@@ -18300,7 +18324,7 @@
         <w:ind w:left="648" w:hanging="648"/>
       </w:pPr>
       <w:bookmarkStart w:id="26" w:name="_Toc393188772"/>
-      <w:bookmarkStart w:id="27" w:name="_Toc481580349"/>
+      <w:bookmarkStart w:id="27" w:name="_Toc482783569"/>
       <w:r>
         <w:t>Cohort Competition</w:t>
       </w:r>
@@ -18366,7 +18390,7 @@
         <w:pStyle w:val="Heading3"/>
         <w:ind w:left="864" w:hanging="864"/>
       </w:pPr>
-      <w:bookmarkStart w:id="28" w:name="_Toc481580350"/>
+      <w:bookmarkStart w:id="28" w:name="_Toc482783570"/>
       <w:r>
         <w:lastRenderedPageBreak/>
         <w:t>Light</w:t>
@@ -18709,7 +18733,7 @@
         <w:pStyle w:val="Heading3"/>
         <w:ind w:left="864" w:hanging="864"/>
       </w:pPr>
-      <w:bookmarkStart w:id="29" w:name="_Toc481580351"/>
+      <w:bookmarkStart w:id="29" w:name="_Toc482783571"/>
       <w:r>
         <w:t>Water</w:t>
       </w:r>
@@ -19509,7 +19533,7 @@
         <w:ind w:left="864" w:hanging="864"/>
       </w:pPr>
       <w:bookmarkStart w:id="32" w:name="_Toc393188773"/>
-      <w:bookmarkStart w:id="33" w:name="_Toc481580352"/>
+      <w:bookmarkStart w:id="33" w:name="_Toc482783572"/>
       <w:r>
         <w:t>Other factors</w:t>
       </w:r>
@@ -19623,7 +19647,7 @@
         </w:tabs>
         <w:ind w:left="648" w:hanging="648"/>
       </w:pPr>
-      <w:bookmarkStart w:id="34" w:name="_Toc481580353"/>
+      <w:bookmarkStart w:id="34" w:name="_Toc482783573"/>
       <w:r>
         <w:t>Cohort Growth and Ageing</w:t>
       </w:r>
@@ -19687,7 +19711,7 @@
         <w:ind w:left="648" w:hanging="648"/>
       </w:pPr>
       <w:bookmarkStart w:id="35" w:name="_Toc393188774"/>
-      <w:bookmarkStart w:id="36" w:name="_Toc481580354"/>
+      <w:bookmarkStart w:id="36" w:name="_Toc482783574"/>
       <w:r>
         <w:t>Cohort Senescence and Mortality</w:t>
       </w:r>
@@ -19787,7 +19811,7 @@
         <w:ind w:left="648" w:hanging="648"/>
       </w:pPr>
       <w:bookmarkStart w:id="37" w:name="_Toc393188775"/>
-      <w:bookmarkStart w:id="38" w:name="_Toc481580355"/>
+      <w:bookmarkStart w:id="38" w:name="_Toc482783575"/>
       <w:r>
         <w:t>Dead Biomass Decay</w:t>
       </w:r>
@@ -19950,7 +19974,7 @@
         <w:ind w:left="648" w:hanging="648"/>
       </w:pPr>
       <w:bookmarkStart w:id="39" w:name="_Toc393188777"/>
-      <w:bookmarkStart w:id="40" w:name="_Toc481580356"/>
+      <w:bookmarkStart w:id="40" w:name="_Toc482783576"/>
       <w:r>
         <w:t>References</w:t>
       </w:r>
@@ -20263,7 +20287,7 @@
       <w:pPr>
         <w:pStyle w:val="Heading1"/>
       </w:pPr>
-      <w:bookmarkStart w:id="41" w:name="_Toc481580357"/>
+      <w:bookmarkStart w:id="41" w:name="_Toc482783577"/>
       <w:r>
         <w:lastRenderedPageBreak/>
         <w:t xml:space="preserve">Input File - </w:t>
@@ -20408,7 +20432,7 @@
       </w:pPr>
       <w:bookmarkStart w:id="42" w:name="_Toc112490864"/>
       <w:bookmarkStart w:id="43" w:name="_Toc393188778"/>
-      <w:bookmarkStart w:id="44" w:name="_Toc481580358"/>
+      <w:bookmarkStart w:id="44" w:name="_Toc482783578"/>
       <w:r>
         <w:t xml:space="preserve">Example </w:t>
       </w:r>
@@ -20663,7 +20687,7 @@
       </w:pPr>
       <w:bookmarkStart w:id="45" w:name="_Toc112490865"/>
       <w:bookmarkStart w:id="46" w:name="_Toc393188779"/>
-      <w:bookmarkStart w:id="47" w:name="_Toc481580359"/>
+      <w:bookmarkStart w:id="47" w:name="_Toc482783579"/>
       <w:r>
         <w:t>LandisData</w:t>
       </w:r>
@@ -20705,7 +20729,7 @@
       </w:pPr>
       <w:bookmarkStart w:id="48" w:name="_Toc112490866"/>
       <w:bookmarkStart w:id="49" w:name="_Toc393188780"/>
-      <w:bookmarkStart w:id="50" w:name="_Toc481580360"/>
+      <w:bookmarkStart w:id="50" w:name="_Toc482783580"/>
       <w:r>
         <w:t>Timestep</w:t>
       </w:r>
@@ -20787,7 +20811,7 @@
       <w:bookmarkStart w:id="51" w:name="_Toc393188781"/>
       <w:bookmarkStart w:id="52" w:name="_Toc107735767"/>
       <w:bookmarkStart w:id="53" w:name="_Toc112490867"/>
-      <w:bookmarkStart w:id="54" w:name="_Toc481580361"/>
+      <w:bookmarkStart w:id="54" w:name="_Toc482783581"/>
       <w:r>
         <w:lastRenderedPageBreak/>
         <w:t>StartYear</w:t>
@@ -20846,7 +20870,7 @@
         <w:ind w:left="648" w:hanging="648"/>
       </w:pPr>
       <w:bookmarkStart w:id="55" w:name="_Toc393188782"/>
-      <w:bookmarkStart w:id="56" w:name="_Toc481580362"/>
+      <w:bookmarkStart w:id="56" w:name="_Toc482783582"/>
       <w:r>
         <w:t>SeedingAlgorithm</w:t>
       </w:r>
@@ -20947,7 +20971,7 @@
       <w:bookmarkStart w:id="59" w:name="_Toc393188785"/>
       <w:bookmarkStart w:id="60" w:name="_Toc112490878"/>
       <w:bookmarkStart w:id="61" w:name="_Toc107735770"/>
-      <w:bookmarkStart w:id="62" w:name="_Toc481580363"/>
+      <w:bookmarkStart w:id="62" w:name="_Toc482783583"/>
       <w:bookmarkEnd w:id="57"/>
       <w:bookmarkEnd w:id="58"/>
       <w:r>
@@ -20992,7 +21016,7 @@
         </w:tabs>
         <w:ind w:left="648" w:hanging="648"/>
       </w:pPr>
-      <w:bookmarkStart w:id="63" w:name="_Toc481580364"/>
+      <w:bookmarkStart w:id="63" w:name="_Toc482783584"/>
       <w:r>
         <w:t>MaxDev</w:t>
       </w:r>
@@ -21058,7 +21082,7 @@
         <w:ind w:left="648" w:hanging="648"/>
       </w:pPr>
       <w:bookmarkStart w:id="64" w:name="_Toc393188787"/>
-      <w:bookmarkStart w:id="65" w:name="_Toc481580365"/>
+      <w:bookmarkStart w:id="65" w:name="_Toc482783585"/>
       <w:r>
         <w:t>PNEToutputsites</w:t>
       </w:r>
@@ -21119,7 +21143,7 @@
         <w:ind w:left="648" w:hanging="648"/>
       </w:pPr>
       <w:bookmarkStart w:id="66" w:name="_Toc393188783"/>
-      <w:bookmarkStart w:id="67" w:name="_Toc481580366"/>
+      <w:bookmarkStart w:id="67" w:name="_Toc482783586"/>
       <w:r>
         <w:t>InitialCommunities</w:t>
       </w:r>
@@ -21176,7 +21200,7 @@
       </w:pPr>
       <w:bookmarkStart w:id="68" w:name="_Toc393188784"/>
       <w:bookmarkStart w:id="69" w:name="_Toc112490874"/>
-      <w:bookmarkStart w:id="70" w:name="_Toc481580367"/>
+      <w:bookmarkStart w:id="70" w:name="_Toc482783587"/>
       <w:r>
         <w:t>InitialCommunitiesMap</w:t>
       </w:r>
@@ -21259,7 +21283,7 @@
       <w:bookmarkStart w:id="71" w:name="_Toc382310155"/>
       <w:bookmarkStart w:id="72" w:name="_Toc393188788"/>
       <w:bookmarkStart w:id="73" w:name="_Ref140061162"/>
-      <w:bookmarkStart w:id="74" w:name="_Toc481580368"/>
+      <w:bookmarkStart w:id="74" w:name="_Toc482783588"/>
       <w:bookmarkEnd w:id="61"/>
       <w:bookmarkEnd w:id="69"/>
       <w:bookmarkEnd w:id="71"/>
@@ -21402,7 +21426,7 @@
         </w:tabs>
         <w:ind w:left="648" w:hanging="648"/>
       </w:pPr>
-      <w:bookmarkStart w:id="75" w:name="_Toc481580369"/>
+      <w:bookmarkStart w:id="75" w:name="_Toc482783589"/>
       <w:r>
         <w:t>PnETSpeciesParameters</w:t>
       </w:r>
@@ -21448,7 +21472,7 @@
       </w:pPr>
       <w:bookmarkStart w:id="76" w:name="_Toc393188789"/>
       <w:bookmarkStart w:id="77" w:name="_Ref140059391"/>
-      <w:bookmarkStart w:id="78" w:name="_Toc481580370"/>
+      <w:bookmarkStart w:id="78" w:name="_Toc482783590"/>
       <w:r>
         <w:t>EcoregionParameters</w:t>
       </w:r>
@@ -21492,7 +21516,7 @@
         <w:pStyle w:val="Heading1"/>
       </w:pPr>
       <w:bookmarkStart w:id="79" w:name="_Toc393188797"/>
-      <w:bookmarkStart w:id="80" w:name="_Toc481580371"/>
+      <w:bookmarkStart w:id="80" w:name="_Toc482783591"/>
       <w:r>
         <w:lastRenderedPageBreak/>
         <w:t xml:space="preserve">Input File – </w:t>
@@ -21535,7 +21559,7 @@
         <w:ind w:left="648" w:hanging="648"/>
       </w:pPr>
       <w:bookmarkStart w:id="81" w:name="_Toc393188798"/>
-      <w:bookmarkStart w:id="82" w:name="_Toc481580372"/>
+      <w:bookmarkStart w:id="82" w:name="_Toc482783592"/>
       <w:r>
         <w:t>Example File</w:t>
       </w:r>
@@ -21872,7 +21896,7 @@
         <w:ind w:left="648" w:hanging="648"/>
       </w:pPr>
       <w:bookmarkStart w:id="83" w:name="_Toc393188799"/>
-      <w:bookmarkStart w:id="84" w:name="_Toc481580373"/>
+      <w:bookmarkStart w:id="84" w:name="_Toc482783593"/>
       <w:r>
         <w:lastRenderedPageBreak/>
         <w:t>LandisData</w:t>
@@ -21923,7 +21947,7 @@
         <w:ind w:left="648" w:hanging="648"/>
       </w:pPr>
       <w:bookmarkStart w:id="85" w:name="_Toc393188800"/>
-      <w:bookmarkStart w:id="86" w:name="_Toc481580374"/>
+      <w:bookmarkStart w:id="86" w:name="_Toc482783594"/>
       <w:r>
         <w:t>Initial Community Class Definitions</w:t>
       </w:r>
@@ -21952,7 +21976,7 @@
         <w:ind w:left="864" w:hanging="864"/>
       </w:pPr>
       <w:bookmarkStart w:id="87" w:name="_Toc393188801"/>
-      <w:bookmarkStart w:id="88" w:name="_Toc481580375"/>
+      <w:bookmarkStart w:id="88" w:name="_Toc482783595"/>
       <w:r>
         <w:t>MapCode</w:t>
       </w:r>
@@ -22079,7 +22103,7 @@
         <w:ind w:left="864" w:hanging="864"/>
       </w:pPr>
       <w:bookmarkStart w:id="89" w:name="_Toc393188802"/>
-      <w:bookmarkStart w:id="90" w:name="_Toc481580376"/>
+      <w:bookmarkStart w:id="90" w:name="_Toc482783596"/>
       <w:r>
         <w:t>Species Present</w:t>
       </w:r>
@@ -22291,7 +22315,7 @@
         <w:ind w:left="864" w:hanging="864"/>
       </w:pPr>
       <w:bookmarkStart w:id="91" w:name="_Toc393188803"/>
-      <w:bookmarkStart w:id="92" w:name="_Toc481580377"/>
+      <w:bookmarkStart w:id="92" w:name="_Toc482783597"/>
       <w:r>
         <w:t>Grouping Species Ages into Cohorts</w:t>
       </w:r>
@@ -22445,7 +22469,7 @@
         <w:pStyle w:val="Heading1"/>
       </w:pPr>
       <w:bookmarkStart w:id="93" w:name="_Toc393188804"/>
-      <w:bookmarkStart w:id="94" w:name="_Toc481580378"/>
+      <w:bookmarkStart w:id="94" w:name="_Toc482783598"/>
       <w:r>
         <w:lastRenderedPageBreak/>
         <w:t xml:space="preserve">Input File – </w:t>
@@ -22541,7 +22565,7 @@
         <w:pageBreakBefore w:val="0"/>
       </w:pPr>
       <w:bookmarkStart w:id="95" w:name="_Toc393188805"/>
-      <w:bookmarkStart w:id="96" w:name="_Toc481580379"/>
+      <w:bookmarkStart w:id="96" w:name="_Toc482783599"/>
       <w:r>
         <w:t xml:space="preserve">Input File – </w:t>
       </w:r>
@@ -22576,7 +22600,7 @@
         <w:ind w:left="864" w:hanging="864"/>
       </w:pPr>
       <w:bookmarkStart w:id="97" w:name="_Toc393188806"/>
-      <w:bookmarkStart w:id="98" w:name="_Toc481580380"/>
+      <w:bookmarkStart w:id="98" w:name="_Toc482783600"/>
       <w:r>
         <w:t>Example File</w:t>
       </w:r>
@@ -24617,7 +24641,7 @@
         <w:ind w:left="864" w:hanging="864"/>
       </w:pPr>
       <w:bookmarkStart w:id="99" w:name="_Toc393188807"/>
-      <w:bookmarkStart w:id="100" w:name="_Toc481580381"/>
+      <w:bookmarkStart w:id="100" w:name="_Toc482783601"/>
       <w:r>
         <w:lastRenderedPageBreak/>
         <w:t>Example File</w:t>
@@ -26694,7 +26718,7 @@
         <w:ind w:left="648" w:hanging="648"/>
       </w:pPr>
       <w:bookmarkStart w:id="101" w:name="_Toc393188808"/>
-      <w:bookmarkStart w:id="102" w:name="_Toc481580382"/>
+      <w:bookmarkStart w:id="102" w:name="_Toc482783602"/>
       <w:r>
         <w:t>Header Information</w:t>
       </w:r>
@@ -26821,7 +26845,7 @@
         <w:ind w:left="648" w:hanging="648"/>
       </w:pPr>
       <w:bookmarkStart w:id="103" w:name="_Toc393188809"/>
-      <w:bookmarkStart w:id="104" w:name="_Toc481580383"/>
+      <w:bookmarkStart w:id="104" w:name="_Toc482783603"/>
       <w:r>
         <w:t>Observations</w:t>
       </w:r>
@@ -26885,7 +26909,7 @@
         <w:ind w:left="864" w:hanging="864"/>
       </w:pPr>
       <w:bookmarkStart w:id="105" w:name="_Toc393188810"/>
-      <w:bookmarkStart w:id="106" w:name="_Toc481580384"/>
+      <w:bookmarkStart w:id="106" w:name="_Toc482783604"/>
       <w:r>
         <w:lastRenderedPageBreak/>
         <w:t>Year</w:t>
@@ -26920,7 +26944,7 @@
         <w:ind w:left="864" w:hanging="864"/>
       </w:pPr>
       <w:bookmarkStart w:id="107" w:name="_Toc393188811"/>
-      <w:bookmarkStart w:id="108" w:name="_Toc481580385"/>
+      <w:bookmarkStart w:id="108" w:name="_Toc482783605"/>
       <w:r>
         <w:t>Month</w:t>
       </w:r>
@@ -26969,7 +26993,7 @@
         <w:ind w:left="864" w:hanging="864"/>
       </w:pPr>
       <w:bookmarkStart w:id="109" w:name="_Toc393188812"/>
-      <w:bookmarkStart w:id="110" w:name="_Toc481580386"/>
+      <w:bookmarkStart w:id="110" w:name="_Toc482783606"/>
       <w:r>
         <w:t>TMax</w:t>
       </w:r>
@@ -27000,7 +27024,7 @@
         <w:ind w:left="864" w:hanging="864"/>
       </w:pPr>
       <w:bookmarkStart w:id="111" w:name="_Toc393188813"/>
-      <w:bookmarkStart w:id="112" w:name="_Toc481580387"/>
+      <w:bookmarkStart w:id="112" w:name="_Toc482783607"/>
       <w:r>
         <w:t>TMin</w:t>
       </w:r>
@@ -27031,7 +27055,7 @@
         <w:ind w:left="864" w:hanging="864"/>
       </w:pPr>
       <w:bookmarkStart w:id="113" w:name="_Toc393188814"/>
-      <w:bookmarkStart w:id="114" w:name="_Toc481580388"/>
+      <w:bookmarkStart w:id="114" w:name="_Toc482783608"/>
       <w:r>
         <w:t>PAR</w:t>
       </w:r>
@@ -27119,7 +27143,7 @@
         <w:ind w:left="864" w:hanging="864"/>
       </w:pPr>
       <w:bookmarkStart w:id="115" w:name="_Toc393188815"/>
-      <w:bookmarkStart w:id="116" w:name="_Toc481580389"/>
+      <w:bookmarkStart w:id="116" w:name="_Toc482783609"/>
       <w:r>
         <w:t>Prec</w:t>
       </w:r>
@@ -27174,7 +27198,7 @@
         <w:ind w:left="864" w:hanging="864"/>
       </w:pPr>
       <w:bookmarkStart w:id="117" w:name="_Toc393188816"/>
-      <w:bookmarkStart w:id="118" w:name="_Toc481580390"/>
+      <w:bookmarkStart w:id="118" w:name="_Toc482783610"/>
       <w:r>
         <w:t>CO2</w:t>
       </w:r>
@@ -27226,7 +27250,7 @@
       </w:pPr>
       <w:bookmarkStart w:id="119" w:name="_Toc393188817"/>
       <w:bookmarkStart w:id="120" w:name="_Ref465340320"/>
-      <w:bookmarkStart w:id="121" w:name="_Toc481580391"/>
+      <w:bookmarkStart w:id="121" w:name="_Toc482783611"/>
       <w:r>
         <w:lastRenderedPageBreak/>
         <w:t xml:space="preserve">Input File – </w:t>
@@ -27299,7 +27323,7 @@
         </w:tabs>
         <w:ind w:left="648" w:hanging="648"/>
       </w:pPr>
-      <w:bookmarkStart w:id="122" w:name="_Toc481580392"/>
+      <w:bookmarkStart w:id="122" w:name="_Toc482783612"/>
       <w:r>
         <w:t>Example file:</w:t>
       </w:r>
@@ -28031,7 +28055,7 @@
         </w:tabs>
         <w:ind w:left="648" w:hanging="648"/>
       </w:pPr>
-      <w:bookmarkStart w:id="123" w:name="_Toc481580393"/>
+      <w:bookmarkStart w:id="123" w:name="_Toc482783613"/>
       <w:r>
         <w:t>LandisData</w:t>
       </w:r>
@@ -28102,7 +28126,7 @@
         </w:tabs>
         <w:ind w:left="648" w:hanging="648"/>
       </w:pPr>
-      <w:bookmarkStart w:id="124" w:name="_Toc481580394"/>
+      <w:bookmarkStart w:id="124" w:name="_Toc482783614"/>
       <w:r>
         <w:t>PnETGenericParameters</w:t>
       </w:r>
@@ -28171,7 +28195,7 @@
         </w:tabs>
         <w:ind w:left="648" w:hanging="648"/>
       </w:pPr>
-      <w:bookmarkStart w:id="125" w:name="_Toc481580395"/>
+      <w:bookmarkStart w:id="125" w:name="_Toc482783615"/>
       <w:r>
         <w:t>MaxCanopyLayers</w:t>
       </w:r>
@@ -28216,7 +28240,7 @@
         </w:tabs>
         <w:ind w:left="648" w:hanging="648"/>
       </w:pPr>
-      <w:bookmarkStart w:id="126" w:name="_Toc481580396"/>
+      <w:bookmarkStart w:id="126" w:name="_Toc482783616"/>
       <w:r>
         <w:t>IMAX</w:t>
       </w:r>
@@ -28274,7 +28298,7 @@
         </w:tabs>
         <w:ind w:left="648" w:hanging="648"/>
       </w:pPr>
-      <w:bookmarkStart w:id="127" w:name="_Toc481580397"/>
+      <w:bookmarkStart w:id="127" w:name="_Toc482783617"/>
       <w:r>
         <w:t>DVPD1, DVPD2</w:t>
       </w:r>
@@ -28299,7 +28323,7 @@
         </w:tabs>
         <w:ind w:left="648" w:hanging="648"/>
       </w:pPr>
-      <w:bookmarkStart w:id="128" w:name="_Toc481580398"/>
+      <w:bookmarkStart w:id="128" w:name="_Toc482783618"/>
       <w:r>
         <w:t>BFolResp</w:t>
       </w:r>
@@ -28343,7 +28367,7 @@
         </w:tabs>
         <w:ind w:left="648" w:hanging="648"/>
       </w:pPr>
-      <w:bookmarkStart w:id="129" w:name="_Toc481580399"/>
+      <w:bookmarkStart w:id="129" w:name="_Toc482783619"/>
       <w:r>
         <w:t>TORoot/TOWood</w:t>
       </w:r>
@@ -28392,7 +28416,7 @@
         </w:tabs>
         <w:ind w:left="648" w:hanging="648"/>
       </w:pPr>
-      <w:bookmarkStart w:id="130" w:name="_Toc481580400"/>
+      <w:bookmarkStart w:id="130" w:name="_Toc482783620"/>
       <w:r>
         <w:t>Q10</w:t>
       </w:r>
@@ -28462,7 +28486,7 @@
         </w:tabs>
         <w:ind w:left="648" w:hanging="648"/>
       </w:pPr>
-      <w:bookmarkStart w:id="131" w:name="_Toc481580401"/>
+      <w:bookmarkStart w:id="131" w:name="_Toc482783621"/>
       <w:r>
         <w:t>FolLignin</w:t>
       </w:r>
@@ -28529,7 +28553,7 @@
         </w:tabs>
         <w:ind w:left="648" w:hanging="648"/>
       </w:pPr>
-      <w:bookmarkStart w:id="132" w:name="_Toc481580402"/>
+      <w:bookmarkStart w:id="132" w:name="_Toc482783622"/>
       <w:r>
         <w:t>KWdLit</w:t>
       </w:r>
@@ -28608,7 +28632,7 @@
         </w:tabs>
         <w:ind w:left="648" w:hanging="648"/>
       </w:pPr>
-      <w:bookmarkStart w:id="133" w:name="_Toc481580403"/>
+      <w:bookmarkStart w:id="133" w:name="_Toc482783623"/>
       <w:r>
         <w:lastRenderedPageBreak/>
         <w:t>InitialNSC</w:t>
@@ -28652,7 +28676,7 @@
         </w:tabs>
         <w:ind w:left="648" w:hanging="648"/>
       </w:pPr>
-      <w:bookmarkStart w:id="134" w:name="_Toc481580404"/>
+      <w:bookmarkStart w:id="134" w:name="_Toc482783624"/>
       <w:r>
         <w:t>CFracBiomass</w:t>
       </w:r>
@@ -28720,7 +28744,7 @@
         <w:ind w:left="648" w:hanging="648"/>
       </w:pPr>
       <w:bookmarkStart w:id="135" w:name="_Toc451248939"/>
-      <w:bookmarkStart w:id="136" w:name="_Toc481580405"/>
+      <w:bookmarkStart w:id="136" w:name="_Toc482783625"/>
       <w:r>
         <w:t>PrecipEvents</w:t>
       </w:r>
@@ -28782,7 +28806,7 @@
         </w:tabs>
         <w:ind w:left="648" w:hanging="648"/>
       </w:pPr>
-      <w:bookmarkStart w:id="137" w:name="_Toc481580406"/>
+      <w:bookmarkStart w:id="137" w:name="_Toc482783626"/>
       <w:r>
         <w:t>P</w:t>
       </w:r>
@@ -28832,7 +28856,7 @@
       </w:pPr>
       <w:bookmarkStart w:id="138" w:name="_Toc451248941"/>
       <w:bookmarkStart w:id="139" w:name="_Ref465340431"/>
-      <w:bookmarkStart w:id="140" w:name="_Toc481580407"/>
+      <w:bookmarkStart w:id="140" w:name="_Toc482783627"/>
       <w:r>
         <w:t>Wythers</w:t>
       </w:r>
@@ -28881,7 +28905,7 @@
       </w:pPr>
       <w:bookmarkStart w:id="141" w:name="_Toc451248942"/>
       <w:bookmarkStart w:id="142" w:name="_Ref465340413"/>
-      <w:bookmarkStart w:id="143" w:name="_Toc481580408"/>
+      <w:bookmarkStart w:id="143" w:name="_Toc482783628"/>
       <w:r>
         <w:t>DTEMP</w:t>
       </w:r>
@@ -28994,7 +29018,7 @@
       <w:pPr>
         <w:pStyle w:val="Heading1"/>
       </w:pPr>
-      <w:bookmarkStart w:id="144" w:name="_Toc481580409"/>
+      <w:bookmarkStart w:id="144" w:name="_Toc482783629"/>
       <w:r>
         <w:lastRenderedPageBreak/>
         <w:t>Input File – PnET</w:t>
@@ -29066,7 +29090,7 @@
         </w:tabs>
         <w:ind w:left="648" w:hanging="648"/>
       </w:pPr>
-      <w:bookmarkStart w:id="145" w:name="_Toc481580410"/>
+      <w:bookmarkStart w:id="145" w:name="_Toc482783630"/>
       <w:r>
         <w:t>Example file:</w:t>
       </w:r>
@@ -29948,7 +29972,7 @@
         <w:ind w:left="648" w:hanging="648"/>
       </w:pPr>
       <w:bookmarkStart w:id="146" w:name="_Toc393188821"/>
-      <w:bookmarkStart w:id="147" w:name="_Toc481580411"/>
+      <w:bookmarkStart w:id="147" w:name="_Toc482783631"/>
       <w:r>
         <w:t>LandisData</w:t>
       </w:r>
@@ -30032,7 +30056,7 @@
         </w:tabs>
         <w:ind w:left="630"/>
       </w:pPr>
-      <w:bookmarkStart w:id="148" w:name="_Toc481580412"/>
+      <w:bookmarkStart w:id="148" w:name="_Toc482783632"/>
       <w:bookmarkEnd w:id="146"/>
       <w:r>
         <w:t>PnETSpeciesParameters</w:t>
@@ -30086,7 +30110,7 @@
         </w:tabs>
         <w:ind w:left="648" w:hanging="648"/>
       </w:pPr>
-      <w:bookmarkStart w:id="149" w:name="_Toc481580413"/>
+      <w:bookmarkStart w:id="149" w:name="_Toc482783633"/>
       <w:r>
         <w:t>FolN</w:t>
       </w:r>
@@ -30120,7 +30144,7 @@
         </w:tabs>
         <w:ind w:left="648" w:hanging="648"/>
       </w:pPr>
-      <w:bookmarkStart w:id="150" w:name="_Toc481580414"/>
+      <w:bookmarkStart w:id="150" w:name="_Toc482783634"/>
       <w:r>
         <w:t>SLWmax</w:t>
       </w:r>
@@ -30172,7 +30196,7 @@
         </w:tabs>
         <w:ind w:left="648" w:hanging="648"/>
       </w:pPr>
-      <w:bookmarkStart w:id="151" w:name="_Toc481580415"/>
+      <w:bookmarkStart w:id="151" w:name="_Toc482783635"/>
       <w:r>
         <w:t>SLWDel</w:t>
       </w:r>
@@ -30258,7 +30282,7 @@
         </w:tabs>
         <w:ind w:left="648" w:hanging="648"/>
       </w:pPr>
-      <w:bookmarkStart w:id="152" w:name="_Toc481580416"/>
+      <w:bookmarkStart w:id="152" w:name="_Toc482783636"/>
       <w:r>
         <w:lastRenderedPageBreak/>
         <w:t>Tofol</w:t>
@@ -30327,7 +30351,7 @@
         <w:ind w:left="648" w:hanging="648"/>
       </w:pPr>
       <w:bookmarkStart w:id="153" w:name="_Toc393188830"/>
-      <w:bookmarkStart w:id="154" w:name="_Toc481580417"/>
+      <w:bookmarkStart w:id="154" w:name="_Toc482783637"/>
       <w:r>
         <w:t>AmaxA</w:t>
       </w:r>
@@ -30411,7 +30435,7 @@
         <w:ind w:left="648" w:hanging="648"/>
       </w:pPr>
       <w:bookmarkStart w:id="155" w:name="_Toc393188831"/>
-      <w:bookmarkStart w:id="156" w:name="_Toc481580418"/>
+      <w:bookmarkStart w:id="156" w:name="_Toc482783638"/>
       <w:r>
         <w:t>AmaxB</w:t>
       </w:r>
@@ -30550,7 +30574,7 @@
       </w:pPr>
       <w:bookmarkStart w:id="157" w:name="_Toc382310200"/>
       <w:bookmarkStart w:id="158" w:name="_Toc393188832"/>
-      <w:bookmarkStart w:id="159" w:name="_Toc481580419"/>
+      <w:bookmarkStart w:id="159" w:name="_Toc482783639"/>
       <w:bookmarkEnd w:id="157"/>
       <w:r>
         <w:t>HalfSat</w:t>
@@ -30660,7 +30684,7 @@
         <w:ind w:left="648" w:hanging="648"/>
       </w:pPr>
       <w:bookmarkStart w:id="160" w:name="_Toc393188833"/>
-      <w:bookmarkStart w:id="161" w:name="_Toc481580420"/>
+      <w:bookmarkStart w:id="161" w:name="_Toc482783640"/>
       <w:r>
         <w:t>H2, H3, H4</w:t>
       </w:r>
@@ -30722,7 +30746,7 @@
         <w:ind w:left="648" w:hanging="648"/>
       </w:pPr>
       <w:bookmarkStart w:id="162" w:name="_Toc393188835"/>
-      <w:bookmarkStart w:id="163" w:name="_Toc481580421"/>
+      <w:bookmarkStart w:id="163" w:name="_Toc482783641"/>
       <w:bookmarkEnd w:id="160"/>
       <w:r>
         <w:t>PsnAgeRed</w:t>
@@ -30861,7 +30885,7 @@
         <w:ind w:left="648" w:hanging="648"/>
       </w:pPr>
       <w:bookmarkStart w:id="164" w:name="_Toc393188837"/>
-      <w:bookmarkStart w:id="165" w:name="_Toc481580422"/>
+      <w:bookmarkStart w:id="165" w:name="_Toc482783642"/>
       <w:r>
         <w:lastRenderedPageBreak/>
         <w:t>PsnTMin</w:t>
@@ -30919,7 +30943,7 @@
         <w:ind w:left="648" w:hanging="648"/>
       </w:pPr>
       <w:bookmarkStart w:id="166" w:name="_Toc393188838"/>
-      <w:bookmarkStart w:id="167" w:name="_Toc481580423"/>
+      <w:bookmarkStart w:id="167" w:name="_Toc482783643"/>
       <w:r>
         <w:t>PsnTOpt</w:t>
       </w:r>
@@ -30979,7 +31003,7 @@
         <w:ind w:left="648" w:hanging="648"/>
       </w:pPr>
       <w:bookmarkStart w:id="168" w:name="_Toc393188841"/>
-      <w:bookmarkStart w:id="169" w:name="_Toc481580424"/>
+      <w:bookmarkStart w:id="169" w:name="_Toc482783644"/>
       <w:r>
         <w:t>k</w:t>
       </w:r>
@@ -31033,7 +31057,7 @@
         <w:ind w:left="648" w:hanging="648"/>
       </w:pPr>
       <w:bookmarkStart w:id="170" w:name="_Toc393188843"/>
-      <w:bookmarkStart w:id="171" w:name="_Toc481580425"/>
+      <w:bookmarkStart w:id="171" w:name="_Toc482783645"/>
       <w:r>
         <w:t>WU</w:t>
       </w:r>
@@ -31072,7 +31096,7 @@
         <w:ind w:left="648" w:hanging="648"/>
       </w:pPr>
       <w:bookmarkStart w:id="172" w:name="_Toc393188844"/>
-      <w:bookmarkStart w:id="173" w:name="_Toc481580426"/>
+      <w:bookmarkStart w:id="173" w:name="_Toc482783646"/>
       <w:r>
         <w:t>MaintResp</w:t>
       </w:r>
@@ -31138,7 +31162,7 @@
         <w:ind w:left="648" w:hanging="648"/>
       </w:pPr>
       <w:bookmarkStart w:id="174" w:name="_Toc393188845"/>
-      <w:bookmarkStart w:id="175" w:name="_Toc481580427"/>
+      <w:bookmarkStart w:id="175" w:name="_Toc482783647"/>
       <w:r>
         <w:t>DNSC</w:t>
       </w:r>
@@ -31215,7 +31239,7 @@
         </w:tabs>
         <w:ind w:left="648" w:hanging="648"/>
       </w:pPr>
-      <w:bookmarkStart w:id="176" w:name="_Toc481580428"/>
+      <w:bookmarkStart w:id="176" w:name="_Toc482783648"/>
       <w:r>
         <w:t>FracBelowG</w:t>
       </w:r>
@@ -31295,7 +31319,7 @@
         <w:ind w:left="648" w:hanging="648"/>
       </w:pPr>
       <w:bookmarkStart w:id="177" w:name="_Toc393188847"/>
-      <w:bookmarkStart w:id="178" w:name="_Toc481580429"/>
+      <w:bookmarkStart w:id="178" w:name="_Toc482783649"/>
       <w:r>
         <w:t>EstMoist</w:t>
       </w:r>
@@ -31376,7 +31400,7 @@
         <w:ind w:left="648" w:hanging="648"/>
       </w:pPr>
       <w:bookmarkStart w:id="179" w:name="_Toc393188848"/>
-      <w:bookmarkStart w:id="180" w:name="_Toc481580430"/>
+      <w:bookmarkStart w:id="180" w:name="_Toc482783650"/>
       <w:r>
         <w:lastRenderedPageBreak/>
         <w:t>EstRad</w:t>
@@ -31475,7 +31499,7 @@
         </w:tabs>
         <w:ind w:left="648" w:hanging="648"/>
       </w:pPr>
-      <w:bookmarkStart w:id="181" w:name="_Toc481580431"/>
+      <w:bookmarkStart w:id="181" w:name="_Toc482783651"/>
       <w:r>
         <w:t>FracFol</w:t>
       </w:r>
@@ -31542,7 +31566,7 @@
         </w:tabs>
         <w:ind w:left="648" w:hanging="648"/>
       </w:pPr>
-      <w:bookmarkStart w:id="182" w:name="_Toc481580432"/>
+      <w:bookmarkStart w:id="182" w:name="_Toc482783652"/>
       <w:r>
         <w:t>FracActWd</w:t>
       </w:r>
@@ -31612,7 +31636,7 @@
       <w:pPr>
         <w:pStyle w:val="Heading1"/>
       </w:pPr>
-      <w:bookmarkStart w:id="183" w:name="_Toc481580433"/>
+      <w:bookmarkStart w:id="183" w:name="_Toc482783653"/>
       <w:r>
         <w:lastRenderedPageBreak/>
         <w:t xml:space="preserve">Input file - </w:t>
@@ -31640,7 +31664,7 @@
       </w:pPr>
       <w:bookmarkStart w:id="184" w:name="_Toc393188790"/>
       <w:bookmarkStart w:id="185" w:name="_Toc170289886"/>
-      <w:bookmarkStart w:id="186" w:name="_Toc481580434"/>
+      <w:bookmarkStart w:id="186" w:name="_Toc482783654"/>
       <w:r>
         <w:t>Example file:</w:t>
       </w:r>
@@ -31715,7 +31739,7 @@
         </w:tabs>
         <w:ind w:left="648" w:hanging="648"/>
       </w:pPr>
-      <w:bookmarkStart w:id="187" w:name="_Toc481580435"/>
+      <w:bookmarkStart w:id="187" w:name="_Toc482783655"/>
       <w:r>
         <w:t>LandisData</w:t>
       </w:r>
@@ -31793,7 +31817,7 @@
         </w:tabs>
         <w:ind w:left="648" w:hanging="648"/>
       </w:pPr>
-      <w:bookmarkStart w:id="188" w:name="_Toc481580436"/>
+      <w:bookmarkStart w:id="188" w:name="_Toc482783656"/>
       <w:r>
         <w:t>Ecoregion</w:t>
       </w:r>
@@ -31844,7 +31868,7 @@
         </w:tabs>
         <w:ind w:left="648" w:hanging="648"/>
       </w:pPr>
-      <w:bookmarkStart w:id="189" w:name="_Toc481580437"/>
+      <w:bookmarkStart w:id="189" w:name="_Toc482783657"/>
       <w:r>
         <w:t>SoilType</w:t>
       </w:r>
@@ -31927,7 +31951,7 @@
       <w:bookmarkStart w:id="194" w:name="_Toc403116275"/>
       <w:bookmarkStart w:id="195" w:name="_Toc403117610"/>
       <w:bookmarkStart w:id="196" w:name="_Toc393188794"/>
-      <w:bookmarkStart w:id="197" w:name="_Toc481580438"/>
+      <w:bookmarkStart w:id="197" w:name="_Toc482783658"/>
       <w:bookmarkEnd w:id="190"/>
       <w:bookmarkEnd w:id="191"/>
       <w:bookmarkEnd w:id="192"/>
@@ -31976,7 +32000,7 @@
         </w:tabs>
         <w:ind w:left="648" w:hanging="648"/>
       </w:pPr>
-      <w:bookmarkStart w:id="198" w:name="_Toc481580439"/>
+      <w:bookmarkStart w:id="198" w:name="_Toc482783659"/>
       <w:r>
         <w:lastRenderedPageBreak/>
         <w:t>PrecLoss</w:t>
@@ -32036,7 +32060,7 @@
         </w:tabs>
         <w:ind w:left="648" w:hanging="648"/>
       </w:pPr>
-      <w:bookmarkStart w:id="199" w:name="_Toc481580440"/>
+      <w:bookmarkStart w:id="199" w:name="_Toc482783660"/>
       <w:r>
         <w:t>LeakageFrac</w:t>
       </w:r>
@@ -32089,7 +32113,7 @@
         <w:ind w:left="648" w:hanging="648"/>
       </w:pPr>
       <w:bookmarkStart w:id="200" w:name="_Toc393188796"/>
-      <w:bookmarkStart w:id="201" w:name="_Toc481580441"/>
+      <w:bookmarkStart w:id="201" w:name="_Toc482783661"/>
       <w:r>
         <w:t>PrecIntConst</w:t>
       </w:r>
@@ -32150,7 +32174,7 @@
         </w:tabs>
         <w:ind w:left="648" w:hanging="648"/>
       </w:pPr>
-      <w:bookmarkStart w:id="202" w:name="_Toc481580442"/>
+      <w:bookmarkStart w:id="202" w:name="_Toc482783662"/>
       <w:r>
         <w:t>SnowSublimFrac</w:t>
       </w:r>
@@ -32261,7 +32285,7 @@
         </w:tabs>
         <w:ind w:left="648" w:hanging="648"/>
       </w:pPr>
-      <w:bookmarkStart w:id="203" w:name="_Toc481580443"/>
+      <w:bookmarkStart w:id="203" w:name="_Toc482783663"/>
       <w:r>
         <w:t>ClimateFileName</w:t>
       </w:r>
@@ -32296,7 +32320,7 @@
       </w:pPr>
       <w:bookmarkStart w:id="204" w:name="_Toc451248973"/>
       <w:bookmarkStart w:id="205" w:name="_Toc393188860"/>
-      <w:bookmarkStart w:id="206" w:name="_Toc481580444"/>
+      <w:bookmarkStart w:id="206" w:name="_Toc482783664"/>
       <w:r>
         <w:t xml:space="preserve">Input File - </w:t>
       </w:r>
@@ -32329,7 +32353,7 @@
         <w:ind w:left="648" w:hanging="648"/>
       </w:pPr>
       <w:bookmarkStart w:id="207" w:name="_Toc451248974"/>
-      <w:bookmarkStart w:id="208" w:name="_Toc481580445"/>
+      <w:bookmarkStart w:id="208" w:name="_Toc482783665"/>
       <w:r>
         <w:t>Example file:</w:t>
       </w:r>
@@ -32587,7 +32611,7 @@
         <w:ind w:left="648" w:hanging="648"/>
       </w:pPr>
       <w:bookmarkStart w:id="209" w:name="_Toc451248975"/>
-      <w:bookmarkStart w:id="210" w:name="_Toc481580446"/>
+      <w:bookmarkStart w:id="210" w:name="_Toc482783666"/>
       <w:r>
         <w:t>LandisData</w:t>
       </w:r>
@@ -32653,7 +32677,7 @@
         <w:ind w:left="648" w:hanging="648"/>
       </w:pPr>
       <w:bookmarkStart w:id="211" w:name="_Toc451248976"/>
-      <w:bookmarkStart w:id="212" w:name="_Toc481580447"/>
+      <w:bookmarkStart w:id="212" w:name="_Toc482783667"/>
       <w:r>
         <w:t>Timestep</w:t>
       </w:r>
@@ -32684,7 +32708,7 @@
         <w:ind w:left="648" w:hanging="648"/>
       </w:pPr>
       <w:bookmarkStart w:id="213" w:name="_Toc451248977"/>
-      <w:bookmarkStart w:id="214" w:name="_Toc481580448"/>
+      <w:bookmarkStart w:id="214" w:name="_Toc482783668"/>
       <w:r>
         <w:t>Species</w:t>
       </w:r>
@@ -32722,7 +32746,7 @@
         <w:ind w:left="648" w:hanging="648"/>
       </w:pPr>
       <w:bookmarkStart w:id="215" w:name="_Toc451248978"/>
-      <w:bookmarkStart w:id="216" w:name="_Toc481580449"/>
+      <w:bookmarkStart w:id="216" w:name="_Toc482783669"/>
       <w:r>
         <w:t>Map Name Template</w:t>
       </w:r>
@@ -34030,7 +34054,7 @@
       <w:pPr>
         <w:pStyle w:val="Heading1"/>
       </w:pPr>
-      <w:bookmarkStart w:id="217" w:name="_Toc481580450"/>
+      <w:bookmarkStart w:id="217" w:name="_Toc482783670"/>
       <w:r>
         <w:lastRenderedPageBreak/>
         <w:t xml:space="preserve">Input File – </w:t>
@@ -34068,7 +34092,7 @@
         </w:tabs>
         <w:ind w:left="648" w:hanging="648"/>
       </w:pPr>
-      <w:bookmarkStart w:id="218" w:name="_Toc481580451"/>
+      <w:bookmarkStart w:id="218" w:name="_Toc482783671"/>
       <w:r>
         <w:t>Example file:</w:t>
       </w:r>
@@ -34406,7 +34430,7 @@
         </w:tabs>
         <w:ind w:left="648" w:hanging="648"/>
       </w:pPr>
-      <w:bookmarkStart w:id="219" w:name="_Toc481580452"/>
+      <w:bookmarkStart w:id="219" w:name="_Toc482783672"/>
       <w:r>
         <w:t>LandisData</w:t>
       </w:r>
@@ -34484,7 +34508,7 @@
         </w:tabs>
         <w:ind w:left="648" w:hanging="648"/>
       </w:pPr>
-      <w:bookmarkStart w:id="220" w:name="_Toc481580453"/>
+      <w:bookmarkStart w:id="220" w:name="_Toc482783673"/>
       <w:r>
         <w:t>PnEToutputsites</w:t>
       </w:r>
@@ -34544,7 +34568,7 @@
       <w:pPr>
         <w:pStyle w:val="Heading1"/>
       </w:pPr>
-      <w:bookmarkStart w:id="221" w:name="_Toc481580454"/>
+      <w:bookmarkStart w:id="221" w:name="_Toc482783674"/>
       <w:r>
         <w:lastRenderedPageBreak/>
         <w:t xml:space="preserve">Output file - </w:t>
@@ -34612,7 +34636,7 @@
         <w:ind w:left="648" w:hanging="648"/>
       </w:pPr>
       <w:bookmarkStart w:id="222" w:name="_Toc393188861"/>
-      <w:bookmarkStart w:id="223" w:name="_Toc481580455"/>
+      <w:bookmarkStart w:id="223" w:name="_Toc482783675"/>
       <w:r>
         <w:t>NrOfCohorts</w:t>
       </w:r>
@@ -34643,7 +34667,7 @@
         <w:ind w:left="648" w:hanging="648"/>
       </w:pPr>
       <w:bookmarkStart w:id="224" w:name="_Toc393188862"/>
-      <w:bookmarkStart w:id="225" w:name="_Toc481580456"/>
+      <w:bookmarkStart w:id="225" w:name="_Toc482783676"/>
       <w:r>
         <w:t>MaxLayerStdev</w:t>
       </w:r>
@@ -34675,7 +34699,7 @@
         </w:tabs>
         <w:ind w:left="648" w:hanging="648"/>
       </w:pPr>
-      <w:bookmarkStart w:id="226" w:name="_Toc481580457"/>
+      <w:bookmarkStart w:id="226" w:name="_Toc482783677"/>
       <w:r>
         <w:t>L</w:t>
       </w:r>
@@ -34707,7 +34731,7 @@
         </w:tabs>
         <w:ind w:left="648" w:hanging="648"/>
       </w:pPr>
-      <w:bookmarkStart w:id="227" w:name="_Toc481580458"/>
+      <w:bookmarkStart w:id="227" w:name="_Toc482783678"/>
       <w:r>
         <w:t>PAR0</w:t>
       </w:r>
@@ -34745,7 +34769,7 @@
         </w:tabs>
         <w:ind w:left="648" w:hanging="648"/>
       </w:pPr>
-      <w:bookmarkStart w:id="228" w:name="_Toc481580459"/>
+      <w:bookmarkStart w:id="228" w:name="_Toc482783679"/>
       <w:r>
         <w:t>Tday</w:t>
       </w:r>
@@ -34795,7 +34819,7 @@
       </w:pPr>
       <w:bookmarkStart w:id="229" w:name="_Toc382310236"/>
       <w:bookmarkStart w:id="230" w:name="_Toc393188863"/>
-      <w:bookmarkStart w:id="231" w:name="_Toc481580460"/>
+      <w:bookmarkStart w:id="231" w:name="_Toc482783680"/>
       <w:bookmarkEnd w:id="229"/>
       <w:r>
         <w:t>Precip(mm_mo)</w:t>
@@ -34834,7 +34858,7 @@
       </w:pPr>
       <w:bookmarkStart w:id="232" w:name="_Toc382310238"/>
       <w:bookmarkStart w:id="233" w:name="_Toc393188864"/>
-      <w:bookmarkStart w:id="234" w:name="_Toc481580461"/>
+      <w:bookmarkStart w:id="234" w:name="_Toc482783681"/>
       <w:bookmarkEnd w:id="232"/>
       <w:r>
         <w:t>RunOff(mm_mo)</w:t>
@@ -34874,7 +34898,7 @@
         </w:tabs>
         <w:ind w:left="648" w:hanging="648"/>
       </w:pPr>
-      <w:bookmarkStart w:id="235" w:name="_Toc481580462"/>
+      <w:bookmarkStart w:id="235" w:name="_Toc482783682"/>
       <w:r>
         <w:lastRenderedPageBreak/>
         <w:t>PrecLoss(mm_mo)</w:t>
@@ -34900,7 +34924,7 @@
       </w:pPr>
       <w:bookmarkStart w:id="236" w:name="_Toc382310241"/>
       <w:bookmarkStart w:id="237" w:name="_Toc393188866"/>
-      <w:bookmarkStart w:id="238" w:name="_Toc481580463"/>
+      <w:bookmarkStart w:id="238" w:name="_Toc482783683"/>
       <w:bookmarkEnd w:id="236"/>
       <w:r>
         <w:t>Leakage(mm)</w:t>
@@ -34924,7 +34948,7 @@
         </w:tabs>
         <w:ind w:left="648" w:hanging="648"/>
       </w:pPr>
-      <w:bookmarkStart w:id="239" w:name="_Toc481580464"/>
+      <w:bookmarkStart w:id="239" w:name="_Toc482783684"/>
       <w:r>
         <w:t>PET(mm)</w:t>
       </w:r>
@@ -34962,7 +34986,7 @@
         </w:tabs>
         <w:ind w:left="648" w:hanging="648"/>
       </w:pPr>
-      <w:bookmarkStart w:id="240" w:name="_Toc481580465"/>
+      <w:bookmarkStart w:id="240" w:name="_Toc482783685"/>
       <w:r>
         <w:t>Evaporation(mm)</w:t>
       </w:r>
@@ -34988,7 +35012,7 @@
         </w:tabs>
         <w:ind w:left="648" w:hanging="648"/>
       </w:pPr>
-      <w:bookmarkStart w:id="241" w:name="_Toc481580466"/>
+      <w:bookmarkStart w:id="241" w:name="_Toc482783686"/>
       <w:r>
         <w:t>Transpiration(mm</w:t>
       </w:r>
@@ -35023,7 +35047,7 @@
       </w:pPr>
       <w:bookmarkStart w:id="242" w:name="_Toc382310243"/>
       <w:bookmarkStart w:id="243" w:name="_Toc393188867"/>
-      <w:bookmarkStart w:id="244" w:name="_Toc481580467"/>
+      <w:bookmarkStart w:id="244" w:name="_Toc482783687"/>
       <w:bookmarkEnd w:id="242"/>
       <w:r>
         <w:t>Interception(mm)</w:t>
@@ -35055,7 +35079,7 @@
       </w:pPr>
       <w:bookmarkStart w:id="245" w:name="_Toc382310245"/>
       <w:bookmarkStart w:id="246" w:name="_Toc393188868"/>
-      <w:bookmarkStart w:id="247" w:name="_Toc481580468"/>
+      <w:bookmarkStart w:id="247" w:name="_Toc482783688"/>
       <w:bookmarkEnd w:id="243"/>
       <w:bookmarkEnd w:id="245"/>
       <w:r>
@@ -35104,7 +35128,7 @@
       </w:pPr>
       <w:bookmarkStart w:id="248" w:name="_Toc382310247"/>
       <w:bookmarkStart w:id="249" w:name="_Toc393188869"/>
-      <w:bookmarkStart w:id="250" w:name="_Toc481580469"/>
+      <w:bookmarkStart w:id="250" w:name="_Toc482783689"/>
       <w:bookmarkEnd w:id="248"/>
       <w:r>
         <w:t>P</w:t>
@@ -35149,7 +35173,7 @@
         </w:tabs>
         <w:ind w:left="648" w:hanging="648"/>
       </w:pPr>
-      <w:bookmarkStart w:id="251" w:name="_Toc481580470"/>
+      <w:bookmarkStart w:id="251" w:name="_Toc482783690"/>
       <w:r>
         <w:t>SnowPack (mm)</w:t>
       </w:r>
@@ -35186,7 +35210,7 @@
         <w:ind w:left="648" w:hanging="648"/>
       </w:pPr>
       <w:bookmarkStart w:id="252" w:name="_Toc393188870"/>
-      <w:bookmarkStart w:id="253" w:name="_Toc481580471"/>
+      <w:bookmarkStart w:id="253" w:name="_Toc482783691"/>
       <w:r>
         <w:lastRenderedPageBreak/>
         <w:t>LAI</w:t>
@@ -35225,7 +35249,7 @@
       </w:pPr>
       <w:bookmarkStart w:id="254" w:name="_Toc382310250"/>
       <w:bookmarkStart w:id="255" w:name="_Toc393188871"/>
-      <w:bookmarkStart w:id="256" w:name="_Toc481580472"/>
+      <w:bookmarkStart w:id="256" w:name="_Toc482783692"/>
       <w:bookmarkEnd w:id="254"/>
       <w:r>
         <w:t>VPD</w:t>
@@ -35261,7 +35285,7 @@
       </w:pPr>
       <w:bookmarkStart w:id="257" w:name="_Toc382310252"/>
       <w:bookmarkStart w:id="258" w:name="_Toc393188872"/>
-      <w:bookmarkStart w:id="259" w:name="_Toc481580473"/>
+      <w:bookmarkStart w:id="259" w:name="_Toc482783693"/>
       <w:bookmarkEnd w:id="257"/>
       <w:r>
         <w:t>GrossPsn</w:t>
@@ -35311,7 +35335,7 @@
         <w:ind w:left="648" w:hanging="648"/>
       </w:pPr>
       <w:bookmarkStart w:id="260" w:name="_Toc393188873"/>
-      <w:bookmarkStart w:id="261" w:name="_Toc481580474"/>
+      <w:bookmarkStart w:id="261" w:name="_Toc482783694"/>
       <w:r>
         <w:t>NetPsn</w:t>
       </w:r>
@@ -35363,7 +35387,7 @@
         <w:ind w:left="648" w:hanging="648"/>
       </w:pPr>
       <w:bookmarkStart w:id="262" w:name="_Toc393188874"/>
-      <w:bookmarkStart w:id="263" w:name="_Toc481580475"/>
+      <w:bookmarkStart w:id="263" w:name="_Toc482783695"/>
       <w:r>
         <w:t>Maintenance</w:t>
       </w:r>
@@ -35416,7 +35440,7 @@
       </w:pPr>
       <w:bookmarkStart w:id="264" w:name="_Toc382310257"/>
       <w:bookmarkStart w:id="265" w:name="_Toc393188876"/>
-      <w:bookmarkStart w:id="266" w:name="_Toc481580476"/>
+      <w:bookmarkStart w:id="266" w:name="_Toc482783696"/>
       <w:bookmarkEnd w:id="264"/>
       <w:r>
         <w:t>Wood</w:t>
@@ -35458,7 +35482,7 @@
       </w:pPr>
       <w:bookmarkStart w:id="267" w:name="_Toc382310259"/>
       <w:bookmarkStart w:id="268" w:name="_Toc393188877"/>
-      <w:bookmarkStart w:id="269" w:name="_Toc481580477"/>
+      <w:bookmarkStart w:id="269" w:name="_Toc482783697"/>
       <w:bookmarkEnd w:id="267"/>
       <w:r>
         <w:t>Root</w:t>
@@ -35487,7 +35511,7 @@
         <w:ind w:left="648" w:hanging="648"/>
       </w:pPr>
       <w:bookmarkStart w:id="270" w:name="_Toc393188878"/>
-      <w:bookmarkStart w:id="271" w:name="_Toc481580478"/>
+      <w:bookmarkStart w:id="271" w:name="_Toc482783698"/>
       <w:r>
         <w:t>Fol</w:t>
       </w:r>
@@ -35515,7 +35539,7 @@
         <w:ind w:left="648" w:hanging="648"/>
       </w:pPr>
       <w:bookmarkStart w:id="272" w:name="_Toc393188879"/>
-      <w:bookmarkStart w:id="273" w:name="_Toc481580479"/>
+      <w:bookmarkStart w:id="273" w:name="_Toc482783699"/>
       <w:r>
         <w:t>NSC</w:t>
       </w:r>
@@ -35545,7 +35569,7 @@
         </w:tabs>
         <w:ind w:left="648" w:hanging="648"/>
       </w:pPr>
-      <w:bookmarkStart w:id="274" w:name="_Toc481580480"/>
+      <w:bookmarkStart w:id="274" w:name="_Toc482783700"/>
       <w:r>
         <w:t>HeteroResp(gC_mo</w:t>
       </w:r>
@@ -35578,7 +35602,7 @@
       </w:pPr>
       <w:bookmarkStart w:id="275" w:name="_Toc382310263"/>
       <w:bookmarkStart w:id="276" w:name="_Toc393188880"/>
-      <w:bookmarkStart w:id="277" w:name="_Toc481580481"/>
+      <w:bookmarkStart w:id="277" w:name="_Toc482783701"/>
       <w:bookmarkEnd w:id="275"/>
       <w:r>
         <w:t>Litter</w:t>
@@ -35628,7 +35652,7 @@
         <w:ind w:left="648" w:hanging="648"/>
       </w:pPr>
       <w:bookmarkStart w:id="278" w:name="_Toc393188881"/>
-      <w:bookmarkStart w:id="279" w:name="_Toc481580482"/>
+      <w:bookmarkStart w:id="279" w:name="_Toc482783702"/>
       <w:r>
         <w:t>CWD</w:t>
       </w:r>
@@ -35687,7 +35711,7 @@
         <w:pStyle w:val="Heading1"/>
       </w:pPr>
       <w:bookmarkStart w:id="280" w:name="_Toc393188882"/>
-      <w:bookmarkStart w:id="281" w:name="_Toc481580483"/>
+      <w:bookmarkStart w:id="281" w:name="_Toc482783703"/>
       <w:r>
         <w:lastRenderedPageBreak/>
         <w:t xml:space="preserve">Output file - </w:t>
@@ -35779,7 +35803,7 @@
         <w:ind w:left="648" w:hanging="648"/>
       </w:pPr>
       <w:bookmarkStart w:id="282" w:name="_Toc393188883"/>
-      <w:bookmarkStart w:id="283" w:name="_Toc481580484"/>
+      <w:bookmarkStart w:id="283" w:name="_Toc482783704"/>
       <w:r>
         <w:t>Age</w:t>
       </w:r>
@@ -35806,7 +35830,7 @@
         </w:tabs>
         <w:ind w:left="648" w:hanging="648"/>
       </w:pPr>
-      <w:bookmarkStart w:id="284" w:name="_Toc481580485"/>
+      <w:bookmarkStart w:id="284" w:name="_Toc482783705"/>
       <w:r>
         <w:t>Top</w:t>
       </w:r>
@@ -35851,7 +35875,7 @@
         <w:ind w:left="648" w:hanging="648"/>
       </w:pPr>
       <w:bookmarkStart w:id="285" w:name="_Toc393188887"/>
-      <w:bookmarkStart w:id="286" w:name="_Toc481580486"/>
+      <w:bookmarkStart w:id="286" w:name="_Toc482783706"/>
       <w:r>
         <w:t>LAI</w:t>
       </w:r>
@@ -35882,7 +35906,7 @@
         <w:ind w:left="648" w:hanging="648"/>
       </w:pPr>
       <w:bookmarkStart w:id="287" w:name="_Toc393188889"/>
-      <w:bookmarkStart w:id="288" w:name="_Toc481580487"/>
+      <w:bookmarkStart w:id="288" w:name="_Toc482783707"/>
       <w:r>
         <w:t>GrossPsn</w:t>
       </w:r>
@@ -35922,7 +35946,7 @@
         <w:ind w:left="648" w:hanging="648"/>
       </w:pPr>
       <w:bookmarkStart w:id="289" w:name="_Toc393188890"/>
-      <w:bookmarkStart w:id="290" w:name="_Toc481580488"/>
+      <w:bookmarkStart w:id="290" w:name="_Toc482783708"/>
       <w:r>
         <w:t>FolResp(gC/m2/mo)</w:t>
       </w:r>
@@ -35947,7 +35971,7 @@
         <w:ind w:left="648" w:hanging="648"/>
       </w:pPr>
       <w:bookmarkStart w:id="291" w:name="_Toc393188891"/>
-      <w:bookmarkStart w:id="292" w:name="_Toc481580489"/>
+      <w:bookmarkStart w:id="292" w:name="_Toc482783709"/>
       <w:r>
         <w:t>MaintResp(gC/m2/mo)</w:t>
       </w:r>
@@ -35972,7 +35996,7 @@
         <w:ind w:left="648" w:hanging="648"/>
       </w:pPr>
       <w:bookmarkStart w:id="293" w:name="_Toc393188892"/>
-      <w:bookmarkStart w:id="294" w:name="_Toc481580490"/>
+      <w:bookmarkStart w:id="294" w:name="_Toc482783710"/>
       <w:r>
         <w:t>NetPsn</w:t>
       </w:r>
@@ -36013,7 +36037,7 @@
       </w:pPr>
       <w:bookmarkStart w:id="295" w:name="_Toc393188900"/>
       <w:bookmarkStart w:id="296" w:name="_Toc393188893"/>
-      <w:bookmarkStart w:id="297" w:name="_Toc481580491"/>
+      <w:bookmarkStart w:id="297" w:name="_Toc482783711"/>
       <w:r>
         <w:t>Transpiration(mm/mo)</w:t>
       </w:r>
@@ -36038,7 +36062,7 @@
         <w:ind w:left="648" w:hanging="648"/>
       </w:pPr>
       <w:bookmarkStart w:id="298" w:name="_Toc393188898"/>
-      <w:bookmarkStart w:id="299" w:name="_Toc481580492"/>
+      <w:bookmarkStart w:id="299" w:name="_Toc482783712"/>
       <w:bookmarkEnd w:id="296"/>
       <w:r>
         <w:lastRenderedPageBreak/>
@@ -36098,7 +36122,7 @@
         <w:ind w:left="648" w:hanging="648"/>
       </w:pPr>
       <w:bookmarkStart w:id="300" w:name="_Toc393188901"/>
-      <w:bookmarkStart w:id="301" w:name="_Toc481580493"/>
+      <w:bookmarkStart w:id="301" w:name="_Toc482783713"/>
       <w:r>
         <w:t>Fol</w:t>
       </w:r>
@@ -36159,7 +36183,7 @@
         <w:ind w:left="648" w:hanging="648"/>
       </w:pPr>
       <w:bookmarkStart w:id="302" w:name="_Toc393188902"/>
-      <w:bookmarkStart w:id="303" w:name="_Toc481580494"/>
+      <w:bookmarkStart w:id="303" w:name="_Toc482783714"/>
       <w:r>
         <w:t>Root</w:t>
       </w:r>
@@ -36223,7 +36247,7 @@
         <w:ind w:left="648" w:hanging="648"/>
       </w:pPr>
       <w:bookmarkStart w:id="304" w:name="_Toc393188903"/>
-      <w:bookmarkStart w:id="305" w:name="_Toc481580495"/>
+      <w:bookmarkStart w:id="305" w:name="_Toc482783715"/>
       <w:r>
         <w:t>Wood</w:t>
       </w:r>
@@ -36287,7 +36311,7 @@
         <w:ind w:left="648" w:hanging="648"/>
       </w:pPr>
       <w:bookmarkStart w:id="306" w:name="_Toc393188904"/>
-      <w:bookmarkStart w:id="307" w:name="_Toc481580496"/>
+      <w:bookmarkStart w:id="307" w:name="_Toc482783716"/>
       <w:r>
         <w:t>N</w:t>
       </w:r>
@@ -36360,7 +36384,7 @@
         <w:ind w:left="648" w:hanging="648"/>
       </w:pPr>
       <w:bookmarkStart w:id="308" w:name="_Toc393188905"/>
-      <w:bookmarkStart w:id="309" w:name="_Toc481580497"/>
+      <w:bookmarkStart w:id="309" w:name="_Toc482783717"/>
       <w:r>
         <w:t>N</w:t>
       </w:r>
@@ -36416,7 +36440,7 @@
         </w:tabs>
         <w:ind w:left="648" w:hanging="648"/>
       </w:pPr>
-      <w:bookmarkStart w:id="310" w:name="_Toc481580498"/>
+      <w:bookmarkStart w:id="310" w:name="_Toc482783718"/>
       <w:r>
         <w:t>f</w:t>
       </w:r>
@@ -36453,7 +36477,7 @@
         <w:ind w:left="648" w:hanging="648"/>
       </w:pPr>
       <w:bookmarkStart w:id="311" w:name="_Toc393188906"/>
-      <w:bookmarkStart w:id="312" w:name="_Toc481580499"/>
+      <w:bookmarkStart w:id="312" w:name="_Toc482783719"/>
       <w:r>
         <w:t>fRad</w:t>
       </w:r>
@@ -36488,7 +36512,7 @@
         </w:tabs>
         <w:ind w:left="648" w:hanging="648"/>
       </w:pPr>
-      <w:bookmarkStart w:id="313" w:name="_Toc481580500"/>
+      <w:bookmarkStart w:id="313" w:name="_Toc482783720"/>
       <w:r>
         <w:t>f</w:t>
       </w:r>
@@ -36522,7 +36546,7 @@
         <w:ind w:left="648" w:hanging="648"/>
       </w:pPr>
       <w:bookmarkStart w:id="314" w:name="_Toc393188907"/>
-      <w:bookmarkStart w:id="315" w:name="_Toc481580501"/>
+      <w:bookmarkStart w:id="315" w:name="_Toc482783721"/>
       <w:r>
         <w:t>DelAmax(-)</w:t>
       </w:r>
@@ -36554,7 +36578,7 @@
         </w:tabs>
         <w:ind w:left="648" w:hanging="648"/>
       </w:pPr>
-      <w:bookmarkStart w:id="316" w:name="_Toc481580502"/>
+      <w:bookmarkStart w:id="316" w:name="_Toc482783722"/>
       <w:r>
         <w:t>f</w:t>
       </w:r>
@@ -36600,7 +36624,7 @@
         <w:ind w:left="648" w:hanging="648"/>
       </w:pPr>
       <w:bookmarkStart w:id="317" w:name="_Toc393188908"/>
-      <w:bookmarkStart w:id="318" w:name="_Toc481580503"/>
+      <w:bookmarkStart w:id="318" w:name="_Toc482783723"/>
       <w:r>
         <w:lastRenderedPageBreak/>
         <w:t>fA</w:t>
@@ -36629,7 +36653,7 @@
         <w:ind w:left="648" w:hanging="648"/>
       </w:pPr>
       <w:bookmarkStart w:id="319" w:name="_Toc393188909"/>
-      <w:bookmarkStart w:id="320" w:name="_Toc481580504"/>
+      <w:bookmarkStart w:id="320" w:name="_Toc482783724"/>
       <w:r>
         <w:t>LeafOn(-)</w:t>
       </w:r>
@@ -36652,7 +36676,7 @@
         </w:tabs>
         <w:ind w:left="648" w:hanging="648"/>
       </w:pPr>
-      <w:bookmarkStart w:id="321" w:name="_Toc481580505"/>
+      <w:bookmarkStart w:id="321" w:name="_Toc482783725"/>
       <w:r>
         <w:t>FActiveBiomass(gDW_gDW)</w:t>
       </w:r>
@@ -36672,7 +36696,7 @@
         <w:pStyle w:val="Heading1"/>
       </w:pPr>
       <w:bookmarkStart w:id="322" w:name="_Toc393188910"/>
-      <w:bookmarkStart w:id="323" w:name="_Toc481580506"/>
+      <w:bookmarkStart w:id="323" w:name="_Toc482783726"/>
       <w:bookmarkEnd w:id="319"/>
       <w:r>
         <w:lastRenderedPageBreak/>
@@ -36737,7 +36761,7 @@
         </w:tabs>
         <w:ind w:left="648" w:hanging="648"/>
       </w:pPr>
-      <w:bookmarkStart w:id="324" w:name="_Toc481580507"/>
+      <w:bookmarkStart w:id="324" w:name="_Toc482783727"/>
       <w:r>
         <w:t>Year</w:t>
       </w:r>
@@ -36763,7 +36787,7 @@
         </w:tabs>
         <w:ind w:left="648" w:hanging="648"/>
       </w:pPr>
-      <w:bookmarkStart w:id="325" w:name="_Toc481580508"/>
+      <w:bookmarkStart w:id="325" w:name="_Toc482783728"/>
       <w:r>
         <w:t>Species</w:t>
       </w:r>
@@ -36792,7 +36816,7 @@
         </w:tabs>
         <w:ind w:left="648" w:hanging="648"/>
       </w:pPr>
-      <w:bookmarkStart w:id="326" w:name="_Toc481580509"/>
+      <w:bookmarkStart w:id="326" w:name="_Toc482783729"/>
       <w:r>
         <w:t>Pest</w:t>
       </w:r>
@@ -36830,7 +36854,7 @@
         </w:tabs>
         <w:ind w:left="648" w:hanging="648"/>
       </w:pPr>
-      <w:bookmarkStart w:id="327" w:name="_Toc481580510"/>
+      <w:bookmarkStart w:id="327" w:name="_Toc482783730"/>
       <w:r>
         <w:t>fWater</w:t>
       </w:r>
@@ -36865,7 +36889,7 @@
         </w:tabs>
         <w:ind w:left="648" w:hanging="648"/>
       </w:pPr>
-      <w:bookmarkStart w:id="328" w:name="_Toc481580511"/>
+      <w:bookmarkStart w:id="328" w:name="_Toc482783731"/>
       <w:r>
         <w:t>fRad</w:t>
       </w:r>
@@ -36888,7 +36912,7 @@
         </w:tabs>
         <w:ind w:left="648" w:hanging="648"/>
       </w:pPr>
-      <w:bookmarkStart w:id="329" w:name="_Toc481580512"/>
+      <w:bookmarkStart w:id="329" w:name="_Toc482783732"/>
       <w:r>
         <w:t>Est</w:t>
       </w:r>
@@ -36907,7 +36931,7 @@
       <w:pPr>
         <w:pStyle w:val="Heading1"/>
       </w:pPr>
-      <w:bookmarkStart w:id="330" w:name="_Toc481580513"/>
+      <w:bookmarkStart w:id="330" w:name="_Toc482783733"/>
       <w:r>
         <w:lastRenderedPageBreak/>
         <w:t xml:space="preserve">Appendix. </w:t>
@@ -38058,7 +38082,7 @@
         <w:rFonts w:ascii="Arial" w:hAnsi="Arial" w:cs="Arial"/>
         <w:noProof/>
       </w:rPr>
-      <w:t>3</w:t>
+      <w:t>2</w:t>
     </w:r>
     <w:r>
       <w:rPr>
@@ -38133,21 +38157,11 @@
     <w:r>
       <w:t>PnET-</w:t>
     </w:r>
-    <w:r>
-      <w:fldChar w:fldCharType="begin"/>
-    </w:r>
-    <w:r>
-      <w:instrText xml:space="preserve"> DOCPROPERTY  "Extension Name"  \* MERGEFORMAT </w:instrText>
-    </w:r>
-    <w:r>
-      <w:fldChar w:fldCharType="separate"/>
-    </w:r>
-    <w:r>
-      <w:t>Biomass Succession</w:t>
-    </w:r>
-    <w:r>
-      <w:fldChar w:fldCharType="end"/>
-    </w:r>
+    <w:fldSimple w:instr=" DOCPROPERTY  &quot;Extension Name&quot;  \* MERGEFORMAT ">
+      <w:r>
+        <w:t>Biomass Succession</w:t>
+      </w:r>
+    </w:fldSimple>
     <w:r>
       <w:t xml:space="preserve"> v2.1 – User Guide</w:t>
     </w:r>
@@ -41283,7 +41297,7 @@
 </file>
 
 <file path=customXml/itemProps1.xml><?xml version="1.0" encoding="utf-8"?>
-<ds:datastoreItem xmlns:ds="http://schemas.openxmlformats.org/officeDocument/2006/customXml" ds:itemID="{F6469414-0646-4CA6-8391-8802D40D2CA1}">
+<ds:datastoreItem xmlns:ds="http://schemas.openxmlformats.org/officeDocument/2006/customXml" ds:itemID="{C09DC778-D911-4D78-B6BA-2BEB272FBD00}">
   <ds:schemaRefs>
     <ds:schemaRef ds:uri="http://schemas.openxmlformats.org/officeDocument/2006/bibliography"/>
   </ds:schemaRefs>
@@ -41291,7 +41305,7 @@
 </file>
 
 <file path=customXml/itemProps2.xml><?xml version="1.0" encoding="utf-8"?>
-<ds:datastoreItem xmlns:ds="http://schemas.openxmlformats.org/officeDocument/2006/customXml" ds:itemID="{75E6DDF2-243D-4531-BCA7-46671CAF1F9A}">
+<ds:datastoreItem xmlns:ds="http://schemas.openxmlformats.org/officeDocument/2006/customXml" ds:itemID="{E8621CA7-8D2C-4C6A-828C-DFC215D41F07}">
   <ds:schemaRefs>
     <ds:schemaRef ds:uri="http://schemas.openxmlformats.org/officeDocument/2006/bibliography"/>
   </ds:schemaRefs>

</xml_diff>